<commit_message>
Adicionado mais fontes #18
Adicionado mais fontes e referências no documento de extensão
</commit_message>
<xml_diff>
--- a/documentos/Documento - Projeto de Extensão - COM Empresa_BAROESDOCUPOM.docx
+++ b/documentos/Documento - Projeto de Extensão - COM Empresa_BAROESDOCUPOM.docx
@@ -1,13 +1,13 @@
 
 <file path=word/document.xml><?xml version="1.0" encoding="utf-8"?>
-<w:document xmlns:wpc="http://schemas.microsoft.com/office/word/2010/wordprocessingCanvas" xmlns:cx="http://schemas.microsoft.com/office/drawing/2014/chartex" xmlns:cx1="http://schemas.microsoft.com/office/drawing/2015/9/8/chartex" xmlns:cx2="http://schemas.microsoft.com/office/drawing/2015/10/21/chartex" xmlns:cx3="http://schemas.microsoft.com/office/drawing/2016/5/9/chartex" xmlns:cx4="http://schemas.microsoft.com/office/drawing/2016/5/10/chartex" xmlns:cx5="http://schemas.microsoft.com/office/drawing/2016/5/11/chartex" xmlns:cx6="http://schemas.microsoft.com/office/drawing/2016/5/12/chartex" xmlns:cx7="http://schemas.microsoft.com/office/drawing/2016/5/13/chartex" xmlns:cx8="http://schemas.microsoft.com/office/drawing/2016/5/14/chartex" xmlns:mc="http://schemas.openxmlformats.org/markup-compatibility/2006" xmlns:aink="http://schemas.microsoft.com/office/drawing/2016/ink" xmlns:am3d="http://schemas.microsoft.com/office/drawing/2017/model3d" xmlns:o="urn:schemas-microsoft-com:office:office" xmlns:oel="http://schemas.microsoft.com/office/2019/extlst" xmlns:r="http://schemas.openxmlformats.org/officeDocument/2006/relationships" xmlns:m="http://schemas.openxmlformats.org/officeDocument/2006/math" xmlns:v="urn:schemas-microsoft-com:vml" xmlns:wp14="http://schemas.microsoft.com/office/word/2010/wordprocessingDrawing" xmlns:wp="http://schemas.openxmlformats.org/drawingml/2006/wordprocessingDrawing" xmlns:w10="urn:schemas-microsoft-com:office:word" xmlns:w="http://schemas.openxmlformats.org/wordprocessingml/2006/main" xmlns:w14="http://schemas.microsoft.com/office/word/2010/wordml" xmlns:w15="http://schemas.microsoft.com/office/word/2012/wordml" xmlns:w16cex="http://schemas.microsoft.com/office/word/2018/wordml/cex" xmlns:w16cid="http://schemas.microsoft.com/office/word/2016/wordml/cid" xmlns:w16="http://schemas.microsoft.com/office/word/2018/wordml" xmlns:w16du="http://schemas.microsoft.com/office/word/2023/wordml/word16du" xmlns:w16sdtdh="http://schemas.microsoft.com/office/word/2020/wordml/sdtdatahash" xmlns:w16sdtfl="http://schemas.microsoft.com/office/word/2024/wordml/sdtformatlock" xmlns:w16se="http://schemas.microsoft.com/office/word/2015/wordml/symex" xmlns:wpg="http://schemas.microsoft.com/office/word/2010/wordprocessingGroup" xmlns:wpi="http://schemas.microsoft.com/office/word/2010/wordprocessingInk" xmlns:wne="http://schemas.microsoft.com/office/word/2006/wordml" xmlns:wps="http://schemas.microsoft.com/office/word/2010/wordprocessingShape" mc:Ignorable="w14 w15 w16se w16cid w16 w16cex w16sdtdh w16sdtfl w16du wp14">
+<w:document xmlns:wpc="http://schemas.microsoft.com/office/word/2010/wordprocessingCanvas" xmlns:cx="http://schemas.microsoft.com/office/drawing/2014/chartex" xmlns:cx1="http://schemas.microsoft.com/office/drawing/2015/9/8/chartex" xmlns:cx2="http://schemas.microsoft.com/office/drawing/2015/10/21/chartex" xmlns:cx3="http://schemas.microsoft.com/office/drawing/2016/5/9/chartex" xmlns:cx4="http://schemas.microsoft.com/office/drawing/2016/5/10/chartex" xmlns:cx5="http://schemas.microsoft.com/office/drawing/2016/5/11/chartex" xmlns:cx6="http://schemas.microsoft.com/office/drawing/2016/5/12/chartex" xmlns:cx7="http://schemas.microsoft.com/office/drawing/2016/5/13/chartex" xmlns:cx8="http://schemas.microsoft.com/office/drawing/2016/5/14/chartex" xmlns:mc="http://schemas.openxmlformats.org/markup-compatibility/2006" xmlns:aink="http://schemas.microsoft.com/office/drawing/2016/ink" xmlns:am3d="http://schemas.microsoft.com/office/drawing/2017/model3d" xmlns:o="urn:schemas-microsoft-com:office:office" xmlns:r="http://schemas.openxmlformats.org/officeDocument/2006/relationships" xmlns:m="http://schemas.openxmlformats.org/officeDocument/2006/math" xmlns:v="urn:schemas-microsoft-com:vml" xmlns:wp14="http://schemas.microsoft.com/office/word/2010/wordprocessingDrawing" xmlns:wp="http://schemas.openxmlformats.org/drawingml/2006/wordprocessingDrawing" xmlns:w10="urn:schemas-microsoft-com:office:word" xmlns:w="http://schemas.openxmlformats.org/wordprocessingml/2006/main" xmlns:w14="http://schemas.microsoft.com/office/word/2010/wordml" xmlns:w15="http://schemas.microsoft.com/office/word/2012/wordml" xmlns:w16cid="http://schemas.microsoft.com/office/word/2016/wordml/cid" xmlns:w16se="http://schemas.microsoft.com/office/word/2015/wordml/symex" xmlns:wpg="http://schemas.microsoft.com/office/word/2010/wordprocessingGroup" xmlns:wpi="http://schemas.microsoft.com/office/word/2010/wordprocessingInk" xmlns:wne="http://schemas.microsoft.com/office/word/2006/wordml" xmlns:wps="http://schemas.microsoft.com/office/word/2010/wordprocessingShape" mc:Ignorable="w14 w15 w16se w16cid wp14">
   <w:body>
     <w:p>
       <w:pPr>
         <w:spacing w:after="0" w:line="240" w:lineRule="auto"/>
         <w:jc w:val="center"/>
         <w:rPr>
-          <w:rFonts w:ascii="Arial" w:hAnsi="Arial" w:eastAsia="Arial" w:cs="Arial"/>
+          <w:rFonts w:ascii="Arial" w:eastAsia="Arial" w:hAnsi="Arial" w:cs="Arial"/>
           <w:b/>
           <w:sz w:val="20"/>
           <w:szCs w:val="20"/>
@@ -15,7 +15,7 @@
       </w:pPr>
       <w:r>
         <w:rPr>
-          <w:rFonts w:ascii="Arial" w:hAnsi="Arial" w:eastAsia="Arial" w:cs="Arial"/>
+          <w:rFonts w:ascii="Arial" w:eastAsia="Arial" w:hAnsi="Arial" w:cs="Arial"/>
           <w:b/>
           <w:sz w:val="20"/>
           <w:szCs w:val="20"/>
@@ -28,29 +28,29 @@
         <w:spacing w:after="0" w:line="240" w:lineRule="auto"/>
         <w:jc w:val="center"/>
         <w:rPr>
-          <w:rFonts w:ascii="Arial" w:hAnsi="Arial" w:eastAsia="Arial" w:cs="Arial"/>
-          <w:b/>
-          <w:sz w:val="20"/>
-          <w:szCs w:val="20"/>
-        </w:rPr>
-      </w:pPr>
-    </w:p>
-    <w:p>
-      <w:pPr>
-        <w:spacing w:after="0" w:line="240" w:lineRule="auto"/>
-        <w:rPr>
-          <w:rFonts w:ascii="Arial" w:hAnsi="Arial" w:eastAsia="Arial" w:cs="Arial"/>
-          <w:b/>
-          <w:sz w:val="20"/>
-          <w:szCs w:val="20"/>
-        </w:rPr>
-      </w:pPr>
-    </w:p>
-    <w:p>
-      <w:pPr>
-        <w:spacing w:after="0" w:line="240" w:lineRule="auto"/>
-        <w:rPr>
-          <w:rFonts w:ascii="Arial" w:hAnsi="Arial" w:eastAsia="Arial" w:cs="Arial"/>
+          <w:rFonts w:ascii="Arial" w:eastAsia="Arial" w:hAnsi="Arial" w:cs="Arial"/>
+          <w:b/>
+          <w:sz w:val="20"/>
+          <w:szCs w:val="20"/>
+        </w:rPr>
+      </w:pPr>
+    </w:p>
+    <w:p>
+      <w:pPr>
+        <w:spacing w:after="0" w:line="240" w:lineRule="auto"/>
+        <w:rPr>
+          <w:rFonts w:ascii="Arial" w:eastAsia="Arial" w:hAnsi="Arial" w:cs="Arial"/>
+          <w:b/>
+          <w:sz w:val="20"/>
+          <w:szCs w:val="20"/>
+        </w:rPr>
+      </w:pPr>
+    </w:p>
+    <w:p>
+      <w:pPr>
+        <w:spacing w:after="0" w:line="240" w:lineRule="auto"/>
+        <w:rPr>
+          <w:rFonts w:ascii="Arial" w:eastAsia="Arial" w:hAnsi="Arial" w:cs="Arial"/>
           <w:b/>
           <w:sz w:val="20"/>
           <w:szCs w:val="20"/>
@@ -58,7 +58,7 @@
       </w:pPr>
       <w:r>
         <w:rPr>
-          <w:rFonts w:ascii="Arial" w:hAnsi="Arial" w:eastAsia="Arial" w:cs="Arial"/>
+          <w:rFonts w:ascii="Arial" w:eastAsia="Arial" w:hAnsi="Arial" w:cs="Arial"/>
           <w:b/>
           <w:sz w:val="20"/>
           <w:szCs w:val="20"/>
@@ -70,18 +70,18 @@
       <w:pPr>
         <w:spacing w:after="0" w:line="240" w:lineRule="auto"/>
         <w:rPr>
-          <w:rFonts w:ascii="Arial" w:hAnsi="Arial" w:eastAsia="Arial" w:cs="Arial"/>
-          <w:b/>
-          <w:sz w:val="20"/>
-          <w:szCs w:val="20"/>
-        </w:rPr>
-      </w:pPr>
-    </w:p>
-    <w:p>
-      <w:pPr>
-        <w:spacing w:after="0" w:line="240" w:lineRule="auto"/>
-        <w:rPr>
-          <w:rFonts w:ascii="Arial" w:hAnsi="Arial" w:eastAsia="Arial" w:cs="Arial"/>
+          <w:rFonts w:ascii="Arial" w:eastAsia="Arial" w:hAnsi="Arial" w:cs="Arial"/>
+          <w:b/>
+          <w:sz w:val="20"/>
+          <w:szCs w:val="20"/>
+        </w:rPr>
+      </w:pPr>
+    </w:p>
+    <w:p>
+      <w:pPr>
+        <w:spacing w:after="0" w:line="240" w:lineRule="auto"/>
+        <w:rPr>
+          <w:rFonts w:ascii="Arial" w:eastAsia="Arial" w:hAnsi="Arial" w:cs="Arial"/>
           <w:b/>
           <w:sz w:val="20"/>
           <w:szCs w:val="20"/>
@@ -89,7 +89,7 @@
       </w:pPr>
       <w:r>
         <w:rPr>
-          <w:rFonts w:ascii="Arial" w:hAnsi="Arial" w:eastAsia="Arial" w:cs="Arial"/>
+          <w:rFonts w:ascii="Arial" w:eastAsia="Arial" w:hAnsi="Arial" w:cs="Arial"/>
           <w:b/>
           <w:sz w:val="20"/>
           <w:szCs w:val="20"/>
@@ -101,7 +101,7 @@
       <w:pPr>
         <w:spacing w:after="0" w:line="240" w:lineRule="auto"/>
         <w:rPr>
-          <w:rFonts w:ascii="Arial" w:hAnsi="Arial" w:eastAsia="Arial" w:cs="Arial"/>
+          <w:rFonts w:ascii="Arial" w:eastAsia="Arial" w:hAnsi="Arial" w:cs="Arial"/>
           <w:b/>
           <w:sz w:val="20"/>
           <w:szCs w:val="20"/>
@@ -113,12 +113,12 @@
         <w:tblW w:w="9356" w:type="dxa"/>
         <w:tblInd w:w="-5" w:type="dxa"/>
         <w:tblBorders>
-          <w:top w:val="single" w:color="000000" w:sz="4" w:space="0"/>
-          <w:left w:val="single" w:color="000000" w:sz="4" w:space="0"/>
-          <w:bottom w:val="single" w:color="000000" w:sz="4" w:space="0"/>
-          <w:right w:val="single" w:color="000000" w:sz="4" w:space="0"/>
-          <w:insideH w:val="single" w:color="000000" w:sz="4" w:space="0"/>
-          <w:insideV w:val="single" w:color="000000" w:sz="4" w:space="0"/>
+          <w:top w:val="single" w:sz="4" w:space="0" w:color="000000"/>
+          <w:left w:val="single" w:sz="4" w:space="0" w:color="000000"/>
+          <w:bottom w:val="single" w:sz="4" w:space="0" w:color="000000"/>
+          <w:right w:val="single" w:sz="4" w:space="0" w:color="000000"/>
+          <w:insideH w:val="single" w:sz="4" w:space="0" w:color="000000"/>
+          <w:insideV w:val="single" w:sz="4" w:space="0" w:color="000000"/>
         </w:tblBorders>
         <w:tblLayout w:type="fixed"/>
         <w:tblLook w:val="0400" w:firstRow="0" w:lastRow="0" w:firstColumn="0" w:lastColumn="0" w:noHBand="0" w:noVBand="1"/>
@@ -134,7 +134,7 @@
           <w:p>
             <w:pPr>
               <w:rPr>
-                <w:rFonts w:ascii="Arial" w:hAnsi="Arial" w:eastAsia="Arial" w:cs="Arial"/>
+                <w:rFonts w:ascii="Arial" w:eastAsia="Arial" w:hAnsi="Arial" w:cs="Arial"/>
                 <w:color w:val="525252" w:themeColor="accent3" w:themeShade="80"/>
                 <w:sz w:val="20"/>
                 <w:szCs w:val="20"/>
@@ -142,7 +142,7 @@
             </w:pPr>
             <w:r>
               <w:rPr>
-                <w:rFonts w:ascii="Arial" w:hAnsi="Arial" w:eastAsia="Arial" w:cs="Arial"/>
+                <w:rFonts w:ascii="Arial" w:eastAsia="Arial" w:hAnsi="Arial" w:cs="Arial"/>
                 <w:color w:val="525252" w:themeColor="accent3" w:themeShade="80"/>
                 <w:sz w:val="20"/>
                 <w:szCs w:val="20"/>
@@ -158,7 +158,7 @@
         <w:spacing w:after="0" w:line="240" w:lineRule="auto"/>
         <w:jc w:val="both"/>
         <w:rPr>
-          <w:rFonts w:ascii="Arial" w:hAnsi="Arial" w:eastAsia="Arial" w:cs="Arial"/>
+          <w:rFonts w:ascii="Arial" w:eastAsia="Arial" w:hAnsi="Arial" w:cs="Arial"/>
           <w:color w:val="FF3333"/>
           <w:sz w:val="20"/>
           <w:szCs w:val="20"/>
@@ -170,7 +170,7 @@
         <w:spacing w:after="0" w:line="240" w:lineRule="auto"/>
         <w:jc w:val="both"/>
         <w:rPr>
-          <w:rFonts w:ascii="Arial" w:hAnsi="Arial" w:eastAsia="Arial" w:cs="Arial"/>
+          <w:rFonts w:ascii="Arial" w:eastAsia="Arial" w:hAnsi="Arial" w:cs="Arial"/>
           <w:b/>
           <w:sz w:val="20"/>
           <w:szCs w:val="20"/>
@@ -178,7 +178,7 @@
       </w:pPr>
       <w:r>
         <w:rPr>
-          <w:rFonts w:ascii="Arial" w:hAnsi="Arial" w:eastAsia="Arial" w:cs="Arial"/>
+          <w:rFonts w:ascii="Arial" w:eastAsia="Arial" w:hAnsi="Arial" w:cs="Arial"/>
           <w:b/>
           <w:sz w:val="20"/>
           <w:szCs w:val="20"/>
@@ -198,7 +198,7 @@
         <w:spacing w:after="0" w:line="240" w:lineRule="auto"/>
         <w:ind w:left="360" w:hanging="360"/>
         <w:rPr>
-          <w:rFonts w:ascii="Arial" w:hAnsi="Arial" w:eastAsia="Arial" w:cs="Arial"/>
+          <w:rFonts w:ascii="Arial" w:eastAsia="Arial" w:hAnsi="Arial" w:cs="Arial"/>
           <w:b/>
           <w:color w:val="525252" w:themeColor="accent3" w:themeShade="80"/>
           <w:sz w:val="20"/>
@@ -207,7 +207,7 @@
       </w:pPr>
       <w:r>
         <w:rPr>
-          <w:rFonts w:ascii="Arial" w:hAnsi="Arial" w:eastAsia="Arial" w:cs="Arial"/>
+          <w:rFonts w:ascii="Arial" w:eastAsia="Arial" w:hAnsi="Arial" w:cs="Arial"/>
           <w:b/>
           <w:color w:val="525252" w:themeColor="accent3" w:themeShade="80"/>
           <w:sz w:val="16"/>
@@ -221,12 +221,12 @@
         <w:tblW w:w="9375" w:type="dxa"/>
         <w:tblInd w:w="-20" w:type="dxa"/>
         <w:tblBorders>
-          <w:top w:val="single" w:color="000000" w:sz="4" w:space="0"/>
-          <w:left w:val="single" w:color="000000" w:sz="4" w:space="0"/>
-          <w:bottom w:val="single" w:color="000000" w:sz="4" w:space="0"/>
-          <w:right w:val="single" w:color="000000" w:sz="4" w:space="0"/>
-          <w:insideH w:val="single" w:color="000000" w:sz="4" w:space="0"/>
-          <w:insideV w:val="single" w:color="000000" w:sz="4" w:space="0"/>
+          <w:top w:val="single" w:sz="4" w:space="0" w:color="000000"/>
+          <w:left w:val="single" w:sz="4" w:space="0" w:color="000000"/>
+          <w:bottom w:val="single" w:sz="4" w:space="0" w:color="000000"/>
+          <w:right w:val="single" w:sz="4" w:space="0" w:color="000000"/>
+          <w:insideH w:val="single" w:sz="4" w:space="0" w:color="000000"/>
+          <w:insideV w:val="single" w:sz="4" w:space="0" w:color="000000"/>
         </w:tblBorders>
         <w:tblLayout w:type="fixed"/>
         <w:tblLook w:val="0000" w:firstRow="0" w:lastRow="0" w:firstColumn="0" w:lastColumn="0" w:noHBand="0" w:noVBand="0"/>
@@ -239,13 +239,12 @@
         <w:tc>
           <w:tcPr>
             <w:tcW w:w="6675" w:type="dxa"/>
-            <w:tcMar/>
           </w:tcPr>
           <w:p>
             <w:pPr>
               <w:spacing w:after="0" w:line="240" w:lineRule="auto"/>
               <w:rPr>
-                <w:rFonts w:ascii="Arial" w:hAnsi="Arial" w:eastAsia="Arial" w:cs="Arial"/>
+                <w:rFonts w:ascii="Arial" w:eastAsia="Arial" w:hAnsi="Arial" w:cs="Arial"/>
                 <w:b/>
                 <w:sz w:val="20"/>
                 <w:szCs w:val="20"/>
@@ -253,7 +252,7 @@
             </w:pPr>
             <w:r>
               <w:rPr>
-                <w:rFonts w:ascii="Arial" w:hAnsi="Arial" w:eastAsia="Arial" w:cs="Arial"/>
+                <w:rFonts w:ascii="Arial" w:eastAsia="Arial" w:hAnsi="Arial" w:cs="Arial"/>
                 <w:b/>
                 <w:sz w:val="20"/>
                 <w:szCs w:val="20"/>
@@ -265,7 +264,7 @@
             <w:pPr>
               <w:spacing w:after="0" w:line="240" w:lineRule="auto"/>
               <w:rPr>
-                <w:rFonts w:ascii="Arial" w:hAnsi="Arial" w:eastAsia="Arial" w:cs="Arial"/>
+                <w:rFonts w:ascii="Arial" w:eastAsia="Arial" w:hAnsi="Arial" w:cs="Arial"/>
                 <w:sz w:val="20"/>
                 <w:szCs w:val="20"/>
               </w:rPr>
@@ -275,20 +274,19 @@
         <w:tc>
           <w:tcPr>
             <w:tcW w:w="2700" w:type="dxa"/>
-            <w:tcMar/>
           </w:tcPr>
           <w:p>
             <w:pPr>
               <w:spacing w:after="0" w:line="240" w:lineRule="auto"/>
               <w:rPr>
-                <w:rFonts w:ascii="Arial" w:hAnsi="Arial" w:eastAsia="Arial" w:cs="Arial"/>
-                <w:sz w:val="20"/>
-                <w:szCs w:val="20"/>
-              </w:rPr>
-            </w:pPr>
-            <w:r>
-              <w:rPr>
-                <w:rFonts w:ascii="Arial" w:hAnsi="Arial" w:eastAsia="Arial" w:cs="Arial"/>
+                <w:rFonts w:ascii="Arial" w:eastAsia="Arial" w:hAnsi="Arial" w:cs="Arial"/>
+                <w:sz w:val="20"/>
+                <w:szCs w:val="20"/>
+              </w:rPr>
+            </w:pPr>
+            <w:r>
+              <w:rPr>
+                <w:rFonts w:ascii="Arial" w:eastAsia="Arial" w:hAnsi="Arial" w:cs="Arial"/>
                 <w:b/>
                 <w:sz w:val="20"/>
                 <w:szCs w:val="20"/>
@@ -302,26 +300,25 @@
         <w:tc>
           <w:tcPr>
             <w:tcW w:w="6675" w:type="dxa"/>
-            <w:tcMar/>
           </w:tcPr>
           <w:p>
             <w:pPr>
               <w:spacing w:after="0" w:line="240" w:lineRule="auto"/>
               <w:rPr>
-                <w:rFonts w:ascii="Arial" w:hAnsi="Arial" w:eastAsia="Arial" w:cs="Arial"/>
+                <w:rFonts w:ascii="Arial" w:eastAsia="Arial" w:hAnsi="Arial" w:cs="Arial"/>
                 <w:b/>
                 <w:bCs/>
-                <w:color w:val="525252" w:themeColor="accent3" w:themeShade="80"/>
-                <w:sz w:val="20"/>
-                <w:szCs w:val="20"/>
-              </w:rPr>
-            </w:pPr>
-            <w:r>
-              <w:rPr>
-                <w:rFonts w:ascii="Arial" w:hAnsi="Arial" w:eastAsia="Arial" w:cs="Arial"/>
+                <w:color w:val="000000" w:themeColor="text1"/>
+                <w:sz w:val="20"/>
+                <w:szCs w:val="20"/>
+              </w:rPr>
+            </w:pPr>
+            <w:r>
+              <w:rPr>
+                <w:rFonts w:ascii="Arial" w:eastAsia="Arial" w:hAnsi="Arial" w:cs="Arial"/>
                 <w:b/>
                 <w:bCs/>
-                <w:color w:val="525252" w:themeColor="accent3" w:themeShade="80"/>
+                <w:color w:val="000000" w:themeColor="text1"/>
                 <w:sz w:val="20"/>
                 <w:szCs w:val="20"/>
               </w:rPr>
@@ -332,7 +329,7 @@
             <w:pPr>
               <w:spacing w:after="0" w:line="240" w:lineRule="auto"/>
               <w:rPr>
-                <w:rFonts w:ascii="Arial" w:hAnsi="Arial" w:eastAsia="Arial" w:cs="Arial"/>
+                <w:rFonts w:ascii="Arial" w:eastAsia="Arial" w:hAnsi="Arial" w:cs="Arial"/>
                 <w:b/>
                 <w:sz w:val="20"/>
                 <w:szCs w:val="20"/>
@@ -343,24 +340,23 @@
         <w:tc>
           <w:tcPr>
             <w:tcW w:w="2700" w:type="dxa"/>
-            <w:tcMar/>
           </w:tcPr>
-          <w:p w14:noSpellErr="1">
+          <w:p>
             <w:pPr>
               <w:spacing w:after="0" w:line="240" w:lineRule="auto"/>
               <w:rPr>
-                <w:rFonts w:ascii="Arial" w:hAnsi="Arial" w:eastAsia="Arial" w:cs="Arial"/>
-                <w:b w:val="1"/>
-                <w:bCs w:val="1"/>
-                <w:sz w:val="20"/>
-                <w:szCs w:val="20"/>
-              </w:rPr>
-            </w:pPr>
-            <w:r>
-              <w:rPr>
-                <w:rFonts w:ascii="Arial" w:hAnsi="Arial" w:eastAsia="Arial" w:cs="Arial"/>
-                <w:b w:val="1"/>
-                <w:bCs w:val="1"/>
+                <w:rFonts w:ascii="Arial" w:eastAsia="Arial" w:hAnsi="Arial" w:cs="Arial"/>
+                <w:b/>
+                <w:bCs/>
+                <w:sz w:val="20"/>
+                <w:szCs w:val="20"/>
+              </w:rPr>
+            </w:pPr>
+            <w:r>
+              <w:rPr>
+                <w:rFonts w:ascii="Arial" w:eastAsia="Arial" w:hAnsi="Arial" w:cs="Arial"/>
+                <w:b/>
+                <w:bCs/>
                 <w:sz w:val="20"/>
                 <w:szCs w:val="20"/>
               </w:rPr>
@@ -373,13 +369,12 @@
         <w:tc>
           <w:tcPr>
             <w:tcW w:w="6675" w:type="dxa"/>
-            <w:tcMar/>
           </w:tcPr>
           <w:p>
             <w:pPr>
               <w:spacing w:after="0" w:line="240" w:lineRule="auto"/>
               <w:rPr>
-                <w:rFonts w:ascii="Arial" w:hAnsi="Arial" w:eastAsia="Arial" w:cs="Arial"/>
+                <w:rFonts w:ascii="Arial" w:eastAsia="Arial" w:hAnsi="Arial" w:cs="Arial"/>
                 <w:b/>
                 <w:sz w:val="20"/>
                 <w:szCs w:val="20"/>
@@ -387,7 +382,7 @@
             </w:pPr>
             <w:r>
               <w:rPr>
-                <w:rFonts w:ascii="Arial" w:hAnsi="Arial" w:eastAsia="Arial" w:cs="Arial"/>
+                <w:rFonts w:ascii="Arial" w:eastAsia="Arial" w:hAnsi="Arial" w:cs="Arial"/>
                 <w:b/>
                 <w:sz w:val="20"/>
                 <w:szCs w:val="20"/>
@@ -399,7 +394,7 @@
             <w:pPr>
               <w:spacing w:after="0" w:line="240" w:lineRule="auto"/>
               <w:rPr>
-                <w:rFonts w:ascii="Arial" w:hAnsi="Arial" w:eastAsia="Arial" w:cs="Arial"/>
+                <w:rFonts w:ascii="Arial" w:eastAsia="Arial" w:hAnsi="Arial" w:cs="Arial"/>
                 <w:b/>
                 <w:sz w:val="20"/>
                 <w:szCs w:val="20"/>
@@ -410,24 +405,23 @@
         <w:tc>
           <w:tcPr>
             <w:tcW w:w="2700" w:type="dxa"/>
-            <w:tcMar/>
           </w:tcPr>
-          <w:p w14:noSpellErr="1">
+          <w:p>
             <w:pPr>
               <w:spacing w:after="0" w:line="240" w:lineRule="auto"/>
               <w:rPr>
-                <w:rFonts w:ascii="Arial" w:hAnsi="Arial" w:eastAsia="Arial" w:cs="Arial"/>
-                <w:b w:val="1"/>
-                <w:bCs w:val="1"/>
-                <w:sz w:val="20"/>
-                <w:szCs w:val="20"/>
-              </w:rPr>
-            </w:pPr>
-            <w:r>
-              <w:rPr>
-                <w:rFonts w:ascii="Arial" w:hAnsi="Arial" w:eastAsia="Arial" w:cs="Arial"/>
-                <w:b w:val="1"/>
-                <w:bCs w:val="1"/>
+                <w:rFonts w:ascii="Arial" w:eastAsia="Arial" w:hAnsi="Arial" w:cs="Arial"/>
+                <w:b/>
+                <w:bCs/>
+                <w:sz w:val="20"/>
+                <w:szCs w:val="20"/>
+              </w:rPr>
+            </w:pPr>
+            <w:r>
+              <w:rPr>
+                <w:rFonts w:ascii="Arial" w:eastAsia="Arial" w:hAnsi="Arial" w:cs="Arial"/>
+                <w:b/>
+                <w:bCs/>
                 <w:sz w:val="20"/>
                 <w:szCs w:val="20"/>
               </w:rPr>
@@ -440,13 +434,12 @@
         <w:tc>
           <w:tcPr>
             <w:tcW w:w="6675" w:type="dxa"/>
-            <w:tcMar/>
           </w:tcPr>
           <w:p>
             <w:pPr>
               <w:spacing w:after="0" w:line="240" w:lineRule="auto"/>
               <w:rPr>
-                <w:rFonts w:ascii="Arial" w:hAnsi="Arial" w:eastAsia="Arial" w:cs="Arial"/>
+                <w:rFonts w:ascii="Arial" w:eastAsia="Arial" w:hAnsi="Arial" w:cs="Arial"/>
                 <w:b/>
                 <w:sz w:val="20"/>
                 <w:szCs w:val="20"/>
@@ -454,7 +447,7 @@
             </w:pPr>
             <w:r>
               <w:rPr>
-                <w:rFonts w:ascii="Arial" w:hAnsi="Arial" w:eastAsia="Arial" w:cs="Arial"/>
+                <w:rFonts w:ascii="Arial" w:eastAsia="Arial" w:hAnsi="Arial" w:cs="Arial"/>
                 <w:b/>
                 <w:sz w:val="20"/>
                 <w:szCs w:val="20"/>
@@ -466,7 +459,7 @@
             <w:pPr>
               <w:spacing w:after="0" w:line="240" w:lineRule="auto"/>
               <w:rPr>
-                <w:rFonts w:ascii="Arial" w:hAnsi="Arial" w:eastAsia="Arial" w:cs="Arial"/>
+                <w:rFonts w:ascii="Arial" w:eastAsia="Arial" w:hAnsi="Arial" w:cs="Arial"/>
                 <w:b/>
                 <w:sz w:val="20"/>
                 <w:szCs w:val="20"/>
@@ -477,13 +470,12 @@
         <w:tc>
           <w:tcPr>
             <w:tcW w:w="2700" w:type="dxa"/>
-            <w:tcMar/>
           </w:tcPr>
           <w:p>
             <w:pPr>
               <w:spacing w:after="0" w:line="240" w:lineRule="auto"/>
               <w:rPr>
-                <w:rFonts w:ascii="Arial" w:hAnsi="Arial" w:eastAsia="Arial" w:cs="Arial"/>
+                <w:rFonts w:ascii="Arial" w:eastAsia="Arial" w:hAnsi="Arial" w:cs="Arial"/>
                 <w:b/>
                 <w:sz w:val="20"/>
                 <w:szCs w:val="20"/>
@@ -491,7 +483,7 @@
             </w:pPr>
             <w:r>
               <w:rPr>
-                <w:rFonts w:ascii="Arial" w:hAnsi="Arial" w:eastAsia="Arial" w:cs="Arial"/>
+                <w:rFonts w:ascii="Arial" w:eastAsia="Arial" w:hAnsi="Arial" w:cs="Arial"/>
                 <w:b/>
                 <w:sz w:val="20"/>
                 <w:szCs w:val="20"/>
@@ -505,13 +497,12 @@
         <w:tc>
           <w:tcPr>
             <w:tcW w:w="6675" w:type="dxa"/>
-            <w:tcMar/>
           </w:tcPr>
           <w:p>
             <w:pPr>
               <w:spacing w:after="0" w:line="240" w:lineRule="auto"/>
               <w:rPr>
-                <w:rFonts w:ascii="Arial" w:hAnsi="Arial" w:eastAsia="Arial" w:cs="Arial"/>
+                <w:rFonts w:ascii="Arial" w:eastAsia="Arial" w:hAnsi="Arial" w:cs="Arial"/>
                 <w:b/>
                 <w:sz w:val="20"/>
                 <w:szCs w:val="20"/>
@@ -519,7 +510,7 @@
             </w:pPr>
             <w:r>
               <w:rPr>
-                <w:rFonts w:ascii="Arial" w:hAnsi="Arial" w:eastAsia="Arial" w:cs="Arial"/>
+                <w:rFonts w:ascii="Arial" w:eastAsia="Arial" w:hAnsi="Arial" w:cs="Arial"/>
                 <w:b/>
                 <w:sz w:val="20"/>
                 <w:szCs w:val="20"/>
@@ -531,7 +522,7 @@
             <w:pPr>
               <w:spacing w:after="0" w:line="240" w:lineRule="auto"/>
               <w:rPr>
-                <w:rFonts w:ascii="Arial" w:hAnsi="Arial" w:eastAsia="Arial" w:cs="Arial"/>
+                <w:rFonts w:ascii="Arial" w:eastAsia="Arial" w:hAnsi="Arial" w:cs="Arial"/>
                 <w:b/>
                 <w:sz w:val="20"/>
                 <w:szCs w:val="20"/>
@@ -542,24 +533,23 @@
         <w:tc>
           <w:tcPr>
             <w:tcW w:w="2700" w:type="dxa"/>
-            <w:tcMar/>
           </w:tcPr>
-          <w:p w14:noSpellErr="1">
+          <w:p>
             <w:pPr>
               <w:spacing w:after="0" w:line="240" w:lineRule="auto"/>
               <w:rPr>
-                <w:rFonts w:ascii="Arial" w:hAnsi="Arial" w:eastAsia="Arial" w:cs="Arial"/>
-                <w:b w:val="1"/>
-                <w:bCs w:val="1"/>
-                <w:sz w:val="20"/>
-                <w:szCs w:val="20"/>
-              </w:rPr>
-            </w:pPr>
-            <w:r>
-              <w:rPr>
-                <w:rFonts w:ascii="Arial" w:hAnsi="Arial" w:eastAsia="Arial" w:cs="Arial"/>
-                <w:b w:val="1"/>
-                <w:bCs w:val="1"/>
+                <w:rFonts w:ascii="Arial" w:eastAsia="Arial" w:hAnsi="Arial" w:cs="Arial"/>
+                <w:b/>
+                <w:bCs/>
+                <w:sz w:val="20"/>
+                <w:szCs w:val="20"/>
+              </w:rPr>
+            </w:pPr>
+            <w:r>
+              <w:rPr>
+                <w:rFonts w:ascii="Arial" w:eastAsia="Arial" w:hAnsi="Arial" w:cs="Arial"/>
+                <w:b/>
+                <w:bCs/>
                 <w:sz w:val="20"/>
                 <w:szCs w:val="20"/>
               </w:rPr>
@@ -582,7 +572,7 @@
         <w:ind w:left="360"/>
         <w:jc w:val="both"/>
         <w:rPr>
-          <w:rFonts w:ascii="Arial" w:hAnsi="Arial" w:eastAsia="Arial" w:cs="Arial"/>
+          <w:rFonts w:ascii="Arial" w:eastAsia="Arial" w:hAnsi="Arial" w:cs="Arial"/>
           <w:b/>
           <w:color w:val="000000"/>
           <w:sz w:val="20"/>
@@ -602,7 +592,7 @@
         <w:spacing w:after="0" w:line="240" w:lineRule="auto"/>
         <w:jc w:val="both"/>
         <w:rPr>
-          <w:rFonts w:ascii="Arial" w:hAnsi="Arial" w:eastAsia="Arial" w:cs="Arial"/>
+          <w:rFonts w:ascii="Arial" w:eastAsia="Arial" w:hAnsi="Arial" w:cs="Arial"/>
           <w:b/>
           <w:color w:val="000000"/>
           <w:sz w:val="20"/>
@@ -611,7 +601,7 @@
       </w:pPr>
       <w:r>
         <w:rPr>
-          <w:rFonts w:ascii="Arial" w:hAnsi="Arial" w:eastAsia="Arial" w:cs="Arial"/>
+          <w:rFonts w:ascii="Arial" w:eastAsia="Arial" w:hAnsi="Arial" w:cs="Arial"/>
           <w:b/>
           <w:color w:val="000000"/>
           <w:sz w:val="20"/>
@@ -625,12 +615,12 @@
         <w:tblW w:w="9499" w:type="dxa"/>
         <w:tblInd w:w="-5" w:type="dxa"/>
         <w:tblBorders>
-          <w:top w:val="single" w:color="000000" w:sz="4" w:space="0"/>
-          <w:left w:val="single" w:color="000000" w:sz="4" w:space="0"/>
-          <w:bottom w:val="single" w:color="000000" w:sz="4" w:space="0"/>
-          <w:right w:val="single" w:color="000000" w:sz="4" w:space="0"/>
-          <w:insideH w:val="single" w:color="000000" w:sz="4" w:space="0"/>
-          <w:insideV w:val="single" w:color="000000" w:sz="4" w:space="0"/>
+          <w:top w:val="single" w:sz="4" w:space="0" w:color="000000"/>
+          <w:left w:val="single" w:sz="4" w:space="0" w:color="000000"/>
+          <w:bottom w:val="single" w:sz="4" w:space="0" w:color="000000"/>
+          <w:right w:val="single" w:sz="4" w:space="0" w:color="000000"/>
+          <w:insideH w:val="single" w:sz="4" w:space="0" w:color="000000"/>
+          <w:insideV w:val="single" w:sz="4" w:space="0" w:color="000000"/>
         </w:tblBorders>
         <w:tblLayout w:type="fixed"/>
         <w:tblLook w:val="0400" w:firstRow="0" w:lastRow="0" w:firstColumn="0" w:lastColumn="0" w:noHBand="0" w:noVBand="1"/>
@@ -654,7 +644,7 @@
               </w:pBdr>
               <w:jc w:val="both"/>
               <w:rPr>
-                <w:rFonts w:ascii="Arial" w:hAnsi="Arial" w:eastAsia="Arial" w:cs="Arial"/>
+                <w:rFonts w:ascii="Arial" w:eastAsia="Arial" w:hAnsi="Arial" w:cs="Arial"/>
                 <w:b/>
                 <w:bCs/>
                 <w:color w:val="000000"/>
@@ -664,7 +654,7 @@
             </w:pPr>
             <w:r>
               <w:rPr>
-                <w:rFonts w:ascii="Arial" w:hAnsi="Arial" w:eastAsia="Arial" w:cs="Arial"/>
+                <w:rFonts w:ascii="Arial" w:eastAsia="Arial" w:hAnsi="Arial" w:cs="Arial"/>
                 <w:b/>
                 <w:bCs/>
                 <w:color w:val="000000"/>
@@ -676,7 +666,7 @@
             <w:proofErr w:type="spellStart"/>
             <w:r>
               <w:rPr>
-                <w:rFonts w:ascii="Arial" w:hAnsi="Arial" w:eastAsia="Arial" w:cs="Arial"/>
+                <w:rFonts w:ascii="Arial" w:eastAsia="Arial" w:hAnsi="Arial" w:cs="Arial"/>
                 <w:b/>
                 <w:bCs/>
                 <w:color w:val="000000"/>
@@ -688,7 +678,7 @@
             <w:proofErr w:type="spellEnd"/>
             <w:r>
               <w:rPr>
-                <w:rFonts w:ascii="Arial" w:hAnsi="Arial" w:eastAsia="Arial" w:cs="Arial"/>
+                <w:rFonts w:ascii="Arial" w:eastAsia="Arial" w:hAnsi="Arial" w:cs="Arial"/>
                 <w:b/>
                 <w:bCs/>
                 <w:color w:val="000000"/>
@@ -700,7 +690,7 @@
             <w:proofErr w:type="spellStart"/>
             <w:r>
               <w:rPr>
-                <w:rFonts w:ascii="Arial" w:hAnsi="Arial" w:eastAsia="Arial" w:cs="Arial"/>
+                <w:rFonts w:ascii="Arial" w:eastAsia="Arial" w:hAnsi="Arial" w:cs="Arial"/>
                 <w:b/>
                 <w:bCs/>
                 <w:color w:val="000000"/>
@@ -712,7 +702,7 @@
             <w:proofErr w:type="spellEnd"/>
             <w:r>
               <w:rPr>
-                <w:rFonts w:ascii="Arial" w:hAnsi="Arial" w:eastAsia="Arial" w:cs="Arial"/>
+                <w:rFonts w:ascii="Arial" w:eastAsia="Arial" w:hAnsi="Arial" w:cs="Arial"/>
                 <w:b/>
                 <w:bCs/>
                 <w:color w:val="000000"/>
@@ -724,7 +714,7 @@
             <w:proofErr w:type="spellStart"/>
             <w:r>
               <w:rPr>
-                <w:rFonts w:ascii="Arial" w:hAnsi="Arial" w:eastAsia="Arial" w:cs="Arial"/>
+                <w:rFonts w:ascii="Arial" w:eastAsia="Arial" w:hAnsi="Arial" w:cs="Arial"/>
                 <w:b/>
                 <w:bCs/>
                 <w:color w:val="000000"/>
@@ -736,7 +726,7 @@
             <w:proofErr w:type="spellEnd"/>
             <w:r>
               <w:rPr>
-                <w:rFonts w:ascii="Arial" w:hAnsi="Arial" w:eastAsia="Arial" w:cs="Arial"/>
+                <w:rFonts w:ascii="Arial" w:eastAsia="Arial" w:hAnsi="Arial" w:cs="Arial"/>
                 <w:b/>
                 <w:bCs/>
                 <w:color w:val="000000"/>
@@ -761,7 +751,7 @@
         <w:spacing w:after="0" w:line="240" w:lineRule="auto"/>
         <w:jc w:val="both"/>
         <w:rPr>
-          <w:rFonts w:ascii="Arial" w:hAnsi="Arial" w:eastAsia="Arial" w:cs="Arial"/>
+          <w:rFonts w:ascii="Arial" w:eastAsia="Arial" w:hAnsi="Arial" w:cs="Arial"/>
           <w:b/>
           <w:color w:val="000000"/>
           <w:sz w:val="20"/>
@@ -781,7 +771,7 @@
         <w:spacing w:after="0" w:line="240" w:lineRule="auto"/>
         <w:jc w:val="both"/>
         <w:rPr>
-          <w:rFonts w:ascii="Arial" w:hAnsi="Arial" w:eastAsia="Arial" w:cs="Arial"/>
+          <w:rFonts w:ascii="Arial" w:eastAsia="Arial" w:hAnsi="Arial" w:cs="Arial"/>
           <w:b/>
           <w:color w:val="000000"/>
           <w:sz w:val="20"/>
@@ -790,7 +780,7 @@
       </w:pPr>
       <w:r>
         <w:rPr>
-          <w:rFonts w:ascii="Arial" w:hAnsi="Arial" w:eastAsia="Arial" w:cs="Arial"/>
+          <w:rFonts w:ascii="Arial" w:eastAsia="Arial" w:hAnsi="Arial" w:cs="Arial"/>
           <w:b/>
           <w:color w:val="000000"/>
           <w:sz w:val="20"/>
@@ -804,12 +794,12 @@
         <w:tblW w:w="9515" w:type="dxa"/>
         <w:tblInd w:w="-5" w:type="dxa"/>
         <w:tblBorders>
-          <w:top w:val="single" w:color="000000" w:sz="4" w:space="0"/>
-          <w:left w:val="single" w:color="000000" w:sz="4" w:space="0"/>
-          <w:bottom w:val="single" w:color="000000" w:sz="4" w:space="0"/>
-          <w:right w:val="single" w:color="000000" w:sz="4" w:space="0"/>
-          <w:insideH w:val="single" w:color="000000" w:sz="4" w:space="0"/>
-          <w:insideV w:val="single" w:color="000000" w:sz="4" w:space="0"/>
+          <w:top w:val="single" w:sz="4" w:space="0" w:color="000000"/>
+          <w:left w:val="single" w:sz="4" w:space="0" w:color="000000"/>
+          <w:bottom w:val="single" w:sz="4" w:space="0" w:color="000000"/>
+          <w:right w:val="single" w:sz="4" w:space="0" w:color="000000"/>
+          <w:insideH w:val="single" w:sz="4" w:space="0" w:color="000000"/>
+          <w:insideV w:val="single" w:sz="4" w:space="0" w:color="000000"/>
         </w:tblBorders>
         <w:tblLayout w:type="fixed"/>
         <w:tblLook w:val="0400" w:firstRow="0" w:lastRow="0" w:firstColumn="0" w:lastColumn="0" w:noHBand="0" w:noVBand="1"/>
@@ -833,7 +823,7 @@
               </w:pBdr>
               <w:jc w:val="both"/>
               <w:rPr>
-                <w:rFonts w:ascii="Arial" w:hAnsi="Arial" w:eastAsia="Arial" w:cs="Arial"/>
+                <w:rFonts w:ascii="Arial" w:eastAsia="Arial" w:hAnsi="Arial" w:cs="Arial"/>
                 <w:b/>
                 <w:color w:val="000000"/>
                 <w:sz w:val="20"/>
@@ -842,7 +832,7 @@
             </w:pPr>
             <w:r>
               <w:rPr>
-                <w:rFonts w:ascii="Arial" w:hAnsi="Arial" w:eastAsia="Arial" w:cs="Arial"/>
+                <w:rFonts w:ascii="Arial" w:eastAsia="Arial" w:hAnsi="Arial" w:cs="Arial"/>
                 <w:color w:val="525252" w:themeColor="accent3" w:themeShade="80"/>
                 <w:sz w:val="20"/>
                 <w:szCs w:val="20"/>
@@ -865,7 +855,7 @@
         <w:spacing w:after="0" w:line="240" w:lineRule="auto"/>
         <w:jc w:val="both"/>
         <w:rPr>
-          <w:rFonts w:ascii="Arial" w:hAnsi="Arial" w:eastAsia="Arial" w:cs="Arial"/>
+          <w:rFonts w:ascii="Arial" w:eastAsia="Arial" w:hAnsi="Arial" w:cs="Arial"/>
           <w:b/>
           <w:color w:val="000000"/>
           <w:sz w:val="20"/>
@@ -878,7 +868,7 @@
         <w:spacing w:after="0" w:line="240" w:lineRule="auto"/>
         <w:jc w:val="both"/>
         <w:rPr>
-          <w:rFonts w:ascii="Arial" w:hAnsi="Arial" w:eastAsia="Arial" w:cs="Arial"/>
+          <w:rFonts w:ascii="Arial" w:eastAsia="Arial" w:hAnsi="Arial" w:cs="Arial"/>
           <w:b/>
           <w:sz w:val="20"/>
           <w:szCs w:val="20"/>
@@ -886,7 +876,7 @@
       </w:pPr>
       <w:r>
         <w:rPr>
-          <w:rFonts w:ascii="Arial" w:hAnsi="Arial" w:eastAsia="Arial" w:cs="Arial"/>
+          <w:rFonts w:ascii="Arial" w:eastAsia="Arial" w:hAnsi="Arial" w:cs="Arial"/>
           <w:b/>
           <w:sz w:val="20"/>
           <w:szCs w:val="20"/>
@@ -899,7 +889,7 @@
         <w:spacing w:after="0" w:line="240" w:lineRule="auto"/>
         <w:jc w:val="both"/>
         <w:rPr>
-          <w:rFonts w:ascii="Arial" w:hAnsi="Arial" w:eastAsia="Arial" w:cs="Arial"/>
+          <w:rFonts w:ascii="Arial" w:eastAsia="Arial" w:hAnsi="Arial" w:cs="Arial"/>
           <w:b/>
           <w:color w:val="525252" w:themeColor="accent3" w:themeShade="80"/>
           <w:sz w:val="20"/>
@@ -908,7 +898,7 @@
       </w:pPr>
       <w:r>
         <w:rPr>
-          <w:rFonts w:ascii="Arial Unicode MS" w:hAnsi="Arial Unicode MS" w:eastAsia="Arial Unicode MS" w:cs="Arial Unicode MS"/>
+          <w:rFonts w:ascii="Arial Unicode MS" w:eastAsia="Arial Unicode MS" w:hAnsi="Arial Unicode MS" w:cs="Arial Unicode MS"/>
           <w:b/>
           <w:color w:val="525252" w:themeColor="accent3" w:themeShade="80"/>
           <w:sz w:val="16"/>
@@ -924,7 +914,7 @@
       </w:r>
       <w:r>
         <w:rPr>
-          <w:rFonts w:ascii="Arial" w:hAnsi="Arial" w:eastAsia="Arial" w:cs="Arial"/>
+          <w:rFonts w:ascii="Arial" w:eastAsia="Arial" w:hAnsi="Arial" w:cs="Arial"/>
           <w:b/>
           <w:color w:val="525252" w:themeColor="accent3" w:themeShade="80"/>
           <w:sz w:val="16"/>
@@ -948,14 +938,14 @@
           <w:tcPr>
             <w:tcW w:w="4530" w:type="dxa"/>
             <w:tcBorders>
-              <w:top w:val="single" w:color="000000" w:sz="4" w:space="0"/>
-              <w:left w:val="single" w:color="000000" w:sz="4" w:space="0"/>
-              <w:bottom w:val="single" w:color="000000" w:sz="4" w:space="0"/>
+              <w:top w:val="single" w:sz="4" w:space="0" w:color="000000"/>
+              <w:left w:val="single" w:sz="4" w:space="0" w:color="000000"/>
+              <w:bottom w:val="single" w:sz="4" w:space="0" w:color="000000"/>
             </w:tcBorders>
           </w:tcPr>
           <w:p>
             <w:pPr>
-              <w:pStyle w:val="ListParagraph"/>
+              <w:pStyle w:val="PargrafodaLista"/>
               <w:numPr>
                 <w:ilvl w:val="0"/>
                 <w:numId w:val="4"/>
@@ -969,7 +959,7 @@
               </w:pBdr>
               <w:spacing w:after="0" w:line="240" w:lineRule="auto"/>
               <w:rPr>
-                <w:rFonts w:ascii="Arial" w:hAnsi="Arial" w:eastAsia="Arial" w:cs="Arial"/>
+                <w:rFonts w:ascii="Arial" w:eastAsia="Arial" w:hAnsi="Arial" w:cs="Arial"/>
                 <w:color w:val="000000"/>
                 <w:sz w:val="20"/>
                 <w:szCs w:val="20"/>
@@ -977,7 +967,7 @@
             </w:pPr>
             <w:r>
               <w:rPr>
-                <w:rFonts w:ascii="Arial" w:hAnsi="Arial" w:eastAsia="Arial" w:cs="Arial"/>
+                <w:rFonts w:ascii="Arial" w:eastAsia="Arial" w:hAnsi="Arial" w:cs="Arial"/>
                 <w:color w:val="000000"/>
                 <w:sz w:val="20"/>
                 <w:szCs w:val="20"/>
@@ -990,10 +980,10 @@
           <w:tcPr>
             <w:tcW w:w="4920" w:type="dxa"/>
             <w:tcBorders>
-              <w:top w:val="single" w:color="000000" w:sz="4" w:space="0"/>
-              <w:left w:val="single" w:color="000000" w:sz="4" w:space="0"/>
-              <w:bottom w:val="single" w:color="000000" w:sz="4" w:space="0"/>
-              <w:right w:val="single" w:color="000000" w:sz="4" w:space="0"/>
+              <w:top w:val="single" w:sz="4" w:space="0" w:color="000000"/>
+              <w:left w:val="single" w:sz="4" w:space="0" w:color="000000"/>
+              <w:bottom w:val="single" w:sz="4" w:space="0" w:color="000000"/>
+              <w:right w:val="single" w:sz="4" w:space="0" w:color="000000"/>
             </w:tcBorders>
           </w:tcPr>
           <w:p>
@@ -1007,7 +997,7 @@
               </w:pBdr>
               <w:spacing w:after="0" w:line="240" w:lineRule="auto"/>
               <w:rPr>
-                <w:rFonts w:ascii="Arial" w:hAnsi="Arial" w:eastAsia="Arial" w:cs="Arial"/>
+                <w:rFonts w:ascii="Arial" w:eastAsia="Arial" w:hAnsi="Arial" w:cs="Arial"/>
                 <w:color w:val="000000"/>
                 <w:sz w:val="20"/>
                 <w:szCs w:val="20"/>
@@ -1025,7 +1015,7 @@
               </w:pBdr>
               <w:spacing w:after="0" w:line="240" w:lineRule="auto"/>
               <w:rPr>
-                <w:rFonts w:ascii="Arial" w:hAnsi="Arial" w:eastAsia="Arial" w:cs="Arial"/>
+                <w:rFonts w:ascii="Arial" w:eastAsia="Arial" w:hAnsi="Arial" w:cs="Arial"/>
                 <w:color w:val="000000"/>
                 <w:sz w:val="20"/>
                 <w:szCs w:val="20"/>
@@ -1040,7 +1030,7 @@
         <w:spacing w:after="0" w:line="240" w:lineRule="auto"/>
         <w:jc w:val="both"/>
         <w:rPr>
-          <w:rFonts w:ascii="Arial" w:hAnsi="Arial" w:eastAsia="Arial" w:cs="Arial"/>
+          <w:rFonts w:ascii="Arial" w:eastAsia="Arial" w:hAnsi="Arial" w:cs="Arial"/>
           <w:color w:val="FF3333"/>
           <w:sz w:val="20"/>
           <w:szCs w:val="20"/>
@@ -1052,7 +1042,7 @@
         <w:spacing w:after="0" w:line="240" w:lineRule="auto"/>
         <w:jc w:val="both"/>
         <w:rPr>
-          <w:rFonts w:ascii="Arial" w:hAnsi="Arial" w:eastAsia="Arial" w:cs="Arial"/>
+          <w:rFonts w:ascii="Arial" w:eastAsia="Arial" w:hAnsi="Arial" w:cs="Arial"/>
           <w:b/>
           <w:sz w:val="20"/>
           <w:szCs w:val="20"/>
@@ -1060,7 +1050,7 @@
       </w:pPr>
       <w:r>
         <w:rPr>
-          <w:rFonts w:ascii="Arial" w:hAnsi="Arial" w:eastAsia="Arial" w:cs="Arial"/>
+          <w:rFonts w:ascii="Arial" w:eastAsia="Arial" w:hAnsi="Arial" w:cs="Arial"/>
           <w:b/>
           <w:sz w:val="20"/>
           <w:szCs w:val="20"/>
@@ -1073,7 +1063,7 @@
         <w:spacing w:after="0" w:line="240" w:lineRule="auto"/>
         <w:jc w:val="both"/>
         <w:rPr>
-          <w:rFonts w:ascii="Arial" w:hAnsi="Arial" w:eastAsia="Arial" w:cs="Arial"/>
+          <w:rFonts w:ascii="Arial" w:eastAsia="Arial" w:hAnsi="Arial" w:cs="Arial"/>
           <w:b/>
           <w:color w:val="525252" w:themeColor="accent3" w:themeShade="80"/>
           <w:sz w:val="16"/>
@@ -1082,7 +1072,7 @@
       </w:pPr>
       <w:r>
         <w:rPr>
-          <w:rFonts w:ascii="Arial Unicode MS" w:hAnsi="Arial Unicode MS" w:eastAsia="Arial Unicode MS" w:cs="Arial Unicode MS"/>
+          <w:rFonts w:ascii="Arial Unicode MS" w:eastAsia="Arial Unicode MS" w:hAnsi="Arial Unicode MS" w:cs="Arial Unicode MS"/>
           <w:b/>
           <w:color w:val="525252" w:themeColor="accent3" w:themeShade="80"/>
           <w:sz w:val="16"/>
@@ -1096,12 +1086,12 @@
         <w:tblW w:w="9450" w:type="dxa"/>
         <w:tblInd w:w="75" w:type="dxa"/>
         <w:tblBorders>
-          <w:top w:val="single" w:color="000000" w:sz="4" w:space="0"/>
-          <w:left w:val="single" w:color="000000" w:sz="4" w:space="0"/>
-          <w:bottom w:val="single" w:color="000000" w:sz="4" w:space="0"/>
-          <w:right w:val="single" w:color="000000" w:sz="4" w:space="0"/>
-          <w:insideH w:val="single" w:color="000000" w:sz="4" w:space="0"/>
-          <w:insideV w:val="single" w:color="000000" w:sz="4" w:space="0"/>
+          <w:top w:val="single" w:sz="4" w:space="0" w:color="000000"/>
+          <w:left w:val="single" w:sz="4" w:space="0" w:color="000000"/>
+          <w:bottom w:val="single" w:sz="4" w:space="0" w:color="000000"/>
+          <w:right w:val="single" w:sz="4" w:space="0" w:color="000000"/>
+          <w:insideH w:val="single" w:sz="4" w:space="0" w:color="000000"/>
+          <w:insideV w:val="single" w:sz="4" w:space="0" w:color="000000"/>
         </w:tblBorders>
         <w:tblLayout w:type="fixed"/>
         <w:tblLook w:val="0400" w:firstRow="0" w:lastRow="0" w:firstColumn="0" w:lastColumn="0" w:noHBand="0" w:noVBand="1"/>
@@ -1116,7 +1106,7 @@
           </w:tcPr>
           <w:p>
             <w:pPr>
-              <w:pStyle w:val="ListParagraph"/>
+              <w:pStyle w:val="PargrafodaLista"/>
               <w:numPr>
                 <w:ilvl w:val="0"/>
                 <w:numId w:val="2"/>
@@ -1124,14 +1114,14 @@
               <w:shd w:val="clear" w:color="auto" w:fill="FFFFFF"/>
               <w:spacing w:after="0" w:line="240" w:lineRule="auto"/>
               <w:rPr>
-                <w:rFonts w:ascii="Arial" w:hAnsi="Arial" w:eastAsia="Arial" w:cs="Arial"/>
-                <w:sz w:val="20"/>
-                <w:szCs w:val="20"/>
-              </w:rPr>
-            </w:pPr>
-            <w:r>
-              <w:rPr>
-                <w:rFonts w:ascii="Arial" w:hAnsi="Arial" w:eastAsia="Arial" w:cs="Arial"/>
+                <w:rFonts w:ascii="Arial" w:eastAsia="Arial" w:hAnsi="Arial" w:cs="Arial"/>
+                <w:sz w:val="20"/>
+                <w:szCs w:val="20"/>
+              </w:rPr>
+            </w:pPr>
+            <w:r>
+              <w:rPr>
+                <w:rFonts w:ascii="Arial" w:eastAsia="Arial" w:hAnsi="Arial" w:cs="Arial"/>
                 <w:sz w:val="20"/>
                 <w:szCs w:val="20"/>
               </w:rPr>
@@ -1140,7 +1130,7 @@
           </w:p>
           <w:p>
             <w:pPr>
-              <w:pStyle w:val="ListParagraph"/>
+              <w:pStyle w:val="PargrafodaLista"/>
               <w:numPr>
                 <w:ilvl w:val="0"/>
                 <w:numId w:val="3"/>
@@ -1148,14 +1138,14 @@
               <w:shd w:val="clear" w:color="auto" w:fill="FFFFFF"/>
               <w:spacing w:after="0" w:line="240" w:lineRule="auto"/>
               <w:rPr>
-                <w:rFonts w:ascii="Arial" w:hAnsi="Arial" w:eastAsia="Arial" w:cs="Arial"/>
-                <w:sz w:val="20"/>
-                <w:szCs w:val="20"/>
-              </w:rPr>
-            </w:pPr>
-            <w:r>
-              <w:rPr>
-                <w:rFonts w:ascii="Arial" w:hAnsi="Arial" w:eastAsia="Arial" w:cs="Arial"/>
+                <w:rFonts w:ascii="Arial" w:eastAsia="Arial" w:hAnsi="Arial" w:cs="Arial"/>
+                <w:sz w:val="20"/>
+                <w:szCs w:val="20"/>
+              </w:rPr>
+            </w:pPr>
+            <w:r>
+              <w:rPr>
+                <w:rFonts w:ascii="Arial" w:eastAsia="Arial" w:hAnsi="Arial" w:cs="Arial"/>
                 <w:sz w:val="20"/>
                 <w:szCs w:val="20"/>
               </w:rPr>
@@ -1170,7 +1160,7 @@
         <w:spacing w:before="240" w:after="0" w:line="240" w:lineRule="auto"/>
         <w:jc w:val="both"/>
         <w:rPr>
-          <w:rFonts w:ascii="Arial" w:hAnsi="Arial" w:eastAsia="Arial" w:cs="Arial"/>
+          <w:rFonts w:ascii="Arial" w:eastAsia="Arial" w:hAnsi="Arial" w:cs="Arial"/>
           <w:b/>
           <w:sz w:val="20"/>
           <w:szCs w:val="20"/>
@@ -1178,7 +1168,7 @@
       </w:pPr>
       <w:r>
         <w:rPr>
-          <w:rFonts w:ascii="Arial" w:hAnsi="Arial" w:eastAsia="Arial" w:cs="Arial"/>
+          <w:rFonts w:ascii="Arial" w:eastAsia="Arial" w:hAnsi="Arial" w:cs="Arial"/>
           <w:b/>
           <w:sz w:val="20"/>
           <w:szCs w:val="20"/>
@@ -1190,12 +1180,12 @@
       <w:tblPr>
         <w:tblW w:w="9355" w:type="dxa"/>
         <w:tblBorders>
-          <w:top w:val="single" w:color="000000" w:sz="8" w:space="0"/>
-          <w:left w:val="single" w:color="000000" w:sz="8" w:space="0"/>
-          <w:bottom w:val="single" w:color="000000" w:sz="8" w:space="0"/>
-          <w:right w:val="single" w:color="000000" w:sz="8" w:space="0"/>
-          <w:insideH w:val="single" w:color="000000" w:sz="8" w:space="0"/>
-          <w:insideV w:val="single" w:color="000000" w:sz="8" w:space="0"/>
+          <w:top w:val="single" w:sz="8" w:space="0" w:color="000000"/>
+          <w:left w:val="single" w:sz="8" w:space="0" w:color="000000"/>
+          <w:bottom w:val="single" w:sz="8" w:space="0" w:color="000000"/>
+          <w:right w:val="single" w:sz="8" w:space="0" w:color="000000"/>
+          <w:insideH w:val="single" w:sz="8" w:space="0" w:color="000000"/>
+          <w:insideV w:val="single" w:sz="8" w:space="0" w:color="000000"/>
         </w:tblBorders>
         <w:tblLayout w:type="fixed"/>
         <w:tblLook w:val="0600" w:firstRow="0" w:lastRow="0" w:firstColumn="0" w:lastColumn="0" w:noHBand="1" w:noVBand="1"/>
@@ -1226,7 +1216,7 @@
               </w:pBdr>
               <w:spacing w:after="0" w:line="240" w:lineRule="auto"/>
               <w:rPr>
-                <w:rFonts w:ascii="Arial" w:hAnsi="Arial" w:eastAsia="Arial" w:cs="Arial"/>
+                <w:rFonts w:ascii="Arial" w:eastAsia="Arial" w:hAnsi="Arial" w:cs="Arial"/>
                 <w:b/>
                 <w:sz w:val="20"/>
                 <w:szCs w:val="20"/>
@@ -1234,7 +1224,7 @@
             </w:pPr>
             <w:r>
               <w:rPr>
-                <w:rFonts w:ascii="Arial" w:hAnsi="Arial" w:eastAsia="Arial" w:cs="Arial"/>
+                <w:rFonts w:ascii="Arial" w:eastAsia="Arial" w:hAnsi="Arial" w:cs="Arial"/>
                 <w:color w:val="525252" w:themeColor="accent3" w:themeShade="80"/>
                 <w:sz w:val="20"/>
                 <w:szCs w:val="20"/>
@@ -1243,7 +1233,7 @@
             </w:r>
             <w:r>
               <w:rPr>
-                <w:rFonts w:ascii="Arial" w:hAnsi="Arial" w:eastAsia="Arial" w:cs="Arial"/>
+                <w:rFonts w:ascii="Arial" w:eastAsia="Arial" w:hAnsi="Arial" w:cs="Arial"/>
                 <w:i/>
                 <w:iCs/>
                 <w:color w:val="525252" w:themeColor="accent3" w:themeShade="80"/>
@@ -1254,21 +1244,12 @@
             </w:r>
             <w:r>
               <w:rPr>
-                <w:rFonts w:ascii="Arial" w:hAnsi="Arial" w:eastAsia="Arial" w:cs="Arial"/>
+                <w:rFonts w:ascii="Arial" w:eastAsia="Arial" w:hAnsi="Arial" w:cs="Arial"/>
                 <w:color w:val="525252" w:themeColor="accent3" w:themeShade="80"/>
                 <w:sz w:val="20"/>
                 <w:szCs w:val="20"/>
               </w:rPr>
-              <w:t xml:space="preserve">). Relaciona-se diretamente com o ODS 8 (Trabalho Decente e Crescimento Econômico) e ODS 9 (Indústria, Inovação e Infraestrutura), ao promover eficiência operacional e inovação tecnológica em uma </w:t>
-            </w:r>
-            <w:r>
-              <w:rPr>
-                <w:rFonts w:ascii="Arial" w:hAnsi="Arial" w:eastAsia="Arial" w:cs="Arial"/>
-                <w:color w:val="525252" w:themeColor="accent3" w:themeShade="80"/>
-                <w:sz w:val="20"/>
-                <w:szCs w:val="20"/>
-              </w:rPr>
-              <w:t>startup.</w:t>
+              <w:t>). Relaciona-se diretamente com o ODS 8 (Trabalho Decente e Crescimento Econômico) e ODS 9 (Indústria, Inovação e Infraestrutura), ao promover eficiência operacional e inovação tecnológica em uma startup.</w:t>
             </w:r>
           </w:p>
         </w:tc>
@@ -1279,7 +1260,7 @@
         <w:spacing w:before="240" w:after="0"/>
         <w:jc w:val="both"/>
         <w:rPr>
-          <w:rFonts w:ascii="Arial" w:hAnsi="Arial" w:eastAsia="Arial" w:cs="Arial"/>
+          <w:rFonts w:ascii="Arial" w:eastAsia="Arial" w:hAnsi="Arial" w:cs="Arial"/>
           <w:b/>
           <w:sz w:val="20"/>
           <w:szCs w:val="20"/>
@@ -1287,7 +1268,7 @@
       </w:pPr>
       <w:r>
         <w:rPr>
-          <w:rFonts w:ascii="Arial" w:hAnsi="Arial" w:eastAsia="Arial" w:cs="Arial"/>
+          <w:rFonts w:ascii="Arial" w:eastAsia="Arial" w:hAnsi="Arial" w:cs="Arial"/>
           <w:b/>
           <w:sz w:val="20"/>
           <w:szCs w:val="20"/>
@@ -1300,12 +1281,12 @@
         <w:tblW w:w="9465" w:type="dxa"/>
         <w:tblInd w:w="44" w:type="dxa"/>
         <w:tblBorders>
-          <w:top w:val="single" w:color="000000" w:sz="4" w:space="0"/>
-          <w:left w:val="single" w:color="000000" w:sz="4" w:space="0"/>
-          <w:bottom w:val="single" w:color="000000" w:sz="4" w:space="0"/>
-          <w:right w:val="single" w:color="000000" w:sz="4" w:space="0"/>
-          <w:insideH w:val="single" w:color="000000" w:sz="4" w:space="0"/>
-          <w:insideV w:val="single" w:color="000000" w:sz="4" w:space="0"/>
+          <w:top w:val="single" w:sz="4" w:space="0" w:color="000000"/>
+          <w:left w:val="single" w:sz="4" w:space="0" w:color="000000"/>
+          <w:bottom w:val="single" w:sz="4" w:space="0" w:color="000000"/>
+          <w:right w:val="single" w:sz="4" w:space="0" w:color="000000"/>
+          <w:insideH w:val="single" w:sz="4" w:space="0" w:color="000000"/>
+          <w:insideV w:val="single" w:sz="4" w:space="0" w:color="000000"/>
         </w:tblBorders>
         <w:tblLayout w:type="fixed"/>
         <w:tblLook w:val="0400" w:firstRow="0" w:lastRow="0" w:firstColumn="0" w:lastColumn="0" w:noHBand="0" w:noVBand="1"/>
@@ -1322,7 +1303,7 @@
             <w:pPr>
               <w:shd w:val="clear" w:color="auto" w:fill="FFFFFF"/>
               <w:rPr>
-                <w:rFonts w:ascii="Arial" w:hAnsi="Arial" w:eastAsia="Arial" w:cs="Arial"/>
+                <w:rFonts w:ascii="Arial" w:eastAsia="Arial" w:hAnsi="Arial" w:cs="Arial"/>
                 <w:b/>
                 <w:sz w:val="20"/>
                 <w:szCs w:val="20"/>
@@ -1330,7 +1311,7 @@
             </w:pPr>
             <w:r>
               <w:rPr>
-                <w:rFonts w:ascii="Arial" w:hAnsi="Arial" w:eastAsia="Arial" w:cs="Arial"/>
+                <w:rFonts w:ascii="Arial" w:eastAsia="Arial" w:hAnsi="Arial" w:cs="Arial"/>
                 <w:color w:val="525252" w:themeColor="accent3" w:themeShade="80"/>
                 <w:sz w:val="20"/>
                 <w:szCs w:val="20"/>
@@ -1339,7 +1320,7 @@
             </w:r>
             <w:r>
               <w:rPr>
-                <w:rFonts w:ascii="Arial" w:hAnsi="Arial" w:eastAsia="Arial" w:cs="Arial"/>
+                <w:rFonts w:ascii="Arial" w:eastAsia="Arial" w:hAnsi="Arial" w:cs="Arial"/>
                 <w:i/>
                 <w:iCs/>
                 <w:color w:val="525252" w:themeColor="accent3" w:themeShade="80"/>
@@ -1350,12 +1331,22 @@
             </w:r>
             <w:r>
               <w:rPr>
-                <w:rFonts w:ascii="Arial" w:hAnsi="Arial" w:eastAsia="Arial" w:cs="Arial"/>
+                <w:rFonts w:ascii="Arial" w:eastAsia="Arial" w:hAnsi="Arial" w:cs="Arial"/>
                 <w:color w:val="525252" w:themeColor="accent3" w:themeShade="80"/>
                 <w:sz w:val="20"/>
                 <w:szCs w:val="20"/>
               </w:rPr>
-              <w:t>", uma aplicação web interativa desenvolvida em Python (utilizando framework Dash/Plotly). A ferramenta processa bases de dados brutas (CSVs) e gera visualizações estratégicas divididas em duas visões executivas: CEO (foco em comportamento do usuário, resgates e expansão) e CFO (foco em receita, margem operacional e ticket médio). Adicionalmente, a ferramenta possui funcionalidade de geração automática de relatórios executivos em PDF para ambas as áreas.</w:t>
+              <w:t xml:space="preserve">", uma aplicação web interativa desenvolvida em Python (utilizando framework Dash/Plotly). A ferramenta processa bases de dados brutas (CSVs) e gera visualizações estratégicas divididas em duas visões executivas: CEO (foco em comportamento do usuário, resgates e expansão) e CFO (foco em receita, margem operacional e ticket médio). </w:t>
+            </w:r>
+            <w:r>
+              <w:rPr>
+                <w:rFonts w:ascii="Arial" w:eastAsia="Arial" w:hAnsi="Arial" w:cs="Arial"/>
+                <w:color w:val="525252" w:themeColor="accent3" w:themeShade="80"/>
+                <w:sz w:val="20"/>
+                <w:szCs w:val="20"/>
+              </w:rPr>
+              <w:lastRenderedPageBreak/>
+              <w:t>Adicionalmente, a ferramenta possui funcionalidade de geração automática de relatórios executivos em PDF para ambas as áreas.</w:t>
             </w:r>
           </w:p>
         </w:tc>
@@ -1365,18 +1356,18 @@
       <w:pPr>
         <w:spacing w:after="0" w:line="240" w:lineRule="auto"/>
         <w:rPr>
-          <w:rFonts w:ascii="Arial" w:hAnsi="Arial" w:eastAsia="Arial" w:cs="Arial"/>
-          <w:b/>
-          <w:sz w:val="20"/>
-          <w:szCs w:val="20"/>
-        </w:rPr>
-      </w:pPr>
-    </w:p>
-    <w:p>
-      <w:pPr>
-        <w:spacing w:after="0" w:line="240" w:lineRule="auto"/>
-        <w:rPr>
-          <w:rFonts w:ascii="Arial" w:hAnsi="Arial" w:eastAsia="Arial" w:cs="Arial"/>
+          <w:rFonts w:ascii="Arial" w:eastAsia="Arial" w:hAnsi="Arial" w:cs="Arial"/>
+          <w:b/>
+          <w:sz w:val="20"/>
+          <w:szCs w:val="20"/>
+        </w:rPr>
+      </w:pPr>
+    </w:p>
+    <w:p>
+      <w:pPr>
+        <w:spacing w:after="0" w:line="240" w:lineRule="auto"/>
+        <w:rPr>
+          <w:rFonts w:ascii="Arial" w:eastAsia="Arial" w:hAnsi="Arial" w:cs="Arial"/>
           <w:b/>
           <w:sz w:val="20"/>
           <w:szCs w:val="20"/>
@@ -1384,7 +1375,7 @@
       </w:pPr>
       <w:r>
         <w:rPr>
-          <w:rFonts w:ascii="Arial" w:hAnsi="Arial" w:eastAsia="Arial" w:cs="Arial"/>
+          <w:rFonts w:ascii="Arial" w:eastAsia="Arial" w:hAnsi="Arial" w:cs="Arial"/>
           <w:b/>
           <w:sz w:val="20"/>
           <w:szCs w:val="20"/>
@@ -1396,7 +1387,7 @@
       <w:pPr>
         <w:spacing w:after="0" w:line="240" w:lineRule="auto"/>
         <w:rPr>
-          <w:rFonts w:ascii="Arial" w:hAnsi="Arial" w:eastAsia="Arial" w:cs="Arial"/>
+          <w:rFonts w:ascii="Arial" w:eastAsia="Arial" w:hAnsi="Arial" w:cs="Arial"/>
           <w:b/>
           <w:color w:val="FF3333"/>
           <w:sz w:val="16"/>
@@ -1405,7 +1396,7 @@
       </w:pPr>
       <w:r>
         <w:rPr>
-          <w:rFonts w:ascii="Arial" w:hAnsi="Arial" w:eastAsia="Arial" w:cs="Arial"/>
+          <w:rFonts w:ascii="Arial" w:eastAsia="Arial" w:hAnsi="Arial" w:cs="Arial"/>
           <w:b/>
           <w:sz w:val="20"/>
           <w:szCs w:val="20"/>
@@ -1427,10 +1418,10 @@
           <w:tcPr>
             <w:tcW w:w="9300" w:type="dxa"/>
             <w:tcBorders>
-              <w:top w:val="single" w:color="000000" w:sz="4" w:space="0"/>
-              <w:left w:val="single" w:color="000000" w:sz="4" w:space="0"/>
-              <w:bottom w:val="single" w:color="000000" w:sz="4" w:space="0"/>
-              <w:right w:val="single" w:color="000000" w:sz="4" w:space="0"/>
+              <w:top w:val="single" w:sz="4" w:space="0" w:color="000000"/>
+              <w:left w:val="single" w:sz="4" w:space="0" w:color="000000"/>
+              <w:bottom w:val="single" w:sz="4" w:space="0" w:color="000000"/>
+              <w:right w:val="single" w:sz="4" w:space="0" w:color="000000"/>
             </w:tcBorders>
           </w:tcPr>
           <w:p>
@@ -1445,7 +1436,7 @@
               <w:spacing w:after="0" w:line="240" w:lineRule="auto"/>
               <w:jc w:val="both"/>
               <w:rPr>
-                <w:rFonts w:ascii="Arial" w:hAnsi="Arial" w:eastAsia="Arial" w:cs="Arial"/>
+                <w:rFonts w:ascii="Arial" w:eastAsia="Arial" w:hAnsi="Arial" w:cs="Arial"/>
                 <w:color w:val="FF3333"/>
                 <w:sz w:val="20"/>
                 <w:szCs w:val="20"/>
@@ -1453,7 +1444,7 @@
             </w:pPr>
             <w:r>
               <w:rPr>
-                <w:rFonts w:ascii="Arial" w:hAnsi="Arial" w:eastAsia="Arial" w:cs="Arial"/>
+                <w:rFonts w:ascii="Arial" w:eastAsia="Arial" w:hAnsi="Arial" w:cs="Arial"/>
                 <w:color w:val="525252" w:themeColor="accent3" w:themeShade="80"/>
                 <w:sz w:val="20"/>
                 <w:szCs w:val="20"/>
@@ -1468,18 +1459,18 @@
       <w:pPr>
         <w:spacing w:after="0" w:line="240" w:lineRule="auto"/>
         <w:rPr>
-          <w:rFonts w:ascii="Arial" w:hAnsi="Arial" w:eastAsia="Arial" w:cs="Arial"/>
-          <w:b/>
-          <w:sz w:val="20"/>
-          <w:szCs w:val="20"/>
-        </w:rPr>
-      </w:pPr>
-    </w:p>
-    <w:p>
-      <w:pPr>
-        <w:spacing w:after="0" w:line="240" w:lineRule="auto"/>
-        <w:rPr>
-          <w:rFonts w:ascii="Arial" w:hAnsi="Arial" w:eastAsia="Arial" w:cs="Arial"/>
+          <w:rFonts w:ascii="Arial" w:eastAsia="Arial" w:hAnsi="Arial" w:cs="Arial"/>
+          <w:b/>
+          <w:sz w:val="20"/>
+          <w:szCs w:val="20"/>
+        </w:rPr>
+      </w:pPr>
+    </w:p>
+    <w:p>
+      <w:pPr>
+        <w:spacing w:after="0" w:line="240" w:lineRule="auto"/>
+        <w:rPr>
+          <w:rFonts w:ascii="Arial" w:eastAsia="Arial" w:hAnsi="Arial" w:cs="Arial"/>
           <w:b/>
           <w:color w:val="FF3333"/>
           <w:sz w:val="16"/>
@@ -1488,7 +1479,7 @@
       </w:pPr>
       <w:r>
         <w:rPr>
-          <w:rFonts w:ascii="Arial" w:hAnsi="Arial" w:eastAsia="Arial" w:cs="Arial"/>
+          <w:rFonts w:ascii="Arial" w:eastAsia="Arial" w:hAnsi="Arial" w:cs="Arial"/>
           <w:b/>
           <w:sz w:val="20"/>
           <w:szCs w:val="20"/>
@@ -1510,10 +1501,10 @@
           <w:tcPr>
             <w:tcW w:w="9300" w:type="dxa"/>
             <w:tcBorders>
-              <w:top w:val="single" w:color="000000" w:sz="4" w:space="0"/>
-              <w:left w:val="single" w:color="000000" w:sz="4" w:space="0"/>
-              <w:bottom w:val="single" w:color="000000" w:sz="4" w:space="0"/>
-              <w:right w:val="single" w:color="000000" w:sz="4" w:space="0"/>
+              <w:top w:val="single" w:sz="4" w:space="0" w:color="000000"/>
+              <w:left w:val="single" w:sz="4" w:space="0" w:color="000000"/>
+              <w:bottom w:val="single" w:sz="4" w:space="0" w:color="000000"/>
+              <w:right w:val="single" w:sz="4" w:space="0" w:color="000000"/>
             </w:tcBorders>
           </w:tcPr>
           <w:p>
@@ -1528,7 +1519,7 @@
               <w:spacing w:after="0" w:line="240" w:lineRule="auto"/>
               <w:jc w:val="both"/>
               <w:rPr>
-                <w:rFonts w:ascii="Arial" w:hAnsi="Arial" w:eastAsia="Arial" w:cs="Arial"/>
+                <w:rFonts w:ascii="Arial" w:eastAsia="Arial" w:hAnsi="Arial" w:cs="Arial"/>
                 <w:color w:val="1F4E79"/>
                 <w:sz w:val="20"/>
                 <w:szCs w:val="20"/>
@@ -1536,7 +1527,7 @@
             </w:pPr>
             <w:r>
               <w:rPr>
-                <w:rFonts w:ascii="Arial" w:hAnsi="Arial" w:eastAsia="Arial" w:cs="Arial"/>
+                <w:rFonts w:ascii="Arial" w:eastAsia="Arial" w:hAnsi="Arial" w:cs="Arial"/>
                 <w:color w:val="525252" w:themeColor="accent3" w:themeShade="80"/>
                 <w:sz w:val="20"/>
                 <w:szCs w:val="20"/>
@@ -1545,7 +1536,7 @@
             </w:r>
             <w:r>
               <w:rPr>
-                <w:rFonts w:ascii="Arial" w:hAnsi="Arial" w:eastAsia="Arial" w:cs="Arial"/>
+                <w:rFonts w:ascii="Arial" w:eastAsia="Arial" w:hAnsi="Arial" w:cs="Arial"/>
                 <w:i/>
                 <w:iCs/>
                 <w:color w:val="525252" w:themeColor="accent3" w:themeShade="80"/>
@@ -1556,7 +1547,7 @@
             </w:r>
             <w:r>
               <w:rPr>
-                <w:rFonts w:ascii="Arial" w:hAnsi="Arial" w:eastAsia="Arial" w:cs="Arial"/>
+                <w:rFonts w:ascii="Arial" w:eastAsia="Arial" w:hAnsi="Arial" w:cs="Arial"/>
                 <w:color w:val="525252" w:themeColor="accent3" w:themeShade="80"/>
                 <w:sz w:val="20"/>
                 <w:szCs w:val="20"/>
@@ -1565,7 +1556,7 @@
             </w:r>
             <w:r>
               <w:rPr>
-                <w:rFonts w:ascii="Arial" w:hAnsi="Arial" w:eastAsia="Arial" w:cs="Arial"/>
+                <w:rFonts w:ascii="Arial" w:eastAsia="Arial" w:hAnsi="Arial" w:cs="Arial"/>
                 <w:i/>
                 <w:iCs/>
                 <w:color w:val="525252" w:themeColor="accent3" w:themeShade="80"/>
@@ -1576,7 +1567,7 @@
             </w:r>
             <w:r>
               <w:rPr>
-                <w:rFonts w:ascii="Arial" w:hAnsi="Arial" w:eastAsia="Arial" w:cs="Arial"/>
+                <w:rFonts w:ascii="Arial" w:eastAsia="Arial" w:hAnsi="Arial" w:cs="Arial"/>
                 <w:color w:val="525252" w:themeColor="accent3" w:themeShade="80"/>
                 <w:sz w:val="20"/>
                 <w:szCs w:val="20"/>
@@ -1585,7 +1576,7 @@
             </w:r>
             <w:r>
               <w:rPr>
-                <w:rFonts w:ascii="Arial" w:hAnsi="Arial" w:eastAsia="Arial" w:cs="Arial"/>
+                <w:rFonts w:ascii="Arial" w:eastAsia="Arial" w:hAnsi="Arial" w:cs="Arial"/>
                 <w:i/>
                 <w:iCs/>
                 <w:color w:val="525252" w:themeColor="accent3" w:themeShade="80"/>
@@ -1596,7 +1587,7 @@
             </w:r>
             <w:r>
               <w:rPr>
-                <w:rFonts w:ascii="Arial" w:hAnsi="Arial" w:eastAsia="Arial" w:cs="Arial"/>
+                <w:rFonts w:ascii="Arial" w:eastAsia="Arial" w:hAnsi="Arial" w:cs="Arial"/>
                 <w:color w:val="525252" w:themeColor="accent3" w:themeShade="80"/>
                 <w:sz w:val="20"/>
                 <w:szCs w:val="20"/>
@@ -1611,18 +1602,18 @@
       <w:pPr>
         <w:spacing w:after="0" w:line="240" w:lineRule="auto"/>
         <w:rPr>
-          <w:rFonts w:ascii="Arial" w:hAnsi="Arial" w:eastAsia="Arial" w:cs="Arial"/>
-          <w:b/>
-          <w:sz w:val="20"/>
-          <w:szCs w:val="20"/>
-        </w:rPr>
-      </w:pPr>
-    </w:p>
-    <w:p>
-      <w:pPr>
-        <w:spacing w:after="0" w:line="240" w:lineRule="auto"/>
-        <w:rPr>
-          <w:rFonts w:ascii="Arial" w:hAnsi="Arial" w:eastAsia="Arial" w:cs="Arial"/>
+          <w:rFonts w:ascii="Arial" w:eastAsia="Arial" w:hAnsi="Arial" w:cs="Arial"/>
+          <w:b/>
+          <w:sz w:val="20"/>
+          <w:szCs w:val="20"/>
+        </w:rPr>
+      </w:pPr>
+    </w:p>
+    <w:p>
+      <w:pPr>
+        <w:spacing w:after="0" w:line="240" w:lineRule="auto"/>
+        <w:rPr>
+          <w:rFonts w:ascii="Arial" w:eastAsia="Arial" w:hAnsi="Arial" w:cs="Arial"/>
           <w:b/>
           <w:sz w:val="20"/>
           <w:szCs w:val="20"/>
@@ -1630,7 +1621,7 @@
       </w:pPr>
       <w:r>
         <w:rPr>
-          <w:rFonts w:ascii="Arial" w:hAnsi="Arial" w:eastAsia="Arial" w:cs="Arial"/>
+          <w:rFonts w:ascii="Arial" w:eastAsia="Arial" w:hAnsi="Arial" w:cs="Arial"/>
           <w:b/>
           <w:sz w:val="20"/>
           <w:szCs w:val="20"/>
@@ -1652,10 +1643,10 @@
           <w:tcPr>
             <w:tcW w:w="9300" w:type="dxa"/>
             <w:tcBorders>
-              <w:top w:val="single" w:color="000000" w:sz="4" w:space="0"/>
-              <w:left w:val="single" w:color="000000" w:sz="4" w:space="0"/>
-              <w:bottom w:val="single" w:color="000000" w:sz="4" w:space="0"/>
-              <w:right w:val="single" w:color="000000" w:sz="4" w:space="0"/>
+              <w:top w:val="single" w:sz="4" w:space="0" w:color="000000"/>
+              <w:left w:val="single" w:sz="4" w:space="0" w:color="000000"/>
+              <w:bottom w:val="single" w:sz="4" w:space="0" w:color="000000"/>
+              <w:right w:val="single" w:sz="4" w:space="0" w:color="000000"/>
             </w:tcBorders>
           </w:tcPr>
           <w:p>
@@ -1670,7 +1661,7 @@
               <w:spacing w:after="0" w:line="240" w:lineRule="auto"/>
               <w:jc w:val="both"/>
               <w:rPr>
-                <w:rFonts w:ascii="Arial" w:hAnsi="Arial" w:eastAsia="Arial" w:cs="Arial"/>
+                <w:rFonts w:ascii="Arial" w:eastAsia="Arial" w:hAnsi="Arial" w:cs="Arial"/>
                 <w:color w:val="1F4E79"/>
                 <w:sz w:val="20"/>
                 <w:szCs w:val="20"/>
@@ -1678,7 +1669,7 @@
             </w:pPr>
             <w:r>
               <w:rPr>
-                <w:rFonts w:ascii="Arial" w:hAnsi="Arial" w:eastAsia="Arial" w:cs="Arial"/>
+                <w:rFonts w:ascii="Arial" w:eastAsia="Arial" w:hAnsi="Arial" w:cs="Arial"/>
                 <w:color w:val="525252" w:themeColor="accent3" w:themeShade="80"/>
                 <w:sz w:val="20"/>
                 <w:szCs w:val="20"/>
@@ -1693,18 +1684,18 @@
       <w:pPr>
         <w:spacing w:after="0" w:line="240" w:lineRule="auto"/>
         <w:rPr>
-          <w:rFonts w:ascii="Arial" w:hAnsi="Arial" w:eastAsia="Arial" w:cs="Arial"/>
-          <w:b/>
-          <w:sz w:val="20"/>
-          <w:szCs w:val="20"/>
-        </w:rPr>
-      </w:pPr>
-    </w:p>
-    <w:p>
-      <w:pPr>
-        <w:spacing w:after="0" w:line="240" w:lineRule="auto"/>
-        <w:rPr>
-          <w:rFonts w:ascii="Arial" w:hAnsi="Arial" w:eastAsia="Arial" w:cs="Arial"/>
+          <w:rFonts w:ascii="Arial" w:eastAsia="Arial" w:hAnsi="Arial" w:cs="Arial"/>
+          <w:b/>
+          <w:sz w:val="20"/>
+          <w:szCs w:val="20"/>
+        </w:rPr>
+      </w:pPr>
+    </w:p>
+    <w:p>
+      <w:pPr>
+        <w:spacing w:after="0" w:line="240" w:lineRule="auto"/>
+        <w:rPr>
+          <w:rFonts w:ascii="Arial" w:eastAsia="Arial" w:hAnsi="Arial" w:cs="Arial"/>
           <w:b/>
           <w:sz w:val="20"/>
           <w:szCs w:val="20"/>
@@ -1712,7 +1703,7 @@
       </w:pPr>
       <w:r>
         <w:rPr>
-          <w:rFonts w:ascii="Arial" w:hAnsi="Arial" w:eastAsia="Arial" w:cs="Arial"/>
+          <w:rFonts w:ascii="Arial" w:eastAsia="Arial" w:hAnsi="Arial" w:cs="Arial"/>
           <w:b/>
           <w:sz w:val="20"/>
           <w:szCs w:val="20"/>
@@ -1734,10 +1725,10 @@
           <w:tcPr>
             <w:tcW w:w="9300" w:type="dxa"/>
             <w:tcBorders>
-              <w:top w:val="single" w:color="000000" w:sz="4" w:space="0"/>
-              <w:left w:val="single" w:color="000000" w:sz="4" w:space="0"/>
-              <w:bottom w:val="single" w:color="000000" w:sz="4" w:space="0"/>
-              <w:right w:val="single" w:color="000000" w:sz="4" w:space="0"/>
+              <w:top w:val="single" w:sz="4" w:space="0" w:color="000000"/>
+              <w:left w:val="single" w:sz="4" w:space="0" w:color="000000"/>
+              <w:bottom w:val="single" w:sz="4" w:space="0" w:color="000000"/>
+              <w:right w:val="single" w:sz="4" w:space="0" w:color="000000"/>
             </w:tcBorders>
           </w:tcPr>
           <w:p>
@@ -1752,7 +1743,7 @@
               <w:spacing w:after="0" w:line="240" w:lineRule="auto"/>
               <w:jc w:val="both"/>
               <w:rPr>
-                <w:rFonts w:ascii="Arial" w:hAnsi="Arial" w:eastAsia="Arial" w:cs="Arial"/>
+                <w:rFonts w:ascii="Arial" w:eastAsia="Arial" w:hAnsi="Arial" w:cs="Arial"/>
                 <w:color w:val="FF3333"/>
                 <w:sz w:val="20"/>
                 <w:szCs w:val="20"/>
@@ -1760,7 +1751,7 @@
             </w:pPr>
             <w:r>
               <w:rPr>
-                <w:rFonts w:ascii="Arial" w:hAnsi="Arial" w:eastAsia="Arial" w:cs="Arial"/>
+                <w:rFonts w:ascii="Arial" w:eastAsia="Arial" w:hAnsi="Arial" w:cs="Arial"/>
                 <w:color w:val="525252" w:themeColor="accent3" w:themeShade="80"/>
                 <w:sz w:val="20"/>
                 <w:szCs w:val="20"/>
@@ -1769,7 +1760,7 @@
             </w:r>
             <w:r>
               <w:rPr>
-                <w:rFonts w:ascii="Arial" w:hAnsi="Arial" w:eastAsia="Arial" w:cs="Arial"/>
+                <w:rFonts w:ascii="Arial" w:eastAsia="Arial" w:hAnsi="Arial" w:cs="Arial"/>
                 <w:i/>
                 <w:iCs/>
                 <w:color w:val="525252" w:themeColor="accent3" w:themeShade="80"/>
@@ -1780,7 +1771,7 @@
             </w:r>
             <w:r>
               <w:rPr>
-                <w:rFonts w:ascii="Arial" w:hAnsi="Arial" w:eastAsia="Arial" w:cs="Arial"/>
+                <w:rFonts w:ascii="Arial" w:eastAsia="Arial" w:hAnsi="Arial" w:cs="Arial"/>
                 <w:color w:val="525252" w:themeColor="accent3" w:themeShade="80"/>
                 <w:sz w:val="20"/>
                 <w:szCs w:val="20"/>
@@ -1795,113 +1786,113 @@
       <w:pPr>
         <w:spacing w:after="0" w:line="240" w:lineRule="auto"/>
         <w:rPr>
-          <w:rFonts w:ascii="Arial" w:hAnsi="Arial" w:eastAsia="Arial" w:cs="Arial"/>
-          <w:b/>
-          <w:sz w:val="20"/>
-          <w:szCs w:val="20"/>
-        </w:rPr>
-      </w:pPr>
-    </w:p>
-    <w:p>
-      <w:pPr>
-        <w:spacing w:after="0" w:line="240" w:lineRule="auto"/>
-        <w:rPr>
-          <w:rFonts w:ascii="Arial" w:hAnsi="Arial" w:eastAsia="Arial" w:cs="Arial"/>
-          <w:b/>
-          <w:sz w:val="20"/>
-          <w:szCs w:val="20"/>
-        </w:rPr>
-      </w:pPr>
-    </w:p>
-    <w:p>
-      <w:pPr>
-        <w:spacing w:after="0" w:line="240" w:lineRule="auto"/>
-        <w:rPr>
-          <w:rFonts w:ascii="Arial" w:hAnsi="Arial" w:eastAsia="Arial" w:cs="Arial"/>
-          <w:b/>
-          <w:sz w:val="20"/>
-          <w:szCs w:val="20"/>
-        </w:rPr>
-      </w:pPr>
-    </w:p>
-    <w:p>
-      <w:pPr>
-        <w:spacing w:after="0" w:line="240" w:lineRule="auto"/>
-        <w:rPr>
-          <w:rFonts w:ascii="Arial" w:hAnsi="Arial" w:eastAsia="Arial" w:cs="Arial"/>
-          <w:b/>
-          <w:sz w:val="20"/>
-          <w:szCs w:val="20"/>
-        </w:rPr>
-      </w:pPr>
-    </w:p>
-    <w:p>
-      <w:pPr>
-        <w:spacing w:after="0" w:line="240" w:lineRule="auto"/>
-        <w:rPr>
-          <w:rFonts w:ascii="Arial" w:hAnsi="Arial" w:eastAsia="Arial" w:cs="Arial"/>
-          <w:b/>
-          <w:sz w:val="20"/>
-          <w:szCs w:val="20"/>
-        </w:rPr>
-      </w:pPr>
-    </w:p>
-    <w:p>
-      <w:pPr>
-        <w:spacing w:after="0" w:line="240" w:lineRule="auto"/>
-        <w:rPr>
-          <w:rFonts w:ascii="Arial" w:hAnsi="Arial" w:eastAsia="Arial" w:cs="Arial"/>
-          <w:b/>
-          <w:sz w:val="20"/>
-          <w:szCs w:val="20"/>
-        </w:rPr>
-      </w:pPr>
-    </w:p>
-    <w:p>
-      <w:pPr>
-        <w:spacing w:after="0" w:line="240" w:lineRule="auto"/>
-        <w:rPr>
-          <w:rFonts w:ascii="Arial" w:hAnsi="Arial" w:eastAsia="Arial" w:cs="Arial"/>
-          <w:b/>
-          <w:sz w:val="20"/>
-          <w:szCs w:val="20"/>
-        </w:rPr>
-      </w:pPr>
-    </w:p>
-    <w:p>
-      <w:pPr>
-        <w:spacing w:after="0" w:line="240" w:lineRule="auto"/>
-        <w:rPr>
-          <w:rFonts w:ascii="Arial" w:hAnsi="Arial" w:eastAsia="Arial" w:cs="Arial"/>
-          <w:b/>
-          <w:sz w:val="20"/>
-          <w:szCs w:val="20"/>
-        </w:rPr>
-      </w:pPr>
-    </w:p>
-    <w:p>
-      <w:pPr>
-        <w:spacing w:after="0" w:line="240" w:lineRule="auto"/>
-        <w:rPr>
-          <w:rFonts w:ascii="Arial" w:hAnsi="Arial" w:eastAsia="Arial" w:cs="Arial"/>
-          <w:b/>
-          <w:sz w:val="20"/>
-          <w:szCs w:val="20"/>
-        </w:rPr>
-      </w:pPr>
-    </w:p>
-    <w:p>
-      <w:pPr>
-        <w:spacing w:after="0" w:line="240" w:lineRule="auto"/>
-        <w:rPr>
-          <w:rFonts w:ascii="Arial" w:hAnsi="Arial" w:eastAsia="Arial" w:cs="Arial"/>
+          <w:rFonts w:ascii="Arial" w:eastAsia="Arial" w:hAnsi="Arial" w:cs="Arial"/>
+          <w:b/>
+          <w:sz w:val="20"/>
+          <w:szCs w:val="20"/>
+        </w:rPr>
+      </w:pPr>
+    </w:p>
+    <w:p>
+      <w:pPr>
+        <w:spacing w:after="0" w:line="240" w:lineRule="auto"/>
+        <w:rPr>
+          <w:rFonts w:ascii="Arial" w:eastAsia="Arial" w:hAnsi="Arial" w:cs="Arial"/>
+          <w:b/>
+          <w:sz w:val="20"/>
+          <w:szCs w:val="20"/>
+        </w:rPr>
+      </w:pPr>
+    </w:p>
+    <w:p>
+      <w:pPr>
+        <w:spacing w:after="0" w:line="240" w:lineRule="auto"/>
+        <w:rPr>
+          <w:rFonts w:ascii="Arial" w:eastAsia="Arial" w:hAnsi="Arial" w:cs="Arial"/>
+          <w:b/>
+          <w:sz w:val="20"/>
+          <w:szCs w:val="20"/>
+        </w:rPr>
+      </w:pPr>
+    </w:p>
+    <w:p>
+      <w:pPr>
+        <w:spacing w:after="0" w:line="240" w:lineRule="auto"/>
+        <w:rPr>
+          <w:rFonts w:ascii="Arial" w:eastAsia="Arial" w:hAnsi="Arial" w:cs="Arial"/>
+          <w:b/>
+          <w:sz w:val="20"/>
+          <w:szCs w:val="20"/>
+        </w:rPr>
+      </w:pPr>
+    </w:p>
+    <w:p>
+      <w:pPr>
+        <w:spacing w:after="0" w:line="240" w:lineRule="auto"/>
+        <w:rPr>
+          <w:rFonts w:ascii="Arial" w:eastAsia="Arial" w:hAnsi="Arial" w:cs="Arial"/>
+          <w:b/>
+          <w:sz w:val="20"/>
+          <w:szCs w:val="20"/>
+        </w:rPr>
+      </w:pPr>
+    </w:p>
+    <w:p>
+      <w:pPr>
+        <w:spacing w:after="0" w:line="240" w:lineRule="auto"/>
+        <w:rPr>
+          <w:rFonts w:ascii="Arial" w:eastAsia="Arial" w:hAnsi="Arial" w:cs="Arial"/>
+          <w:b/>
+          <w:sz w:val="20"/>
+          <w:szCs w:val="20"/>
+        </w:rPr>
+      </w:pPr>
+    </w:p>
+    <w:p>
+      <w:pPr>
+        <w:spacing w:after="0" w:line="240" w:lineRule="auto"/>
+        <w:rPr>
+          <w:rFonts w:ascii="Arial" w:eastAsia="Arial" w:hAnsi="Arial" w:cs="Arial"/>
+          <w:b/>
+          <w:sz w:val="20"/>
+          <w:szCs w:val="20"/>
+        </w:rPr>
+      </w:pPr>
+    </w:p>
+    <w:p>
+      <w:pPr>
+        <w:spacing w:after="0" w:line="240" w:lineRule="auto"/>
+        <w:rPr>
+          <w:rFonts w:ascii="Arial" w:eastAsia="Arial" w:hAnsi="Arial" w:cs="Arial"/>
+          <w:b/>
+          <w:sz w:val="20"/>
+          <w:szCs w:val="20"/>
+        </w:rPr>
+      </w:pPr>
+    </w:p>
+    <w:p>
+      <w:pPr>
+        <w:spacing w:after="0" w:line="240" w:lineRule="auto"/>
+        <w:rPr>
+          <w:rFonts w:ascii="Arial" w:eastAsia="Arial" w:hAnsi="Arial" w:cs="Arial"/>
+          <w:b/>
+          <w:sz w:val="20"/>
+          <w:szCs w:val="20"/>
+        </w:rPr>
+      </w:pPr>
+    </w:p>
+    <w:p>
+      <w:pPr>
+        <w:spacing w:after="0" w:line="240" w:lineRule="auto"/>
+        <w:rPr>
+          <w:rFonts w:ascii="Arial" w:eastAsia="Arial" w:hAnsi="Arial" w:cs="Arial"/>
           <w:sz w:val="20"/>
           <w:szCs w:val="20"/>
         </w:rPr>
       </w:pPr>
       <w:r>
         <w:rPr>
-          <w:rFonts w:ascii="Arial" w:hAnsi="Arial" w:eastAsia="Arial" w:cs="Arial"/>
+          <w:rFonts w:ascii="Arial" w:eastAsia="Arial" w:hAnsi="Arial" w:cs="Arial"/>
           <w:b/>
           <w:sz w:val="20"/>
           <w:szCs w:val="20"/>
@@ -1911,56 +1902,28 @@
     </w:p>
     <w:p>
       <w:pPr>
-        <w:pBdr>
-          <w:top w:val="nil"/>
-          <w:left w:val="nil"/>
-          <w:bottom w:val="nil"/>
-          <w:right w:val="nil"/>
-          <w:between w:val="nil"/>
-        </w:pBdr>
-        <w:spacing w:after="0" w:line="240" w:lineRule="auto"/>
-        <w:jc w:val="both"/>
-        <w:rPr>
-          <w:rFonts w:ascii="Arial" w:hAnsi="Arial" w:eastAsia="Arial" w:cs="Arial"/>
-          <w:b/>
-          <w:color w:val="525252" w:themeColor="accent3" w:themeShade="80"/>
-          <w:sz w:val="16"/>
-          <w:szCs w:val="16"/>
+        <w:spacing w:after="0" w:line="240" w:lineRule="auto"/>
+        <w:rPr>
+          <w:rFonts w:ascii="Arial" w:eastAsia="Arial" w:hAnsi="Arial" w:cs="Arial"/>
+          <w:sz w:val="20"/>
+          <w:szCs w:val="20"/>
+        </w:rPr>
+      </w:pPr>
+      <w:bookmarkStart w:id="0" w:name="_GoBack"/>
+      <w:bookmarkEnd w:id="0"/>
+    </w:p>
+    <w:p>
+      <w:pPr>
+        <w:spacing w:after="0" w:line="240" w:lineRule="auto"/>
+        <w:rPr>
+          <w:rFonts w:ascii="Arial" w:eastAsia="Arial" w:hAnsi="Arial" w:cs="Arial"/>
+          <w:sz w:val="20"/>
+          <w:szCs w:val="20"/>
         </w:rPr>
       </w:pPr>
       <w:r>
         <w:rPr>
-          <w:rFonts w:ascii="Arial" w:hAnsi="Arial" w:eastAsia="Arial" w:cs="Arial"/>
-          <w:b/>
-          <w:color w:val="525252" w:themeColor="accent3" w:themeShade="80"/>
-          <w:sz w:val="16"/>
-          <w:szCs w:val="16"/>
-        </w:rPr>
-        <w:t xml:space="preserve">É importante destacar que um projeto de extensão não precisa ser necessariamente igual a um projeto de pesquisa. Mesmo que haja necessidade de pesquisa prévia para a fundamentação teórica, construção da introdução e para um melhor entendimento sobre a realidade a ser trabalhada, é preciso que um projeto de extensão contemple práticas que promovam mudanças e/ou melhorias identificadas como necessárias. O projeto final deverá ser simples, objetivo, claro e ter de 3 a 5 páginas, dentro do modelo aqui proposto. </w:t>
-      </w:r>
-    </w:p>
-    <w:p>
-      <w:pPr>
-        <w:spacing w:after="0" w:line="240" w:lineRule="auto"/>
-        <w:rPr>
-          <w:rFonts w:ascii="Arial" w:hAnsi="Arial" w:eastAsia="Arial" w:cs="Arial"/>
-          <w:sz w:val="20"/>
-          <w:szCs w:val="20"/>
-        </w:rPr>
-      </w:pPr>
-    </w:p>
-    <w:p>
-      <w:pPr>
-        <w:spacing w:after="0" w:line="240" w:lineRule="auto"/>
-        <w:rPr>
-          <w:rFonts w:ascii="Arial" w:hAnsi="Arial" w:eastAsia="Arial" w:cs="Arial"/>
-          <w:sz w:val="20"/>
-          <w:szCs w:val="20"/>
-        </w:rPr>
-      </w:pPr>
-      <w:r>
-        <w:rPr>
-          <w:rFonts w:ascii="Arial" w:hAnsi="Arial" w:eastAsia="Arial" w:cs="Arial"/>
+          <w:rFonts w:ascii="Arial" w:eastAsia="Arial" w:hAnsi="Arial" w:cs="Arial"/>
           <w:b/>
           <w:sz w:val="20"/>
           <w:szCs w:val="20"/>
@@ -1983,10 +1946,10 @@
           <w:tcPr>
             <w:tcW w:w="9356" w:type="dxa"/>
             <w:tcBorders>
-              <w:top w:val="single" w:color="000000" w:sz="4" w:space="0"/>
-              <w:left w:val="single" w:color="000000" w:sz="4" w:space="0"/>
-              <w:bottom w:val="single" w:color="000000" w:sz="4" w:space="0"/>
-              <w:right w:val="single" w:color="000000" w:sz="4" w:space="0"/>
+              <w:top w:val="single" w:sz="4" w:space="0" w:color="000000"/>
+              <w:left w:val="single" w:sz="4" w:space="0" w:color="000000"/>
+              <w:bottom w:val="single" w:sz="4" w:space="0" w:color="000000"/>
+              <w:right w:val="single" w:sz="4" w:space="0" w:color="000000"/>
             </w:tcBorders>
           </w:tcPr>
           <w:p>
@@ -1994,7 +1957,7 @@
               <w:spacing w:after="0" w:line="240" w:lineRule="auto"/>
               <w:jc w:val="both"/>
               <w:rPr>
-                <w:rFonts w:ascii="Arial" w:hAnsi="Arial" w:eastAsia="Arial" w:cs="Arial"/>
+                <w:rFonts w:ascii="Arial" w:eastAsia="Arial" w:hAnsi="Arial" w:cs="Arial"/>
                 <w:color w:val="000000"/>
                 <w:sz w:val="20"/>
                 <w:szCs w:val="20"/>
@@ -2002,7 +1965,7 @@
             </w:pPr>
             <w:r>
               <w:rPr>
-                <w:rFonts w:ascii="Arial" w:hAnsi="Arial" w:eastAsia="Arial" w:cs="Arial"/>
+                <w:rFonts w:ascii="Arial" w:eastAsia="Arial" w:hAnsi="Arial" w:cs="Arial"/>
                 <w:color w:val="525252" w:themeColor="accent3" w:themeShade="80"/>
                 <w:sz w:val="20"/>
                 <w:szCs w:val="20"/>
@@ -2017,7 +1980,7 @@
       <w:pPr>
         <w:spacing w:after="0" w:line="240" w:lineRule="auto"/>
         <w:rPr>
-          <w:rFonts w:ascii="Arial" w:hAnsi="Arial" w:eastAsia="Arial" w:cs="Arial"/>
+          <w:rFonts w:ascii="Arial" w:eastAsia="Arial" w:hAnsi="Arial" w:cs="Arial"/>
           <w:b/>
           <w:strike/>
           <w:sz w:val="20"/>
@@ -2030,14 +1993,14 @@
         <w:spacing w:after="0" w:line="240" w:lineRule="auto"/>
         <w:jc w:val="both"/>
         <w:rPr>
-          <w:rFonts w:ascii="Arial" w:hAnsi="Arial" w:eastAsia="Arial" w:cs="Arial"/>
+          <w:rFonts w:ascii="Arial" w:eastAsia="Arial" w:hAnsi="Arial" w:cs="Arial"/>
           <w:sz w:val="20"/>
           <w:szCs w:val="20"/>
         </w:rPr>
       </w:pPr>
       <w:r>
         <w:rPr>
-          <w:rFonts w:ascii="Arial" w:hAnsi="Arial" w:eastAsia="Arial" w:cs="Arial"/>
+          <w:rFonts w:ascii="Arial" w:eastAsia="Arial" w:hAnsi="Arial" w:cs="Arial"/>
           <w:b/>
           <w:sz w:val="20"/>
           <w:szCs w:val="20"/>
@@ -2059,10 +2022,10 @@
           <w:tcPr>
             <w:tcW w:w="9300" w:type="dxa"/>
             <w:tcBorders>
-              <w:top w:val="single" w:color="000000" w:sz="4" w:space="0"/>
-              <w:left w:val="single" w:color="000000" w:sz="4" w:space="0"/>
-              <w:bottom w:val="single" w:color="000000" w:sz="4" w:space="0"/>
-              <w:right w:val="single" w:color="000000" w:sz="4" w:space="0"/>
+              <w:top w:val="single" w:sz="4" w:space="0" w:color="000000"/>
+              <w:left w:val="single" w:sz="4" w:space="0" w:color="000000"/>
+              <w:bottom w:val="single" w:sz="4" w:space="0" w:color="000000"/>
+              <w:right w:val="single" w:sz="4" w:space="0" w:color="000000"/>
             </w:tcBorders>
           </w:tcPr>
           <w:p>
@@ -2070,19 +2033,29 @@
               <w:spacing w:after="0" w:line="240" w:lineRule="auto"/>
               <w:jc w:val="both"/>
               <w:rPr>
-                <w:rFonts w:ascii="Arial" w:hAnsi="Arial" w:eastAsia="Arial" w:cs="Arial"/>
-                <w:sz w:val="20"/>
-                <w:szCs w:val="20"/>
-              </w:rPr>
-            </w:pPr>
-            <w:r>
-              <w:rPr>
-                <w:rFonts w:ascii="Arial" w:hAnsi="Arial" w:eastAsia="Arial" w:cs="Arial"/>
+                <w:rFonts w:ascii="Arial" w:eastAsia="Arial" w:hAnsi="Arial" w:cs="Arial"/>
+                <w:sz w:val="20"/>
+                <w:szCs w:val="20"/>
+              </w:rPr>
+            </w:pPr>
+            <w:r>
+              <w:rPr>
+                <w:rFonts w:ascii="Arial" w:eastAsia="Arial" w:hAnsi="Arial" w:cs="Arial"/>
                 <w:color w:val="525252" w:themeColor="accent3" w:themeShade="80"/>
                 <w:sz w:val="20"/>
                 <w:szCs w:val="20"/>
               </w:rPr>
-              <w:t>No atual cenário competitivo das startups de tecnologia, a capacidade de transformar dados brutos em insights acionáveis é crucial para a sobrevivência e crescimento. A PicMoney possuía ricas fontes de dados sobre suas operações de cupons e interação com usuários, mas estes dados encontravam-se dispersos. Este projeto de extensão visou aplicar conhecimentos de ciência de dados e desenvolvimento de software para resolver essa lacuna, fornecendo à diretoria da PicMoney uma ferramenta robusta de suporte à decisão.</w:t>
+              <w:t xml:space="preserve">No atual cenário competitivo das startups de tecnologia, a capacidade de transformar dados brutos em insights acionáveis é crucial para a sobrevivência e crescimento. A PicMoney possuía ricas fontes de dados sobre suas operações de cupons e interação com usuários, mas estes dados encontravam-se dispersos. Este projeto de extensão visou aplicar conhecimentos de ciência de dados e </w:t>
+            </w:r>
+            <w:r>
+              <w:rPr>
+                <w:rFonts w:ascii="Arial" w:eastAsia="Arial" w:hAnsi="Arial" w:cs="Arial"/>
+                <w:color w:val="525252" w:themeColor="accent3" w:themeShade="80"/>
+                <w:sz w:val="20"/>
+                <w:szCs w:val="20"/>
+              </w:rPr>
+              <w:lastRenderedPageBreak/>
+              <w:t>desenvolvimento de software para resolver essa lacuna, fornecendo à diretoria da PicMoney uma ferramenta robusta de suporte à decisão.</w:t>
             </w:r>
           </w:p>
         </w:tc>
@@ -2092,18 +2065,18 @@
       <w:pPr>
         <w:spacing w:after="0" w:line="240" w:lineRule="auto"/>
         <w:rPr>
-          <w:rFonts w:ascii="Arial" w:hAnsi="Arial" w:eastAsia="Arial" w:cs="Arial"/>
-          <w:b/>
-          <w:sz w:val="20"/>
-          <w:szCs w:val="20"/>
-        </w:rPr>
-      </w:pPr>
-    </w:p>
-    <w:p>
-      <w:pPr>
-        <w:spacing w:after="0" w:line="240" w:lineRule="auto"/>
-        <w:rPr>
-          <w:rFonts w:ascii="Arial" w:hAnsi="Arial" w:eastAsia="Arial" w:cs="Arial"/>
+          <w:rFonts w:ascii="Arial" w:eastAsia="Arial" w:hAnsi="Arial" w:cs="Arial"/>
+          <w:b/>
+          <w:sz w:val="20"/>
+          <w:szCs w:val="20"/>
+        </w:rPr>
+      </w:pPr>
+    </w:p>
+    <w:p>
+      <w:pPr>
+        <w:spacing w:after="0" w:line="240" w:lineRule="auto"/>
+        <w:rPr>
+          <w:rFonts w:ascii="Arial" w:eastAsia="Arial" w:hAnsi="Arial" w:cs="Arial"/>
           <w:b/>
           <w:sz w:val="20"/>
           <w:szCs w:val="20"/>
@@ -2111,7 +2084,7 @@
       </w:pPr>
       <w:r>
         <w:rPr>
-          <w:rFonts w:ascii="Arial" w:hAnsi="Arial" w:eastAsia="Arial" w:cs="Arial"/>
+          <w:rFonts w:ascii="Arial" w:eastAsia="Arial" w:hAnsi="Arial" w:cs="Arial"/>
           <w:b/>
           <w:sz w:val="20"/>
           <w:szCs w:val="20"/>
@@ -2133,10 +2106,10 @@
           <w:tcPr>
             <w:tcW w:w="9300" w:type="dxa"/>
             <w:tcBorders>
-              <w:top w:val="single" w:color="000000" w:sz="4" w:space="0"/>
-              <w:left w:val="single" w:color="000000" w:sz="4" w:space="0"/>
-              <w:bottom w:val="single" w:color="000000" w:sz="4" w:space="0"/>
-              <w:right w:val="single" w:color="000000" w:sz="4" w:space="0"/>
+              <w:top w:val="single" w:sz="4" w:space="0" w:color="000000"/>
+              <w:left w:val="single" w:sz="4" w:space="0" w:color="000000"/>
+              <w:bottom w:val="single" w:sz="4" w:space="0" w:color="000000"/>
+              <w:right w:val="single" w:sz="4" w:space="0" w:color="000000"/>
             </w:tcBorders>
           </w:tcPr>
           <w:p>
@@ -2151,7 +2124,7 @@
               <w:spacing w:after="0" w:line="240" w:lineRule="auto"/>
               <w:jc w:val="both"/>
               <w:rPr>
-                <w:rFonts w:ascii="Arial" w:hAnsi="Arial" w:eastAsia="Arial" w:cs="Arial"/>
+                <w:rFonts w:ascii="Arial" w:eastAsia="Arial" w:hAnsi="Arial" w:cs="Arial"/>
                 <w:color w:val="525252" w:themeColor="accent3" w:themeShade="80"/>
                 <w:sz w:val="20"/>
                 <w:szCs w:val="20"/>
@@ -2159,7 +2132,7 @@
             </w:pPr>
             <w:r>
               <w:rPr>
-                <w:rFonts w:ascii="Arial" w:hAnsi="Arial" w:eastAsia="Arial" w:cs="Arial"/>
+                <w:rFonts w:ascii="Arial" w:eastAsia="Arial" w:hAnsi="Arial" w:cs="Arial"/>
                 <w:b/>
                 <w:bCs/>
                 <w:color w:val="525252" w:themeColor="accent3" w:themeShade="80"/>
@@ -2170,7 +2143,7 @@
             </w:r>
             <w:r>
               <w:rPr>
-                <w:rFonts w:ascii="Arial" w:hAnsi="Arial" w:eastAsia="Arial" w:cs="Arial"/>
+                <w:rFonts w:ascii="Arial" w:eastAsia="Arial" w:hAnsi="Arial" w:cs="Arial"/>
                 <w:color w:val="525252" w:themeColor="accent3" w:themeShade="80"/>
                 <w:sz w:val="20"/>
                 <w:szCs w:val="20"/>
@@ -2190,7 +2163,7 @@
               <w:spacing w:after="0" w:line="240" w:lineRule="auto"/>
               <w:jc w:val="both"/>
               <w:rPr>
-                <w:rFonts w:ascii="Arial" w:hAnsi="Arial" w:eastAsia="Arial" w:cs="Arial"/>
+                <w:rFonts w:ascii="Arial" w:eastAsia="Arial" w:hAnsi="Arial" w:cs="Arial"/>
                 <w:color w:val="525252" w:themeColor="accent3" w:themeShade="80"/>
                 <w:sz w:val="20"/>
                 <w:szCs w:val="20"/>
@@ -2199,7 +2172,7 @@
             </w:pPr>
             <w:r>
               <w:rPr>
-                <w:rFonts w:ascii="Arial" w:hAnsi="Arial" w:eastAsia="Arial" w:cs="Arial"/>
+                <w:rFonts w:ascii="Arial" w:eastAsia="Arial" w:hAnsi="Arial" w:cs="Arial"/>
                 <w:b/>
                 <w:bCs/>
                 <w:color w:val="525252" w:themeColor="accent3" w:themeShade="80"/>
@@ -2222,7 +2195,7 @@
               <w:spacing w:after="0" w:line="240" w:lineRule="auto"/>
               <w:jc w:val="both"/>
               <w:rPr>
-                <w:rFonts w:ascii="Arial" w:hAnsi="Arial" w:eastAsia="Arial" w:cs="Arial"/>
+                <w:rFonts w:ascii="Arial" w:eastAsia="Arial" w:hAnsi="Arial" w:cs="Arial"/>
                 <w:color w:val="525252" w:themeColor="accent3" w:themeShade="80"/>
                 <w:sz w:val="20"/>
                 <w:szCs w:val="20"/>
@@ -2230,7 +2203,7 @@
             </w:pPr>
             <w:r>
               <w:rPr>
-                <w:rFonts w:ascii="Arial" w:hAnsi="Arial" w:eastAsia="Arial" w:cs="Arial"/>
+                <w:rFonts w:ascii="Arial" w:eastAsia="Arial" w:hAnsi="Arial" w:cs="Arial"/>
                 <w:color w:val="525252" w:themeColor="accent3" w:themeShade="80"/>
                 <w:sz w:val="20"/>
                 <w:szCs w:val="20"/>
@@ -2250,7 +2223,7 @@
               <w:spacing w:after="0" w:line="240" w:lineRule="auto"/>
               <w:jc w:val="both"/>
               <w:rPr>
-                <w:rFonts w:ascii="Arial" w:hAnsi="Arial" w:eastAsia="Arial" w:cs="Arial"/>
+                <w:rFonts w:ascii="Arial" w:eastAsia="Arial" w:hAnsi="Arial" w:cs="Arial"/>
                 <w:color w:val="525252" w:themeColor="accent3" w:themeShade="80"/>
                 <w:sz w:val="20"/>
                 <w:szCs w:val="20"/>
@@ -2258,7 +2231,7 @@
             </w:pPr>
             <w:r>
               <w:rPr>
-                <w:rFonts w:ascii="Arial" w:hAnsi="Arial" w:eastAsia="Arial" w:cs="Arial"/>
+                <w:rFonts w:ascii="Arial" w:eastAsia="Arial" w:hAnsi="Arial" w:cs="Arial"/>
                 <w:color w:val="525252" w:themeColor="accent3" w:themeShade="80"/>
                 <w:sz w:val="20"/>
                 <w:szCs w:val="20"/>
@@ -2278,7 +2251,7 @@
               <w:spacing w:after="0" w:line="240" w:lineRule="auto"/>
               <w:jc w:val="both"/>
               <w:rPr>
-                <w:rFonts w:ascii="Arial" w:hAnsi="Arial" w:eastAsia="Arial" w:cs="Arial"/>
+                <w:rFonts w:ascii="Arial" w:eastAsia="Arial" w:hAnsi="Arial" w:cs="Arial"/>
                 <w:color w:val="525252" w:themeColor="accent3" w:themeShade="80"/>
                 <w:sz w:val="20"/>
                 <w:szCs w:val="20"/>
@@ -2286,7 +2259,7 @@
             </w:pPr>
             <w:r>
               <w:rPr>
-                <w:rFonts w:ascii="Arial" w:hAnsi="Arial" w:eastAsia="Arial" w:cs="Arial"/>
+                <w:rFonts w:ascii="Arial" w:eastAsia="Arial" w:hAnsi="Arial" w:cs="Arial"/>
                 <w:color w:val="525252" w:themeColor="accent3" w:themeShade="80"/>
                 <w:sz w:val="20"/>
                 <w:szCs w:val="20"/>
@@ -2296,7 +2269,7 @@
             <w:proofErr w:type="spellStart"/>
             <w:r>
               <w:rPr>
-                <w:rFonts w:ascii="Arial" w:hAnsi="Arial" w:eastAsia="Arial" w:cs="Arial"/>
+                <w:rFonts w:ascii="Arial" w:eastAsia="Arial" w:hAnsi="Arial" w:cs="Arial"/>
                 <w:color w:val="525252" w:themeColor="accent3" w:themeShade="80"/>
                 <w:sz w:val="20"/>
                 <w:szCs w:val="20"/>
@@ -2306,7 +2279,7 @@
             <w:proofErr w:type="spellEnd"/>
             <w:r>
               <w:rPr>
-                <w:rFonts w:ascii="Arial" w:hAnsi="Arial" w:eastAsia="Arial" w:cs="Arial"/>
+                <w:rFonts w:ascii="Arial" w:eastAsia="Arial" w:hAnsi="Arial" w:cs="Arial"/>
                 <w:color w:val="525252" w:themeColor="accent3" w:themeShade="80"/>
                 <w:sz w:val="20"/>
                 <w:szCs w:val="20"/>
@@ -2326,7 +2299,7 @@
               <w:spacing w:after="0" w:line="240" w:lineRule="auto"/>
               <w:jc w:val="both"/>
               <w:rPr>
-                <w:rFonts w:ascii="Arial" w:hAnsi="Arial" w:eastAsia="Arial" w:cs="Arial"/>
+                <w:rFonts w:ascii="Arial" w:eastAsia="Arial" w:hAnsi="Arial" w:cs="Arial"/>
                 <w:color w:val="525252" w:themeColor="accent3" w:themeShade="80"/>
                 <w:sz w:val="20"/>
                 <w:szCs w:val="20"/>
@@ -2334,7 +2307,7 @@
             </w:pPr>
             <w:r>
               <w:rPr>
-                <w:rFonts w:ascii="Arial" w:hAnsi="Arial" w:eastAsia="Arial" w:cs="Arial"/>
+                <w:rFonts w:ascii="Arial" w:eastAsia="Arial" w:hAnsi="Arial" w:cs="Arial"/>
                 <w:color w:val="525252" w:themeColor="accent3" w:themeShade="80"/>
                 <w:sz w:val="20"/>
                 <w:szCs w:val="20"/>
@@ -2350,7 +2323,7 @@
               <w:spacing w:after="0" w:line="240" w:lineRule="auto"/>
               <w:jc w:val="both"/>
               <w:rPr>
-                <w:rFonts w:ascii="Arial" w:hAnsi="Arial" w:eastAsia="Arial" w:cs="Arial"/>
+                <w:rFonts w:ascii="Arial" w:eastAsia="Arial" w:hAnsi="Arial" w:cs="Arial"/>
                 <w:color w:val="FF3333"/>
                 <w:sz w:val="20"/>
                 <w:szCs w:val="20"/>
@@ -2364,24 +2337,24 @@
       <w:pPr>
         <w:spacing w:after="0" w:line="240" w:lineRule="auto"/>
         <w:rPr>
-          <w:rFonts w:ascii="Arial" w:hAnsi="Arial" w:eastAsia="Arial" w:cs="Arial"/>
-          <w:sz w:val="20"/>
-          <w:szCs w:val="20"/>
-        </w:rPr>
-      </w:pPr>
-    </w:p>
-    <w:p>
-      <w:pPr>
-        <w:spacing w:after="0" w:line="240" w:lineRule="auto"/>
-        <w:rPr>
-          <w:rFonts w:ascii="Arial" w:hAnsi="Arial" w:eastAsia="Arial" w:cs="Arial"/>
+          <w:rFonts w:ascii="Arial" w:eastAsia="Arial" w:hAnsi="Arial" w:cs="Arial"/>
+          <w:sz w:val="20"/>
+          <w:szCs w:val="20"/>
+        </w:rPr>
+      </w:pPr>
+    </w:p>
+    <w:p>
+      <w:pPr>
+        <w:spacing w:after="0" w:line="240" w:lineRule="auto"/>
+        <w:rPr>
+          <w:rFonts w:ascii="Arial" w:eastAsia="Arial" w:hAnsi="Arial" w:cs="Arial"/>
           <w:sz w:val="20"/>
           <w:szCs w:val="20"/>
         </w:rPr>
       </w:pPr>
       <w:r>
         <w:rPr>
-          <w:rFonts w:ascii="Arial" w:hAnsi="Arial" w:eastAsia="Arial" w:cs="Arial"/>
+          <w:rFonts w:ascii="Arial" w:eastAsia="Arial" w:hAnsi="Arial" w:cs="Arial"/>
           <w:b/>
           <w:sz w:val="20"/>
           <w:szCs w:val="20"/>
@@ -2403,10 +2376,10 @@
           <w:tcPr>
             <w:tcW w:w="9300" w:type="dxa"/>
             <w:tcBorders>
-              <w:top w:val="single" w:color="000000" w:sz="4" w:space="0"/>
-              <w:left w:val="single" w:color="000000" w:sz="4" w:space="0"/>
-              <w:bottom w:val="single" w:color="000000" w:sz="4" w:space="0"/>
-              <w:right w:val="single" w:color="000000" w:sz="4" w:space="0"/>
+              <w:top w:val="single" w:sz="4" w:space="0" w:color="000000"/>
+              <w:left w:val="single" w:sz="4" w:space="0" w:color="000000"/>
+              <w:bottom w:val="single" w:sz="4" w:space="0" w:color="000000"/>
+              <w:right w:val="single" w:sz="4" w:space="0" w:color="000000"/>
             </w:tcBorders>
           </w:tcPr>
           <w:p>
@@ -2414,14 +2387,14 @@
               <w:spacing w:after="0" w:line="240" w:lineRule="auto"/>
               <w:jc w:val="both"/>
               <w:rPr>
-                <w:rFonts w:ascii="Arial" w:hAnsi="Arial" w:eastAsia="Arial" w:cs="Arial"/>
-                <w:sz w:val="20"/>
-                <w:szCs w:val="20"/>
-              </w:rPr>
-            </w:pPr>
-            <w:r>
-              <w:rPr>
-                <w:rFonts w:ascii="Arial" w:hAnsi="Arial" w:eastAsia="Arial" w:cs="Arial"/>
+                <w:rFonts w:ascii="Arial" w:eastAsia="Arial" w:hAnsi="Arial" w:cs="Arial"/>
+                <w:sz w:val="20"/>
+                <w:szCs w:val="20"/>
+              </w:rPr>
+            </w:pPr>
+            <w:r>
+              <w:rPr>
+                <w:rFonts w:ascii="Arial" w:eastAsia="Arial" w:hAnsi="Arial" w:cs="Arial"/>
                 <w:color w:val="525252" w:themeColor="accent3" w:themeShade="80"/>
                 <w:sz w:val="20"/>
                 <w:szCs w:val="20"/>
@@ -2430,7 +2403,7 @@
             </w:r>
             <w:r>
               <w:rPr>
-                <w:rFonts w:ascii="Arial" w:hAnsi="Arial" w:eastAsia="Arial" w:cs="Arial"/>
+                <w:rFonts w:ascii="Arial" w:eastAsia="Arial" w:hAnsi="Arial" w:cs="Arial"/>
                 <w:i/>
                 <w:iCs/>
                 <w:color w:val="525252" w:themeColor="accent3" w:themeShade="80"/>
@@ -2441,7 +2414,7 @@
             </w:r>
             <w:r>
               <w:rPr>
-                <w:rFonts w:ascii="Arial" w:hAnsi="Arial" w:eastAsia="Arial" w:cs="Arial"/>
+                <w:rFonts w:ascii="Arial" w:eastAsia="Arial" w:hAnsi="Arial" w:cs="Arial"/>
                 <w:color w:val="525252" w:themeColor="accent3" w:themeShade="80"/>
                 <w:sz w:val="20"/>
                 <w:szCs w:val="20"/>
@@ -2456,24 +2429,24 @@
       <w:pPr>
         <w:spacing w:after="0" w:line="240" w:lineRule="auto"/>
         <w:rPr>
-          <w:rFonts w:ascii="Arial" w:hAnsi="Arial" w:eastAsia="Arial" w:cs="Arial"/>
-          <w:sz w:val="20"/>
-          <w:szCs w:val="20"/>
-        </w:rPr>
-      </w:pPr>
-    </w:p>
-    <w:p>
-      <w:pPr>
-        <w:spacing w:after="0" w:line="240" w:lineRule="auto"/>
-        <w:rPr>
-          <w:rFonts w:ascii="Arial" w:hAnsi="Arial" w:eastAsia="Arial" w:cs="Arial"/>
+          <w:rFonts w:ascii="Arial" w:eastAsia="Arial" w:hAnsi="Arial" w:cs="Arial"/>
+          <w:sz w:val="20"/>
+          <w:szCs w:val="20"/>
+        </w:rPr>
+      </w:pPr>
+    </w:p>
+    <w:p>
+      <w:pPr>
+        <w:spacing w:after="0" w:line="240" w:lineRule="auto"/>
+        <w:rPr>
+          <w:rFonts w:ascii="Arial" w:eastAsia="Arial" w:hAnsi="Arial" w:cs="Arial"/>
           <w:sz w:val="20"/>
           <w:szCs w:val="20"/>
         </w:rPr>
       </w:pPr>
       <w:r>
         <w:rPr>
-          <w:rFonts w:ascii="Arial" w:hAnsi="Arial" w:eastAsia="Arial" w:cs="Arial"/>
+          <w:rFonts w:ascii="Arial" w:eastAsia="Arial" w:hAnsi="Arial" w:cs="Arial"/>
           <w:b/>
           <w:sz w:val="20"/>
           <w:szCs w:val="20"/>
@@ -2496,10 +2469,10 @@
           <w:tcPr>
             <w:tcW w:w="9360" w:type="dxa"/>
             <w:tcBorders>
-              <w:top w:val="single" w:color="000000" w:sz="4" w:space="0"/>
-              <w:left w:val="single" w:color="000000" w:sz="4" w:space="0"/>
-              <w:bottom w:val="single" w:color="000000" w:sz="4" w:space="0"/>
-              <w:right w:val="single" w:color="000000" w:sz="4" w:space="0"/>
+              <w:top w:val="single" w:sz="4" w:space="0" w:color="000000"/>
+              <w:left w:val="single" w:sz="4" w:space="0" w:color="000000"/>
+              <w:bottom w:val="single" w:sz="4" w:space="0" w:color="000000"/>
+              <w:right w:val="single" w:sz="4" w:space="0" w:color="000000"/>
             </w:tcBorders>
           </w:tcPr>
           <w:p>
@@ -2507,14 +2480,14 @@
               <w:spacing w:after="0" w:line="240" w:lineRule="auto"/>
               <w:jc w:val="both"/>
               <w:rPr>
-                <w:rFonts w:ascii="Arial" w:hAnsi="Arial" w:eastAsia="Arial" w:cs="Arial"/>
-                <w:sz w:val="20"/>
-                <w:szCs w:val="20"/>
-              </w:rPr>
-            </w:pPr>
-            <w:r>
-              <w:rPr>
-                <w:rFonts w:ascii="Arial" w:hAnsi="Arial" w:eastAsia="Arial" w:cs="Arial"/>
+                <w:rFonts w:ascii="Arial" w:eastAsia="Arial" w:hAnsi="Arial" w:cs="Arial"/>
+                <w:sz w:val="20"/>
+                <w:szCs w:val="20"/>
+              </w:rPr>
+            </w:pPr>
+            <w:r>
+              <w:rPr>
+                <w:rFonts w:ascii="Arial" w:eastAsia="Arial" w:hAnsi="Arial" w:cs="Arial"/>
                 <w:color w:val="525252" w:themeColor="accent3" w:themeShade="80"/>
                 <w:sz w:val="20"/>
                 <w:szCs w:val="20"/>
@@ -2529,25 +2502,25 @@
       <w:pPr>
         <w:spacing w:after="0" w:line="240" w:lineRule="auto"/>
         <w:rPr>
-          <w:rFonts w:ascii="Arial" w:hAnsi="Arial" w:eastAsia="Arial" w:cs="Arial"/>
-          <w:b/>
-          <w:sz w:val="20"/>
-          <w:szCs w:val="20"/>
-        </w:rPr>
-      </w:pPr>
-    </w:p>
-    <w:p>
-      <w:pPr>
-        <w:spacing w:after="0" w:line="240" w:lineRule="auto"/>
-        <w:rPr>
-          <w:rFonts w:ascii="Arial" w:hAnsi="Arial" w:eastAsia="Arial" w:cs="Arial"/>
+          <w:rFonts w:ascii="Arial" w:eastAsia="Arial" w:hAnsi="Arial" w:cs="Arial"/>
+          <w:b/>
+          <w:sz w:val="20"/>
+          <w:szCs w:val="20"/>
+        </w:rPr>
+      </w:pPr>
+    </w:p>
+    <w:p>
+      <w:pPr>
+        <w:spacing w:after="0" w:line="240" w:lineRule="auto"/>
+        <w:rPr>
+          <w:rFonts w:ascii="Arial" w:eastAsia="Arial" w:hAnsi="Arial" w:cs="Arial"/>
           <w:sz w:val="20"/>
           <w:szCs w:val="20"/>
         </w:rPr>
       </w:pPr>
       <w:r>
         <w:rPr>
-          <w:rFonts w:ascii="Arial" w:hAnsi="Arial" w:eastAsia="Arial" w:cs="Arial"/>
+          <w:rFonts w:ascii="Arial" w:eastAsia="Arial" w:hAnsi="Arial" w:cs="Arial"/>
           <w:b/>
           <w:sz w:val="20"/>
           <w:szCs w:val="20"/>
@@ -2569,10 +2542,10 @@
           <w:tcPr>
             <w:tcW w:w="9300" w:type="dxa"/>
             <w:tcBorders>
-              <w:top w:val="single" w:color="000000" w:sz="4" w:space="0"/>
-              <w:left w:val="single" w:color="000000" w:sz="4" w:space="0"/>
-              <w:bottom w:val="single" w:color="000000" w:sz="4" w:space="0"/>
-              <w:right w:val="single" w:color="000000" w:sz="4" w:space="0"/>
+              <w:top w:val="single" w:sz="4" w:space="0" w:color="000000"/>
+              <w:left w:val="single" w:sz="4" w:space="0" w:color="000000"/>
+              <w:bottom w:val="single" w:sz="4" w:space="0" w:color="000000"/>
+              <w:right w:val="single" w:sz="4" w:space="0" w:color="000000"/>
             </w:tcBorders>
           </w:tcPr>
           <w:p>
@@ -2583,7 +2556,7 @@
               <w:spacing w:after="0" w:line="240" w:lineRule="auto"/>
               <w:jc w:val="both"/>
               <w:rPr>
-                <w:rFonts w:ascii="Arial" w:hAnsi="Arial" w:eastAsia="Arial" w:cs="Arial"/>
+                <w:rFonts w:ascii="Arial" w:eastAsia="Arial" w:hAnsi="Arial" w:cs="Arial"/>
                 <w:color w:val="525252" w:themeColor="accent3" w:themeShade="80"/>
                 <w:sz w:val="20"/>
                 <w:szCs w:val="20"/>
@@ -2591,7 +2564,7 @@
             </w:pPr>
             <w:r>
               <w:rPr>
-                <w:rFonts w:ascii="Arial" w:hAnsi="Arial" w:eastAsia="Arial" w:cs="Arial"/>
+                <w:rFonts w:ascii="Arial" w:eastAsia="Arial" w:hAnsi="Arial" w:cs="Arial"/>
                 <w:color w:val="525252" w:themeColor="accent3" w:themeShade="80"/>
                 <w:sz w:val="20"/>
                 <w:szCs w:val="20"/>
@@ -2606,17 +2579,17 @@
       <w:pPr>
         <w:spacing w:after="0" w:line="240" w:lineRule="auto"/>
         <w:rPr>
-          <w:rFonts w:ascii="Arial" w:hAnsi="Arial" w:eastAsia="Arial" w:cs="Arial"/>
-          <w:sz w:val="20"/>
-          <w:szCs w:val="20"/>
-        </w:rPr>
-      </w:pPr>
-    </w:p>
-    <w:p>
-      <w:pPr>
-        <w:spacing w:after="0" w:line="240" w:lineRule="auto"/>
-        <w:rPr>
-          <w:rFonts w:ascii="Arial" w:hAnsi="Arial" w:eastAsia="Arial" w:cs="Arial"/>
+          <w:rFonts w:ascii="Arial" w:eastAsia="Arial" w:hAnsi="Arial" w:cs="Arial"/>
+          <w:sz w:val="20"/>
+          <w:szCs w:val="20"/>
+        </w:rPr>
+      </w:pPr>
+    </w:p>
+    <w:p>
+      <w:pPr>
+        <w:spacing w:after="0" w:line="240" w:lineRule="auto"/>
+        <w:rPr>
+          <w:rFonts w:ascii="Arial" w:eastAsia="Arial" w:hAnsi="Arial" w:cs="Arial"/>
           <w:b/>
           <w:sz w:val="20"/>
           <w:szCs w:val="20"/>
@@ -2624,7 +2597,7 @@
       </w:pPr>
       <w:r>
         <w:rPr>
-          <w:rFonts w:ascii="Arial" w:hAnsi="Arial" w:eastAsia="Arial" w:cs="Arial"/>
+          <w:rFonts w:ascii="Arial" w:eastAsia="Arial" w:hAnsi="Arial" w:cs="Arial"/>
           <w:b/>
           <w:sz w:val="20"/>
           <w:szCs w:val="20"/>
@@ -2646,17 +2619,17 @@
           <w:tcPr>
             <w:tcW w:w="9300" w:type="dxa"/>
             <w:tcBorders>
-              <w:top w:val="single" w:color="000000" w:sz="4" w:space="0"/>
-              <w:left w:val="single" w:color="000000" w:sz="4" w:space="0"/>
-              <w:bottom w:val="single" w:color="000000" w:sz="4" w:space="0"/>
-              <w:right w:val="single" w:color="000000" w:sz="4" w:space="0"/>
+              <w:top w:val="single" w:sz="4" w:space="0" w:color="000000"/>
+              <w:left w:val="single" w:sz="4" w:space="0" w:color="000000"/>
+              <w:bottom w:val="single" w:sz="4" w:space="0" w:color="000000"/>
+              <w:right w:val="single" w:sz="4" w:space="0" w:color="000000"/>
             </w:tcBorders>
           </w:tcPr>
           <w:p>
             <w:pPr>
               <w:spacing w:after="0" w:line="240" w:lineRule="auto"/>
               <w:rPr>
-                <w:rFonts w:ascii="Arial" w:hAnsi="Arial" w:eastAsia="Arial" w:cs="Arial"/>
+                <w:rFonts w:ascii="Arial" w:eastAsia="Arial" w:hAnsi="Arial" w:cs="Arial"/>
                 <w:color w:val="1F4E79"/>
                 <w:sz w:val="20"/>
                 <w:szCs w:val="20"/>
@@ -2664,7 +2637,7 @@
             </w:pPr>
             <w:r>
               <w:rPr>
-                <w:rFonts w:ascii="Arial" w:hAnsi="Arial" w:eastAsia="Arial" w:cs="Arial"/>
+                <w:rFonts w:ascii="Arial" w:eastAsia="Arial" w:hAnsi="Arial" w:cs="Arial"/>
                 <w:color w:val="525252" w:themeColor="accent3" w:themeShade="80"/>
                 <w:sz w:val="20"/>
                 <w:szCs w:val="20"/>
@@ -2679,51 +2652,51 @@
       <w:pPr>
         <w:spacing w:after="0" w:line="240" w:lineRule="auto"/>
         <w:rPr>
-          <w:rFonts w:ascii="Arial" w:hAnsi="Arial" w:eastAsia="Arial" w:cs="Arial"/>
-          <w:b/>
-          <w:sz w:val="20"/>
-          <w:szCs w:val="20"/>
-        </w:rPr>
-      </w:pPr>
-    </w:p>
-    <w:p>
-      <w:pPr>
-        <w:spacing w:after="0" w:line="240" w:lineRule="auto"/>
-        <w:rPr>
-          <w:rFonts w:ascii="Arial" w:hAnsi="Arial" w:eastAsia="Arial" w:cs="Arial"/>
-          <w:b/>
-          <w:sz w:val="20"/>
-          <w:szCs w:val="20"/>
-        </w:rPr>
-      </w:pPr>
-    </w:p>
-    <w:p>
-      <w:pPr>
-        <w:spacing w:after="0" w:line="240" w:lineRule="auto"/>
-        <w:rPr>
-          <w:rFonts w:ascii="Arial" w:hAnsi="Arial" w:eastAsia="Arial" w:cs="Arial"/>
-          <w:b/>
-          <w:sz w:val="20"/>
-          <w:szCs w:val="20"/>
-        </w:rPr>
-      </w:pPr>
-    </w:p>
-    <w:p>
-      <w:pPr>
-        <w:spacing w:after="0" w:line="240" w:lineRule="auto"/>
-        <w:rPr>
-          <w:rFonts w:ascii="Arial" w:hAnsi="Arial" w:eastAsia="Arial" w:cs="Arial"/>
-          <w:b/>
-          <w:sz w:val="20"/>
-          <w:szCs w:val="20"/>
-        </w:rPr>
-      </w:pPr>
-    </w:p>
-    <w:p>
-      <w:pPr>
-        <w:spacing w:after="0" w:line="240" w:lineRule="auto"/>
-        <w:rPr>
-          <w:rFonts w:ascii="Arial" w:hAnsi="Arial" w:eastAsia="Arial" w:cs="Arial"/>
+          <w:rFonts w:ascii="Arial" w:eastAsia="Arial" w:hAnsi="Arial" w:cs="Arial"/>
+          <w:b/>
+          <w:sz w:val="20"/>
+          <w:szCs w:val="20"/>
+        </w:rPr>
+      </w:pPr>
+    </w:p>
+    <w:p>
+      <w:pPr>
+        <w:spacing w:after="0" w:line="240" w:lineRule="auto"/>
+        <w:rPr>
+          <w:rFonts w:ascii="Arial" w:eastAsia="Arial" w:hAnsi="Arial" w:cs="Arial"/>
+          <w:b/>
+          <w:sz w:val="20"/>
+          <w:szCs w:val="20"/>
+        </w:rPr>
+      </w:pPr>
+    </w:p>
+    <w:p>
+      <w:pPr>
+        <w:spacing w:after="0" w:line="240" w:lineRule="auto"/>
+        <w:rPr>
+          <w:rFonts w:ascii="Arial" w:eastAsia="Arial" w:hAnsi="Arial" w:cs="Arial"/>
+          <w:b/>
+          <w:sz w:val="20"/>
+          <w:szCs w:val="20"/>
+        </w:rPr>
+      </w:pPr>
+    </w:p>
+    <w:p>
+      <w:pPr>
+        <w:spacing w:after="0" w:line="240" w:lineRule="auto"/>
+        <w:rPr>
+          <w:rFonts w:ascii="Arial" w:eastAsia="Arial" w:hAnsi="Arial" w:cs="Arial"/>
+          <w:b/>
+          <w:sz w:val="20"/>
+          <w:szCs w:val="20"/>
+        </w:rPr>
+      </w:pPr>
+    </w:p>
+    <w:p>
+      <w:pPr>
+        <w:spacing w:after="0" w:line="240" w:lineRule="auto"/>
+        <w:rPr>
+          <w:rFonts w:ascii="Arial" w:eastAsia="Arial" w:hAnsi="Arial" w:cs="Arial"/>
           <w:b/>
           <w:sz w:val="20"/>
           <w:szCs w:val="20"/>
@@ -2735,7 +2708,7 @@
         <w:spacing w:after="0" w:line="240" w:lineRule="auto"/>
         <w:jc w:val="center"/>
         <w:rPr>
-          <w:rFonts w:ascii="Arial" w:hAnsi="Arial" w:eastAsia="Arial" w:cs="Arial"/>
+          <w:rFonts w:ascii="Arial" w:eastAsia="Arial" w:hAnsi="Arial" w:cs="Arial"/>
           <w:b/>
           <w:sz w:val="20"/>
           <w:szCs w:val="20"/>
@@ -2747,7 +2720,7 @@
         <w:spacing w:after="0" w:line="240" w:lineRule="auto"/>
         <w:jc w:val="center"/>
         <w:rPr>
-          <w:rFonts w:ascii="Arial" w:hAnsi="Arial" w:eastAsia="Arial" w:cs="Arial"/>
+          <w:rFonts w:ascii="Arial" w:eastAsia="Arial" w:hAnsi="Arial" w:cs="Arial"/>
           <w:b/>
           <w:sz w:val="20"/>
           <w:szCs w:val="20"/>
@@ -2755,7 +2728,7 @@
       </w:pPr>
       <w:r>
         <w:rPr>
-          <w:rFonts w:ascii="Arial" w:hAnsi="Arial" w:eastAsia="Arial" w:cs="Arial"/>
+          <w:rFonts w:ascii="Arial" w:eastAsia="Arial" w:hAnsi="Arial" w:cs="Arial"/>
           <w:b/>
           <w:sz w:val="20"/>
           <w:szCs w:val="20"/>
@@ -2768,7 +2741,7 @@
         <w:spacing w:after="0" w:line="240" w:lineRule="auto"/>
         <w:jc w:val="center"/>
         <w:rPr>
-          <w:rFonts w:ascii="Arial" w:hAnsi="Arial" w:eastAsia="Arial" w:cs="Arial"/>
+          <w:rFonts w:ascii="Arial" w:eastAsia="Arial" w:hAnsi="Arial" w:cs="Arial"/>
           <w:b/>
           <w:sz w:val="20"/>
           <w:szCs w:val="20"/>
@@ -2779,12 +2752,12 @@
       <w:tblPr>
         <w:tblW w:w="9345" w:type="dxa"/>
         <w:tblBorders>
-          <w:top w:val="single" w:color="000000" w:sz="4" w:space="0"/>
-          <w:left w:val="single" w:color="000000" w:sz="4" w:space="0"/>
-          <w:bottom w:val="single" w:color="000000" w:sz="4" w:space="0"/>
-          <w:right w:val="single" w:color="000000" w:sz="4" w:space="0"/>
-          <w:insideH w:val="single" w:color="000000" w:sz="4" w:space="0"/>
-          <w:insideV w:val="single" w:color="000000" w:sz="4" w:space="0"/>
+          <w:top w:val="single" w:sz="4" w:space="0" w:color="000000"/>
+          <w:left w:val="single" w:sz="4" w:space="0" w:color="000000"/>
+          <w:bottom w:val="single" w:sz="4" w:space="0" w:color="000000"/>
+          <w:right w:val="single" w:sz="4" w:space="0" w:color="000000"/>
+          <w:insideH w:val="single" w:sz="4" w:space="0" w:color="000000"/>
+          <w:insideV w:val="single" w:sz="4" w:space="0" w:color="000000"/>
         </w:tblBorders>
         <w:tblLayout w:type="fixed"/>
         <w:tblLook w:val="0400" w:firstRow="0" w:lastRow="0" w:firstColumn="0" w:lastColumn="0" w:noHBand="0" w:noVBand="1"/>
@@ -2805,7 +2778,7 @@
               </w:numPr>
               <w:jc w:val="both"/>
               <w:rPr>
-                <w:rFonts w:ascii="Arial" w:hAnsi="Arial" w:eastAsia="Arial" w:cs="Arial"/>
+                <w:rFonts w:ascii="Arial" w:eastAsia="Arial" w:hAnsi="Arial" w:cs="Arial"/>
                 <w:color w:val="525252" w:themeColor="accent3" w:themeShade="80"/>
                 <w:sz w:val="20"/>
                 <w:szCs w:val="20"/>
@@ -2815,7 +2788,7 @@
             </w:pPr>
             <w:r>
               <w:rPr>
-                <w:rFonts w:ascii="Arial" w:hAnsi="Arial" w:eastAsia="Arial" w:cs="Arial"/>
+                <w:rFonts w:ascii="Arial" w:eastAsia="Arial" w:hAnsi="Arial" w:cs="Arial"/>
                 <w:b/>
                 <w:bCs/>
                 <w:color w:val="525252" w:themeColor="accent3" w:themeShade="80"/>
@@ -2828,58 +2801,14 @@
             </w:r>
             <w:r>
               <w:rPr>
-                <w:rFonts w:ascii="Arial" w:hAnsi="Arial" w:eastAsia="Arial" w:cs="Arial"/>
+                <w:rFonts w:ascii="Arial" w:eastAsia="Arial" w:hAnsi="Arial" w:cs="Arial"/>
                 <w:color w:val="525252" w:themeColor="accent3" w:themeShade="80"/>
                 <w:sz w:val="20"/>
                 <w:szCs w:val="20"/>
                 <w:highlight w:val="white"/>
                 <w:lang w:val="en-US"/>
               </w:rPr>
-              <w:t> Aplicação Web "PicMoney Analytics Dashboard" (</w:t>
-            </w:r>
-            <w:r>
-              <w:rPr>
-                <w:rFonts w:ascii="Arial" w:hAnsi="Arial" w:eastAsia="Arial" w:cs="Arial"/>
-                <w:color w:val="525252" w:themeColor="accent3" w:themeShade="80"/>
-                <w:sz w:val="20"/>
-                <w:szCs w:val="20"/>
-                <w:highlight w:val="white"/>
-                <w:lang w:val="en-US"/>
-              </w:rPr>
-              <w:t>Código</w:t>
-            </w:r>
-            <w:r>
-              <w:rPr>
-                <w:rFonts w:ascii="Arial" w:hAnsi="Arial" w:eastAsia="Arial" w:cs="Arial"/>
-                <w:color w:val="525252" w:themeColor="accent3" w:themeShade="80"/>
-                <w:sz w:val="20"/>
-                <w:szCs w:val="20"/>
-                <w:highlight w:val="white"/>
-                <w:lang w:val="en-US"/>
-              </w:rPr>
-              <w:t xml:space="preserve"> </w:t>
-            </w:r>
-            <w:r>
-              <w:rPr>
-                <w:rFonts w:ascii="Arial" w:hAnsi="Arial" w:eastAsia="Arial" w:cs="Arial"/>
-                <w:color w:val="525252" w:themeColor="accent3" w:themeShade="80"/>
-                <w:sz w:val="20"/>
-                <w:szCs w:val="20"/>
-                <w:highlight w:val="white"/>
-                <w:lang w:val="en-US"/>
-              </w:rPr>
-              <w:t>Fonte</w:t>
-            </w:r>
-            <w:r>
-              <w:rPr>
-                <w:rFonts w:ascii="Arial" w:hAnsi="Arial" w:eastAsia="Arial" w:cs="Arial"/>
-                <w:color w:val="525252" w:themeColor="accent3" w:themeShade="80"/>
-                <w:sz w:val="20"/>
-                <w:szCs w:val="20"/>
-                <w:highlight w:val="white"/>
-                <w:lang w:val="en-US"/>
-              </w:rPr>
-              <w:t xml:space="preserve"> em Python).</w:t>
+              <w:t> Aplicação Web "PicMoney Analytics Dashboard" (Código Fonte em Python).</w:t>
             </w:r>
           </w:p>
           <w:p>
@@ -2890,7 +2819,7 @@
               </w:numPr>
               <w:jc w:val="both"/>
               <w:rPr>
-                <w:rFonts w:ascii="Arial" w:hAnsi="Arial" w:eastAsia="Arial" w:cs="Arial"/>
+                <w:rFonts w:ascii="Arial" w:eastAsia="Arial" w:hAnsi="Arial" w:cs="Arial"/>
                 <w:color w:val="525252" w:themeColor="accent3" w:themeShade="80"/>
                 <w:sz w:val="20"/>
                 <w:szCs w:val="20"/>
@@ -2899,7 +2828,7 @@
             </w:pPr>
             <w:r>
               <w:rPr>
-                <w:rFonts w:ascii="Arial" w:hAnsi="Arial" w:eastAsia="Arial" w:cs="Arial"/>
+                <w:rFonts w:ascii="Arial" w:eastAsia="Arial" w:hAnsi="Arial" w:cs="Arial"/>
                 <w:b/>
                 <w:bCs/>
                 <w:color w:val="525252" w:themeColor="accent3" w:themeShade="80"/>
@@ -2911,7 +2840,7 @@
             </w:r>
             <w:r>
               <w:rPr>
-                <w:rFonts w:ascii="Arial" w:hAnsi="Arial" w:eastAsia="Arial" w:cs="Arial"/>
+                <w:rFonts w:ascii="Arial" w:eastAsia="Arial" w:hAnsi="Arial" w:cs="Arial"/>
                 <w:color w:val="525252" w:themeColor="accent3" w:themeShade="80"/>
                 <w:sz w:val="20"/>
                 <w:szCs w:val="20"/>
@@ -2928,7 +2857,7 @@
         <w:spacing w:after="0" w:line="240" w:lineRule="auto"/>
         <w:jc w:val="center"/>
         <w:rPr>
-          <w:rFonts w:ascii="Arial" w:hAnsi="Arial" w:eastAsia="Arial" w:cs="Arial"/>
+          <w:rFonts w:ascii="Arial" w:eastAsia="Arial" w:hAnsi="Arial" w:cs="Arial"/>
           <w:b/>
           <w:sz w:val="20"/>
           <w:szCs w:val="20"/>
@@ -2940,7 +2869,7 @@
         <w:spacing w:after="0" w:line="240" w:lineRule="auto"/>
         <w:jc w:val="center"/>
         <w:rPr>
-          <w:rFonts w:ascii="Arial" w:hAnsi="Arial" w:eastAsia="Arial" w:cs="Arial"/>
+          <w:rFonts w:ascii="Arial" w:eastAsia="Arial" w:hAnsi="Arial" w:cs="Arial"/>
           <w:b/>
           <w:sz w:val="20"/>
           <w:szCs w:val="20"/>
@@ -2951,12 +2880,12 @@
       <w:tblPr>
         <w:tblW w:w="9435" w:type="dxa"/>
         <w:tblBorders>
-          <w:top w:val="single" w:color="000000" w:sz="4" w:space="0"/>
-          <w:left w:val="single" w:color="000000" w:sz="4" w:space="0"/>
-          <w:bottom w:val="single" w:color="000000" w:sz="4" w:space="0"/>
-          <w:right w:val="single" w:color="000000" w:sz="4" w:space="0"/>
-          <w:insideH w:val="single" w:color="000000" w:sz="4" w:space="0"/>
-          <w:insideV w:val="single" w:color="000000" w:sz="4" w:space="0"/>
+          <w:top w:val="single" w:sz="4" w:space="0" w:color="000000"/>
+          <w:left w:val="single" w:sz="4" w:space="0" w:color="000000"/>
+          <w:bottom w:val="single" w:sz="4" w:space="0" w:color="000000"/>
+          <w:right w:val="single" w:sz="4" w:space="0" w:color="000000"/>
+          <w:insideH w:val="single" w:sz="4" w:space="0" w:color="000000"/>
+          <w:insideV w:val="single" w:sz="4" w:space="0" w:color="000000"/>
         </w:tblBorders>
         <w:tblLayout w:type="fixed"/>
         <w:tblLook w:val="0400" w:firstRow="0" w:lastRow="0" w:firstColumn="0" w:lastColumn="0" w:noHBand="0" w:noVBand="1"/>
@@ -2973,7 +2902,7 @@
           <w:p>
             <w:pPr>
               <w:rPr>
-                <w:rFonts w:ascii="Arial" w:hAnsi="Arial" w:eastAsia="Arial" w:cs="Arial"/>
+                <w:rFonts w:ascii="Arial" w:eastAsia="Arial" w:hAnsi="Arial" w:cs="Arial"/>
                 <w:b/>
                 <w:sz w:val="20"/>
                 <w:szCs w:val="20"/>
@@ -2981,7 +2910,7 @@
             </w:pPr>
             <w:r>
               <w:rPr>
-                <w:rFonts w:ascii="Arial" w:hAnsi="Arial" w:eastAsia="Arial" w:cs="Arial"/>
+                <w:rFonts w:ascii="Arial" w:eastAsia="Arial" w:hAnsi="Arial" w:cs="Arial"/>
                 <w:b/>
                 <w:sz w:val="20"/>
                 <w:szCs w:val="20"/>
@@ -2997,7 +2926,7 @@
           <w:p>
             <w:pPr>
               <w:rPr>
-                <w:rFonts w:ascii="Arial" w:hAnsi="Arial" w:eastAsia="Arial" w:cs="Arial"/>
+                <w:rFonts w:ascii="Arial" w:eastAsia="Arial" w:hAnsi="Arial" w:cs="Arial"/>
                 <w:b/>
                 <w:sz w:val="20"/>
                 <w:szCs w:val="20"/>
@@ -3005,7 +2934,7 @@
             </w:pPr>
             <w:r>
               <w:rPr>
-                <w:rFonts w:ascii="Arial" w:hAnsi="Arial" w:eastAsia="Arial" w:cs="Arial"/>
+                <w:rFonts w:ascii="Arial" w:eastAsia="Arial" w:hAnsi="Arial" w:cs="Arial"/>
                 <w:b/>
                 <w:sz w:val="20"/>
                 <w:szCs w:val="20"/>
@@ -3020,7 +2949,7 @@
       <w:pPr>
         <w:spacing w:after="0" w:line="240" w:lineRule="auto"/>
         <w:rPr>
-          <w:rFonts w:ascii="Arial" w:hAnsi="Arial" w:eastAsia="Arial" w:cs="Arial"/>
+          <w:rFonts w:ascii="Arial" w:eastAsia="Arial" w:hAnsi="Arial" w:cs="Arial"/>
           <w:sz w:val="20"/>
           <w:szCs w:val="20"/>
         </w:rPr>
@@ -3030,12 +2959,12 @@
       <w:tblPr>
         <w:tblW w:w="9345" w:type="dxa"/>
         <w:tblBorders>
-          <w:top w:val="single" w:color="000000" w:sz="4" w:space="0"/>
-          <w:left w:val="single" w:color="000000" w:sz="4" w:space="0"/>
-          <w:bottom w:val="single" w:color="000000" w:sz="4" w:space="0"/>
-          <w:right w:val="single" w:color="000000" w:sz="4" w:space="0"/>
-          <w:insideH w:val="single" w:color="000000" w:sz="4" w:space="0"/>
-          <w:insideV w:val="single" w:color="000000" w:sz="4" w:space="0"/>
+          <w:top w:val="single" w:sz="4" w:space="0" w:color="000000"/>
+          <w:left w:val="single" w:sz="4" w:space="0" w:color="000000"/>
+          <w:bottom w:val="single" w:sz="4" w:space="0" w:color="000000"/>
+          <w:right w:val="single" w:sz="4" w:space="0" w:color="000000"/>
+          <w:insideH w:val="single" w:sz="4" w:space="0" w:color="000000"/>
+          <w:insideV w:val="single" w:sz="4" w:space="0" w:color="000000"/>
         </w:tblBorders>
         <w:tblLayout w:type="fixed"/>
         <w:tblLook w:val="0400" w:firstRow="0" w:lastRow="0" w:firstColumn="0" w:lastColumn="0" w:noHBand="0" w:noVBand="1"/>
@@ -3051,8 +2980,9 @@
           </w:tcPr>
           <w:p>
             <w:pPr>
-              <w:rPr>
-                <w:rFonts w:ascii="Arial" w:hAnsi="Arial" w:eastAsia="Arial" w:cs="Arial"/>
+              <w:jc w:val="both"/>
+              <w:rPr>
+                <w:rFonts w:ascii="Arial" w:eastAsia="Arial" w:hAnsi="Arial" w:cs="Arial"/>
                 <w:b/>
                 <w:sz w:val="20"/>
                 <w:szCs w:val="20"/>
@@ -3060,12 +2990,11 @@
             </w:pPr>
             <w:r>
               <w:rPr>
-                <w:rFonts w:ascii="Arial" w:hAnsi="Arial" w:eastAsia="Arial" w:cs="Arial"/>
+                <w:rFonts w:ascii="Arial" w:eastAsia="Arial" w:hAnsi="Arial" w:cs="Arial"/>
                 <w:b/>
                 <w:sz w:val="20"/>
                 <w:szCs w:val="20"/>
               </w:rPr>
-              <w:lastRenderedPageBreak/>
               <w:t>Documentos FECAP</w:t>
             </w:r>
           </w:p>
@@ -3076,18 +3005,19 @@
           </w:tcPr>
           <w:p>
             <w:pPr>
-              <w:rPr>
-                <w:rFonts w:ascii="Arial" w:hAnsi="Arial" w:eastAsia="Arial" w:cs="Arial"/>
-                <w:sz w:val="20"/>
-                <w:szCs w:val="20"/>
-              </w:rPr>
-            </w:pPr>
-            <w:hyperlink w:history="1" r:id="rId10">
+              <w:jc w:val="both"/>
+              <w:rPr>
+                <w:rFonts w:ascii="Arial" w:eastAsia="Arial" w:hAnsi="Arial" w:cs="Arial"/>
+                <w:sz w:val="20"/>
+                <w:szCs w:val="20"/>
+              </w:rPr>
+            </w:pPr>
+            <w:hyperlink r:id="rId10" w:history="1">
               <w:proofErr w:type="spellStart"/>
               <w:r>
                 <w:rPr>
                   <w:rStyle w:val="Hyperlink"/>
-                  <w:rFonts w:ascii="Arial" w:hAnsi="Arial" w:eastAsia="Arial" w:cs="Arial"/>
+                  <w:rFonts w:ascii="Arial" w:eastAsia="Arial" w:hAnsi="Arial" w:cs="Arial"/>
                   <w:sz w:val="20"/>
                   <w:szCs w:val="20"/>
                 </w:rPr>
@@ -3097,7 +3027,7 @@
               <w:r>
                 <w:rPr>
                   <w:rStyle w:val="Hyperlink"/>
-                  <w:rFonts w:ascii="Arial" w:hAnsi="Arial" w:eastAsia="Arial" w:cs="Arial"/>
+                  <w:rFonts w:ascii="Arial" w:eastAsia="Arial" w:hAnsi="Arial" w:cs="Arial"/>
                   <w:sz w:val="20"/>
                   <w:szCs w:val="20"/>
                 </w:rPr>
@@ -3107,7 +3037,7 @@
               <w:r>
                 <w:rPr>
                   <w:rStyle w:val="Hyperlink"/>
-                  <w:rFonts w:ascii="Arial" w:hAnsi="Arial" w:eastAsia="Arial" w:cs="Arial"/>
+                  <w:rFonts w:ascii="Arial" w:eastAsia="Arial" w:hAnsi="Arial" w:cs="Arial"/>
                   <w:sz w:val="20"/>
                   <w:szCs w:val="20"/>
                 </w:rPr>
@@ -3117,7 +3047,7 @@
               <w:r>
                 <w:rPr>
                   <w:rStyle w:val="Hyperlink"/>
-                  <w:rFonts w:ascii="Arial" w:hAnsi="Arial" w:eastAsia="Arial" w:cs="Arial"/>
+                  <w:rFonts w:ascii="Arial" w:eastAsia="Arial" w:hAnsi="Arial" w:cs="Arial"/>
                   <w:sz w:val="20"/>
                   <w:szCs w:val="20"/>
                 </w:rPr>
@@ -3127,7 +3057,7 @@
               <w:r>
                 <w:rPr>
                   <w:rStyle w:val="Hyperlink"/>
-                  <w:rFonts w:ascii="Arial" w:hAnsi="Arial" w:eastAsia="Arial" w:cs="Arial"/>
+                  <w:rFonts w:ascii="Arial" w:eastAsia="Arial" w:hAnsi="Arial" w:cs="Arial"/>
                   <w:sz w:val="20"/>
                   <w:szCs w:val="20"/>
                 </w:rPr>
@@ -3137,7 +3067,7 @@
               <w:r>
                 <w:rPr>
                   <w:rStyle w:val="Hyperlink"/>
-                  <w:rFonts w:ascii="Arial" w:hAnsi="Arial" w:eastAsia="Arial" w:cs="Arial"/>
+                  <w:rFonts w:ascii="Arial" w:eastAsia="Arial" w:hAnsi="Arial" w:cs="Arial"/>
                   <w:sz w:val="20"/>
                   <w:szCs w:val="20"/>
                 </w:rPr>
@@ -3154,15 +3084,16 @@
           </w:tcPr>
           <w:p>
             <w:pPr>
-              <w:rPr>
-                <w:rFonts w:ascii="Arial" w:hAnsi="Arial" w:eastAsia="Arial" w:cs="Arial"/>
-                <w:sz w:val="20"/>
-                <w:szCs w:val="20"/>
-              </w:rPr>
-            </w:pPr>
-            <w:r>
-              <w:rPr>
-                <w:rFonts w:ascii="Arial" w:hAnsi="Arial" w:eastAsia="Arial" w:cs="Arial"/>
+              <w:jc w:val="both"/>
+              <w:rPr>
+                <w:rFonts w:ascii="Arial" w:eastAsia="Arial" w:hAnsi="Arial" w:cs="Arial"/>
+                <w:sz w:val="20"/>
+                <w:szCs w:val="20"/>
+              </w:rPr>
+            </w:pPr>
+            <w:r>
+              <w:rPr>
+                <w:rFonts w:ascii="Arial" w:eastAsia="Arial" w:hAnsi="Arial" w:cs="Arial"/>
                 <w:sz w:val="20"/>
                 <w:szCs w:val="20"/>
               </w:rPr>
@@ -3176,18 +3107,19 @@
           </w:tcPr>
           <w:p>
             <w:pPr>
-              <w:rPr>
-                <w:rFonts w:ascii="Arial" w:hAnsi="Arial" w:eastAsia="Arial" w:cs="Arial"/>
-                <w:sz w:val="20"/>
-                <w:szCs w:val="20"/>
-              </w:rPr>
-            </w:pPr>
-            <w:hyperlink w:history="1" r:id="rId11">
+              <w:jc w:val="both"/>
+              <w:rPr>
+                <w:rFonts w:ascii="Arial" w:eastAsia="Arial" w:hAnsi="Arial" w:cs="Arial"/>
+                <w:sz w:val="20"/>
+                <w:szCs w:val="20"/>
+              </w:rPr>
+            </w:pPr>
+            <w:hyperlink r:id="rId11" w:history="1">
               <w:proofErr w:type="spellStart"/>
               <w:r>
                 <w:rPr>
                   <w:rStyle w:val="Hyperlink"/>
-                  <w:rFonts w:ascii="Arial" w:hAnsi="Arial" w:eastAsia="Arial" w:cs="Arial"/>
+                  <w:rFonts w:ascii="Arial" w:eastAsia="Arial" w:hAnsi="Arial" w:cs="Arial"/>
                   <w:sz w:val="20"/>
                   <w:szCs w:val="20"/>
                 </w:rPr>
@@ -3197,7 +3129,7 @@
               <w:r>
                 <w:rPr>
                   <w:rStyle w:val="Hyperlink"/>
-                  <w:rFonts w:ascii="Arial" w:hAnsi="Arial" w:eastAsia="Arial" w:cs="Arial"/>
+                  <w:rFonts w:ascii="Arial" w:eastAsia="Arial" w:hAnsi="Arial" w:cs="Arial"/>
                   <w:sz w:val="20"/>
                   <w:szCs w:val="20"/>
                 </w:rPr>
@@ -3207,7 +3139,7 @@
               <w:r>
                 <w:rPr>
                   <w:rStyle w:val="Hyperlink"/>
-                  <w:rFonts w:ascii="Arial" w:hAnsi="Arial" w:eastAsia="Arial" w:cs="Arial"/>
+                  <w:rFonts w:ascii="Arial" w:eastAsia="Arial" w:hAnsi="Arial" w:cs="Arial"/>
                   <w:sz w:val="20"/>
                   <w:szCs w:val="20"/>
                 </w:rPr>
@@ -3217,7 +3149,7 @@
               <w:r>
                 <w:rPr>
                   <w:rStyle w:val="Hyperlink"/>
-                  <w:rFonts w:ascii="Arial" w:hAnsi="Arial" w:eastAsia="Arial" w:cs="Arial"/>
+                  <w:rFonts w:ascii="Arial" w:eastAsia="Arial" w:hAnsi="Arial" w:cs="Arial"/>
                   <w:sz w:val="20"/>
                   <w:szCs w:val="20"/>
                 </w:rPr>
@@ -3227,7 +3159,7 @@
               <w:r>
                 <w:rPr>
                   <w:rStyle w:val="Hyperlink"/>
-                  <w:rFonts w:ascii="Arial" w:hAnsi="Arial" w:eastAsia="Arial" w:cs="Arial"/>
+                  <w:rFonts w:ascii="Arial" w:eastAsia="Arial" w:hAnsi="Arial" w:cs="Arial"/>
                   <w:sz w:val="20"/>
                   <w:szCs w:val="20"/>
                 </w:rPr>
@@ -3237,7 +3169,7 @@
               <w:r>
                 <w:rPr>
                   <w:rStyle w:val="Hyperlink"/>
-                  <w:rFonts w:ascii="Arial" w:hAnsi="Arial" w:eastAsia="Arial" w:cs="Arial"/>
+                  <w:rFonts w:ascii="Arial" w:eastAsia="Arial" w:hAnsi="Arial" w:cs="Arial"/>
                   <w:sz w:val="20"/>
                   <w:szCs w:val="20"/>
                 </w:rPr>
@@ -3254,12 +3186,21 @@
           </w:tcPr>
           <w:p>
             <w:pPr>
-              <w:rPr>
-                <w:rFonts w:ascii="Arial" w:hAnsi="Arial" w:eastAsia="Arial" w:cs="Arial"/>
-                <w:sz w:val="20"/>
-                <w:szCs w:val="20"/>
-              </w:rPr>
-            </w:pPr>
+              <w:jc w:val="both"/>
+              <w:rPr>
+                <w:rFonts w:ascii="Arial" w:eastAsia="Arial" w:hAnsi="Arial" w:cs="Arial"/>
+                <w:sz w:val="20"/>
+                <w:szCs w:val="20"/>
+              </w:rPr>
+            </w:pPr>
+            <w:r>
+              <w:rPr>
+                <w:rFonts w:ascii="Arial" w:eastAsia="Arial" w:hAnsi="Arial" w:cs="Arial"/>
+                <w:sz w:val="20"/>
+                <w:szCs w:val="20"/>
+              </w:rPr>
+              <w:t>Draw.io</w:t>
+            </w:r>
           </w:p>
         </w:tc>
         <w:tc>
@@ -3268,12 +3209,21 @@
           </w:tcPr>
           <w:p>
             <w:pPr>
-              <w:rPr>
-                <w:rFonts w:ascii="Arial" w:hAnsi="Arial" w:eastAsia="Arial" w:cs="Arial"/>
-                <w:sz w:val="20"/>
-                <w:szCs w:val="20"/>
-              </w:rPr>
-            </w:pPr>
+              <w:jc w:val="both"/>
+              <w:rPr>
+                <w:rFonts w:ascii="Arial" w:eastAsia="Arial" w:hAnsi="Arial" w:cs="Arial"/>
+                <w:sz w:val="20"/>
+                <w:szCs w:val="20"/>
+              </w:rPr>
+            </w:pPr>
+            <w:hyperlink r:id="rId12" w:history="1">
+              <w:r>
+                <w:rPr>
+                  <w:rStyle w:val="Hyperlink"/>
+                </w:rPr>
+                <w:t>draw.io</w:t>
+              </w:r>
+            </w:hyperlink>
           </w:p>
         </w:tc>
       </w:tr>
@@ -3284,12 +3234,31 @@
           </w:tcPr>
           <w:p>
             <w:pPr>
-              <w:rPr>
-                <w:rFonts w:ascii="Arial" w:hAnsi="Arial" w:eastAsia="Arial" w:cs="Arial"/>
-                <w:sz w:val="20"/>
-                <w:szCs w:val="20"/>
-              </w:rPr>
-            </w:pPr>
+              <w:jc w:val="both"/>
+              <w:rPr>
+                <w:rFonts w:ascii="Arial" w:eastAsia="Arial" w:hAnsi="Arial" w:cs="Arial"/>
+                <w:sz w:val="20"/>
+                <w:szCs w:val="20"/>
+              </w:rPr>
+            </w:pPr>
+            <w:proofErr w:type="spellStart"/>
+            <w:r>
+              <w:rPr>
+                <w:rFonts w:ascii="Arial" w:eastAsia="Arial" w:hAnsi="Arial" w:cs="Arial"/>
+                <w:sz w:val="20"/>
+                <w:szCs w:val="20"/>
+              </w:rPr>
+              <w:t>Plotly</w:t>
+            </w:r>
+            <w:proofErr w:type="spellEnd"/>
+            <w:r>
+              <w:rPr>
+                <w:rFonts w:ascii="Arial" w:eastAsia="Arial" w:hAnsi="Arial" w:cs="Arial"/>
+                <w:sz w:val="20"/>
+                <w:szCs w:val="20"/>
+              </w:rPr>
+              <w:t xml:space="preserve"> Dash</w:t>
+            </w:r>
           </w:p>
         </w:tc>
         <w:tc>
@@ -3298,12 +3267,71 @@
           </w:tcPr>
           <w:p>
             <w:pPr>
-              <w:rPr>
-                <w:rFonts w:ascii="Arial" w:hAnsi="Arial" w:eastAsia="Arial" w:cs="Arial"/>
-                <w:sz w:val="20"/>
-                <w:szCs w:val="20"/>
-              </w:rPr>
-            </w:pPr>
+              <w:jc w:val="both"/>
+              <w:rPr>
+                <w:rFonts w:ascii="Arial" w:eastAsia="Arial" w:hAnsi="Arial" w:cs="Arial"/>
+                <w:sz w:val="20"/>
+                <w:szCs w:val="20"/>
+              </w:rPr>
+            </w:pPr>
+            <w:hyperlink r:id="rId13" w:history="1">
+              <w:r>
+                <w:rPr>
+                  <w:rStyle w:val="Hyperlink"/>
+                </w:rPr>
+                <w:t xml:space="preserve">Dash </w:t>
+              </w:r>
+              <w:proofErr w:type="spellStart"/>
+              <w:r>
+                <w:rPr>
+                  <w:rStyle w:val="Hyperlink"/>
+                </w:rPr>
+                <w:t>Documentation</w:t>
+              </w:r>
+              <w:proofErr w:type="spellEnd"/>
+              <w:r>
+                <w:rPr>
+                  <w:rStyle w:val="Hyperlink"/>
+                </w:rPr>
+                <w:t xml:space="preserve"> &amp; </w:t>
+              </w:r>
+              <w:proofErr w:type="spellStart"/>
+              <w:r>
+                <w:rPr>
+                  <w:rStyle w:val="Hyperlink"/>
+                </w:rPr>
+                <w:t>User</w:t>
+              </w:r>
+              <w:proofErr w:type="spellEnd"/>
+              <w:r>
+                <w:rPr>
+                  <w:rStyle w:val="Hyperlink"/>
+                </w:rPr>
+                <w:t xml:space="preserve"> </w:t>
+              </w:r>
+              <w:proofErr w:type="spellStart"/>
+              <w:r>
+                <w:rPr>
+                  <w:rStyle w:val="Hyperlink"/>
+                </w:rPr>
+                <w:t>Guide</w:t>
+              </w:r>
+              <w:proofErr w:type="spellEnd"/>
+              <w:r>
+                <w:rPr>
+                  <w:rStyle w:val="Hyperlink"/>
+                </w:rPr>
+                <w:t xml:space="preserve"> | </w:t>
+              </w:r>
+              <w:proofErr w:type="spellStart"/>
+              <w:r>
+                <w:rPr>
+                  <w:rStyle w:val="Hyperlink"/>
+                </w:rPr>
+                <w:t>Plotly</w:t>
+              </w:r>
+              <w:proofErr w:type="spellEnd"/>
+            </w:hyperlink>
           </w:p>
         </w:tc>
       </w:tr>
@@ -3314,12 +3342,23 @@
           </w:tcPr>
           <w:p>
             <w:pPr>
-              <w:rPr>
-                <w:rFonts w:ascii="Arial" w:hAnsi="Arial" w:eastAsia="Arial" w:cs="Arial"/>
-                <w:sz w:val="20"/>
-                <w:szCs w:val="20"/>
-              </w:rPr>
-            </w:pPr>
+              <w:jc w:val="both"/>
+              <w:rPr>
+                <w:rFonts w:ascii="Arial" w:eastAsia="Arial" w:hAnsi="Arial" w:cs="Arial"/>
+                <w:sz w:val="20"/>
+                <w:szCs w:val="20"/>
+              </w:rPr>
+            </w:pPr>
+            <w:proofErr w:type="spellStart"/>
+            <w:r>
+              <w:rPr>
+                <w:rFonts w:ascii="Arial" w:eastAsia="Arial" w:hAnsi="Arial" w:cs="Arial"/>
+                <w:sz w:val="20"/>
+                <w:szCs w:val="20"/>
+              </w:rPr>
+              <w:t>Plotly</w:t>
+            </w:r>
+            <w:proofErr w:type="spellEnd"/>
           </w:p>
         </w:tc>
         <w:tc>
@@ -3328,12 +3367,43 @@
           </w:tcPr>
           <w:p>
             <w:pPr>
-              <w:rPr>
-                <w:rFonts w:ascii="Arial" w:hAnsi="Arial" w:eastAsia="Arial" w:cs="Arial"/>
-                <w:sz w:val="20"/>
-                <w:szCs w:val="20"/>
-              </w:rPr>
-            </w:pPr>
+              <w:jc w:val="both"/>
+              <w:rPr>
+                <w:rFonts w:ascii="Arial" w:eastAsia="Arial" w:hAnsi="Arial" w:cs="Arial"/>
+                <w:sz w:val="20"/>
+                <w:szCs w:val="20"/>
+              </w:rPr>
+            </w:pPr>
+            <w:hyperlink r:id="rId14" w:history="1">
+              <w:proofErr w:type="spellStart"/>
+              <w:r>
+                <w:rPr>
+                  <w:rStyle w:val="Hyperlink"/>
+                </w:rPr>
+                <w:t>Plotly</w:t>
+              </w:r>
+              <w:proofErr w:type="spellEnd"/>
+              <w:r>
+                <w:rPr>
+                  <w:rStyle w:val="Hyperlink"/>
+                </w:rPr>
+                <w:t xml:space="preserve"> Python </w:t>
+              </w:r>
+              <w:proofErr w:type="spellStart"/>
+              <w:r>
+                <w:rPr>
+                  <w:rStyle w:val="Hyperlink"/>
+                </w:rPr>
+                <w:t>Graphing</w:t>
+              </w:r>
+              <w:proofErr w:type="spellEnd"/>
+              <w:r>
+                <w:rPr>
+                  <w:rStyle w:val="Hyperlink"/>
+                </w:rPr>
+                <w:t xml:space="preserve"> Library</w:t>
+              </w:r>
+            </w:hyperlink>
           </w:p>
         </w:tc>
       </w:tr>
@@ -3344,12 +3414,21 @@
           </w:tcPr>
           <w:p>
             <w:pPr>
-              <w:rPr>
-                <w:rFonts w:ascii="Arial" w:hAnsi="Arial" w:eastAsia="Arial" w:cs="Arial"/>
-                <w:sz w:val="20"/>
-                <w:szCs w:val="20"/>
-              </w:rPr>
-            </w:pPr>
+              <w:jc w:val="both"/>
+              <w:rPr>
+                <w:rFonts w:ascii="Arial" w:eastAsia="Arial" w:hAnsi="Arial" w:cs="Arial"/>
+                <w:sz w:val="20"/>
+                <w:szCs w:val="20"/>
+              </w:rPr>
+            </w:pPr>
+            <w:r>
+              <w:rPr>
+                <w:rFonts w:ascii="Arial" w:eastAsia="Arial" w:hAnsi="Arial" w:cs="Arial"/>
+                <w:sz w:val="20"/>
+                <w:szCs w:val="20"/>
+              </w:rPr>
+              <w:t>Pandas</w:t>
+            </w:r>
           </w:p>
         </w:tc>
         <w:tc>
@@ -3358,12 +3437,43 @@
           </w:tcPr>
           <w:p>
             <w:pPr>
-              <w:rPr>
-                <w:rFonts w:ascii="Arial" w:hAnsi="Arial" w:eastAsia="Arial" w:cs="Arial"/>
-                <w:sz w:val="20"/>
-                <w:szCs w:val="20"/>
-              </w:rPr>
-            </w:pPr>
+              <w:jc w:val="both"/>
+              <w:rPr>
+                <w:rFonts w:ascii="Arial" w:eastAsia="Arial" w:hAnsi="Arial" w:cs="Arial"/>
+                <w:sz w:val="20"/>
+                <w:szCs w:val="20"/>
+              </w:rPr>
+            </w:pPr>
+            <w:hyperlink r:id="rId15" w:history="1">
+              <w:r>
+                <w:rPr>
+                  <w:rStyle w:val="Hyperlink"/>
+                </w:rPr>
+                <w:t xml:space="preserve">pandas </w:t>
+              </w:r>
+              <w:proofErr w:type="spellStart"/>
+              <w:r>
+                <w:rPr>
+                  <w:rStyle w:val="Hyperlink"/>
+                </w:rPr>
+                <w:t>documentation</w:t>
+              </w:r>
+              <w:proofErr w:type="spellEnd"/>
+              <w:r>
+                <w:rPr>
+                  <w:rStyle w:val="Hyperlink"/>
+                </w:rPr>
+                <w:t xml:space="preserve"> — pandas 2.3.3 </w:t>
+              </w:r>
+              <w:proofErr w:type="spellStart"/>
+              <w:r>
+                <w:rPr>
+                  <w:rStyle w:val="Hyperlink"/>
+                </w:rPr>
+                <w:t>documentation</w:t>
+              </w:r>
+              <w:proofErr w:type="spellEnd"/>
+            </w:hyperlink>
           </w:p>
         </w:tc>
       </w:tr>
@@ -3374,12 +3484,21 @@
           </w:tcPr>
           <w:p>
             <w:pPr>
-              <w:rPr>
-                <w:rFonts w:ascii="Arial" w:hAnsi="Arial" w:eastAsia="Arial" w:cs="Arial"/>
-                <w:sz w:val="20"/>
-                <w:szCs w:val="20"/>
-              </w:rPr>
-            </w:pPr>
+              <w:jc w:val="both"/>
+              <w:rPr>
+                <w:rFonts w:ascii="Arial" w:eastAsia="Arial" w:hAnsi="Arial" w:cs="Arial"/>
+                <w:sz w:val="20"/>
+                <w:szCs w:val="20"/>
+              </w:rPr>
+            </w:pPr>
+            <w:r>
+              <w:rPr>
+                <w:rFonts w:ascii="Arial" w:eastAsia="Arial" w:hAnsi="Arial" w:cs="Arial"/>
+                <w:sz w:val="20"/>
+                <w:szCs w:val="20"/>
+              </w:rPr>
+              <w:t>Python</w:t>
+            </w:r>
           </w:p>
         </w:tc>
         <w:tc>
@@ -3388,12 +3507,29 @@
           </w:tcPr>
           <w:p>
             <w:pPr>
-              <w:rPr>
-                <w:rFonts w:ascii="Arial" w:hAnsi="Arial" w:eastAsia="Arial" w:cs="Arial"/>
-                <w:sz w:val="20"/>
-                <w:szCs w:val="20"/>
-              </w:rPr>
-            </w:pPr>
+              <w:jc w:val="both"/>
+              <w:rPr>
+                <w:rFonts w:ascii="Arial" w:eastAsia="Arial" w:hAnsi="Arial" w:cs="Arial"/>
+                <w:sz w:val="20"/>
+                <w:szCs w:val="20"/>
+              </w:rPr>
+            </w:pPr>
+            <w:hyperlink r:id="rId16" w:history="1">
+              <w:r>
+                <w:rPr>
+                  <w:rStyle w:val="Hyperlink"/>
+                </w:rPr>
+                <w:t xml:space="preserve">3.14.0 </w:t>
+              </w:r>
+              <w:proofErr w:type="spellStart"/>
+              <w:r>
+                <w:rPr>
+                  <w:rStyle w:val="Hyperlink"/>
+                </w:rPr>
+                <w:t>Documentation</w:t>
+              </w:r>
+              <w:proofErr w:type="spellEnd"/>
+            </w:hyperlink>
           </w:p>
         </w:tc>
       </w:tr>
@@ -3404,12 +3540,23 @@
           </w:tcPr>
           <w:p>
             <w:pPr>
-              <w:rPr>
-                <w:rFonts w:ascii="Arial" w:hAnsi="Arial" w:eastAsia="Arial" w:cs="Arial"/>
-                <w:sz w:val="20"/>
-                <w:szCs w:val="20"/>
-              </w:rPr>
-            </w:pPr>
+              <w:jc w:val="both"/>
+              <w:rPr>
+                <w:rFonts w:ascii="Arial" w:eastAsia="Arial" w:hAnsi="Arial" w:cs="Arial"/>
+                <w:sz w:val="20"/>
+                <w:szCs w:val="20"/>
+              </w:rPr>
+            </w:pPr>
+            <w:proofErr w:type="spellStart"/>
+            <w:r>
+              <w:rPr>
+                <w:rFonts w:ascii="Arial" w:eastAsia="Arial" w:hAnsi="Arial" w:cs="Arial"/>
+                <w:sz w:val="20"/>
+                <w:szCs w:val="20"/>
+              </w:rPr>
+              <w:t>ReportLab</w:t>
+            </w:r>
+            <w:proofErr w:type="spellEnd"/>
           </w:p>
         </w:tc>
         <w:tc>
@@ -3418,12 +3565,601 @@
           </w:tcPr>
           <w:p>
             <w:pPr>
-              <w:rPr>
-                <w:rFonts w:ascii="Arial" w:hAnsi="Arial" w:eastAsia="Arial" w:cs="Arial"/>
-                <w:sz w:val="20"/>
-                <w:szCs w:val="20"/>
-              </w:rPr>
-            </w:pPr>
+              <w:jc w:val="both"/>
+              <w:rPr>
+                <w:rFonts w:ascii="Arial" w:eastAsia="Arial" w:hAnsi="Arial" w:cs="Arial"/>
+                <w:sz w:val="20"/>
+                <w:szCs w:val="20"/>
+              </w:rPr>
+            </w:pPr>
+            <w:hyperlink r:id="rId17" w:history="1">
+              <w:proofErr w:type="spellStart"/>
+              <w:r>
+                <w:rPr>
+                  <w:rStyle w:val="Hyperlink"/>
+                </w:rPr>
+                <w:t>ReportLab</w:t>
+              </w:r>
+              <w:proofErr w:type="spellEnd"/>
+              <w:r>
+                <w:rPr>
+                  <w:rStyle w:val="Hyperlink"/>
+                </w:rPr>
+                <w:t xml:space="preserve"> </w:t>
+              </w:r>
+              <w:proofErr w:type="spellStart"/>
+              <w:r>
+                <w:rPr>
+                  <w:rStyle w:val="Hyperlink"/>
+                </w:rPr>
+                <w:t>Docs</w:t>
+              </w:r>
+              <w:proofErr w:type="spellEnd"/>
+            </w:hyperlink>
+          </w:p>
+        </w:tc>
+      </w:tr>
+      <w:tr>
+        <w:tc>
+          <w:tcPr>
+            <w:tcW w:w="3046" w:type="dxa"/>
+          </w:tcPr>
+          <w:p>
+            <w:pPr>
+              <w:jc w:val="both"/>
+              <w:rPr>
+                <w:rFonts w:ascii="Arial" w:eastAsia="Arial" w:hAnsi="Arial" w:cs="Arial"/>
+                <w:sz w:val="20"/>
+                <w:szCs w:val="20"/>
+              </w:rPr>
+            </w:pPr>
+            <w:proofErr w:type="spellStart"/>
+            <w:r>
+              <w:rPr>
+                <w:rFonts w:ascii="Arial" w:eastAsia="Arial" w:hAnsi="Arial" w:cs="Arial"/>
+                <w:sz w:val="20"/>
+                <w:szCs w:val="20"/>
+              </w:rPr>
+              <w:t>Building</w:t>
+            </w:r>
+            <w:proofErr w:type="spellEnd"/>
+            <w:r>
+              <w:rPr>
+                <w:rFonts w:ascii="Arial" w:eastAsia="Arial" w:hAnsi="Arial" w:cs="Arial"/>
+                <w:sz w:val="20"/>
+                <w:szCs w:val="20"/>
+              </w:rPr>
+              <w:t xml:space="preserve"> Data Apps in Python – </w:t>
+            </w:r>
+            <w:proofErr w:type="spellStart"/>
+            <w:r>
+              <w:rPr>
+                <w:rFonts w:ascii="Arial" w:eastAsia="Arial" w:hAnsi="Arial" w:cs="Arial"/>
+                <w:sz w:val="20"/>
+                <w:szCs w:val="20"/>
+              </w:rPr>
+              <w:t>Ploty</w:t>
+            </w:r>
+            <w:proofErr w:type="spellEnd"/>
+            <w:r>
+              <w:rPr>
+                <w:rFonts w:ascii="Arial" w:eastAsia="Arial" w:hAnsi="Arial" w:cs="Arial"/>
+                <w:sz w:val="20"/>
+                <w:szCs w:val="20"/>
+              </w:rPr>
+              <w:t xml:space="preserve"> Dash</w:t>
+            </w:r>
+          </w:p>
+        </w:tc>
+        <w:tc>
+          <w:tcPr>
+            <w:tcW w:w="6299" w:type="dxa"/>
+          </w:tcPr>
+          <w:p>
+            <w:pPr>
+              <w:jc w:val="both"/>
+            </w:pPr>
+            <w:hyperlink r:id="rId18" w:history="1">
+              <w:proofErr w:type="spellStart"/>
+              <w:r>
+                <w:rPr>
+                  <w:rStyle w:val="Hyperlink"/>
+                </w:rPr>
+                <w:t>Building</w:t>
+              </w:r>
+              <w:proofErr w:type="spellEnd"/>
+              <w:r>
+                <w:rPr>
+                  <w:rStyle w:val="Hyperlink"/>
+                </w:rPr>
+                <w:t xml:space="preserve"> Data Apps in Python - </w:t>
+              </w:r>
+              <w:proofErr w:type="spellStart"/>
+              <w:r>
+                <w:rPr>
+                  <w:rStyle w:val="Hyperlink"/>
+                </w:rPr>
+                <w:t>Plotly</w:t>
+              </w:r>
+              <w:proofErr w:type="spellEnd"/>
+              <w:r>
+                <w:rPr>
+                  <w:rStyle w:val="Hyperlink"/>
+                </w:rPr>
+                <w:t xml:space="preserve"> Dash - YouTube</w:t>
+              </w:r>
+            </w:hyperlink>
+          </w:p>
+        </w:tc>
+      </w:tr>
+      <w:tr>
+        <w:tc>
+          <w:tcPr>
+            <w:tcW w:w="3046" w:type="dxa"/>
+          </w:tcPr>
+          <w:p>
+            <w:pPr>
+              <w:spacing w:after="0" w:line="240" w:lineRule="auto"/>
+              <w:jc w:val="both"/>
+              <w:outlineLvl w:val="0"/>
+              <w:rPr>
+                <w:rFonts w:ascii="Arial" w:eastAsia="Times New Roman" w:hAnsi="Arial" w:cs="Arial"/>
+                <w:bCs/>
+                <w:color w:val="0F0F0F"/>
+                <w:kern w:val="36"/>
+                <w:sz w:val="20"/>
+                <w:szCs w:val="20"/>
+                <w:lang w:eastAsia="pt-BR"/>
+              </w:rPr>
+            </w:pPr>
+            <w:proofErr w:type="spellStart"/>
+            <w:r>
+              <w:rPr>
+                <w:rFonts w:ascii="Arial" w:eastAsia="Times New Roman" w:hAnsi="Arial" w:cs="Arial"/>
+                <w:bCs/>
+                <w:color w:val="0F0F0F"/>
+                <w:kern w:val="36"/>
+                <w:sz w:val="20"/>
+                <w:szCs w:val="20"/>
+                <w:lang w:eastAsia="pt-BR"/>
+              </w:rPr>
+              <w:t>Introduction</w:t>
+            </w:r>
+            <w:proofErr w:type="spellEnd"/>
+            <w:r>
+              <w:rPr>
+                <w:rFonts w:ascii="Arial" w:eastAsia="Times New Roman" w:hAnsi="Arial" w:cs="Arial"/>
+                <w:bCs/>
+                <w:color w:val="0F0F0F"/>
+                <w:kern w:val="36"/>
+                <w:sz w:val="20"/>
+                <w:szCs w:val="20"/>
+                <w:lang w:eastAsia="pt-BR"/>
+              </w:rPr>
+              <w:t xml:space="preserve"> </w:t>
+            </w:r>
+            <w:proofErr w:type="spellStart"/>
+            <w:r>
+              <w:rPr>
+                <w:rFonts w:ascii="Arial" w:eastAsia="Times New Roman" w:hAnsi="Arial" w:cs="Arial"/>
+                <w:bCs/>
+                <w:color w:val="0F0F0F"/>
+                <w:kern w:val="36"/>
+                <w:sz w:val="20"/>
+                <w:szCs w:val="20"/>
+                <w:lang w:eastAsia="pt-BR"/>
+              </w:rPr>
+              <w:t>to</w:t>
+            </w:r>
+            <w:proofErr w:type="spellEnd"/>
+            <w:r>
+              <w:rPr>
+                <w:rFonts w:ascii="Arial" w:eastAsia="Times New Roman" w:hAnsi="Arial" w:cs="Arial"/>
+                <w:bCs/>
+                <w:color w:val="0F0F0F"/>
+                <w:kern w:val="36"/>
+                <w:sz w:val="20"/>
+                <w:szCs w:val="20"/>
+                <w:lang w:eastAsia="pt-BR"/>
+              </w:rPr>
+              <w:t xml:space="preserve"> Dash </w:t>
+            </w:r>
+            <w:proofErr w:type="spellStart"/>
+            <w:r>
+              <w:rPr>
+                <w:rFonts w:ascii="Arial" w:eastAsia="Times New Roman" w:hAnsi="Arial" w:cs="Arial"/>
+                <w:bCs/>
+                <w:color w:val="0F0F0F"/>
+                <w:kern w:val="36"/>
+                <w:sz w:val="20"/>
+                <w:szCs w:val="20"/>
+                <w:lang w:eastAsia="pt-BR"/>
+              </w:rPr>
+              <w:t>Plotly</w:t>
+            </w:r>
+            <w:proofErr w:type="spellEnd"/>
+            <w:r>
+              <w:rPr>
+                <w:rFonts w:ascii="Arial" w:eastAsia="Times New Roman" w:hAnsi="Arial" w:cs="Arial"/>
+                <w:bCs/>
+                <w:color w:val="0F0F0F"/>
+                <w:kern w:val="36"/>
+                <w:sz w:val="20"/>
+                <w:szCs w:val="20"/>
+                <w:lang w:eastAsia="pt-BR"/>
+              </w:rPr>
+              <w:t xml:space="preserve"> - </w:t>
+            </w:r>
+            <w:proofErr w:type="spellStart"/>
+            <w:r>
+              <w:rPr>
+                <w:rFonts w:ascii="Arial" w:eastAsia="Times New Roman" w:hAnsi="Arial" w:cs="Arial"/>
+                <w:bCs/>
+                <w:color w:val="0F0F0F"/>
+                <w:kern w:val="36"/>
+                <w:sz w:val="20"/>
+                <w:szCs w:val="20"/>
+                <w:lang w:eastAsia="pt-BR"/>
+              </w:rPr>
+              <w:t>Interactive</w:t>
+            </w:r>
+            <w:proofErr w:type="spellEnd"/>
+            <w:r>
+              <w:rPr>
+                <w:rFonts w:ascii="Arial" w:eastAsia="Times New Roman" w:hAnsi="Arial" w:cs="Arial"/>
+                <w:bCs/>
+                <w:color w:val="0F0F0F"/>
+                <w:kern w:val="36"/>
+                <w:sz w:val="20"/>
+                <w:szCs w:val="20"/>
+                <w:lang w:eastAsia="pt-BR"/>
+              </w:rPr>
+              <w:t xml:space="preserve"> Dashboards in Python</w:t>
+            </w:r>
+          </w:p>
+          <w:p>
+            <w:pPr>
+              <w:jc w:val="both"/>
+              <w:rPr>
+                <w:rFonts w:ascii="Arial" w:eastAsia="Arial" w:hAnsi="Arial" w:cs="Arial"/>
+                <w:sz w:val="20"/>
+                <w:szCs w:val="20"/>
+              </w:rPr>
+            </w:pPr>
+          </w:p>
+        </w:tc>
+        <w:tc>
+          <w:tcPr>
+            <w:tcW w:w="6299" w:type="dxa"/>
+          </w:tcPr>
+          <w:p>
+            <w:pPr>
+              <w:jc w:val="both"/>
+            </w:pPr>
+            <w:hyperlink r:id="rId19" w:history="1">
+              <w:proofErr w:type="spellStart"/>
+              <w:r>
+                <w:rPr>
+                  <w:rStyle w:val="Hyperlink"/>
+                </w:rPr>
+                <w:t>Introduction</w:t>
+              </w:r>
+              <w:proofErr w:type="spellEnd"/>
+              <w:r>
+                <w:rPr>
+                  <w:rStyle w:val="Hyperlink"/>
+                </w:rPr>
+                <w:t xml:space="preserve"> </w:t>
+              </w:r>
+              <w:proofErr w:type="spellStart"/>
+              <w:r>
+                <w:rPr>
+                  <w:rStyle w:val="Hyperlink"/>
+                </w:rPr>
+                <w:t>to</w:t>
+              </w:r>
+              <w:proofErr w:type="spellEnd"/>
+              <w:r>
+                <w:rPr>
+                  <w:rStyle w:val="Hyperlink"/>
+                </w:rPr>
+                <w:t xml:space="preserve"> Dash </w:t>
+              </w:r>
+              <w:proofErr w:type="spellStart"/>
+              <w:r>
+                <w:rPr>
+                  <w:rStyle w:val="Hyperlink"/>
+                </w:rPr>
+                <w:t>Plotly</w:t>
+              </w:r>
+              <w:proofErr w:type="spellEnd"/>
+              <w:r>
+                <w:rPr>
+                  <w:rStyle w:val="Hyperlink"/>
+                </w:rPr>
+                <w:t xml:space="preserve"> - </w:t>
+              </w:r>
+              <w:proofErr w:type="spellStart"/>
+              <w:r>
+                <w:rPr>
+                  <w:rStyle w:val="Hyperlink"/>
+                </w:rPr>
+                <w:t>Interactive</w:t>
+              </w:r>
+              <w:proofErr w:type="spellEnd"/>
+              <w:r>
+                <w:rPr>
+                  <w:rStyle w:val="Hyperlink"/>
+                </w:rPr>
+                <w:t xml:space="preserve"> Dashboards in Python</w:t>
+              </w:r>
+            </w:hyperlink>
+          </w:p>
+        </w:tc>
+      </w:tr>
+      <w:tr>
+        <w:tc>
+          <w:tcPr>
+            <w:tcW w:w="3046" w:type="dxa"/>
+          </w:tcPr>
+          <w:p>
+            <w:pPr>
+              <w:pStyle w:val="Ttulo1"/>
+              <w:shd w:val="clear" w:color="auto" w:fill="FFFFFF"/>
+              <w:spacing w:before="0" w:beforeAutospacing="0" w:after="0" w:afterAutospacing="0"/>
+              <w:jc w:val="both"/>
+              <w:rPr>
+                <w:rFonts w:ascii="Arial" w:hAnsi="Arial" w:cs="Arial"/>
+                <w:b w:val="0"/>
+                <w:color w:val="0F0F0F"/>
+                <w:sz w:val="20"/>
+                <w:szCs w:val="20"/>
+              </w:rPr>
+            </w:pPr>
+            <w:proofErr w:type="spellStart"/>
+            <w:r>
+              <w:rPr>
+                <w:rFonts w:ascii="Arial" w:hAnsi="Arial" w:cs="Arial"/>
+                <w:b w:val="0"/>
+                <w:color w:val="0F0F0F"/>
+                <w:sz w:val="20"/>
+                <w:szCs w:val="20"/>
+              </w:rPr>
+              <w:t>Getting</w:t>
+            </w:r>
+            <w:proofErr w:type="spellEnd"/>
+            <w:r>
+              <w:rPr>
+                <w:rFonts w:ascii="Arial" w:hAnsi="Arial" w:cs="Arial"/>
+                <w:b w:val="0"/>
+                <w:color w:val="0F0F0F"/>
+                <w:sz w:val="20"/>
+                <w:szCs w:val="20"/>
+              </w:rPr>
+              <w:t xml:space="preserve"> </w:t>
+            </w:r>
+            <w:proofErr w:type="spellStart"/>
+            <w:r>
+              <w:rPr>
+                <w:rFonts w:ascii="Arial" w:hAnsi="Arial" w:cs="Arial"/>
+                <w:b w:val="0"/>
+                <w:color w:val="0F0F0F"/>
+                <w:sz w:val="20"/>
+                <w:szCs w:val="20"/>
+              </w:rPr>
+              <w:t>Started</w:t>
+            </w:r>
+            <w:proofErr w:type="spellEnd"/>
+            <w:r>
+              <w:rPr>
+                <w:rFonts w:ascii="Arial" w:hAnsi="Arial" w:cs="Arial"/>
+                <w:b w:val="0"/>
+                <w:color w:val="0F0F0F"/>
+                <w:sz w:val="20"/>
+                <w:szCs w:val="20"/>
+              </w:rPr>
+              <w:t xml:space="preserve"> </w:t>
+            </w:r>
+            <w:proofErr w:type="spellStart"/>
+            <w:r>
+              <w:rPr>
+                <w:rFonts w:ascii="Arial" w:hAnsi="Arial" w:cs="Arial"/>
+                <w:b w:val="0"/>
+                <w:color w:val="0F0F0F"/>
+                <w:sz w:val="20"/>
+                <w:szCs w:val="20"/>
+              </w:rPr>
+              <w:t>With</w:t>
+            </w:r>
+            <w:proofErr w:type="spellEnd"/>
+            <w:r>
+              <w:rPr>
+                <w:rFonts w:ascii="Arial" w:hAnsi="Arial" w:cs="Arial"/>
+                <w:b w:val="0"/>
+                <w:color w:val="0F0F0F"/>
+                <w:sz w:val="20"/>
+                <w:szCs w:val="20"/>
+              </w:rPr>
+              <w:t xml:space="preserve"> Dash: </w:t>
+            </w:r>
+            <w:proofErr w:type="spellStart"/>
+            <w:r>
+              <w:rPr>
+                <w:rFonts w:ascii="Arial" w:hAnsi="Arial" w:cs="Arial"/>
+                <w:b w:val="0"/>
+                <w:color w:val="0F0F0F"/>
+                <w:sz w:val="20"/>
+                <w:szCs w:val="20"/>
+              </w:rPr>
+              <w:t>Easy</w:t>
+            </w:r>
+            <w:proofErr w:type="spellEnd"/>
+            <w:r>
+              <w:rPr>
+                <w:rFonts w:ascii="Arial" w:hAnsi="Arial" w:cs="Arial"/>
+                <w:b w:val="0"/>
+                <w:color w:val="0F0F0F"/>
+                <w:sz w:val="20"/>
+                <w:szCs w:val="20"/>
+              </w:rPr>
+              <w:t xml:space="preserve"> Data </w:t>
+            </w:r>
+            <w:proofErr w:type="spellStart"/>
+            <w:r>
+              <w:rPr>
+                <w:rFonts w:ascii="Arial" w:hAnsi="Arial" w:cs="Arial"/>
+                <w:b w:val="0"/>
+                <w:color w:val="0F0F0F"/>
+                <w:sz w:val="20"/>
+                <w:szCs w:val="20"/>
+              </w:rPr>
+              <w:t>Visualization</w:t>
+            </w:r>
+            <w:proofErr w:type="spellEnd"/>
+            <w:r>
+              <w:rPr>
+                <w:rFonts w:ascii="Arial" w:hAnsi="Arial" w:cs="Arial"/>
+                <w:b w:val="0"/>
+                <w:color w:val="0F0F0F"/>
+                <w:sz w:val="20"/>
+                <w:szCs w:val="20"/>
+              </w:rPr>
+              <w:t xml:space="preserve"> In Python - </w:t>
+            </w:r>
+            <w:proofErr w:type="spellStart"/>
+            <w:r>
+              <w:rPr>
+                <w:rFonts w:ascii="Arial" w:hAnsi="Arial" w:cs="Arial"/>
+                <w:b w:val="0"/>
+                <w:color w:val="0F0F0F"/>
+                <w:sz w:val="20"/>
+                <w:szCs w:val="20"/>
+              </w:rPr>
+              <w:t>Part</w:t>
+            </w:r>
+            <w:proofErr w:type="spellEnd"/>
+            <w:r>
+              <w:rPr>
+                <w:rFonts w:ascii="Arial" w:hAnsi="Arial" w:cs="Arial"/>
+                <w:b w:val="0"/>
+                <w:color w:val="0F0F0F"/>
+                <w:sz w:val="20"/>
+                <w:szCs w:val="20"/>
+              </w:rPr>
+              <w:t xml:space="preserve"> 1/3</w:t>
+            </w:r>
+          </w:p>
+          <w:p>
+            <w:pPr>
+              <w:spacing w:after="0" w:line="240" w:lineRule="auto"/>
+              <w:jc w:val="both"/>
+              <w:outlineLvl w:val="0"/>
+              <w:rPr>
+                <w:rFonts w:ascii="Arial" w:eastAsia="Times New Roman" w:hAnsi="Arial" w:cs="Arial"/>
+                <w:bCs/>
+                <w:color w:val="0F0F0F"/>
+                <w:kern w:val="36"/>
+                <w:sz w:val="20"/>
+                <w:szCs w:val="20"/>
+                <w:lang w:eastAsia="pt-BR"/>
+              </w:rPr>
+            </w:pPr>
+          </w:p>
+        </w:tc>
+        <w:tc>
+          <w:tcPr>
+            <w:tcW w:w="6299" w:type="dxa"/>
+          </w:tcPr>
+          <w:p>
+            <w:pPr>
+              <w:jc w:val="both"/>
+            </w:pPr>
+            <w:hyperlink r:id="rId20" w:history="1">
+              <w:proofErr w:type="spellStart"/>
+              <w:r>
+                <w:rPr>
+                  <w:rStyle w:val="Hyperlink"/>
+                </w:rPr>
+                <w:t>Getting</w:t>
+              </w:r>
+              <w:proofErr w:type="spellEnd"/>
+              <w:r>
+                <w:rPr>
+                  <w:rStyle w:val="Hyperlink"/>
+                </w:rPr>
+                <w:t xml:space="preserve"> </w:t>
+              </w:r>
+              <w:proofErr w:type="spellStart"/>
+              <w:r>
+                <w:rPr>
+                  <w:rStyle w:val="Hyperlink"/>
+                </w:rPr>
+                <w:t>Started</w:t>
+              </w:r>
+              <w:proofErr w:type="spellEnd"/>
+              <w:r>
+                <w:rPr>
+                  <w:rStyle w:val="Hyperlink"/>
+                </w:rPr>
+                <w:t xml:space="preserve"> </w:t>
+              </w:r>
+              <w:proofErr w:type="spellStart"/>
+              <w:r>
+                <w:rPr>
+                  <w:rStyle w:val="Hyperlink"/>
+                </w:rPr>
+                <w:t>With</w:t>
+              </w:r>
+              <w:proofErr w:type="spellEnd"/>
+              <w:r>
+                <w:rPr>
+                  <w:rStyle w:val="Hyperlink"/>
+                </w:rPr>
+                <w:t xml:space="preserve"> Dash: </w:t>
+              </w:r>
+              <w:proofErr w:type="spellStart"/>
+              <w:r>
+                <w:rPr>
+                  <w:rStyle w:val="Hyperlink"/>
+                </w:rPr>
+                <w:t>Easy</w:t>
+              </w:r>
+              <w:proofErr w:type="spellEnd"/>
+              <w:r>
+                <w:rPr>
+                  <w:rStyle w:val="Hyperlink"/>
+                </w:rPr>
+                <w:t xml:space="preserve"> Data </w:t>
+              </w:r>
+              <w:proofErr w:type="spellStart"/>
+              <w:r>
+                <w:rPr>
+                  <w:rStyle w:val="Hyperlink"/>
+                </w:rPr>
+                <w:t>Visualization</w:t>
+              </w:r>
+              <w:proofErr w:type="spellEnd"/>
+              <w:r>
+                <w:rPr>
+                  <w:rStyle w:val="Hyperlink"/>
+                </w:rPr>
+                <w:t xml:space="preserve"> In Python - </w:t>
+              </w:r>
+              <w:proofErr w:type="spellStart"/>
+              <w:r>
+                <w:rPr>
+                  <w:rStyle w:val="Hyperlink"/>
+                </w:rPr>
+                <w:t>Part</w:t>
+              </w:r>
+              <w:proofErr w:type="spellEnd"/>
+              <w:r>
+                <w:rPr>
+                  <w:rStyle w:val="Hyperlink"/>
+                </w:rPr>
+                <w:t xml:space="preserve"> 1/3</w:t>
+              </w:r>
+            </w:hyperlink>
           </w:p>
         </w:tc>
       </w:tr>
@@ -3432,7 +4168,7 @@
       <w:pPr>
         <w:spacing w:after="0" w:line="240" w:lineRule="auto"/>
         <w:rPr>
-          <w:rFonts w:ascii="Arial" w:hAnsi="Arial" w:eastAsia="Arial" w:cs="Arial"/>
+          <w:rFonts w:ascii="Arial" w:eastAsia="Arial" w:hAnsi="Arial" w:cs="Arial"/>
           <w:sz w:val="20"/>
           <w:szCs w:val="20"/>
         </w:rPr>
@@ -3458,13 +4194,13 @@
       </w:r>
     </w:p>
     <w:sectPr>
-      <w:headerReference w:type="even" r:id="rId12"/>
-      <w:headerReference w:type="default" r:id="rId13"/>
-      <w:footerReference w:type="even" r:id="rId14"/>
-      <w:footerReference w:type="default" r:id="rId15"/>
-      <w:headerReference w:type="first" r:id="rId16"/>
-      <w:footerReference w:type="first" r:id="rId17"/>
-      <w:pgSz w:w="11906" w:h="16838" w:orient="portrait"/>
+      <w:headerReference w:type="even" r:id="rId21"/>
+      <w:headerReference w:type="default" r:id="rId22"/>
+      <w:footerReference w:type="even" r:id="rId23"/>
+      <w:footerReference w:type="default" r:id="rId24"/>
+      <w:headerReference w:type="first" r:id="rId25"/>
+      <w:footerReference w:type="first" r:id="rId26"/>
+      <w:pgSz w:w="11906" w:h="16838"/>
       <w:pgMar w:top="1985" w:right="991" w:bottom="1560" w:left="1701" w:header="708" w:footer="708" w:gutter="0"/>
       <w:cols w:space="708"/>
       <w:docGrid w:linePitch="360"/>
@@ -3474,7 +4210,7 @@
 </file>
 
 <file path=word/endnotes.xml><?xml version="1.0" encoding="utf-8"?>
-<w:endnotes xmlns:wpc="http://schemas.microsoft.com/office/word/2010/wordprocessingCanvas" xmlns:cx="http://schemas.microsoft.com/office/drawing/2014/chartex" xmlns:cx1="http://schemas.microsoft.com/office/drawing/2015/9/8/chartex" xmlns:cx2="http://schemas.microsoft.com/office/drawing/2015/10/21/chartex" xmlns:cx3="http://schemas.microsoft.com/office/drawing/2016/5/9/chartex" xmlns:cx4="http://schemas.microsoft.com/office/drawing/2016/5/10/chartex" xmlns:cx5="http://schemas.microsoft.com/office/drawing/2016/5/11/chartex" xmlns:cx6="http://schemas.microsoft.com/office/drawing/2016/5/12/chartex" xmlns:cx7="http://schemas.microsoft.com/office/drawing/2016/5/13/chartex" xmlns:cx8="http://schemas.microsoft.com/office/drawing/2016/5/14/chartex" xmlns:mc="http://schemas.openxmlformats.org/markup-compatibility/2006" xmlns:aink="http://schemas.microsoft.com/office/drawing/2016/ink" xmlns:am3d="http://schemas.microsoft.com/office/drawing/2017/model3d" xmlns:o="urn:schemas-microsoft-com:office:office" xmlns:oel="http://schemas.microsoft.com/office/2019/extlst" xmlns:r="http://schemas.openxmlformats.org/officeDocument/2006/relationships" xmlns:m="http://schemas.openxmlformats.org/officeDocument/2006/math" xmlns:v="urn:schemas-microsoft-com:vml" xmlns:wp14="http://schemas.microsoft.com/office/word/2010/wordprocessingDrawing" xmlns:wp="http://schemas.openxmlformats.org/drawingml/2006/wordprocessingDrawing" xmlns:w10="urn:schemas-microsoft-com:office:word" xmlns:w="http://schemas.openxmlformats.org/wordprocessingml/2006/main" xmlns:w14="http://schemas.microsoft.com/office/word/2010/wordml" xmlns:w15="http://schemas.microsoft.com/office/word/2012/wordml" xmlns:w16cex="http://schemas.microsoft.com/office/word/2018/wordml/cex" xmlns:w16cid="http://schemas.microsoft.com/office/word/2016/wordml/cid" xmlns:w16="http://schemas.microsoft.com/office/word/2018/wordml" xmlns:w16du="http://schemas.microsoft.com/office/word/2023/wordml/word16du" xmlns:w16sdtdh="http://schemas.microsoft.com/office/word/2020/wordml/sdtdatahash" xmlns:w16sdtfl="http://schemas.microsoft.com/office/word/2024/wordml/sdtformatlock" xmlns:w16se="http://schemas.microsoft.com/office/word/2015/wordml/symex" xmlns:wpg="http://schemas.microsoft.com/office/word/2010/wordprocessingGroup" xmlns:wpi="http://schemas.microsoft.com/office/word/2010/wordprocessingInk" xmlns:wne="http://schemas.microsoft.com/office/word/2006/wordml" xmlns:wps="http://schemas.microsoft.com/office/word/2010/wordprocessingShape" mc:Ignorable="w14 w15 w16se w16cid w16 w16cex w16sdtdh w16sdtfl w16du wp14">
+<w:endnotes xmlns:wpc="http://schemas.microsoft.com/office/word/2010/wordprocessingCanvas" xmlns:cx="http://schemas.microsoft.com/office/drawing/2014/chartex" xmlns:cx1="http://schemas.microsoft.com/office/drawing/2015/9/8/chartex" xmlns:cx2="http://schemas.microsoft.com/office/drawing/2015/10/21/chartex" xmlns:cx3="http://schemas.microsoft.com/office/drawing/2016/5/9/chartex" xmlns:cx4="http://schemas.microsoft.com/office/drawing/2016/5/10/chartex" xmlns:cx5="http://schemas.microsoft.com/office/drawing/2016/5/11/chartex" xmlns:cx6="http://schemas.microsoft.com/office/drawing/2016/5/12/chartex" xmlns:cx7="http://schemas.microsoft.com/office/drawing/2016/5/13/chartex" xmlns:cx8="http://schemas.microsoft.com/office/drawing/2016/5/14/chartex" xmlns:mc="http://schemas.openxmlformats.org/markup-compatibility/2006" xmlns:aink="http://schemas.microsoft.com/office/drawing/2016/ink" xmlns:am3d="http://schemas.microsoft.com/office/drawing/2017/model3d" xmlns:o="urn:schemas-microsoft-com:office:office" xmlns:r="http://schemas.openxmlformats.org/officeDocument/2006/relationships" xmlns:m="http://schemas.openxmlformats.org/officeDocument/2006/math" xmlns:v="urn:schemas-microsoft-com:vml" xmlns:wp14="http://schemas.microsoft.com/office/word/2010/wordprocessingDrawing" xmlns:wp="http://schemas.openxmlformats.org/drawingml/2006/wordprocessingDrawing" xmlns:w10="urn:schemas-microsoft-com:office:word" xmlns:w="http://schemas.openxmlformats.org/wordprocessingml/2006/main" xmlns:w14="http://schemas.microsoft.com/office/word/2010/wordml" xmlns:w15="http://schemas.microsoft.com/office/word/2012/wordml" xmlns:w16cid="http://schemas.microsoft.com/office/word/2016/wordml/cid" xmlns:w16se="http://schemas.microsoft.com/office/word/2015/wordml/symex" xmlns:wpg="http://schemas.microsoft.com/office/word/2010/wordprocessingGroup" xmlns:wpi="http://schemas.microsoft.com/office/word/2010/wordprocessingInk" xmlns:wne="http://schemas.microsoft.com/office/word/2006/wordml" xmlns:wps="http://schemas.microsoft.com/office/word/2010/wordprocessingShape" mc:Ignorable="w14 w15 w16se w16cid wp14">
   <w:endnote w:type="separator" w:id="-1">
     <w:p>
       <w:pPr>
@@ -3499,37 +4235,37 @@
 </file>
 
 <file path=word/footer1.xml><?xml version="1.0" encoding="utf-8"?>
-<w:ftr xmlns:wpc="http://schemas.microsoft.com/office/word/2010/wordprocessingCanvas" xmlns:cx="http://schemas.microsoft.com/office/drawing/2014/chartex" xmlns:cx1="http://schemas.microsoft.com/office/drawing/2015/9/8/chartex" xmlns:cx2="http://schemas.microsoft.com/office/drawing/2015/10/21/chartex" xmlns:cx3="http://schemas.microsoft.com/office/drawing/2016/5/9/chartex" xmlns:cx4="http://schemas.microsoft.com/office/drawing/2016/5/10/chartex" xmlns:cx5="http://schemas.microsoft.com/office/drawing/2016/5/11/chartex" xmlns:cx6="http://schemas.microsoft.com/office/drawing/2016/5/12/chartex" xmlns:cx7="http://schemas.microsoft.com/office/drawing/2016/5/13/chartex" xmlns:cx8="http://schemas.microsoft.com/office/drawing/2016/5/14/chartex" xmlns:mc="http://schemas.openxmlformats.org/markup-compatibility/2006" xmlns:aink="http://schemas.microsoft.com/office/drawing/2016/ink" xmlns:am3d="http://schemas.microsoft.com/office/drawing/2017/model3d" xmlns:o="urn:schemas-microsoft-com:office:office" xmlns:oel="http://schemas.microsoft.com/office/2019/extlst" xmlns:r="http://schemas.openxmlformats.org/officeDocument/2006/relationships" xmlns:m="http://schemas.openxmlformats.org/officeDocument/2006/math" xmlns:v="urn:schemas-microsoft-com:vml" xmlns:wp14="http://schemas.microsoft.com/office/word/2010/wordprocessingDrawing" xmlns:wp="http://schemas.openxmlformats.org/drawingml/2006/wordprocessingDrawing" xmlns:w10="urn:schemas-microsoft-com:office:word" xmlns:w="http://schemas.openxmlformats.org/wordprocessingml/2006/main" xmlns:w14="http://schemas.microsoft.com/office/word/2010/wordml" xmlns:w15="http://schemas.microsoft.com/office/word/2012/wordml" xmlns:w16cex="http://schemas.microsoft.com/office/word/2018/wordml/cex" xmlns:w16cid="http://schemas.microsoft.com/office/word/2016/wordml/cid" xmlns:w16="http://schemas.microsoft.com/office/word/2018/wordml" xmlns:w16du="http://schemas.microsoft.com/office/word/2023/wordml/word16du" xmlns:w16sdtdh="http://schemas.microsoft.com/office/word/2020/wordml/sdtdatahash" xmlns:w16sdtfl="http://schemas.microsoft.com/office/word/2024/wordml/sdtformatlock" xmlns:w16se="http://schemas.microsoft.com/office/word/2015/wordml/symex" xmlns:wpg="http://schemas.microsoft.com/office/word/2010/wordprocessingGroup" xmlns:wpi="http://schemas.microsoft.com/office/word/2010/wordprocessingInk" xmlns:wne="http://schemas.microsoft.com/office/word/2006/wordml" xmlns:wps="http://schemas.microsoft.com/office/word/2010/wordprocessingShape" mc:Ignorable="w14 w15 w16se w16cid w16 w16cex w16sdtdh w16sdtfl w16du wp14">
+<w:ftr xmlns:wpc="http://schemas.microsoft.com/office/word/2010/wordprocessingCanvas" xmlns:cx="http://schemas.microsoft.com/office/drawing/2014/chartex" xmlns:cx1="http://schemas.microsoft.com/office/drawing/2015/9/8/chartex" xmlns:cx2="http://schemas.microsoft.com/office/drawing/2015/10/21/chartex" xmlns:cx3="http://schemas.microsoft.com/office/drawing/2016/5/9/chartex" xmlns:cx4="http://schemas.microsoft.com/office/drawing/2016/5/10/chartex" xmlns:cx5="http://schemas.microsoft.com/office/drawing/2016/5/11/chartex" xmlns:cx6="http://schemas.microsoft.com/office/drawing/2016/5/12/chartex" xmlns:cx7="http://schemas.microsoft.com/office/drawing/2016/5/13/chartex" xmlns:cx8="http://schemas.microsoft.com/office/drawing/2016/5/14/chartex" xmlns:mc="http://schemas.openxmlformats.org/markup-compatibility/2006" xmlns:aink="http://schemas.microsoft.com/office/drawing/2016/ink" xmlns:am3d="http://schemas.microsoft.com/office/drawing/2017/model3d" xmlns:o="urn:schemas-microsoft-com:office:office" xmlns:r="http://schemas.openxmlformats.org/officeDocument/2006/relationships" xmlns:m="http://schemas.openxmlformats.org/officeDocument/2006/math" xmlns:v="urn:schemas-microsoft-com:vml" xmlns:wp14="http://schemas.microsoft.com/office/word/2010/wordprocessingDrawing" xmlns:wp="http://schemas.openxmlformats.org/drawingml/2006/wordprocessingDrawing" xmlns:w10="urn:schemas-microsoft-com:office:word" xmlns:w="http://schemas.openxmlformats.org/wordprocessingml/2006/main" xmlns:w14="http://schemas.microsoft.com/office/word/2010/wordml" xmlns:w15="http://schemas.microsoft.com/office/word/2012/wordml" xmlns:w16cid="http://schemas.microsoft.com/office/word/2016/wordml/cid" xmlns:w16se="http://schemas.microsoft.com/office/word/2015/wordml/symex" xmlns:wpg="http://schemas.microsoft.com/office/word/2010/wordprocessingGroup" xmlns:wpi="http://schemas.microsoft.com/office/word/2010/wordprocessingInk" xmlns:wne="http://schemas.microsoft.com/office/word/2006/wordml" xmlns:wps="http://schemas.microsoft.com/office/word/2010/wordprocessingShape" mc:Ignorable="w14 w15 w16se w16cid wp14">
   <w:p>
     <w:pPr>
-      <w:pStyle w:val="Footer"/>
+      <w:pStyle w:val="Rodap"/>
     </w:pPr>
   </w:p>
 </w:ftr>
 </file>
 
 <file path=word/footer2.xml><?xml version="1.0" encoding="utf-8"?>
-<w:ftr xmlns:wpc="http://schemas.microsoft.com/office/word/2010/wordprocessingCanvas" xmlns:cx="http://schemas.microsoft.com/office/drawing/2014/chartex" xmlns:cx1="http://schemas.microsoft.com/office/drawing/2015/9/8/chartex" xmlns:cx2="http://schemas.microsoft.com/office/drawing/2015/10/21/chartex" xmlns:cx3="http://schemas.microsoft.com/office/drawing/2016/5/9/chartex" xmlns:cx4="http://schemas.microsoft.com/office/drawing/2016/5/10/chartex" xmlns:cx5="http://schemas.microsoft.com/office/drawing/2016/5/11/chartex" xmlns:cx6="http://schemas.microsoft.com/office/drawing/2016/5/12/chartex" xmlns:cx7="http://schemas.microsoft.com/office/drawing/2016/5/13/chartex" xmlns:cx8="http://schemas.microsoft.com/office/drawing/2016/5/14/chartex" xmlns:mc="http://schemas.openxmlformats.org/markup-compatibility/2006" xmlns:aink="http://schemas.microsoft.com/office/drawing/2016/ink" xmlns:am3d="http://schemas.microsoft.com/office/drawing/2017/model3d" xmlns:o="urn:schemas-microsoft-com:office:office" xmlns:oel="http://schemas.microsoft.com/office/2019/extlst" xmlns:r="http://schemas.openxmlformats.org/officeDocument/2006/relationships" xmlns:m="http://schemas.openxmlformats.org/officeDocument/2006/math" xmlns:v="urn:schemas-microsoft-com:vml" xmlns:wp14="http://schemas.microsoft.com/office/word/2010/wordprocessingDrawing" xmlns:wp="http://schemas.openxmlformats.org/drawingml/2006/wordprocessingDrawing" xmlns:w10="urn:schemas-microsoft-com:office:word" xmlns:w="http://schemas.openxmlformats.org/wordprocessingml/2006/main" xmlns:w14="http://schemas.microsoft.com/office/word/2010/wordml" xmlns:w15="http://schemas.microsoft.com/office/word/2012/wordml" xmlns:w16cex="http://schemas.microsoft.com/office/word/2018/wordml/cex" xmlns:w16cid="http://schemas.microsoft.com/office/word/2016/wordml/cid" xmlns:w16="http://schemas.microsoft.com/office/word/2018/wordml" xmlns:w16du="http://schemas.microsoft.com/office/word/2023/wordml/word16du" xmlns:w16sdtdh="http://schemas.microsoft.com/office/word/2020/wordml/sdtdatahash" xmlns:w16sdtfl="http://schemas.microsoft.com/office/word/2024/wordml/sdtformatlock" xmlns:w16se="http://schemas.microsoft.com/office/word/2015/wordml/symex" xmlns:wpg="http://schemas.microsoft.com/office/word/2010/wordprocessingGroup" xmlns:wpi="http://schemas.microsoft.com/office/word/2010/wordprocessingInk" xmlns:wne="http://schemas.microsoft.com/office/word/2006/wordml" xmlns:wps="http://schemas.microsoft.com/office/word/2010/wordprocessingShape" mc:Ignorable="w14 w15 w16se w16cid w16 w16cex w16sdtdh w16sdtfl w16du wp14">
+<w:ftr xmlns:wpc="http://schemas.microsoft.com/office/word/2010/wordprocessingCanvas" xmlns:cx="http://schemas.microsoft.com/office/drawing/2014/chartex" xmlns:cx1="http://schemas.microsoft.com/office/drawing/2015/9/8/chartex" xmlns:cx2="http://schemas.microsoft.com/office/drawing/2015/10/21/chartex" xmlns:cx3="http://schemas.microsoft.com/office/drawing/2016/5/9/chartex" xmlns:cx4="http://schemas.microsoft.com/office/drawing/2016/5/10/chartex" xmlns:cx5="http://schemas.microsoft.com/office/drawing/2016/5/11/chartex" xmlns:cx6="http://schemas.microsoft.com/office/drawing/2016/5/12/chartex" xmlns:cx7="http://schemas.microsoft.com/office/drawing/2016/5/13/chartex" xmlns:cx8="http://schemas.microsoft.com/office/drawing/2016/5/14/chartex" xmlns:mc="http://schemas.openxmlformats.org/markup-compatibility/2006" xmlns:aink="http://schemas.microsoft.com/office/drawing/2016/ink" xmlns:am3d="http://schemas.microsoft.com/office/drawing/2017/model3d" xmlns:o="urn:schemas-microsoft-com:office:office" xmlns:r="http://schemas.openxmlformats.org/officeDocument/2006/relationships" xmlns:m="http://schemas.openxmlformats.org/officeDocument/2006/math" xmlns:v="urn:schemas-microsoft-com:vml" xmlns:wp14="http://schemas.microsoft.com/office/word/2010/wordprocessingDrawing" xmlns:wp="http://schemas.openxmlformats.org/drawingml/2006/wordprocessingDrawing" xmlns:w10="urn:schemas-microsoft-com:office:word" xmlns:w="http://schemas.openxmlformats.org/wordprocessingml/2006/main" xmlns:w14="http://schemas.microsoft.com/office/word/2010/wordml" xmlns:w15="http://schemas.microsoft.com/office/word/2012/wordml" xmlns:w16cid="http://schemas.microsoft.com/office/word/2016/wordml/cid" xmlns:w16se="http://schemas.microsoft.com/office/word/2015/wordml/symex" xmlns:wpg="http://schemas.microsoft.com/office/word/2010/wordprocessingGroup" xmlns:wpi="http://schemas.microsoft.com/office/word/2010/wordprocessingInk" xmlns:wne="http://schemas.microsoft.com/office/word/2006/wordml" xmlns:wps="http://schemas.microsoft.com/office/word/2010/wordprocessingShape" mc:Ignorable="w14 w15 w16se w16cid wp14">
   <w:p>
     <w:pPr>
-      <w:pStyle w:val="Footer"/>
+      <w:pStyle w:val="Rodap"/>
     </w:pPr>
   </w:p>
 </w:ftr>
 </file>
 
 <file path=word/footer3.xml><?xml version="1.0" encoding="utf-8"?>
-<w:ftr xmlns:wpc="http://schemas.microsoft.com/office/word/2010/wordprocessingCanvas" xmlns:cx="http://schemas.microsoft.com/office/drawing/2014/chartex" xmlns:cx1="http://schemas.microsoft.com/office/drawing/2015/9/8/chartex" xmlns:cx2="http://schemas.microsoft.com/office/drawing/2015/10/21/chartex" xmlns:cx3="http://schemas.microsoft.com/office/drawing/2016/5/9/chartex" xmlns:cx4="http://schemas.microsoft.com/office/drawing/2016/5/10/chartex" xmlns:cx5="http://schemas.microsoft.com/office/drawing/2016/5/11/chartex" xmlns:cx6="http://schemas.microsoft.com/office/drawing/2016/5/12/chartex" xmlns:cx7="http://schemas.microsoft.com/office/drawing/2016/5/13/chartex" xmlns:cx8="http://schemas.microsoft.com/office/drawing/2016/5/14/chartex" xmlns:mc="http://schemas.openxmlformats.org/markup-compatibility/2006" xmlns:aink="http://schemas.microsoft.com/office/drawing/2016/ink" xmlns:am3d="http://schemas.microsoft.com/office/drawing/2017/model3d" xmlns:o="urn:schemas-microsoft-com:office:office" xmlns:oel="http://schemas.microsoft.com/office/2019/extlst" xmlns:r="http://schemas.openxmlformats.org/officeDocument/2006/relationships" xmlns:m="http://schemas.openxmlformats.org/officeDocument/2006/math" xmlns:v="urn:schemas-microsoft-com:vml" xmlns:wp14="http://schemas.microsoft.com/office/word/2010/wordprocessingDrawing" xmlns:wp="http://schemas.openxmlformats.org/drawingml/2006/wordprocessingDrawing" xmlns:w10="urn:schemas-microsoft-com:office:word" xmlns:w="http://schemas.openxmlformats.org/wordprocessingml/2006/main" xmlns:w14="http://schemas.microsoft.com/office/word/2010/wordml" xmlns:w15="http://schemas.microsoft.com/office/word/2012/wordml" xmlns:w16cex="http://schemas.microsoft.com/office/word/2018/wordml/cex" xmlns:w16cid="http://schemas.microsoft.com/office/word/2016/wordml/cid" xmlns:w16="http://schemas.microsoft.com/office/word/2018/wordml" xmlns:w16du="http://schemas.microsoft.com/office/word/2023/wordml/word16du" xmlns:w16sdtdh="http://schemas.microsoft.com/office/word/2020/wordml/sdtdatahash" xmlns:w16sdtfl="http://schemas.microsoft.com/office/word/2024/wordml/sdtformatlock" xmlns:w16se="http://schemas.microsoft.com/office/word/2015/wordml/symex" xmlns:wpg="http://schemas.microsoft.com/office/word/2010/wordprocessingGroup" xmlns:wpi="http://schemas.microsoft.com/office/word/2010/wordprocessingInk" xmlns:wne="http://schemas.microsoft.com/office/word/2006/wordml" xmlns:wps="http://schemas.microsoft.com/office/word/2010/wordprocessingShape" mc:Ignorable="w14 w15 w16se w16cid w16 w16cex w16sdtdh w16sdtfl w16du wp14">
+<w:ftr xmlns:wpc="http://schemas.microsoft.com/office/word/2010/wordprocessingCanvas" xmlns:cx="http://schemas.microsoft.com/office/drawing/2014/chartex" xmlns:cx1="http://schemas.microsoft.com/office/drawing/2015/9/8/chartex" xmlns:cx2="http://schemas.microsoft.com/office/drawing/2015/10/21/chartex" xmlns:cx3="http://schemas.microsoft.com/office/drawing/2016/5/9/chartex" xmlns:cx4="http://schemas.microsoft.com/office/drawing/2016/5/10/chartex" xmlns:cx5="http://schemas.microsoft.com/office/drawing/2016/5/11/chartex" xmlns:cx6="http://schemas.microsoft.com/office/drawing/2016/5/12/chartex" xmlns:cx7="http://schemas.microsoft.com/office/drawing/2016/5/13/chartex" xmlns:cx8="http://schemas.microsoft.com/office/drawing/2016/5/14/chartex" xmlns:mc="http://schemas.openxmlformats.org/markup-compatibility/2006" xmlns:aink="http://schemas.microsoft.com/office/drawing/2016/ink" xmlns:am3d="http://schemas.microsoft.com/office/drawing/2017/model3d" xmlns:o="urn:schemas-microsoft-com:office:office" xmlns:r="http://schemas.openxmlformats.org/officeDocument/2006/relationships" xmlns:m="http://schemas.openxmlformats.org/officeDocument/2006/math" xmlns:v="urn:schemas-microsoft-com:vml" xmlns:wp14="http://schemas.microsoft.com/office/word/2010/wordprocessingDrawing" xmlns:wp="http://schemas.openxmlformats.org/drawingml/2006/wordprocessingDrawing" xmlns:w10="urn:schemas-microsoft-com:office:word" xmlns:w="http://schemas.openxmlformats.org/wordprocessingml/2006/main" xmlns:w14="http://schemas.microsoft.com/office/word/2010/wordml" xmlns:w15="http://schemas.microsoft.com/office/word/2012/wordml" xmlns:w16cid="http://schemas.microsoft.com/office/word/2016/wordml/cid" xmlns:w16se="http://schemas.microsoft.com/office/word/2015/wordml/symex" xmlns:wpg="http://schemas.microsoft.com/office/word/2010/wordprocessingGroup" xmlns:wpi="http://schemas.microsoft.com/office/word/2010/wordprocessingInk" xmlns:wne="http://schemas.microsoft.com/office/word/2006/wordml" xmlns:wps="http://schemas.microsoft.com/office/word/2010/wordprocessingShape" mc:Ignorable="w14 w15 w16se w16cid wp14">
   <w:p>
     <w:pPr>
-      <w:pStyle w:val="Footer"/>
+      <w:pStyle w:val="Rodap"/>
     </w:pPr>
   </w:p>
 </w:ftr>
 </file>
 
 <file path=word/footnotes.xml><?xml version="1.0" encoding="utf-8"?>
-<w:footnotes xmlns:wpc="http://schemas.microsoft.com/office/word/2010/wordprocessingCanvas" xmlns:cx="http://schemas.microsoft.com/office/drawing/2014/chartex" xmlns:cx1="http://schemas.microsoft.com/office/drawing/2015/9/8/chartex" xmlns:cx2="http://schemas.microsoft.com/office/drawing/2015/10/21/chartex" xmlns:cx3="http://schemas.microsoft.com/office/drawing/2016/5/9/chartex" xmlns:cx4="http://schemas.microsoft.com/office/drawing/2016/5/10/chartex" xmlns:cx5="http://schemas.microsoft.com/office/drawing/2016/5/11/chartex" xmlns:cx6="http://schemas.microsoft.com/office/drawing/2016/5/12/chartex" xmlns:cx7="http://schemas.microsoft.com/office/drawing/2016/5/13/chartex" xmlns:cx8="http://schemas.microsoft.com/office/drawing/2016/5/14/chartex" xmlns:mc="http://schemas.openxmlformats.org/markup-compatibility/2006" xmlns:aink="http://schemas.microsoft.com/office/drawing/2016/ink" xmlns:am3d="http://schemas.microsoft.com/office/drawing/2017/model3d" xmlns:o="urn:schemas-microsoft-com:office:office" xmlns:oel="http://schemas.microsoft.com/office/2019/extlst" xmlns:r="http://schemas.openxmlformats.org/officeDocument/2006/relationships" xmlns:m="http://schemas.openxmlformats.org/officeDocument/2006/math" xmlns:v="urn:schemas-microsoft-com:vml" xmlns:wp14="http://schemas.microsoft.com/office/word/2010/wordprocessingDrawing" xmlns:wp="http://schemas.openxmlformats.org/drawingml/2006/wordprocessingDrawing" xmlns:w10="urn:schemas-microsoft-com:office:word" xmlns:w="http://schemas.openxmlformats.org/wordprocessingml/2006/main" xmlns:w14="http://schemas.microsoft.com/office/word/2010/wordml" xmlns:w15="http://schemas.microsoft.com/office/word/2012/wordml" xmlns:w16cex="http://schemas.microsoft.com/office/word/2018/wordml/cex" xmlns:w16cid="http://schemas.microsoft.com/office/word/2016/wordml/cid" xmlns:w16="http://schemas.microsoft.com/office/word/2018/wordml" xmlns:w16du="http://schemas.microsoft.com/office/word/2023/wordml/word16du" xmlns:w16sdtdh="http://schemas.microsoft.com/office/word/2020/wordml/sdtdatahash" xmlns:w16sdtfl="http://schemas.microsoft.com/office/word/2024/wordml/sdtformatlock" xmlns:w16se="http://schemas.microsoft.com/office/word/2015/wordml/symex" xmlns:wpg="http://schemas.microsoft.com/office/word/2010/wordprocessingGroup" xmlns:wpi="http://schemas.microsoft.com/office/word/2010/wordprocessingInk" xmlns:wne="http://schemas.microsoft.com/office/word/2006/wordml" xmlns:wps="http://schemas.microsoft.com/office/word/2010/wordprocessingShape" mc:Ignorable="w14 w15 w16se w16cid w16 w16cex w16sdtdh w16sdtfl w16du wp14">
+<w:footnotes xmlns:wpc="http://schemas.microsoft.com/office/word/2010/wordprocessingCanvas" xmlns:cx="http://schemas.microsoft.com/office/drawing/2014/chartex" xmlns:cx1="http://schemas.microsoft.com/office/drawing/2015/9/8/chartex" xmlns:cx2="http://schemas.microsoft.com/office/drawing/2015/10/21/chartex" xmlns:cx3="http://schemas.microsoft.com/office/drawing/2016/5/9/chartex" xmlns:cx4="http://schemas.microsoft.com/office/drawing/2016/5/10/chartex" xmlns:cx5="http://schemas.microsoft.com/office/drawing/2016/5/11/chartex" xmlns:cx6="http://schemas.microsoft.com/office/drawing/2016/5/12/chartex" xmlns:cx7="http://schemas.microsoft.com/office/drawing/2016/5/13/chartex" xmlns:cx8="http://schemas.microsoft.com/office/drawing/2016/5/14/chartex" xmlns:mc="http://schemas.openxmlformats.org/markup-compatibility/2006" xmlns:aink="http://schemas.microsoft.com/office/drawing/2016/ink" xmlns:am3d="http://schemas.microsoft.com/office/drawing/2017/model3d" xmlns:o="urn:schemas-microsoft-com:office:office" xmlns:r="http://schemas.openxmlformats.org/officeDocument/2006/relationships" xmlns:m="http://schemas.openxmlformats.org/officeDocument/2006/math" xmlns:v="urn:schemas-microsoft-com:vml" xmlns:wp14="http://schemas.microsoft.com/office/word/2010/wordprocessingDrawing" xmlns:wp="http://schemas.openxmlformats.org/drawingml/2006/wordprocessingDrawing" xmlns:w10="urn:schemas-microsoft-com:office:word" xmlns:w="http://schemas.openxmlformats.org/wordprocessingml/2006/main" xmlns:w14="http://schemas.microsoft.com/office/word/2010/wordml" xmlns:w15="http://schemas.microsoft.com/office/word/2012/wordml" xmlns:w16cid="http://schemas.microsoft.com/office/word/2016/wordml/cid" xmlns:w16se="http://schemas.microsoft.com/office/word/2015/wordml/symex" xmlns:wpg="http://schemas.microsoft.com/office/word/2010/wordprocessingGroup" xmlns:wpi="http://schemas.microsoft.com/office/word/2010/wordprocessingInk" xmlns:wne="http://schemas.microsoft.com/office/word/2006/wordml" xmlns:wps="http://schemas.microsoft.com/office/word/2010/wordprocessingShape" mc:Ignorable="w14 w15 w16se w16cid wp14">
   <w:footnote w:type="separator" w:id="-1">
     <w:p>
       <w:pPr>
@@ -3554,20 +4290,20 @@
 </file>
 
 <file path=word/header1.xml><?xml version="1.0" encoding="utf-8"?>
-<w:hdr xmlns:wpc="http://schemas.microsoft.com/office/word/2010/wordprocessingCanvas" xmlns:cx="http://schemas.microsoft.com/office/drawing/2014/chartex" xmlns:cx1="http://schemas.microsoft.com/office/drawing/2015/9/8/chartex" xmlns:cx2="http://schemas.microsoft.com/office/drawing/2015/10/21/chartex" xmlns:cx3="http://schemas.microsoft.com/office/drawing/2016/5/9/chartex" xmlns:cx4="http://schemas.microsoft.com/office/drawing/2016/5/10/chartex" xmlns:cx5="http://schemas.microsoft.com/office/drawing/2016/5/11/chartex" xmlns:cx6="http://schemas.microsoft.com/office/drawing/2016/5/12/chartex" xmlns:cx7="http://schemas.microsoft.com/office/drawing/2016/5/13/chartex" xmlns:cx8="http://schemas.microsoft.com/office/drawing/2016/5/14/chartex" xmlns:mc="http://schemas.openxmlformats.org/markup-compatibility/2006" xmlns:aink="http://schemas.microsoft.com/office/drawing/2016/ink" xmlns:am3d="http://schemas.microsoft.com/office/drawing/2017/model3d" xmlns:o="urn:schemas-microsoft-com:office:office" xmlns:oel="http://schemas.microsoft.com/office/2019/extlst" xmlns:r="http://schemas.openxmlformats.org/officeDocument/2006/relationships" xmlns:m="http://schemas.openxmlformats.org/officeDocument/2006/math" xmlns:v="urn:schemas-microsoft-com:vml" xmlns:wp14="http://schemas.microsoft.com/office/word/2010/wordprocessingDrawing" xmlns:wp="http://schemas.openxmlformats.org/drawingml/2006/wordprocessingDrawing" xmlns:w10="urn:schemas-microsoft-com:office:word" xmlns:w="http://schemas.openxmlformats.org/wordprocessingml/2006/main" xmlns:w14="http://schemas.microsoft.com/office/word/2010/wordml" xmlns:w15="http://schemas.microsoft.com/office/word/2012/wordml" xmlns:w16cex="http://schemas.microsoft.com/office/word/2018/wordml/cex" xmlns:w16cid="http://schemas.microsoft.com/office/word/2016/wordml/cid" xmlns:w16="http://schemas.microsoft.com/office/word/2018/wordml" xmlns:w16du="http://schemas.microsoft.com/office/word/2023/wordml/word16du" xmlns:w16sdtdh="http://schemas.microsoft.com/office/word/2020/wordml/sdtdatahash" xmlns:w16sdtfl="http://schemas.microsoft.com/office/word/2024/wordml/sdtformatlock" xmlns:w16se="http://schemas.microsoft.com/office/word/2015/wordml/symex" xmlns:wpg="http://schemas.microsoft.com/office/word/2010/wordprocessingGroup" xmlns:wpi="http://schemas.microsoft.com/office/word/2010/wordprocessingInk" xmlns:wne="http://schemas.microsoft.com/office/word/2006/wordml" xmlns:wps="http://schemas.microsoft.com/office/word/2010/wordprocessingShape" mc:Ignorable="w14 w15 w16se w16cid w16 w16cex w16sdtdh w16sdtfl w16du wp14">
+<w:hdr xmlns:wpc="http://schemas.microsoft.com/office/word/2010/wordprocessingCanvas" xmlns:cx="http://schemas.microsoft.com/office/drawing/2014/chartex" xmlns:cx1="http://schemas.microsoft.com/office/drawing/2015/9/8/chartex" xmlns:cx2="http://schemas.microsoft.com/office/drawing/2015/10/21/chartex" xmlns:cx3="http://schemas.microsoft.com/office/drawing/2016/5/9/chartex" xmlns:cx4="http://schemas.microsoft.com/office/drawing/2016/5/10/chartex" xmlns:cx5="http://schemas.microsoft.com/office/drawing/2016/5/11/chartex" xmlns:cx6="http://schemas.microsoft.com/office/drawing/2016/5/12/chartex" xmlns:cx7="http://schemas.microsoft.com/office/drawing/2016/5/13/chartex" xmlns:cx8="http://schemas.microsoft.com/office/drawing/2016/5/14/chartex" xmlns:mc="http://schemas.openxmlformats.org/markup-compatibility/2006" xmlns:aink="http://schemas.microsoft.com/office/drawing/2016/ink" xmlns:am3d="http://schemas.microsoft.com/office/drawing/2017/model3d" xmlns:o="urn:schemas-microsoft-com:office:office" xmlns:r="http://schemas.openxmlformats.org/officeDocument/2006/relationships" xmlns:m="http://schemas.openxmlformats.org/officeDocument/2006/math" xmlns:v="urn:schemas-microsoft-com:vml" xmlns:wp14="http://schemas.microsoft.com/office/word/2010/wordprocessingDrawing" xmlns:wp="http://schemas.openxmlformats.org/drawingml/2006/wordprocessingDrawing" xmlns:w10="urn:schemas-microsoft-com:office:word" xmlns:w="http://schemas.openxmlformats.org/wordprocessingml/2006/main" xmlns:w14="http://schemas.microsoft.com/office/word/2010/wordml" xmlns:w15="http://schemas.microsoft.com/office/word/2012/wordml" xmlns:w16cid="http://schemas.microsoft.com/office/word/2016/wordml/cid" xmlns:w16se="http://schemas.microsoft.com/office/word/2015/wordml/symex" xmlns:wpg="http://schemas.microsoft.com/office/word/2010/wordprocessingGroup" xmlns:wpi="http://schemas.microsoft.com/office/word/2010/wordprocessingInk" xmlns:wne="http://schemas.microsoft.com/office/word/2006/wordml" xmlns:wps="http://schemas.microsoft.com/office/word/2010/wordprocessingShape" mc:Ignorable="w14 w15 w16se w16cid wp14">
   <w:p>
     <w:pPr>
-      <w:pStyle w:val="Header"/>
+      <w:pStyle w:val="Cabealho"/>
     </w:pPr>
   </w:p>
 </w:hdr>
 </file>
 
 <file path=word/header2.xml><?xml version="1.0" encoding="utf-8"?>
-<w:hdr xmlns:wpc="http://schemas.microsoft.com/office/word/2010/wordprocessingCanvas" xmlns:cx="http://schemas.microsoft.com/office/drawing/2014/chartex" xmlns:cx1="http://schemas.microsoft.com/office/drawing/2015/9/8/chartex" xmlns:cx2="http://schemas.microsoft.com/office/drawing/2015/10/21/chartex" xmlns:cx3="http://schemas.microsoft.com/office/drawing/2016/5/9/chartex" xmlns:cx4="http://schemas.microsoft.com/office/drawing/2016/5/10/chartex" xmlns:cx5="http://schemas.microsoft.com/office/drawing/2016/5/11/chartex" xmlns:cx6="http://schemas.microsoft.com/office/drawing/2016/5/12/chartex" xmlns:cx7="http://schemas.microsoft.com/office/drawing/2016/5/13/chartex" xmlns:cx8="http://schemas.microsoft.com/office/drawing/2016/5/14/chartex" xmlns:mc="http://schemas.openxmlformats.org/markup-compatibility/2006" xmlns:aink="http://schemas.microsoft.com/office/drawing/2016/ink" xmlns:am3d="http://schemas.microsoft.com/office/drawing/2017/model3d" xmlns:o="urn:schemas-microsoft-com:office:office" xmlns:oel="http://schemas.microsoft.com/office/2019/extlst" xmlns:r="http://schemas.openxmlformats.org/officeDocument/2006/relationships" xmlns:m="http://schemas.openxmlformats.org/officeDocument/2006/math" xmlns:v="urn:schemas-microsoft-com:vml" xmlns:wp14="http://schemas.microsoft.com/office/word/2010/wordprocessingDrawing" xmlns:wp="http://schemas.openxmlformats.org/drawingml/2006/wordprocessingDrawing" xmlns:w10="urn:schemas-microsoft-com:office:word" xmlns:w="http://schemas.openxmlformats.org/wordprocessingml/2006/main" xmlns:w14="http://schemas.microsoft.com/office/word/2010/wordml" xmlns:w15="http://schemas.microsoft.com/office/word/2012/wordml" xmlns:w16cex="http://schemas.microsoft.com/office/word/2018/wordml/cex" xmlns:w16cid="http://schemas.microsoft.com/office/word/2016/wordml/cid" xmlns:w16="http://schemas.microsoft.com/office/word/2018/wordml" xmlns:w16du="http://schemas.microsoft.com/office/word/2023/wordml/word16du" xmlns:w16sdtdh="http://schemas.microsoft.com/office/word/2020/wordml/sdtdatahash" xmlns:w16sdtfl="http://schemas.microsoft.com/office/word/2024/wordml/sdtformatlock" xmlns:w16se="http://schemas.microsoft.com/office/word/2015/wordml/symex" xmlns:wpg="http://schemas.microsoft.com/office/word/2010/wordprocessingGroup" xmlns:wpi="http://schemas.microsoft.com/office/word/2010/wordprocessingInk" xmlns:wne="http://schemas.microsoft.com/office/word/2006/wordml" xmlns:wps="http://schemas.microsoft.com/office/word/2010/wordprocessingShape" xmlns:a="http://schemas.openxmlformats.org/drawingml/2006/main" xmlns:pic="http://schemas.openxmlformats.org/drawingml/2006/picture" xmlns:a14="http://schemas.microsoft.com/office/drawing/2010/main" mc:Ignorable="w14 w15 w16se w16cid w16 w16cex w16sdtdh w16sdtfl w16du wp14">
+<w:hdr xmlns:wpc="http://schemas.microsoft.com/office/word/2010/wordprocessingCanvas" xmlns:cx="http://schemas.microsoft.com/office/drawing/2014/chartex" xmlns:cx1="http://schemas.microsoft.com/office/drawing/2015/9/8/chartex" xmlns:cx2="http://schemas.microsoft.com/office/drawing/2015/10/21/chartex" xmlns:cx3="http://schemas.microsoft.com/office/drawing/2016/5/9/chartex" xmlns:cx4="http://schemas.microsoft.com/office/drawing/2016/5/10/chartex" xmlns:cx5="http://schemas.microsoft.com/office/drawing/2016/5/11/chartex" xmlns:cx6="http://schemas.microsoft.com/office/drawing/2016/5/12/chartex" xmlns:cx7="http://schemas.microsoft.com/office/drawing/2016/5/13/chartex" xmlns:cx8="http://schemas.microsoft.com/office/drawing/2016/5/14/chartex" xmlns:mc="http://schemas.openxmlformats.org/markup-compatibility/2006" xmlns:aink="http://schemas.microsoft.com/office/drawing/2016/ink" xmlns:am3d="http://schemas.microsoft.com/office/drawing/2017/model3d" xmlns:o="urn:schemas-microsoft-com:office:office" xmlns:r="http://schemas.openxmlformats.org/officeDocument/2006/relationships" xmlns:m="http://schemas.openxmlformats.org/officeDocument/2006/math" xmlns:v="urn:schemas-microsoft-com:vml" xmlns:wp14="http://schemas.microsoft.com/office/word/2010/wordprocessingDrawing" xmlns:wp="http://schemas.openxmlformats.org/drawingml/2006/wordprocessingDrawing" xmlns:w10="urn:schemas-microsoft-com:office:word" xmlns:w="http://schemas.openxmlformats.org/wordprocessingml/2006/main" xmlns:w14="http://schemas.microsoft.com/office/word/2010/wordml" xmlns:w15="http://schemas.microsoft.com/office/word/2012/wordml" xmlns:w16cid="http://schemas.microsoft.com/office/word/2016/wordml/cid" xmlns:w16se="http://schemas.microsoft.com/office/word/2015/wordml/symex" xmlns:wpg="http://schemas.microsoft.com/office/word/2010/wordprocessingGroup" xmlns:wpi="http://schemas.microsoft.com/office/word/2010/wordprocessingInk" xmlns:wne="http://schemas.microsoft.com/office/word/2006/wordml" xmlns:wps="http://schemas.microsoft.com/office/word/2010/wordprocessingShape" mc:Ignorable="w14 w15 w16se w16cid wp14">
   <w:p>
     <w:pPr>
-      <w:pStyle w:val="Header"/>
+      <w:pStyle w:val="Cabealho"/>
     </w:pPr>
     <w:r>
       <w:rPr>
@@ -3634,10 +4370,10 @@
 </file>
 
 <file path=word/header3.xml><?xml version="1.0" encoding="utf-8"?>
-<w:hdr xmlns:wpc="http://schemas.microsoft.com/office/word/2010/wordprocessingCanvas" xmlns:cx="http://schemas.microsoft.com/office/drawing/2014/chartex" xmlns:cx1="http://schemas.microsoft.com/office/drawing/2015/9/8/chartex" xmlns:cx2="http://schemas.microsoft.com/office/drawing/2015/10/21/chartex" xmlns:cx3="http://schemas.microsoft.com/office/drawing/2016/5/9/chartex" xmlns:cx4="http://schemas.microsoft.com/office/drawing/2016/5/10/chartex" xmlns:cx5="http://schemas.microsoft.com/office/drawing/2016/5/11/chartex" xmlns:cx6="http://schemas.microsoft.com/office/drawing/2016/5/12/chartex" xmlns:cx7="http://schemas.microsoft.com/office/drawing/2016/5/13/chartex" xmlns:cx8="http://schemas.microsoft.com/office/drawing/2016/5/14/chartex" xmlns:mc="http://schemas.openxmlformats.org/markup-compatibility/2006" xmlns:aink="http://schemas.microsoft.com/office/drawing/2016/ink" xmlns:am3d="http://schemas.microsoft.com/office/drawing/2017/model3d" xmlns:o="urn:schemas-microsoft-com:office:office" xmlns:oel="http://schemas.microsoft.com/office/2019/extlst" xmlns:r="http://schemas.openxmlformats.org/officeDocument/2006/relationships" xmlns:m="http://schemas.openxmlformats.org/officeDocument/2006/math" xmlns:v="urn:schemas-microsoft-com:vml" xmlns:wp14="http://schemas.microsoft.com/office/word/2010/wordprocessingDrawing" xmlns:wp="http://schemas.openxmlformats.org/drawingml/2006/wordprocessingDrawing" xmlns:w10="urn:schemas-microsoft-com:office:word" xmlns:w="http://schemas.openxmlformats.org/wordprocessingml/2006/main" xmlns:w14="http://schemas.microsoft.com/office/word/2010/wordml" xmlns:w15="http://schemas.microsoft.com/office/word/2012/wordml" xmlns:w16cex="http://schemas.microsoft.com/office/word/2018/wordml/cex" xmlns:w16cid="http://schemas.microsoft.com/office/word/2016/wordml/cid" xmlns:w16="http://schemas.microsoft.com/office/word/2018/wordml" xmlns:w16du="http://schemas.microsoft.com/office/word/2023/wordml/word16du" xmlns:w16sdtdh="http://schemas.microsoft.com/office/word/2020/wordml/sdtdatahash" xmlns:w16sdtfl="http://schemas.microsoft.com/office/word/2024/wordml/sdtformatlock" xmlns:w16se="http://schemas.microsoft.com/office/word/2015/wordml/symex" xmlns:wpg="http://schemas.microsoft.com/office/word/2010/wordprocessingGroup" xmlns:wpi="http://schemas.microsoft.com/office/word/2010/wordprocessingInk" xmlns:wne="http://schemas.microsoft.com/office/word/2006/wordml" xmlns:wps="http://schemas.microsoft.com/office/word/2010/wordprocessingShape" mc:Ignorable="w14 w15 w16se w16cid w16 w16cex w16sdtdh w16sdtfl w16du wp14">
+<w:hdr xmlns:wpc="http://schemas.microsoft.com/office/word/2010/wordprocessingCanvas" xmlns:cx="http://schemas.microsoft.com/office/drawing/2014/chartex" xmlns:cx1="http://schemas.microsoft.com/office/drawing/2015/9/8/chartex" xmlns:cx2="http://schemas.microsoft.com/office/drawing/2015/10/21/chartex" xmlns:cx3="http://schemas.microsoft.com/office/drawing/2016/5/9/chartex" xmlns:cx4="http://schemas.microsoft.com/office/drawing/2016/5/10/chartex" xmlns:cx5="http://schemas.microsoft.com/office/drawing/2016/5/11/chartex" xmlns:cx6="http://schemas.microsoft.com/office/drawing/2016/5/12/chartex" xmlns:cx7="http://schemas.microsoft.com/office/drawing/2016/5/13/chartex" xmlns:cx8="http://schemas.microsoft.com/office/drawing/2016/5/14/chartex" xmlns:mc="http://schemas.openxmlformats.org/markup-compatibility/2006" xmlns:aink="http://schemas.microsoft.com/office/drawing/2016/ink" xmlns:am3d="http://schemas.microsoft.com/office/drawing/2017/model3d" xmlns:o="urn:schemas-microsoft-com:office:office" xmlns:r="http://schemas.openxmlformats.org/officeDocument/2006/relationships" xmlns:m="http://schemas.openxmlformats.org/officeDocument/2006/math" xmlns:v="urn:schemas-microsoft-com:vml" xmlns:wp14="http://schemas.microsoft.com/office/word/2010/wordprocessingDrawing" xmlns:wp="http://schemas.openxmlformats.org/drawingml/2006/wordprocessingDrawing" xmlns:w10="urn:schemas-microsoft-com:office:word" xmlns:w="http://schemas.openxmlformats.org/wordprocessingml/2006/main" xmlns:w14="http://schemas.microsoft.com/office/word/2010/wordml" xmlns:w15="http://schemas.microsoft.com/office/word/2012/wordml" xmlns:w16cid="http://schemas.microsoft.com/office/word/2016/wordml/cid" xmlns:w16se="http://schemas.microsoft.com/office/word/2015/wordml/symex" xmlns:wpg="http://schemas.microsoft.com/office/word/2010/wordprocessingGroup" xmlns:wpi="http://schemas.microsoft.com/office/word/2010/wordprocessingInk" xmlns:wne="http://schemas.microsoft.com/office/word/2006/wordml" xmlns:wps="http://schemas.microsoft.com/office/word/2010/wordprocessingShape" mc:Ignorable="w14 w15 w16se w16cid wp14">
   <w:p>
     <w:pPr>
-      <w:pStyle w:val="Header"/>
+      <w:pStyle w:val="Cabealho"/>
     </w:pPr>
   </w:p>
 </w:hdr>
@@ -3700,7 +4436,7 @@
 </file>
 
 <file path=word/numbering.xml><?xml version="1.0" encoding="utf-8"?>
-<w:numbering xmlns:wpc="http://schemas.microsoft.com/office/word/2010/wordprocessingCanvas" xmlns:cx="http://schemas.microsoft.com/office/drawing/2014/chartex" xmlns:cx1="http://schemas.microsoft.com/office/drawing/2015/9/8/chartex" xmlns:cx2="http://schemas.microsoft.com/office/drawing/2015/10/21/chartex" xmlns:cx3="http://schemas.microsoft.com/office/drawing/2016/5/9/chartex" xmlns:cx4="http://schemas.microsoft.com/office/drawing/2016/5/10/chartex" xmlns:cx5="http://schemas.microsoft.com/office/drawing/2016/5/11/chartex" xmlns:cx6="http://schemas.microsoft.com/office/drawing/2016/5/12/chartex" xmlns:cx7="http://schemas.microsoft.com/office/drawing/2016/5/13/chartex" xmlns:cx8="http://schemas.microsoft.com/office/drawing/2016/5/14/chartex" xmlns:mc="http://schemas.openxmlformats.org/markup-compatibility/2006" xmlns:aink="http://schemas.microsoft.com/office/drawing/2016/ink" xmlns:am3d="http://schemas.microsoft.com/office/drawing/2017/model3d" xmlns:o="urn:schemas-microsoft-com:office:office" xmlns:oel="http://schemas.microsoft.com/office/2019/extlst" xmlns:r="http://schemas.openxmlformats.org/officeDocument/2006/relationships" xmlns:m="http://schemas.openxmlformats.org/officeDocument/2006/math" xmlns:v="urn:schemas-microsoft-com:vml" xmlns:wp14="http://schemas.microsoft.com/office/word/2010/wordprocessingDrawing" xmlns:wp="http://schemas.openxmlformats.org/drawingml/2006/wordprocessingDrawing" xmlns:w10="urn:schemas-microsoft-com:office:word" xmlns:w="http://schemas.openxmlformats.org/wordprocessingml/2006/main" xmlns:w14="http://schemas.microsoft.com/office/word/2010/wordml" xmlns:w15="http://schemas.microsoft.com/office/word/2012/wordml" xmlns:w16cex="http://schemas.microsoft.com/office/word/2018/wordml/cex" xmlns:w16cid="http://schemas.microsoft.com/office/word/2016/wordml/cid" xmlns:w16="http://schemas.microsoft.com/office/word/2018/wordml" xmlns:w16du="http://schemas.microsoft.com/office/word/2023/wordml/word16du" xmlns:w16sdtdh="http://schemas.microsoft.com/office/word/2020/wordml/sdtdatahash" xmlns:w16sdtfl="http://schemas.microsoft.com/office/word/2024/wordml/sdtformatlock" xmlns:w16se="http://schemas.microsoft.com/office/word/2015/wordml/symex" xmlns:wpg="http://schemas.microsoft.com/office/word/2010/wordprocessingGroup" xmlns:wpi="http://schemas.microsoft.com/office/word/2010/wordprocessingInk" xmlns:wne="http://schemas.microsoft.com/office/word/2006/wordml" xmlns:wps="http://schemas.microsoft.com/office/word/2010/wordprocessingShape" mc:Ignorable="w14 w15 w16se w16cid w16 w16cex w16sdtdh w16sdtfl w16du wp14">
+<w:numbering xmlns:wpc="http://schemas.microsoft.com/office/word/2010/wordprocessingCanvas" xmlns:cx="http://schemas.microsoft.com/office/drawing/2014/chartex" xmlns:cx1="http://schemas.microsoft.com/office/drawing/2015/9/8/chartex" xmlns:cx2="http://schemas.microsoft.com/office/drawing/2015/10/21/chartex" xmlns:cx3="http://schemas.microsoft.com/office/drawing/2016/5/9/chartex" xmlns:cx4="http://schemas.microsoft.com/office/drawing/2016/5/10/chartex" xmlns:cx5="http://schemas.microsoft.com/office/drawing/2016/5/11/chartex" xmlns:cx6="http://schemas.microsoft.com/office/drawing/2016/5/12/chartex" xmlns:cx7="http://schemas.microsoft.com/office/drawing/2016/5/13/chartex" xmlns:cx8="http://schemas.microsoft.com/office/drawing/2016/5/14/chartex" xmlns:mc="http://schemas.openxmlformats.org/markup-compatibility/2006" xmlns:aink="http://schemas.microsoft.com/office/drawing/2016/ink" xmlns:am3d="http://schemas.microsoft.com/office/drawing/2017/model3d" xmlns:o="urn:schemas-microsoft-com:office:office" xmlns:r="http://schemas.openxmlformats.org/officeDocument/2006/relationships" xmlns:m="http://schemas.openxmlformats.org/officeDocument/2006/math" xmlns:v="urn:schemas-microsoft-com:vml" xmlns:wp14="http://schemas.microsoft.com/office/word/2010/wordprocessingDrawing" xmlns:wp="http://schemas.openxmlformats.org/drawingml/2006/wordprocessingDrawing" xmlns:w10="urn:schemas-microsoft-com:office:word" xmlns:w="http://schemas.openxmlformats.org/wordprocessingml/2006/main" xmlns:w14="http://schemas.microsoft.com/office/word/2010/wordml" xmlns:w15="http://schemas.microsoft.com/office/word/2012/wordml" xmlns:w16cid="http://schemas.microsoft.com/office/word/2016/wordml/cid" xmlns:w16se="http://schemas.microsoft.com/office/word/2015/wordml/symex" xmlns:wpg="http://schemas.microsoft.com/office/word/2010/wordprocessingGroup" xmlns:wpi="http://schemas.microsoft.com/office/word/2010/wordprocessingInk" xmlns:wne="http://schemas.microsoft.com/office/word/2006/wordml" xmlns:wps="http://schemas.microsoft.com/office/word/2010/wordprocessingShape" mc:Ignorable="w14 w15 w16se w16cid wp14">
   <w:abstractNum w:abstractNumId="0" w15:restartNumberingAfterBreak="0">
     <w:nsid w:val="06BA4EEF"/>
     <w:multiLevelType w:val="hybridMultilevel"/>
@@ -3714,7 +4450,7 @@
         <w:ind w:left="720" w:hanging="360"/>
       </w:pPr>
       <w:rPr>
-        <w:rFonts w:hint="default" w:ascii="Wingdings" w:hAnsi="Wingdings"/>
+        <w:rFonts w:ascii="Wingdings" w:hAnsi="Wingdings" w:hint="default"/>
       </w:rPr>
     </w:lvl>
     <w:lvl w:ilvl="1" w:tplc="04090003" w:tentative="1">
@@ -3726,7 +4462,7 @@
         <w:ind w:left="1440" w:hanging="360"/>
       </w:pPr>
       <w:rPr>
-        <w:rFonts w:hint="default" w:ascii="Courier New" w:hAnsi="Courier New" w:cs="Courier New"/>
+        <w:rFonts w:ascii="Courier New" w:hAnsi="Courier New" w:cs="Courier New" w:hint="default"/>
       </w:rPr>
     </w:lvl>
     <w:lvl w:ilvl="2" w:tplc="04090005" w:tentative="1">
@@ -3738,7 +4474,7 @@
         <w:ind w:left="2160" w:hanging="360"/>
       </w:pPr>
       <w:rPr>
-        <w:rFonts w:hint="default" w:ascii="Wingdings" w:hAnsi="Wingdings"/>
+        <w:rFonts w:ascii="Wingdings" w:hAnsi="Wingdings" w:hint="default"/>
       </w:rPr>
     </w:lvl>
     <w:lvl w:ilvl="3" w:tplc="04090001" w:tentative="1">
@@ -3750,7 +4486,7 @@
         <w:ind w:left="2880" w:hanging="360"/>
       </w:pPr>
       <w:rPr>
-        <w:rFonts w:hint="default" w:ascii="Symbol" w:hAnsi="Symbol"/>
+        <w:rFonts w:ascii="Symbol" w:hAnsi="Symbol" w:hint="default"/>
       </w:rPr>
     </w:lvl>
     <w:lvl w:ilvl="4" w:tplc="04090003" w:tentative="1">
@@ -3762,7 +4498,7 @@
         <w:ind w:left="3600" w:hanging="360"/>
       </w:pPr>
       <w:rPr>
-        <w:rFonts w:hint="default" w:ascii="Courier New" w:hAnsi="Courier New" w:cs="Courier New"/>
+        <w:rFonts w:ascii="Courier New" w:hAnsi="Courier New" w:cs="Courier New" w:hint="default"/>
       </w:rPr>
     </w:lvl>
     <w:lvl w:ilvl="5" w:tplc="04090005" w:tentative="1">
@@ -3774,7 +4510,7 @@
         <w:ind w:left="4320" w:hanging="360"/>
       </w:pPr>
       <w:rPr>
-        <w:rFonts w:hint="default" w:ascii="Wingdings" w:hAnsi="Wingdings"/>
+        <w:rFonts w:ascii="Wingdings" w:hAnsi="Wingdings" w:hint="default"/>
       </w:rPr>
     </w:lvl>
     <w:lvl w:ilvl="6" w:tplc="04090001" w:tentative="1">
@@ -3786,7 +4522,7 @@
         <w:ind w:left="5040" w:hanging="360"/>
       </w:pPr>
       <w:rPr>
-        <w:rFonts w:hint="default" w:ascii="Symbol" w:hAnsi="Symbol"/>
+        <w:rFonts w:ascii="Symbol" w:hAnsi="Symbol" w:hint="default"/>
       </w:rPr>
     </w:lvl>
     <w:lvl w:ilvl="7" w:tplc="04090003" w:tentative="1">
@@ -3798,7 +4534,7 @@
         <w:ind w:left="5760" w:hanging="360"/>
       </w:pPr>
       <w:rPr>
-        <w:rFonts w:hint="default" w:ascii="Courier New" w:hAnsi="Courier New" w:cs="Courier New"/>
+        <w:rFonts w:ascii="Courier New" w:hAnsi="Courier New" w:cs="Courier New" w:hint="default"/>
       </w:rPr>
     </w:lvl>
     <w:lvl w:ilvl="8" w:tplc="04090005" w:tentative="1">
@@ -3810,7 +4546,7 @@
         <w:ind w:left="6480" w:hanging="360"/>
       </w:pPr>
       <w:rPr>
-        <w:rFonts w:hint="default" w:ascii="Wingdings" w:hAnsi="Wingdings"/>
+        <w:rFonts w:ascii="Wingdings" w:hAnsi="Wingdings" w:hint="default"/>
       </w:rPr>
     </w:lvl>
   </w:abstractNum>
@@ -3916,7 +4652,7 @@
         <w:ind w:left="720" w:hanging="360"/>
       </w:pPr>
       <w:rPr>
-        <w:rFonts w:hint="default" w:ascii="Symbol" w:hAnsi="Symbol"/>
+        <w:rFonts w:ascii="Symbol" w:hAnsi="Symbol" w:hint="default"/>
         <w:sz w:val="20"/>
       </w:rPr>
     </w:lvl>
@@ -3932,7 +4668,7 @@
         <w:ind w:left="1440" w:hanging="360"/>
       </w:pPr>
       <w:rPr>
-        <w:rFonts w:hint="default" w:ascii="Courier New" w:hAnsi="Courier New"/>
+        <w:rFonts w:ascii="Courier New" w:hAnsi="Courier New" w:hint="default"/>
         <w:sz w:val="20"/>
       </w:rPr>
     </w:lvl>
@@ -3948,7 +4684,7 @@
         <w:ind w:left="2160" w:hanging="360"/>
       </w:pPr>
       <w:rPr>
-        <w:rFonts w:hint="default" w:ascii="Wingdings" w:hAnsi="Wingdings"/>
+        <w:rFonts w:ascii="Wingdings" w:hAnsi="Wingdings" w:hint="default"/>
         <w:sz w:val="20"/>
       </w:rPr>
     </w:lvl>
@@ -3964,7 +4700,7 @@
         <w:ind w:left="2880" w:hanging="360"/>
       </w:pPr>
       <w:rPr>
-        <w:rFonts w:hint="default" w:ascii="Wingdings" w:hAnsi="Wingdings"/>
+        <w:rFonts w:ascii="Wingdings" w:hAnsi="Wingdings" w:hint="default"/>
         <w:sz w:val="20"/>
       </w:rPr>
     </w:lvl>
@@ -3980,7 +4716,7 @@
         <w:ind w:left="3600" w:hanging="360"/>
       </w:pPr>
       <w:rPr>
-        <w:rFonts w:hint="default" w:ascii="Wingdings" w:hAnsi="Wingdings"/>
+        <w:rFonts w:ascii="Wingdings" w:hAnsi="Wingdings" w:hint="default"/>
         <w:sz w:val="20"/>
       </w:rPr>
     </w:lvl>
@@ -3996,7 +4732,7 @@
         <w:ind w:left="4320" w:hanging="360"/>
       </w:pPr>
       <w:rPr>
-        <w:rFonts w:hint="default" w:ascii="Wingdings" w:hAnsi="Wingdings"/>
+        <w:rFonts w:ascii="Wingdings" w:hAnsi="Wingdings" w:hint="default"/>
         <w:sz w:val="20"/>
       </w:rPr>
     </w:lvl>
@@ -4012,7 +4748,7 @@
         <w:ind w:left="5040" w:hanging="360"/>
       </w:pPr>
       <w:rPr>
-        <w:rFonts w:hint="default" w:ascii="Wingdings" w:hAnsi="Wingdings"/>
+        <w:rFonts w:ascii="Wingdings" w:hAnsi="Wingdings" w:hint="default"/>
         <w:sz w:val="20"/>
       </w:rPr>
     </w:lvl>
@@ -4028,7 +4764,7 @@
         <w:ind w:left="5760" w:hanging="360"/>
       </w:pPr>
       <w:rPr>
-        <w:rFonts w:hint="default" w:ascii="Wingdings" w:hAnsi="Wingdings"/>
+        <w:rFonts w:ascii="Wingdings" w:hAnsi="Wingdings" w:hint="default"/>
         <w:sz w:val="20"/>
       </w:rPr>
     </w:lvl>
@@ -4044,7 +4780,7 @@
         <w:ind w:left="6480" w:hanging="360"/>
       </w:pPr>
       <w:rPr>
-        <w:rFonts w:hint="default" w:ascii="Wingdings" w:hAnsi="Wingdings"/>
+        <w:rFonts w:ascii="Wingdings" w:hAnsi="Wingdings" w:hint="default"/>
         <w:sz w:val="20"/>
       </w:rPr>
     </w:lvl>
@@ -4062,7 +4798,7 @@
         <w:ind w:left="720" w:hanging="360"/>
       </w:pPr>
       <w:rPr>
-        <w:rFonts w:hint="default" w:ascii="Wingdings" w:hAnsi="Wingdings"/>
+        <w:rFonts w:ascii="Wingdings" w:hAnsi="Wingdings" w:hint="default"/>
       </w:rPr>
     </w:lvl>
     <w:lvl w:ilvl="1" w:tplc="04090003" w:tentative="1">
@@ -4074,7 +4810,7 @@
         <w:ind w:left="1440" w:hanging="360"/>
       </w:pPr>
       <w:rPr>
-        <w:rFonts w:hint="default" w:ascii="Courier New" w:hAnsi="Courier New" w:cs="Courier New"/>
+        <w:rFonts w:ascii="Courier New" w:hAnsi="Courier New" w:cs="Courier New" w:hint="default"/>
       </w:rPr>
     </w:lvl>
     <w:lvl w:ilvl="2" w:tplc="04090005" w:tentative="1">
@@ -4086,7 +4822,7 @@
         <w:ind w:left="2160" w:hanging="360"/>
       </w:pPr>
       <w:rPr>
-        <w:rFonts w:hint="default" w:ascii="Wingdings" w:hAnsi="Wingdings"/>
+        <w:rFonts w:ascii="Wingdings" w:hAnsi="Wingdings" w:hint="default"/>
       </w:rPr>
     </w:lvl>
     <w:lvl w:ilvl="3" w:tplc="04090001" w:tentative="1">
@@ -4098,7 +4834,7 @@
         <w:ind w:left="2880" w:hanging="360"/>
       </w:pPr>
       <w:rPr>
-        <w:rFonts w:hint="default" w:ascii="Symbol" w:hAnsi="Symbol"/>
+        <w:rFonts w:ascii="Symbol" w:hAnsi="Symbol" w:hint="default"/>
       </w:rPr>
     </w:lvl>
     <w:lvl w:ilvl="4" w:tplc="04090003" w:tentative="1">
@@ -4110,7 +4846,7 @@
         <w:ind w:left="3600" w:hanging="360"/>
       </w:pPr>
       <w:rPr>
-        <w:rFonts w:hint="default" w:ascii="Courier New" w:hAnsi="Courier New" w:cs="Courier New"/>
+        <w:rFonts w:ascii="Courier New" w:hAnsi="Courier New" w:cs="Courier New" w:hint="default"/>
       </w:rPr>
     </w:lvl>
     <w:lvl w:ilvl="5" w:tplc="04090005" w:tentative="1">
@@ -4122,7 +4858,7 @@
         <w:ind w:left="4320" w:hanging="360"/>
       </w:pPr>
       <w:rPr>
-        <w:rFonts w:hint="default" w:ascii="Wingdings" w:hAnsi="Wingdings"/>
+        <w:rFonts w:ascii="Wingdings" w:hAnsi="Wingdings" w:hint="default"/>
       </w:rPr>
     </w:lvl>
     <w:lvl w:ilvl="6" w:tplc="04090001" w:tentative="1">
@@ -4134,7 +4870,7 @@
         <w:ind w:left="5040" w:hanging="360"/>
       </w:pPr>
       <w:rPr>
-        <w:rFonts w:hint="default" w:ascii="Symbol" w:hAnsi="Symbol"/>
+        <w:rFonts w:ascii="Symbol" w:hAnsi="Symbol" w:hint="default"/>
       </w:rPr>
     </w:lvl>
     <w:lvl w:ilvl="7" w:tplc="04090003" w:tentative="1">
@@ -4146,7 +4882,7 @@
         <w:ind w:left="5760" w:hanging="360"/>
       </w:pPr>
       <w:rPr>
-        <w:rFonts w:hint="default" w:ascii="Courier New" w:hAnsi="Courier New" w:cs="Courier New"/>
+        <w:rFonts w:ascii="Courier New" w:hAnsi="Courier New" w:cs="Courier New" w:hint="default"/>
       </w:rPr>
     </w:lvl>
     <w:lvl w:ilvl="8" w:tplc="04090005" w:tentative="1">
@@ -4158,7 +4894,7 @@
         <w:ind w:left="6480" w:hanging="360"/>
       </w:pPr>
       <w:rPr>
-        <w:rFonts w:hint="default" w:ascii="Wingdings" w:hAnsi="Wingdings"/>
+        <w:rFonts w:ascii="Wingdings" w:hAnsi="Wingdings" w:hint="default"/>
       </w:rPr>
     </w:lvl>
   </w:abstractNum>
@@ -4178,7 +4914,7 @@
         <w:ind w:left="720" w:hanging="360"/>
       </w:pPr>
       <w:rPr>
-        <w:rFonts w:hint="default" w:ascii="Symbol" w:hAnsi="Symbol"/>
+        <w:rFonts w:ascii="Symbol" w:hAnsi="Symbol" w:hint="default"/>
         <w:sz w:val="20"/>
       </w:rPr>
     </w:lvl>
@@ -4194,7 +4930,7 @@
         <w:ind w:left="1440" w:hanging="360"/>
       </w:pPr>
       <w:rPr>
-        <w:rFonts w:hint="default" w:ascii="Courier New" w:hAnsi="Courier New"/>
+        <w:rFonts w:ascii="Courier New" w:hAnsi="Courier New" w:hint="default"/>
         <w:sz w:val="20"/>
       </w:rPr>
     </w:lvl>
@@ -4210,7 +4946,7 @@
         <w:ind w:left="2160" w:hanging="360"/>
       </w:pPr>
       <w:rPr>
-        <w:rFonts w:hint="default" w:ascii="Wingdings" w:hAnsi="Wingdings"/>
+        <w:rFonts w:ascii="Wingdings" w:hAnsi="Wingdings" w:hint="default"/>
         <w:sz w:val="20"/>
       </w:rPr>
     </w:lvl>
@@ -4226,7 +4962,7 @@
         <w:ind w:left="2880" w:hanging="360"/>
       </w:pPr>
       <w:rPr>
-        <w:rFonts w:hint="default" w:ascii="Wingdings" w:hAnsi="Wingdings"/>
+        <w:rFonts w:ascii="Wingdings" w:hAnsi="Wingdings" w:hint="default"/>
         <w:sz w:val="20"/>
       </w:rPr>
     </w:lvl>
@@ -4242,7 +4978,7 @@
         <w:ind w:left="3600" w:hanging="360"/>
       </w:pPr>
       <w:rPr>
-        <w:rFonts w:hint="default" w:ascii="Wingdings" w:hAnsi="Wingdings"/>
+        <w:rFonts w:ascii="Wingdings" w:hAnsi="Wingdings" w:hint="default"/>
         <w:sz w:val="20"/>
       </w:rPr>
     </w:lvl>
@@ -4258,7 +4994,7 @@
         <w:ind w:left="4320" w:hanging="360"/>
       </w:pPr>
       <w:rPr>
-        <w:rFonts w:hint="default" w:ascii="Wingdings" w:hAnsi="Wingdings"/>
+        <w:rFonts w:ascii="Wingdings" w:hAnsi="Wingdings" w:hint="default"/>
         <w:sz w:val="20"/>
       </w:rPr>
     </w:lvl>
@@ -4274,7 +5010,7 @@
         <w:ind w:left="5040" w:hanging="360"/>
       </w:pPr>
       <w:rPr>
-        <w:rFonts w:hint="default" w:ascii="Wingdings" w:hAnsi="Wingdings"/>
+        <w:rFonts w:ascii="Wingdings" w:hAnsi="Wingdings" w:hint="default"/>
         <w:sz w:val="20"/>
       </w:rPr>
     </w:lvl>
@@ -4290,7 +5026,7 @@
         <w:ind w:left="5760" w:hanging="360"/>
       </w:pPr>
       <w:rPr>
-        <w:rFonts w:hint="default" w:ascii="Wingdings" w:hAnsi="Wingdings"/>
+        <w:rFonts w:ascii="Wingdings" w:hAnsi="Wingdings" w:hint="default"/>
         <w:sz w:val="20"/>
       </w:rPr>
     </w:lvl>
@@ -4306,7 +5042,7 @@
         <w:ind w:left="6480" w:hanging="360"/>
       </w:pPr>
       <w:rPr>
-        <w:rFonts w:hint="default" w:ascii="Wingdings" w:hAnsi="Wingdings"/>
+        <w:rFonts w:ascii="Wingdings" w:hAnsi="Wingdings" w:hint="default"/>
         <w:sz w:val="20"/>
       </w:rPr>
     </w:lvl>
@@ -4324,7 +5060,7 @@
         <w:ind w:left="720" w:hanging="360"/>
       </w:pPr>
       <w:rPr>
-        <w:rFonts w:hint="default" w:ascii="Symbol" w:hAnsi="Symbol"/>
+        <w:rFonts w:ascii="Symbol" w:hAnsi="Symbol" w:hint="default"/>
       </w:rPr>
     </w:lvl>
     <w:lvl w:ilvl="1" w:tplc="04090003" w:tentative="1">
@@ -4336,7 +5072,7 @@
         <w:ind w:left="1440" w:hanging="360"/>
       </w:pPr>
       <w:rPr>
-        <w:rFonts w:hint="default" w:ascii="Courier New" w:hAnsi="Courier New" w:cs="Courier New"/>
+        <w:rFonts w:ascii="Courier New" w:hAnsi="Courier New" w:cs="Courier New" w:hint="default"/>
       </w:rPr>
     </w:lvl>
     <w:lvl w:ilvl="2" w:tplc="04090005" w:tentative="1">
@@ -4348,7 +5084,7 @@
         <w:ind w:left="2160" w:hanging="360"/>
       </w:pPr>
       <w:rPr>
-        <w:rFonts w:hint="default" w:ascii="Wingdings" w:hAnsi="Wingdings"/>
+        <w:rFonts w:ascii="Wingdings" w:hAnsi="Wingdings" w:hint="default"/>
       </w:rPr>
     </w:lvl>
     <w:lvl w:ilvl="3" w:tplc="04090001" w:tentative="1">
@@ -4360,7 +5096,7 @@
         <w:ind w:left="2880" w:hanging="360"/>
       </w:pPr>
       <w:rPr>
-        <w:rFonts w:hint="default" w:ascii="Symbol" w:hAnsi="Symbol"/>
+        <w:rFonts w:ascii="Symbol" w:hAnsi="Symbol" w:hint="default"/>
       </w:rPr>
     </w:lvl>
     <w:lvl w:ilvl="4" w:tplc="04090003" w:tentative="1">
@@ -4372,7 +5108,7 @@
         <w:ind w:left="3600" w:hanging="360"/>
       </w:pPr>
       <w:rPr>
-        <w:rFonts w:hint="default" w:ascii="Courier New" w:hAnsi="Courier New" w:cs="Courier New"/>
+        <w:rFonts w:ascii="Courier New" w:hAnsi="Courier New" w:cs="Courier New" w:hint="default"/>
       </w:rPr>
     </w:lvl>
     <w:lvl w:ilvl="5" w:tplc="04090005" w:tentative="1">
@@ -4384,7 +5120,7 @@
         <w:ind w:left="4320" w:hanging="360"/>
       </w:pPr>
       <w:rPr>
-        <w:rFonts w:hint="default" w:ascii="Wingdings" w:hAnsi="Wingdings"/>
+        <w:rFonts w:ascii="Wingdings" w:hAnsi="Wingdings" w:hint="default"/>
       </w:rPr>
     </w:lvl>
     <w:lvl w:ilvl="6" w:tplc="04090001" w:tentative="1">
@@ -4396,7 +5132,7 @@
         <w:ind w:left="5040" w:hanging="360"/>
       </w:pPr>
       <w:rPr>
-        <w:rFonts w:hint="default" w:ascii="Symbol" w:hAnsi="Symbol"/>
+        <w:rFonts w:ascii="Symbol" w:hAnsi="Symbol" w:hint="default"/>
       </w:rPr>
     </w:lvl>
     <w:lvl w:ilvl="7" w:tplc="04090003" w:tentative="1">
@@ -4408,7 +5144,7 @@
         <w:ind w:left="5760" w:hanging="360"/>
       </w:pPr>
       <w:rPr>
-        <w:rFonts w:hint="default" w:ascii="Courier New" w:hAnsi="Courier New" w:cs="Courier New"/>
+        <w:rFonts w:ascii="Courier New" w:hAnsi="Courier New" w:cs="Courier New" w:hint="default"/>
       </w:rPr>
     </w:lvl>
     <w:lvl w:ilvl="8" w:tplc="04090005" w:tentative="1">
@@ -4420,37 +5156,37 @@
         <w:ind w:left="6480" w:hanging="360"/>
       </w:pPr>
       <w:rPr>
-        <w:rFonts w:hint="default" w:ascii="Wingdings" w:hAnsi="Wingdings"/>
+        <w:rFonts w:ascii="Wingdings" w:hAnsi="Wingdings" w:hint="default"/>
       </w:rPr>
     </w:lvl>
   </w:abstractNum>
-  <w:num w:numId="1" w16cid:durableId="897862257">
+  <w:num w:numId="1">
     <w:abstractNumId w:val="1"/>
   </w:num>
-  <w:num w:numId="2" w16cid:durableId="1051152454">
+  <w:num w:numId="2">
     <w:abstractNumId w:val="5"/>
   </w:num>
-  <w:num w:numId="3" w16cid:durableId="760419356">
+  <w:num w:numId="3">
     <w:abstractNumId w:val="3"/>
   </w:num>
-  <w:num w:numId="4" w16cid:durableId="2114323996">
+  <w:num w:numId="4">
     <w:abstractNumId w:val="0"/>
   </w:num>
-  <w:num w:numId="5" w16cid:durableId="1801150206">
+  <w:num w:numId="5">
     <w:abstractNumId w:val="2"/>
   </w:num>
-  <w:num w:numId="6" w16cid:durableId="725954186">
+  <w:num w:numId="6">
     <w:abstractNumId w:val="4"/>
   </w:num>
 </w:numbering>
 </file>
 
 <file path=word/styles.xml><?xml version="1.0" encoding="utf-8"?>
-<w:styles xmlns:mc="http://schemas.openxmlformats.org/markup-compatibility/2006" xmlns:r="http://schemas.openxmlformats.org/officeDocument/2006/relationships" xmlns:w="http://schemas.openxmlformats.org/wordprocessingml/2006/main" xmlns:w14="http://schemas.microsoft.com/office/word/2010/wordml" xmlns:w15="http://schemas.microsoft.com/office/word/2012/wordml" xmlns:w16cex="http://schemas.microsoft.com/office/word/2018/wordml/cex" xmlns:w16cid="http://schemas.microsoft.com/office/word/2016/wordml/cid" xmlns:w16="http://schemas.microsoft.com/office/word/2018/wordml" xmlns:w16du="http://schemas.microsoft.com/office/word/2023/wordml/word16du" xmlns:w16sdtdh="http://schemas.microsoft.com/office/word/2020/wordml/sdtdatahash" xmlns:w16sdtfl="http://schemas.microsoft.com/office/word/2024/wordml/sdtformatlock" xmlns:w16se="http://schemas.microsoft.com/office/word/2015/wordml/symex" mc:Ignorable="w14 w15 w16se w16cid w16 w16cex w16sdtdh w16sdtfl w16du">
+<w:styles xmlns:mc="http://schemas.openxmlformats.org/markup-compatibility/2006" xmlns:r="http://schemas.openxmlformats.org/officeDocument/2006/relationships" xmlns:w="http://schemas.openxmlformats.org/wordprocessingml/2006/main" xmlns:w14="http://schemas.microsoft.com/office/word/2010/wordml" xmlns:w15="http://schemas.microsoft.com/office/word/2012/wordml" xmlns:w16cid="http://schemas.microsoft.com/office/word/2016/wordml/cid" xmlns:w16se="http://schemas.microsoft.com/office/word/2015/wordml/symex" mc:Ignorable="w14 w15 w16se w16cid">
   <w:docDefaults>
     <w:rPrDefault>
       <w:rPr>
-        <w:rFonts w:asciiTheme="minorHAnsi" w:hAnsiTheme="minorHAnsi" w:eastAsiaTheme="minorHAnsi" w:cstheme="minorBidi"/>
+        <w:rFonts w:asciiTheme="minorHAnsi" w:eastAsiaTheme="minorHAnsi" w:hAnsiTheme="minorHAnsi" w:cstheme="minorBidi"/>
         <w:sz w:val="22"/>
         <w:szCs w:val="22"/>
         <w:lang w:val="pt-BR" w:eastAsia="en-US" w:bidi="ar-SA"/>
@@ -4462,17 +5198,17 @@
       </w:pPr>
     </w:pPrDefault>
   </w:docDefaults>
-  <w:latentStyles w:defLockedState="0" w:defUIPriority="99" w:defSemiHidden="0" w:defUnhideWhenUsed="0" w:defQFormat="0" w:count="376">
+  <w:latentStyles w:defLockedState="0" w:defUIPriority="99" w:defSemiHidden="0" w:defUnhideWhenUsed="0" w:defQFormat="0" w:count="375">
     <w:lsdException w:name="Normal" w:uiPriority="0" w:qFormat="1"/>
     <w:lsdException w:name="heading 1" w:uiPriority="9" w:qFormat="1"/>
-    <w:lsdException w:name="heading 2" w:uiPriority="9" w:semiHidden="1" w:unhideWhenUsed="1" w:qFormat="1"/>
-    <w:lsdException w:name="heading 3" w:uiPriority="9" w:semiHidden="1" w:unhideWhenUsed="1" w:qFormat="1"/>
-    <w:lsdException w:name="heading 4" w:uiPriority="9" w:semiHidden="1" w:unhideWhenUsed="1" w:qFormat="1"/>
-    <w:lsdException w:name="heading 5" w:uiPriority="9" w:semiHidden="1" w:unhideWhenUsed="1" w:qFormat="1"/>
-    <w:lsdException w:name="heading 6" w:uiPriority="9" w:semiHidden="1" w:unhideWhenUsed="1" w:qFormat="1"/>
-    <w:lsdException w:name="heading 7" w:uiPriority="9" w:semiHidden="1" w:unhideWhenUsed="1" w:qFormat="1"/>
-    <w:lsdException w:name="heading 8" w:uiPriority="9" w:semiHidden="1" w:unhideWhenUsed="1" w:qFormat="1"/>
-    <w:lsdException w:name="heading 9" w:uiPriority="9" w:semiHidden="1" w:unhideWhenUsed="1" w:qFormat="1"/>
+    <w:lsdException w:name="heading 2" w:semiHidden="1" w:uiPriority="9" w:unhideWhenUsed="1" w:qFormat="1"/>
+    <w:lsdException w:name="heading 3" w:semiHidden="1" w:uiPriority="9" w:unhideWhenUsed="1" w:qFormat="1"/>
+    <w:lsdException w:name="heading 4" w:semiHidden="1" w:uiPriority="9" w:unhideWhenUsed="1" w:qFormat="1"/>
+    <w:lsdException w:name="heading 5" w:semiHidden="1" w:uiPriority="9" w:unhideWhenUsed="1" w:qFormat="1"/>
+    <w:lsdException w:name="heading 6" w:semiHidden="1" w:uiPriority="9" w:unhideWhenUsed="1" w:qFormat="1"/>
+    <w:lsdException w:name="heading 7" w:semiHidden="1" w:uiPriority="9" w:unhideWhenUsed="1" w:qFormat="1"/>
+    <w:lsdException w:name="heading 8" w:semiHidden="1" w:uiPriority="9" w:unhideWhenUsed="1" w:qFormat="1"/>
+    <w:lsdException w:name="heading 9" w:semiHidden="1" w:uiPriority="9" w:unhideWhenUsed="1" w:qFormat="1"/>
     <w:lsdException w:name="index 1" w:semiHidden="1" w:unhideWhenUsed="1"/>
     <w:lsdException w:name="index 2" w:semiHidden="1" w:unhideWhenUsed="1"/>
     <w:lsdException w:name="index 3" w:semiHidden="1" w:unhideWhenUsed="1"/>
@@ -4482,22 +5218,22 @@
     <w:lsdException w:name="index 7" w:semiHidden="1" w:unhideWhenUsed="1"/>
     <w:lsdException w:name="index 8" w:semiHidden="1" w:unhideWhenUsed="1"/>
     <w:lsdException w:name="index 9" w:semiHidden="1" w:unhideWhenUsed="1"/>
-    <w:lsdException w:name="toc 1" w:uiPriority="39" w:semiHidden="1" w:unhideWhenUsed="1"/>
-    <w:lsdException w:name="toc 2" w:uiPriority="39" w:semiHidden="1" w:unhideWhenUsed="1"/>
-    <w:lsdException w:name="toc 3" w:uiPriority="39" w:semiHidden="1" w:unhideWhenUsed="1"/>
-    <w:lsdException w:name="toc 4" w:uiPriority="39" w:semiHidden="1" w:unhideWhenUsed="1"/>
-    <w:lsdException w:name="toc 5" w:uiPriority="39" w:semiHidden="1" w:unhideWhenUsed="1"/>
-    <w:lsdException w:name="toc 6" w:uiPriority="39" w:semiHidden="1" w:unhideWhenUsed="1"/>
-    <w:lsdException w:name="toc 7" w:uiPriority="39" w:semiHidden="1" w:unhideWhenUsed="1"/>
-    <w:lsdException w:name="toc 8" w:uiPriority="39" w:semiHidden="1" w:unhideWhenUsed="1"/>
-    <w:lsdException w:name="toc 9" w:uiPriority="39" w:semiHidden="1" w:unhideWhenUsed="1"/>
+    <w:lsdException w:name="toc 1" w:semiHidden="1" w:uiPriority="39" w:unhideWhenUsed="1"/>
+    <w:lsdException w:name="toc 2" w:semiHidden="1" w:uiPriority="39" w:unhideWhenUsed="1"/>
+    <w:lsdException w:name="toc 3" w:semiHidden="1" w:uiPriority="39" w:unhideWhenUsed="1"/>
+    <w:lsdException w:name="toc 4" w:semiHidden="1" w:uiPriority="39" w:unhideWhenUsed="1"/>
+    <w:lsdException w:name="toc 5" w:semiHidden="1" w:uiPriority="39" w:unhideWhenUsed="1"/>
+    <w:lsdException w:name="toc 6" w:semiHidden="1" w:uiPriority="39" w:unhideWhenUsed="1"/>
+    <w:lsdException w:name="toc 7" w:semiHidden="1" w:uiPriority="39" w:unhideWhenUsed="1"/>
+    <w:lsdException w:name="toc 8" w:semiHidden="1" w:uiPriority="39" w:unhideWhenUsed="1"/>
+    <w:lsdException w:name="toc 9" w:semiHidden="1" w:uiPriority="39" w:unhideWhenUsed="1"/>
     <w:lsdException w:name="Normal Indent" w:semiHidden="1" w:unhideWhenUsed="1"/>
     <w:lsdException w:name="footnote text" w:semiHidden="1" w:unhideWhenUsed="1"/>
     <w:lsdException w:name="annotation text" w:semiHidden="1" w:unhideWhenUsed="1"/>
     <w:lsdException w:name="header" w:semiHidden="1" w:unhideWhenUsed="1"/>
     <w:lsdException w:name="footer" w:semiHidden="1" w:unhideWhenUsed="1"/>
     <w:lsdException w:name="index heading" w:semiHidden="1" w:unhideWhenUsed="1"/>
-    <w:lsdException w:name="caption" w:uiPriority="35" w:semiHidden="1" w:unhideWhenUsed="1" w:qFormat="1"/>
+    <w:lsdException w:name="caption" w:semiHidden="1" w:uiPriority="35" w:unhideWhenUsed="1" w:qFormat="1"/>
     <w:lsdException w:name="table of figures" w:semiHidden="1" w:unhideWhenUsed="1"/>
     <w:lsdException w:name="envelope address" w:semiHidden="1" w:unhideWhenUsed="1"/>
     <w:lsdException w:name="envelope return" w:semiHidden="1" w:unhideWhenUsed="1"/>
@@ -4528,7 +5264,7 @@
     <w:lsdException w:name="Title" w:uiPriority="10" w:qFormat="1"/>
     <w:lsdException w:name="Closing" w:semiHidden="1" w:unhideWhenUsed="1"/>
     <w:lsdException w:name="Signature" w:semiHidden="1" w:unhideWhenUsed="1"/>
-    <w:lsdException w:name="Default Paragraph Font" w:uiPriority="1" w:semiHidden="1" w:unhideWhenUsed="1"/>
+    <w:lsdException w:name="Default Paragraph Font" w:semiHidden="1" w:uiPriority="1" w:unhideWhenUsed="1"/>
     <w:lsdException w:name="Body Text" w:semiHidden="1" w:unhideWhenUsed="1"/>
     <w:lsdException w:name="Body Text Indent" w:semiHidden="1" w:unhideWhenUsed="1"/>
     <w:lsdException w:name="List Continue" w:semiHidden="1" w:unhideWhenUsed="1"/>
@@ -4728,8 +5464,8 @@
     <w:lsdException w:name="Subtle Reference" w:uiPriority="31" w:qFormat="1"/>
     <w:lsdException w:name="Intense Reference" w:uiPriority="32" w:qFormat="1"/>
     <w:lsdException w:name="Book Title" w:uiPriority="33" w:qFormat="1"/>
-    <w:lsdException w:name="Bibliography" w:uiPriority="37" w:semiHidden="1" w:unhideWhenUsed="1"/>
-    <w:lsdException w:name="TOC Heading" w:uiPriority="39" w:semiHidden="1" w:unhideWhenUsed="1" w:qFormat="1"/>
+    <w:lsdException w:name="Bibliography" w:semiHidden="1" w:uiPriority="37" w:unhideWhenUsed="1"/>
+    <w:lsdException w:name="TOC Heading" w:semiHidden="1" w:uiPriority="39" w:unhideWhenUsed="1" w:qFormat="1"/>
     <w:lsdException w:name="Plain Table 1" w:uiPriority="41"/>
     <w:lsdException w:name="Plain Table 2" w:uiPriority="42"/>
     <w:lsdException w:name="Plain Table 3" w:uiPriority="43"/>
@@ -4838,9 +5574,8 @@
     <w:lsdException w:name="Smart Hyperlink" w:semiHidden="1" w:unhideWhenUsed="1"/>
     <w:lsdException w:name="Hashtag" w:semiHidden="1" w:unhideWhenUsed="1"/>
     <w:lsdException w:name="Unresolved Mention" w:semiHidden="1" w:unhideWhenUsed="1"/>
-    <w:lsdException w:name="Smart Link" w:semiHidden="1" w:unhideWhenUsed="1"/>
   </w:latentStyles>
-  <w:style w:type="paragraph" w:styleId="Normal" w:default="1">
+  <w:style w:type="paragraph" w:default="1" w:styleId="Normal">
     <w:name w:val="Normal"/>
     <w:qFormat/>
     <w:rsid w:val="007F0CAA"/>
@@ -4848,12 +5583,34 @@
       <w:spacing w:after="200" w:line="276" w:lineRule="auto"/>
     </w:pPr>
   </w:style>
-  <w:style w:type="character" w:styleId="DefaultParagraphFont" w:default="1">
+  <w:style w:type="paragraph" w:styleId="Ttulo1">
+    <w:name w:val="heading 1"/>
+    <w:basedOn w:val="Normal"/>
+    <w:link w:val="Ttulo1Char"/>
+    <w:uiPriority w:val="9"/>
+    <w:qFormat/>
+    <w:rsid w:val="0080328A"/>
+    <w:pPr>
+      <w:spacing w:before="100" w:beforeAutospacing="1" w:after="100" w:afterAutospacing="1" w:line="240" w:lineRule="auto"/>
+      <w:outlineLvl w:val="0"/>
+    </w:pPr>
+    <w:rPr>
+      <w:rFonts w:ascii="Times New Roman" w:eastAsia="Times New Roman" w:hAnsi="Times New Roman" w:cs="Times New Roman"/>
+      <w:b/>
+      <w:bCs/>
+      <w:kern w:val="36"/>
+      <w:sz w:val="48"/>
+      <w:szCs w:val="48"/>
+      <w:lang w:eastAsia="pt-BR"/>
+    </w:rPr>
+  </w:style>
+  <w:style w:type="character" w:default="1" w:styleId="Fontepargpadro">
     <w:name w:val="Default Paragraph Font"/>
     <w:uiPriority w:val="1"/>
+    <w:semiHidden/>
     <w:unhideWhenUsed/>
   </w:style>
-  <w:style w:type="table" w:styleId="TableNormal" w:default="1">
+  <w:style w:type="table" w:default="1" w:styleId="Tabelanormal">
     <w:name w:val="Normal Table"/>
     <w:uiPriority w:val="99"/>
     <w:semiHidden/>
@@ -4868,16 +5625,16 @@
       </w:tblCellMar>
     </w:tblPr>
   </w:style>
-  <w:style w:type="numbering" w:styleId="NoList" w:default="1">
+  <w:style w:type="numbering" w:default="1" w:styleId="Semlista">
     <w:name w:val="No List"/>
     <w:uiPriority w:val="99"/>
     <w:semiHidden/>
     <w:unhideWhenUsed/>
   </w:style>
-  <w:style w:type="paragraph" w:styleId="Header">
+  <w:style w:type="paragraph" w:styleId="Cabealho">
     <w:name w:val="header"/>
     <w:basedOn w:val="Normal"/>
-    <w:link w:val="HeaderChar"/>
+    <w:link w:val="CabealhoChar"/>
     <w:uiPriority w:val="99"/>
     <w:unhideWhenUsed/>
     <w:rsid w:val="000425C6"/>
@@ -4889,17 +5646,17 @@
       <w:spacing w:after="0" w:line="240" w:lineRule="auto"/>
     </w:pPr>
   </w:style>
-  <w:style w:type="character" w:styleId="HeaderChar" w:customStyle="1">
-    <w:name w:val="Header Char"/>
-    <w:basedOn w:val="DefaultParagraphFont"/>
-    <w:link w:val="Header"/>
+  <w:style w:type="character" w:customStyle="1" w:styleId="CabealhoChar">
+    <w:name w:val="Cabeçalho Char"/>
+    <w:basedOn w:val="Fontepargpadro"/>
+    <w:link w:val="Cabealho"/>
     <w:uiPriority w:val="99"/>
     <w:rsid w:val="000425C6"/>
   </w:style>
-  <w:style w:type="paragraph" w:styleId="Footer">
+  <w:style w:type="paragraph" w:styleId="Rodap">
     <w:name w:val="footer"/>
     <w:basedOn w:val="Normal"/>
-    <w:link w:val="FooterChar"/>
+    <w:link w:val="RodapChar"/>
     <w:uiPriority w:val="99"/>
     <w:unhideWhenUsed/>
     <w:rsid w:val="000425C6"/>
@@ -4911,14 +5668,14 @@
       <w:spacing w:after="0" w:line="240" w:lineRule="auto"/>
     </w:pPr>
   </w:style>
-  <w:style w:type="character" w:styleId="FooterChar" w:customStyle="1">
-    <w:name w:val="Footer Char"/>
-    <w:basedOn w:val="DefaultParagraphFont"/>
-    <w:link w:val="Footer"/>
+  <w:style w:type="character" w:customStyle="1" w:styleId="RodapChar">
+    <w:name w:val="Rodapé Char"/>
+    <w:basedOn w:val="Fontepargpadro"/>
+    <w:link w:val="Rodap"/>
     <w:uiPriority w:val="99"/>
     <w:rsid w:val="000425C6"/>
   </w:style>
-  <w:style w:type="paragraph" w:styleId="ListParagraph">
+  <w:style w:type="paragraph" w:styleId="PargrafodaLista">
     <w:name w:val="List Paragraph"/>
     <w:basedOn w:val="Normal"/>
     <w:uiPriority w:val="34"/>
@@ -4931,7 +5688,7 @@
   </w:style>
   <w:style w:type="character" w:styleId="Hyperlink">
     <w:name w:val="Hyperlink"/>
-    <w:basedOn w:val="DefaultParagraphFont"/>
+    <w:basedOn w:val="Fontepargpadro"/>
     <w:uiPriority w:val="99"/>
     <w:unhideWhenUsed/>
     <w:rsid w:val="00E61AB5"/>
@@ -4940,9 +5697,9 @@
       <w:u w:val="single"/>
     </w:rPr>
   </w:style>
-  <w:style w:type="character" w:styleId="UnresolvedMention">
+  <w:style w:type="character" w:styleId="MenoPendente">
     <w:name w:val="Unresolved Mention"/>
-    <w:basedOn w:val="DefaultParagraphFont"/>
+    <w:basedOn w:val="Fontepargpadro"/>
     <w:uiPriority w:val="99"/>
     <w:semiHidden/>
     <w:unhideWhenUsed/>
@@ -4952,11 +5709,27 @@
       <w:shd w:val="clear" w:color="auto" w:fill="E1DFDD"/>
     </w:rPr>
   </w:style>
+  <w:style w:type="character" w:customStyle="1" w:styleId="Ttulo1Char">
+    <w:name w:val="Título 1 Char"/>
+    <w:basedOn w:val="Fontepargpadro"/>
+    <w:link w:val="Ttulo1"/>
+    <w:uiPriority w:val="9"/>
+    <w:rsid w:val="0080328A"/>
+    <w:rPr>
+      <w:rFonts w:ascii="Times New Roman" w:eastAsia="Times New Roman" w:hAnsi="Times New Roman" w:cs="Times New Roman"/>
+      <w:b/>
+      <w:bCs/>
+      <w:kern w:val="36"/>
+      <w:sz w:val="48"/>
+      <w:szCs w:val="48"/>
+      <w:lang w:eastAsia="pt-BR"/>
+    </w:rPr>
+  </w:style>
 </w:styles>
 </file>
 
 <file path=word/theme/theme1.xml><?xml version="1.0" encoding="utf-8"?>
-<a:theme xmlns:a="http://schemas.openxmlformats.org/drawingml/2006/main" xmlns:thm15="http://schemas.microsoft.com/office/thememl/2012/main" name="Tema do Office">
+<a:theme xmlns:a="http://schemas.openxmlformats.org/drawingml/2006/main" name="Tema do Office">
   <a:themeElements>
     <a:clrScheme name="Office">
       <a:dk1>
@@ -5251,20 +6024,20 @@
 </file>
 
 <file path=customXml/item1.xml><?xml version="1.0" encoding="utf-8"?>
+<p:properties xmlns:p="http://schemas.microsoft.com/office/2006/metadata/properties" xmlns:xsi="http://www.w3.org/2001/XMLSchema-instance" xmlns:pc="http://schemas.microsoft.com/office/infopath/2007/PartnerControls">
+  <documentManagement>
+    <_activity xmlns="d1d120f1-c6f7-40e4-bd53-a2e5c504ca60" xsi:nil="true"/>
+  </documentManagement>
+</p:properties>
+</file>
+
+<file path=customXml/item2.xml><?xml version="1.0" encoding="utf-8"?>
 <?mso-contentType ?>
 <FormTemplates xmlns="http://schemas.microsoft.com/sharepoint/v3/contenttype/forms">
   <Display>DocumentLibraryForm</Display>
   <Edit>DocumentLibraryForm</Edit>
   <New>DocumentLibraryForm</New>
 </FormTemplates>
-</file>
-
-<file path=customXml/item2.xml><?xml version="1.0" encoding="utf-8"?>
-<p:properties xmlns:p="http://schemas.microsoft.com/office/2006/metadata/properties" xmlns:xsi="http://www.w3.org/2001/XMLSchema-instance" xmlns:pc="http://schemas.microsoft.com/office/infopath/2007/PartnerControls">
-  <documentManagement>
-    <_activity xmlns="d1d120f1-c6f7-40e4-bd53-a2e5c504ca60" xsi:nil="true"/>
-  </documentManagement>
-</p:properties>
 </file>
 
 <file path=customXml/item3.xml><?xml version="1.0" encoding="utf-8"?>
@@ -5424,25 +6197,19 @@
 </file>
 
 <file path=customXml/itemProps1.xml><?xml version="1.0" encoding="utf-8"?>
-<ds:datastoreItem xmlns:ds="http://schemas.openxmlformats.org/officeDocument/2006/customXml" ds:itemID="{6C7D064E-B9B1-4DD1-96C1-B59BEDBDE508}">
+<ds:datastoreItem xmlns:ds="http://schemas.openxmlformats.org/officeDocument/2006/customXml" ds:itemID="{DEC3F211-A3ED-4D74-812F-955FD328EBB9}">
   <ds:schemaRefs>
-    <ds:schemaRef ds:uri="http://schemas.microsoft.com/sharepoint/v3/contenttype/forms"/>
+    <ds:schemaRef ds:uri="http://schemas.microsoft.com/office/2006/metadata/properties"/>
+    <ds:schemaRef ds:uri="http://schemas.microsoft.com/office/infopath/2007/PartnerControls"/>
+    <ds:schemaRef ds:uri="d1d120f1-c6f7-40e4-bd53-a2e5c504ca60"/>
   </ds:schemaRefs>
 </ds:datastoreItem>
 </file>
 
 <file path=customXml/itemProps2.xml><?xml version="1.0" encoding="utf-8"?>
-<ds:datastoreItem xmlns:ds="http://schemas.openxmlformats.org/officeDocument/2006/customXml" ds:itemID="{DEC3F211-A3ED-4D74-812F-955FD328EBB9}">
+<ds:datastoreItem xmlns:ds="http://schemas.openxmlformats.org/officeDocument/2006/customXml" ds:itemID="{6C7D064E-B9B1-4DD1-96C1-B59BEDBDE508}">
   <ds:schemaRefs>
-    <ds:schemaRef ds:uri="http://schemas.openxmlformats.org/package/2006/metadata/core-properties"/>
-    <ds:schemaRef ds:uri="http://schemas.microsoft.com/office/2006/metadata/properties"/>
-    <ds:schemaRef ds:uri="http://purl.org/dc/elements/1.1/"/>
-    <ds:schemaRef ds:uri="http://purl.org/dc/dcmitype/"/>
-    <ds:schemaRef ds:uri="d1d120f1-c6f7-40e4-bd53-a2e5c504ca60"/>
-    <ds:schemaRef ds:uri="http://schemas.microsoft.com/office/2006/documentManagement/types"/>
-    <ds:schemaRef ds:uri="http://schemas.microsoft.com/office/infopath/2007/PartnerControls"/>
-    <ds:schemaRef ds:uri="http://www.w3.org/XML/1998/namespace"/>
-    <ds:schemaRef ds:uri="http://purl.org/dc/terms/"/>
+    <ds:schemaRef ds:uri="http://schemas.microsoft.com/sharepoint/v3/contenttype/forms"/>
   </ds:schemaRefs>
 </ds:datastoreItem>
 </file>

</xml_diff>

<commit_message>
Adicionadas mais Fontes e Referências
</commit_message>
<xml_diff>
--- a/documentos/Documento - Projeto de Extensão - COM Empresa_BAROESDOCUPOM.docx
+++ b/documentos/Documento - Projeto de Extensão - COM Empresa_BAROESDOCUPOM.docx
@@ -1,6 +1,6 @@
 
 <file path=word/document.xml><?xml version="1.0" encoding="utf-8"?>
-<w:document xmlns:wpc="http://schemas.microsoft.com/office/word/2010/wordprocessingCanvas" xmlns:cx="http://schemas.microsoft.com/office/drawing/2014/chartex" xmlns:cx1="http://schemas.microsoft.com/office/drawing/2015/9/8/chartex" xmlns:cx2="http://schemas.microsoft.com/office/drawing/2015/10/21/chartex" xmlns:cx3="http://schemas.microsoft.com/office/drawing/2016/5/9/chartex" xmlns:cx4="http://schemas.microsoft.com/office/drawing/2016/5/10/chartex" xmlns:cx5="http://schemas.microsoft.com/office/drawing/2016/5/11/chartex" xmlns:cx6="http://schemas.microsoft.com/office/drawing/2016/5/12/chartex" xmlns:cx7="http://schemas.microsoft.com/office/drawing/2016/5/13/chartex" xmlns:cx8="http://schemas.microsoft.com/office/drawing/2016/5/14/chartex" xmlns:mc="http://schemas.openxmlformats.org/markup-compatibility/2006" xmlns:aink="http://schemas.microsoft.com/office/drawing/2016/ink" xmlns:am3d="http://schemas.microsoft.com/office/drawing/2017/model3d" xmlns:o="urn:schemas-microsoft-com:office:office" xmlns:r="http://schemas.openxmlformats.org/officeDocument/2006/relationships" xmlns:m="http://schemas.openxmlformats.org/officeDocument/2006/math" xmlns:v="urn:schemas-microsoft-com:vml" xmlns:wp14="http://schemas.microsoft.com/office/word/2010/wordprocessingDrawing" xmlns:wp="http://schemas.openxmlformats.org/drawingml/2006/wordprocessingDrawing" xmlns:w10="urn:schemas-microsoft-com:office:word" xmlns:w="http://schemas.openxmlformats.org/wordprocessingml/2006/main" xmlns:w14="http://schemas.microsoft.com/office/word/2010/wordml" xmlns:w15="http://schemas.microsoft.com/office/word/2012/wordml" xmlns:w16cid="http://schemas.microsoft.com/office/word/2016/wordml/cid" xmlns:w16se="http://schemas.microsoft.com/office/word/2015/wordml/symex" xmlns:wpg="http://schemas.microsoft.com/office/word/2010/wordprocessingGroup" xmlns:wpi="http://schemas.microsoft.com/office/word/2010/wordprocessingInk" xmlns:wne="http://schemas.microsoft.com/office/word/2006/wordml" xmlns:wps="http://schemas.microsoft.com/office/word/2010/wordprocessingShape" mc:Ignorable="w14 w15 w16se w16cid wp14">
+<w:document xmlns:wpc="http://schemas.microsoft.com/office/word/2010/wordprocessingCanvas" xmlns:cx="http://schemas.microsoft.com/office/drawing/2014/chartex" xmlns:cx1="http://schemas.microsoft.com/office/drawing/2015/9/8/chartex" xmlns:cx2="http://schemas.microsoft.com/office/drawing/2015/10/21/chartex" xmlns:cx3="http://schemas.microsoft.com/office/drawing/2016/5/9/chartex" xmlns:cx4="http://schemas.microsoft.com/office/drawing/2016/5/10/chartex" xmlns:cx5="http://schemas.microsoft.com/office/drawing/2016/5/11/chartex" xmlns:cx6="http://schemas.microsoft.com/office/drawing/2016/5/12/chartex" xmlns:cx7="http://schemas.microsoft.com/office/drawing/2016/5/13/chartex" xmlns:cx8="http://schemas.microsoft.com/office/drawing/2016/5/14/chartex" xmlns:mc="http://schemas.openxmlformats.org/markup-compatibility/2006" xmlns:aink="http://schemas.microsoft.com/office/drawing/2016/ink" xmlns:am3d="http://schemas.microsoft.com/office/drawing/2017/model3d" xmlns:o="urn:schemas-microsoft-com:office:office" xmlns:oel="http://schemas.microsoft.com/office/2019/extlst" xmlns:r="http://schemas.openxmlformats.org/officeDocument/2006/relationships" xmlns:m="http://schemas.openxmlformats.org/officeDocument/2006/math" xmlns:v="urn:schemas-microsoft-com:vml" xmlns:wp14="http://schemas.microsoft.com/office/word/2010/wordprocessingDrawing" xmlns:wp="http://schemas.openxmlformats.org/drawingml/2006/wordprocessingDrawing" xmlns:w10="urn:schemas-microsoft-com:office:word" xmlns:w="http://schemas.openxmlformats.org/wordprocessingml/2006/main" xmlns:w14="http://schemas.microsoft.com/office/word/2010/wordml" xmlns:w15="http://schemas.microsoft.com/office/word/2012/wordml" xmlns:w16cex="http://schemas.microsoft.com/office/word/2018/wordml/cex" xmlns:w16cid="http://schemas.microsoft.com/office/word/2016/wordml/cid" xmlns:w16="http://schemas.microsoft.com/office/word/2018/wordml" xmlns:w16du="http://schemas.microsoft.com/office/word/2023/wordml/word16du" xmlns:w16sdtdh="http://schemas.microsoft.com/office/word/2020/wordml/sdtdatahash" xmlns:w16sdtfl="http://schemas.microsoft.com/office/word/2024/wordml/sdtformatlock" xmlns:w16se="http://schemas.microsoft.com/office/word/2015/wordml/symex" xmlns:wpg="http://schemas.microsoft.com/office/word/2010/wordprocessingGroup" xmlns:wpi="http://schemas.microsoft.com/office/word/2010/wordprocessingInk" xmlns:wne="http://schemas.microsoft.com/office/word/2006/wordml" xmlns:wps="http://schemas.microsoft.com/office/word/2010/wordprocessingShape" mc:Ignorable="w14 w15 w16se w16cid w16 w16cex w16sdtdh w16sdtfl w16du wp14">
   <w:body>
     <w:p>
       <w:pPr>
@@ -945,7 +945,7 @@
           </w:tcPr>
           <w:p>
             <w:pPr>
-              <w:pStyle w:val="PargrafodaLista"/>
+              <w:pStyle w:val="ListParagraph"/>
               <w:numPr>
                 <w:ilvl w:val="0"/>
                 <w:numId w:val="4"/>
@@ -1106,7 +1106,7 @@
           </w:tcPr>
           <w:p>
             <w:pPr>
-              <w:pStyle w:val="PargrafodaLista"/>
+              <w:pStyle w:val="ListParagraph"/>
               <w:numPr>
                 <w:ilvl w:val="0"/>
                 <w:numId w:val="2"/>
@@ -1130,7 +1130,7 @@
           </w:p>
           <w:p>
             <w:pPr>
-              <w:pStyle w:val="PargrafodaLista"/>
+              <w:pStyle w:val="ListParagraph"/>
               <w:numPr>
                 <w:ilvl w:val="0"/>
                 <w:numId w:val="3"/>
@@ -1909,8 +1909,6 @@
           <w:szCs w:val="20"/>
         </w:rPr>
       </w:pPr>
-      <w:bookmarkStart w:id="0" w:name="_GoBack"/>
-      <w:bookmarkEnd w:id="0"/>
     </w:p>
     <w:p>
       <w:pPr>
@@ -3272,61 +3270,22 @@
                 <w:rFonts w:ascii="Arial" w:eastAsia="Arial" w:hAnsi="Arial" w:cs="Arial"/>
                 <w:sz w:val="20"/>
                 <w:szCs w:val="20"/>
+                <w:lang w:val="en-US"/>
               </w:rPr>
             </w:pPr>
             <w:hyperlink r:id="rId13" w:history="1">
               <w:r>
                 <w:rPr>
                   <w:rStyle w:val="Hyperlink"/>
+                  <w:lang w:val="en-US"/>
                 </w:rPr>
-                <w:t xml:space="preserve">Dash </w:t>
+                <w:t xml:space="preserve">Dash Documentation &amp; User Guide | </w:t>
               </w:r>
               <w:proofErr w:type="spellStart"/>
               <w:r>
                 <w:rPr>
                   <w:rStyle w:val="Hyperlink"/>
-                </w:rPr>
-                <w:t>Documentation</w:t>
-              </w:r>
-              <w:proofErr w:type="spellEnd"/>
-              <w:r>
-                <w:rPr>
-                  <w:rStyle w:val="Hyperlink"/>
-                </w:rPr>
-                <w:t xml:space="preserve"> &amp; </w:t>
-              </w:r>
-              <w:proofErr w:type="spellStart"/>
-              <w:r>
-                <w:rPr>
-                  <w:rStyle w:val="Hyperlink"/>
-                </w:rPr>
-                <w:t>User</w:t>
-              </w:r>
-              <w:proofErr w:type="spellEnd"/>
-              <w:r>
-                <w:rPr>
-                  <w:rStyle w:val="Hyperlink"/>
-                </w:rPr>
-                <w:t xml:space="preserve"> </w:t>
-              </w:r>
-              <w:proofErr w:type="spellStart"/>
-              <w:r>
-                <w:rPr>
-                  <w:rStyle w:val="Hyperlink"/>
-                </w:rPr>
-                <w:t>Guide</w:t>
-              </w:r>
-              <w:proofErr w:type="spellEnd"/>
-              <w:r>
-                <w:rPr>
-                  <w:rStyle w:val="Hyperlink"/>
-                </w:rPr>
-                <w:t xml:space="preserve"> | </w:t>
-              </w:r>
-              <w:proofErr w:type="spellStart"/>
-              <w:r>
-                <w:rPr>
-                  <w:rStyle w:val="Hyperlink"/>
+                  <w:lang w:val="en-US"/>
                 </w:rPr>
                 <w:t>Plotly</w:t>
               </w:r>
@@ -3611,16 +3570,27 @@
                 <w:rFonts w:ascii="Arial" w:eastAsia="Arial" w:hAnsi="Arial" w:cs="Arial"/>
                 <w:sz w:val="20"/>
                 <w:szCs w:val="20"/>
-              </w:rPr>
-            </w:pPr>
+                <w:lang w:val="en-US"/>
+              </w:rPr>
+            </w:pPr>
+            <w:r>
+              <w:rPr>
+                <w:rFonts w:ascii="Arial" w:eastAsia="Arial" w:hAnsi="Arial" w:cs="Arial"/>
+                <w:sz w:val="20"/>
+                <w:szCs w:val="20"/>
+                <w:lang w:val="en-US"/>
+              </w:rPr>
+              <w:t xml:space="preserve">Building Data Apps in Python – </w:t>
+            </w:r>
             <w:proofErr w:type="spellStart"/>
             <w:r>
               <w:rPr>
                 <w:rFonts w:ascii="Arial" w:eastAsia="Arial" w:hAnsi="Arial" w:cs="Arial"/>
                 <w:sz w:val="20"/>
                 <w:szCs w:val="20"/>
-              </w:rPr>
-              <w:t>Building</w:t>
+                <w:lang w:val="en-US"/>
+              </w:rPr>
+              <w:t>Ploty</w:t>
             </w:r>
             <w:proofErr w:type="spellEnd"/>
             <w:r>
@@ -3628,24 +3598,7 @@
                 <w:rFonts w:ascii="Arial" w:eastAsia="Arial" w:hAnsi="Arial" w:cs="Arial"/>
                 <w:sz w:val="20"/>
                 <w:szCs w:val="20"/>
-              </w:rPr>
-              <w:t xml:space="preserve"> Data Apps in Python – </w:t>
-            </w:r>
-            <w:proofErr w:type="spellStart"/>
-            <w:r>
-              <w:rPr>
-                <w:rFonts w:ascii="Arial" w:eastAsia="Arial" w:hAnsi="Arial" w:cs="Arial"/>
-                <w:sz w:val="20"/>
-                <w:szCs w:val="20"/>
-              </w:rPr>
-              <w:t>Ploty</w:t>
-            </w:r>
-            <w:proofErr w:type="spellEnd"/>
-            <w:r>
-              <w:rPr>
-                <w:rFonts w:ascii="Arial" w:eastAsia="Arial" w:hAnsi="Arial" w:cs="Arial"/>
-                <w:sz w:val="20"/>
-                <w:szCs w:val="20"/>
+                <w:lang w:val="en-US"/>
               </w:rPr>
               <w:t xml:space="preserve"> Dash</w:t>
             </w:r>
@@ -3658,26 +3611,23 @@
           <w:p>
             <w:pPr>
               <w:jc w:val="both"/>
+              <w:rPr>
+                <w:lang w:val="en-US"/>
+              </w:rPr>
             </w:pPr>
             <w:hyperlink r:id="rId18" w:history="1">
-              <w:proofErr w:type="spellStart"/>
               <w:r>
                 <w:rPr>
                   <w:rStyle w:val="Hyperlink"/>
+                  <w:lang w:val="en-US"/>
                 </w:rPr>
-                <w:t>Building</w:t>
-              </w:r>
-              <w:proofErr w:type="spellEnd"/>
-              <w:r>
-                <w:rPr>
-                  <w:rStyle w:val="Hyperlink"/>
-                </w:rPr>
-                <w:t xml:space="preserve"> Data Apps in Python - </w:t>
+                <w:t xml:space="preserve">Building Data Apps in Python - </w:t>
               </w:r>
               <w:proofErr w:type="spellStart"/>
               <w:r>
                 <w:rPr>
                   <w:rStyle w:val="Hyperlink"/>
+                  <w:lang w:val="en-US"/>
                 </w:rPr>
                 <w:t>Plotly</w:t>
               </w:r>
@@ -3685,6 +3635,7 @@
               <w:r>
                 <w:rPr>
                   <w:rStyle w:val="Hyperlink"/>
+                  <w:lang w:val="en-US"/>
                 </w:rPr>
                 <w:t xml:space="preserve"> Dash - YouTube</w:t>
               </w:r>
@@ -3709,10 +3660,9 @@
                 <w:kern w:val="36"/>
                 <w:sz w:val="20"/>
                 <w:szCs w:val="20"/>
-                <w:lang w:eastAsia="pt-BR"/>
-              </w:rPr>
-            </w:pPr>
-            <w:proofErr w:type="spellStart"/>
+                <w:lang w:val="en-US" w:eastAsia="pt-BR"/>
+              </w:rPr>
+            </w:pPr>
             <w:r>
               <w:rPr>
                 <w:rFonts w:ascii="Arial" w:eastAsia="Times New Roman" w:hAnsi="Arial" w:cs="Arial"/>
@@ -3721,11 +3671,11 @@
                 <w:kern w:val="36"/>
                 <w:sz w:val="20"/>
                 <w:szCs w:val="20"/>
-                <w:lang w:eastAsia="pt-BR"/>
-              </w:rPr>
-              <w:t>Introduction</w:t>
-            </w:r>
-            <w:proofErr w:type="spellEnd"/>
+                <w:lang w:val="en-US" w:eastAsia="pt-BR"/>
+              </w:rPr>
+              <w:t xml:space="preserve">Introduction to Dash </w:t>
+            </w:r>
+            <w:proofErr w:type="spellStart"/>
             <w:r>
               <w:rPr>
                 <w:rFonts w:ascii="Arial" w:eastAsia="Times New Roman" w:hAnsi="Arial" w:cs="Arial"/>
@@ -3734,11 +3684,11 @@
                 <w:kern w:val="36"/>
                 <w:sz w:val="20"/>
                 <w:szCs w:val="20"/>
-                <w:lang w:eastAsia="pt-BR"/>
-              </w:rPr>
-              <w:t xml:space="preserve"> </w:t>
-            </w:r>
-            <w:proofErr w:type="spellStart"/>
+                <w:lang w:val="en-US" w:eastAsia="pt-BR"/>
+              </w:rPr>
+              <w:t>Plotly</w:t>
+            </w:r>
+            <w:proofErr w:type="spellEnd"/>
             <w:r>
               <w:rPr>
                 <w:rFonts w:ascii="Arial" w:eastAsia="Times New Roman" w:hAnsi="Arial" w:cs="Arial"/>
@@ -3747,74 +3697,9 @@
                 <w:kern w:val="36"/>
                 <w:sz w:val="20"/>
                 <w:szCs w:val="20"/>
-                <w:lang w:eastAsia="pt-BR"/>
-              </w:rPr>
-              <w:t>to</w:t>
-            </w:r>
-            <w:proofErr w:type="spellEnd"/>
-            <w:r>
-              <w:rPr>
-                <w:rFonts w:ascii="Arial" w:eastAsia="Times New Roman" w:hAnsi="Arial" w:cs="Arial"/>
-                <w:bCs/>
-                <w:color w:val="0F0F0F"/>
-                <w:kern w:val="36"/>
-                <w:sz w:val="20"/>
-                <w:szCs w:val="20"/>
-                <w:lang w:eastAsia="pt-BR"/>
-              </w:rPr>
-              <w:t xml:space="preserve"> Dash </w:t>
-            </w:r>
-            <w:proofErr w:type="spellStart"/>
-            <w:r>
-              <w:rPr>
-                <w:rFonts w:ascii="Arial" w:eastAsia="Times New Roman" w:hAnsi="Arial" w:cs="Arial"/>
-                <w:bCs/>
-                <w:color w:val="0F0F0F"/>
-                <w:kern w:val="36"/>
-                <w:sz w:val="20"/>
-                <w:szCs w:val="20"/>
-                <w:lang w:eastAsia="pt-BR"/>
-              </w:rPr>
-              <w:t>Plotly</w:t>
-            </w:r>
-            <w:proofErr w:type="spellEnd"/>
-            <w:r>
-              <w:rPr>
-                <w:rFonts w:ascii="Arial" w:eastAsia="Times New Roman" w:hAnsi="Arial" w:cs="Arial"/>
-                <w:bCs/>
-                <w:color w:val="0F0F0F"/>
-                <w:kern w:val="36"/>
-                <w:sz w:val="20"/>
-                <w:szCs w:val="20"/>
-                <w:lang w:eastAsia="pt-BR"/>
-              </w:rPr>
-              <w:t xml:space="preserve"> - </w:t>
-            </w:r>
-            <w:proofErr w:type="spellStart"/>
-            <w:r>
-              <w:rPr>
-                <w:rFonts w:ascii="Arial" w:eastAsia="Times New Roman" w:hAnsi="Arial" w:cs="Arial"/>
-                <w:bCs/>
-                <w:color w:val="0F0F0F"/>
-                <w:kern w:val="36"/>
-                <w:sz w:val="20"/>
-                <w:szCs w:val="20"/>
-                <w:lang w:eastAsia="pt-BR"/>
-              </w:rPr>
-              <w:t>Interactive</w:t>
-            </w:r>
-            <w:proofErr w:type="spellEnd"/>
-            <w:r>
-              <w:rPr>
-                <w:rFonts w:ascii="Arial" w:eastAsia="Times New Roman" w:hAnsi="Arial" w:cs="Arial"/>
-                <w:bCs/>
-                <w:color w:val="0F0F0F"/>
-                <w:kern w:val="36"/>
-                <w:sz w:val="20"/>
-                <w:szCs w:val="20"/>
-                <w:lang w:eastAsia="pt-BR"/>
-              </w:rPr>
-              <w:t xml:space="preserve"> Dashboards in Python</w:t>
+                <w:lang w:val="en-US" w:eastAsia="pt-BR"/>
+              </w:rPr>
+              <w:t xml:space="preserve"> - Interactive Dashboards in Python</w:t>
             </w:r>
           </w:p>
           <w:p>
@@ -3824,6 +3709,7 @@
                 <w:rFonts w:ascii="Arial" w:eastAsia="Arial" w:hAnsi="Arial" w:cs="Arial"/>
                 <w:sz w:val="20"/>
                 <w:szCs w:val="20"/>
+                <w:lang w:val="en-US"/>
               </w:rPr>
             </w:pPr>
           </w:p>
@@ -3835,40 +3721,23 @@
           <w:p>
             <w:pPr>
               <w:jc w:val="both"/>
+              <w:rPr>
+                <w:lang w:val="en-US"/>
+              </w:rPr>
             </w:pPr>
             <w:hyperlink r:id="rId19" w:history="1">
-              <w:proofErr w:type="spellStart"/>
               <w:r>
                 <w:rPr>
                   <w:rStyle w:val="Hyperlink"/>
+                  <w:lang w:val="en-US"/>
                 </w:rPr>
-                <w:t>Introduction</w:t>
-              </w:r>
-              <w:proofErr w:type="spellEnd"/>
-              <w:r>
-                <w:rPr>
-                  <w:rStyle w:val="Hyperlink"/>
-                </w:rPr>
-                <w:t xml:space="preserve"> </w:t>
+                <w:t xml:space="preserve">Introduction to Dash </w:t>
               </w:r>
               <w:proofErr w:type="spellStart"/>
               <w:r>
                 <w:rPr>
                   <w:rStyle w:val="Hyperlink"/>
-                </w:rPr>
-                <w:t>to</w:t>
-              </w:r>
-              <w:proofErr w:type="spellEnd"/>
-              <w:r>
-                <w:rPr>
-                  <w:rStyle w:val="Hyperlink"/>
-                </w:rPr>
-                <w:t xml:space="preserve"> Dash </w:t>
-              </w:r>
-              <w:proofErr w:type="spellStart"/>
-              <w:r>
-                <w:rPr>
-                  <w:rStyle w:val="Hyperlink"/>
+                  <w:lang w:val="en-US"/>
                 </w:rPr>
                 <w:t>Plotly</w:t>
               </w:r>
@@ -3876,22 +3745,9 @@
               <w:r>
                 <w:rPr>
                   <w:rStyle w:val="Hyperlink"/>
+                  <w:lang w:val="en-US"/>
                 </w:rPr>
-                <w:t xml:space="preserve"> - </w:t>
-              </w:r>
-              <w:proofErr w:type="spellStart"/>
-              <w:r>
-                <w:rPr>
-                  <w:rStyle w:val="Hyperlink"/>
-                </w:rPr>
-                <w:t>Interactive</w:t>
-              </w:r>
-              <w:proofErr w:type="spellEnd"/>
-              <w:r>
-                <w:rPr>
-                  <w:rStyle w:val="Hyperlink"/>
-                </w:rPr>
-                <w:t xml:space="preserve"> Dashboards in Python</w:t>
+                <w:t xml:space="preserve"> - Interactive Dashboards in Python</w:t>
               </w:r>
             </w:hyperlink>
           </w:p>
@@ -3904,7 +3760,7 @@
           </w:tcPr>
           <w:p>
             <w:pPr>
-              <w:pStyle w:val="Ttulo1"/>
+              <w:pStyle w:val="Heading1"/>
               <w:shd w:val="clear" w:color="auto" w:fill="FFFFFF"/>
               <w:spacing w:before="0" w:beforeAutospacing="0" w:after="0" w:afterAutospacing="0"/>
               <w:jc w:val="both"/>
@@ -3914,9 +3770,9 @@
                 <w:color w:val="0F0F0F"/>
                 <w:sz w:val="20"/>
                 <w:szCs w:val="20"/>
-              </w:rPr>
-            </w:pPr>
-            <w:proofErr w:type="spellStart"/>
+                <w:lang w:val="en-US"/>
+              </w:rPr>
+            </w:pPr>
             <w:r>
               <w:rPr>
                 <w:rFonts w:ascii="Arial" w:hAnsi="Arial" w:cs="Arial"/>
@@ -3924,10 +3780,11 @@
                 <w:color w:val="0F0F0F"/>
                 <w:sz w:val="20"/>
                 <w:szCs w:val="20"/>
-              </w:rPr>
-              <w:t>Getting</w:t>
-            </w:r>
-            <w:proofErr w:type="spellEnd"/>
+                <w:lang w:val="en-US"/>
+              </w:rPr>
+              <w:t xml:space="preserve">Getting Started </w:t>
+            </w:r>
+            <w:proofErr w:type="gramStart"/>
             <w:r>
               <w:rPr>
                 <w:rFonts w:ascii="Arial" w:hAnsi="Arial" w:cs="Arial"/>
@@ -3935,10 +3792,11 @@
                 <w:color w:val="0F0F0F"/>
                 <w:sz w:val="20"/>
                 <w:szCs w:val="20"/>
-              </w:rPr>
-              <w:t xml:space="preserve"> </w:t>
-            </w:r>
-            <w:proofErr w:type="spellStart"/>
+                <w:lang w:val="en-US"/>
+              </w:rPr>
+              <w:t>With</w:t>
+            </w:r>
+            <w:proofErr w:type="gramEnd"/>
             <w:r>
               <w:rPr>
                 <w:rFonts w:ascii="Arial" w:hAnsi="Arial" w:cs="Arial"/>
@@ -3946,10 +3804,11 @@
                 <w:color w:val="0F0F0F"/>
                 <w:sz w:val="20"/>
                 <w:szCs w:val="20"/>
-              </w:rPr>
-              <w:t>Started</w:t>
-            </w:r>
-            <w:proofErr w:type="spellEnd"/>
+                <w:lang w:val="en-US"/>
+              </w:rPr>
+              <w:t xml:space="preserve"> Dash: Easy Data Visualization </w:t>
+            </w:r>
+            <w:proofErr w:type="gramStart"/>
             <w:r>
               <w:rPr>
                 <w:rFonts w:ascii="Arial" w:hAnsi="Arial" w:cs="Arial"/>
@@ -3957,10 +3816,11 @@
                 <w:color w:val="0F0F0F"/>
                 <w:sz w:val="20"/>
                 <w:szCs w:val="20"/>
-              </w:rPr>
-              <w:t xml:space="preserve"> </w:t>
-            </w:r>
-            <w:proofErr w:type="spellStart"/>
+                <w:lang w:val="en-US"/>
+              </w:rPr>
+              <w:t>In</w:t>
+            </w:r>
+            <w:proofErr w:type="gramEnd"/>
             <w:r>
               <w:rPr>
                 <w:rFonts w:ascii="Arial" w:hAnsi="Arial" w:cs="Arial"/>
@@ -3968,85 +3828,9 @@
                 <w:color w:val="0F0F0F"/>
                 <w:sz w:val="20"/>
                 <w:szCs w:val="20"/>
-              </w:rPr>
-              <w:t>With</w:t>
-            </w:r>
-            <w:proofErr w:type="spellEnd"/>
-            <w:r>
-              <w:rPr>
-                <w:rFonts w:ascii="Arial" w:hAnsi="Arial" w:cs="Arial"/>
-                <w:b w:val="0"/>
-                <w:color w:val="0F0F0F"/>
-                <w:sz w:val="20"/>
-                <w:szCs w:val="20"/>
-              </w:rPr>
-              <w:t xml:space="preserve"> Dash: </w:t>
-            </w:r>
-            <w:proofErr w:type="spellStart"/>
-            <w:r>
-              <w:rPr>
-                <w:rFonts w:ascii="Arial" w:hAnsi="Arial" w:cs="Arial"/>
-                <w:b w:val="0"/>
-                <w:color w:val="0F0F0F"/>
-                <w:sz w:val="20"/>
-                <w:szCs w:val="20"/>
-              </w:rPr>
-              <w:t>Easy</w:t>
-            </w:r>
-            <w:proofErr w:type="spellEnd"/>
-            <w:r>
-              <w:rPr>
-                <w:rFonts w:ascii="Arial" w:hAnsi="Arial" w:cs="Arial"/>
-                <w:b w:val="0"/>
-                <w:color w:val="0F0F0F"/>
-                <w:sz w:val="20"/>
-                <w:szCs w:val="20"/>
-              </w:rPr>
-              <w:t xml:space="preserve"> Data </w:t>
-            </w:r>
-            <w:proofErr w:type="spellStart"/>
-            <w:r>
-              <w:rPr>
-                <w:rFonts w:ascii="Arial" w:hAnsi="Arial" w:cs="Arial"/>
-                <w:b w:val="0"/>
-                <w:color w:val="0F0F0F"/>
-                <w:sz w:val="20"/>
-                <w:szCs w:val="20"/>
-              </w:rPr>
-              <w:t>Visualization</w:t>
-            </w:r>
-            <w:proofErr w:type="spellEnd"/>
-            <w:r>
-              <w:rPr>
-                <w:rFonts w:ascii="Arial" w:hAnsi="Arial" w:cs="Arial"/>
-                <w:b w:val="0"/>
-                <w:color w:val="0F0F0F"/>
-                <w:sz w:val="20"/>
-                <w:szCs w:val="20"/>
-              </w:rPr>
-              <w:t xml:space="preserve"> In Python - </w:t>
-            </w:r>
-            <w:proofErr w:type="spellStart"/>
-            <w:r>
-              <w:rPr>
-                <w:rFonts w:ascii="Arial" w:hAnsi="Arial" w:cs="Arial"/>
-                <w:b w:val="0"/>
-                <w:color w:val="0F0F0F"/>
-                <w:sz w:val="20"/>
-                <w:szCs w:val="20"/>
-              </w:rPr>
-              <w:t>Part</w:t>
-            </w:r>
-            <w:proofErr w:type="spellEnd"/>
-            <w:r>
-              <w:rPr>
-                <w:rFonts w:ascii="Arial" w:hAnsi="Arial" w:cs="Arial"/>
-                <w:b w:val="0"/>
-                <w:color w:val="0F0F0F"/>
-                <w:sz w:val="20"/>
-                <w:szCs w:val="20"/>
-              </w:rPr>
-              <w:t xml:space="preserve"> 1/3</w:t>
+                <w:lang w:val="en-US"/>
+              </w:rPr>
+              <w:t xml:space="preserve"> Python - Part 1/3</w:t>
             </w:r>
           </w:p>
           <w:p>
@@ -4061,7 +3845,7 @@
                 <w:kern w:val="36"/>
                 <w:sz w:val="20"/>
                 <w:szCs w:val="20"/>
-                <w:lang w:eastAsia="pt-BR"/>
+                <w:lang w:val="en-US" w:eastAsia="pt-BR"/>
               </w:rPr>
             </w:pPr>
           </w:p>
@@ -4073,91 +3857,467 @@
           <w:p>
             <w:pPr>
               <w:jc w:val="both"/>
+              <w:rPr>
+                <w:lang w:val="en-US"/>
+              </w:rPr>
             </w:pPr>
             <w:hyperlink r:id="rId20" w:history="1">
-              <w:proofErr w:type="spellStart"/>
+              <w:r>
+                <w:rPr>
+                  <w:rStyle w:val="Hyperlink"/>
+                  <w:lang w:val="en-US"/>
+                </w:rPr>
+                <w:t xml:space="preserve">Getting Started </w:t>
+              </w:r>
+              <w:proofErr w:type="gramStart"/>
+              <w:r>
+                <w:rPr>
+                  <w:rStyle w:val="Hyperlink"/>
+                  <w:lang w:val="en-US"/>
+                </w:rPr>
+                <w:t>With</w:t>
+              </w:r>
+              <w:proofErr w:type="gramEnd"/>
+              <w:r>
+                <w:rPr>
+                  <w:rStyle w:val="Hyperlink"/>
+                  <w:lang w:val="en-US"/>
+                </w:rPr>
+                <w:t xml:space="preserve"> Dash: Easy Data Visualization </w:t>
+              </w:r>
+              <w:proofErr w:type="gramStart"/>
+              <w:r>
+                <w:rPr>
+                  <w:rStyle w:val="Hyperlink"/>
+                  <w:lang w:val="en-US"/>
+                </w:rPr>
+                <w:t>In</w:t>
+              </w:r>
+              <w:proofErr w:type="gramEnd"/>
+              <w:r>
+                <w:rPr>
+                  <w:rStyle w:val="Hyperlink"/>
+                  <w:lang w:val="en-US"/>
+                </w:rPr>
+                <w:t xml:space="preserve"> Python - Part 1/3</w:t>
+              </w:r>
+            </w:hyperlink>
+          </w:p>
+        </w:tc>
+      </w:tr>
+      <w:tr>
+        <w:tc>
+          <w:tcPr>
+            <w:tcW w:w="3046" w:type="dxa"/>
+          </w:tcPr>
+          <w:p>
+            <w:pPr>
+              <w:pStyle w:val="Heading1"/>
+              <w:shd w:val="clear" w:color="auto" w:fill="FFFFFF"/>
+              <w:spacing w:before="0" w:beforeAutospacing="0" w:after="0" w:afterAutospacing="0"/>
+              <w:jc w:val="both"/>
+              <w:rPr>
+                <w:rFonts w:ascii="Arial" w:hAnsi="Arial" w:cs="Arial"/>
+                <w:b w:val="0"/>
+                <w:color w:val="0F0F0F"/>
+                <w:sz w:val="20"/>
+                <w:szCs w:val="20"/>
+                <w:lang w:val="en-US"/>
+              </w:rPr>
+            </w:pPr>
+            <w:r>
+              <w:rPr>
+                <w:rFonts w:ascii="Arial" w:hAnsi="Arial" w:cs="Arial"/>
+                <w:b w:val="0"/>
+                <w:color w:val="0F0F0F"/>
+                <w:sz w:val="20"/>
+                <w:szCs w:val="20"/>
+                <w:lang w:val="en-US"/>
+              </w:rPr>
+              <w:t xml:space="preserve">Dropdown </w:t>
+            </w:r>
+            <w:proofErr w:type="spellStart"/>
+            <w:r>
+              <w:rPr>
+                <w:rFonts w:ascii="Arial" w:hAnsi="Arial" w:cs="Arial"/>
+                <w:b w:val="0"/>
+                <w:color w:val="0F0F0F"/>
+                <w:sz w:val="20"/>
+                <w:szCs w:val="20"/>
+                <w:lang w:val="en-US"/>
+              </w:rPr>
+              <w:t>Plotly</w:t>
+            </w:r>
+            <w:proofErr w:type="spellEnd"/>
+            <w:r>
+              <w:rPr>
+                <w:rFonts w:ascii="Arial" w:hAnsi="Arial" w:cs="Arial"/>
+                <w:b w:val="0"/>
+                <w:color w:val="0F0F0F"/>
+                <w:sz w:val="20"/>
+                <w:szCs w:val="20"/>
+                <w:lang w:val="en-US"/>
+              </w:rPr>
+              <w:t xml:space="preserve"> Dash </w:t>
+            </w:r>
+          </w:p>
+        </w:tc>
+        <w:tc>
+          <w:tcPr>
+            <w:tcW w:w="6299" w:type="dxa"/>
+          </w:tcPr>
+          <w:p>
+            <w:pPr>
+              <w:jc w:val="both"/>
+              <w:rPr>
+                <w:lang w:val="en-US"/>
+              </w:rPr>
+            </w:pPr>
+            <w:hyperlink r:id="rId21" w:history="1">
+              <w:r>
+                <w:rPr>
+                  <w:rStyle w:val="Hyperlink"/>
+                  <w:lang w:val="en-US"/>
+                </w:rPr>
+                <w:t>https://dash.plotly.com/dash-core-components/dropdown</w:t>
+              </w:r>
+            </w:hyperlink>
+          </w:p>
+        </w:tc>
+      </w:tr>
+      <w:tr>
+        <w:tc>
+          <w:tcPr>
+            <w:tcW w:w="3046" w:type="dxa"/>
+          </w:tcPr>
+          <w:p>
+            <w:pPr>
+              <w:pStyle w:val="Heading1"/>
+              <w:spacing w:after="0" w:afterAutospacing="0"/>
+              <w:jc w:val="both"/>
+              <w:rPr>
+                <w:rFonts w:ascii="Arial" w:hAnsi="Arial" w:cs="Arial"/>
+                <w:b w:val="0"/>
+                <w:bCs w:val="0"/>
+                <w:color w:val="0F0F0F"/>
+                <w:sz w:val="20"/>
+                <w:szCs w:val="20"/>
+              </w:rPr>
+            </w:pPr>
+            <w:r>
+              <w:rPr>
+                <w:rFonts w:ascii="Arial" w:hAnsi="Arial" w:cs="Arial"/>
+                <w:b w:val="0"/>
+                <w:bCs w:val="0"/>
+                <w:color w:val="0F0F0F"/>
+                <w:sz w:val="20"/>
+                <w:szCs w:val="20"/>
+              </w:rPr>
+              <w:t>Como fazer um Dashboard em Python – Utilizando Dash</w:t>
+            </w:r>
+          </w:p>
+          <w:p>
+            <w:pPr>
+              <w:pStyle w:val="Heading1"/>
+              <w:shd w:val="clear" w:color="auto" w:fill="FFFFFF"/>
+              <w:spacing w:before="0" w:beforeAutospacing="0" w:after="0" w:afterAutospacing="0"/>
+              <w:jc w:val="both"/>
+              <w:rPr>
+                <w:rFonts w:ascii="Arial" w:hAnsi="Arial" w:cs="Arial"/>
+                <w:b w:val="0"/>
+                <w:color w:val="0F0F0F"/>
+                <w:sz w:val="20"/>
+                <w:szCs w:val="20"/>
+              </w:rPr>
+            </w:pPr>
+          </w:p>
+        </w:tc>
+        <w:tc>
+          <w:tcPr>
+            <w:tcW w:w="6299" w:type="dxa"/>
+          </w:tcPr>
+          <w:p>
+            <w:pPr>
+              <w:jc w:val="both"/>
+            </w:pPr>
+            <w:hyperlink r:id="rId22" w:history="1">
               <w:r>
                 <w:rPr>
                   <w:rStyle w:val="Hyperlink"/>
                 </w:rPr>
-                <w:t>Getting</w:t>
+                <w:t>https://blog.imam.com.br/como-fazer-um-dashboard-em-python-utilizando-dash/</w:t>
               </w:r>
-              <w:proofErr w:type="spellEnd"/>
+            </w:hyperlink>
+          </w:p>
+        </w:tc>
+      </w:tr>
+      <w:tr>
+        <w:tc>
+          <w:tcPr>
+            <w:tcW w:w="3046" w:type="dxa"/>
+          </w:tcPr>
+          <w:p>
+            <w:pPr>
+              <w:pStyle w:val="Heading1"/>
+              <w:jc w:val="both"/>
+              <w:rPr>
+                <w:rFonts w:ascii="Arial" w:hAnsi="Arial" w:cs="Arial"/>
+                <w:b w:val="0"/>
+                <w:bCs w:val="0"/>
+                <w:color w:val="0F0F0F"/>
+                <w:sz w:val="20"/>
+                <w:szCs w:val="20"/>
+              </w:rPr>
+            </w:pPr>
+            <w:r>
+              <w:rPr>
+                <w:rFonts w:ascii="Arial" w:hAnsi="Arial" w:cs="Arial"/>
+                <w:b w:val="0"/>
+                <w:bCs w:val="0"/>
+                <w:color w:val="0F0F0F"/>
+                <w:sz w:val="20"/>
+                <w:szCs w:val="20"/>
+              </w:rPr>
+              <w:t xml:space="preserve">Criando Dashboards em Python com Dash e </w:t>
+            </w:r>
+            <w:proofErr w:type="spellStart"/>
+            <w:r>
+              <w:rPr>
+                <w:rFonts w:ascii="Arial" w:hAnsi="Arial" w:cs="Arial"/>
+                <w:b w:val="0"/>
+                <w:bCs w:val="0"/>
+                <w:color w:val="0F0F0F"/>
+                <w:sz w:val="20"/>
+                <w:szCs w:val="20"/>
+              </w:rPr>
+              <w:t>Plotly</w:t>
+            </w:r>
+            <w:proofErr w:type="spellEnd"/>
+          </w:p>
+          <w:p>
+            <w:pPr>
+              <w:pStyle w:val="Heading1"/>
+              <w:spacing w:after="0" w:afterAutospacing="0"/>
+              <w:jc w:val="both"/>
+              <w:rPr>
+                <w:rFonts w:ascii="Arial" w:hAnsi="Arial" w:cs="Arial"/>
+                <w:b w:val="0"/>
+                <w:bCs w:val="0"/>
+                <w:color w:val="0F0F0F"/>
+                <w:sz w:val="20"/>
+                <w:szCs w:val="20"/>
+              </w:rPr>
+            </w:pPr>
+          </w:p>
+        </w:tc>
+        <w:tc>
+          <w:tcPr>
+            <w:tcW w:w="6299" w:type="dxa"/>
+          </w:tcPr>
+          <w:p>
+            <w:pPr>
+              <w:jc w:val="both"/>
+            </w:pPr>
+            <w:hyperlink r:id="rId23" w:history="1">
               <w:r>
                 <w:rPr>
                   <w:rStyle w:val="Hyperlink"/>
                 </w:rPr>
-                <w:t xml:space="preserve"> </w:t>
+                <w:t>https://www.youtube.com/watch?v=aS64PvDqCbU</w:t>
               </w:r>
-              <w:proofErr w:type="spellStart"/>
+            </w:hyperlink>
+          </w:p>
+        </w:tc>
+      </w:tr>
+      <w:tr>
+        <w:tc>
+          <w:tcPr>
+            <w:tcW w:w="3046" w:type="dxa"/>
+          </w:tcPr>
+          <w:p>
+            <w:pPr>
+              <w:pStyle w:val="Heading1"/>
+              <w:jc w:val="both"/>
+              <w:rPr>
+                <w:rFonts w:ascii="Arial" w:hAnsi="Arial" w:cs="Arial"/>
+                <w:b w:val="0"/>
+                <w:bCs w:val="0"/>
+                <w:color w:val="0F0F0F"/>
+                <w:sz w:val="20"/>
+                <w:szCs w:val="20"/>
+              </w:rPr>
+            </w:pPr>
+            <w:r>
+              <w:rPr>
+                <w:rFonts w:ascii="Arial" w:hAnsi="Arial" w:cs="Arial"/>
+                <w:b w:val="0"/>
+                <w:bCs w:val="0"/>
+                <w:color w:val="0F0F0F"/>
+                <w:sz w:val="20"/>
+                <w:szCs w:val="20"/>
+              </w:rPr>
+              <w:t xml:space="preserve">Como criar um Dashboard em Python com o Dash </w:t>
+            </w:r>
+            <w:proofErr w:type="spellStart"/>
+            <w:r>
+              <w:rPr>
+                <w:rFonts w:ascii="Arial" w:hAnsi="Arial" w:cs="Arial"/>
+                <w:b w:val="0"/>
+                <w:bCs w:val="0"/>
+                <w:color w:val="0F0F0F"/>
+                <w:sz w:val="20"/>
+                <w:szCs w:val="20"/>
+              </w:rPr>
+              <w:t>Ploty</w:t>
+            </w:r>
+            <w:proofErr w:type="spellEnd"/>
+            <w:r>
+              <w:rPr>
+                <w:rFonts w:ascii="Arial" w:hAnsi="Arial" w:cs="Arial"/>
+                <w:b w:val="0"/>
+                <w:bCs w:val="0"/>
+                <w:color w:val="0F0F0F"/>
+                <w:sz w:val="20"/>
+                <w:szCs w:val="20"/>
+              </w:rPr>
+              <w:t xml:space="preserve"> Avançado</w:t>
+            </w:r>
+          </w:p>
+          <w:p>
+            <w:pPr>
+              <w:pStyle w:val="Heading1"/>
+              <w:jc w:val="both"/>
+              <w:rPr>
+                <w:rFonts w:ascii="Arial" w:hAnsi="Arial" w:cs="Arial"/>
+                <w:b w:val="0"/>
+                <w:bCs w:val="0"/>
+                <w:color w:val="0F0F0F"/>
+                <w:sz w:val="20"/>
+                <w:szCs w:val="20"/>
+              </w:rPr>
+            </w:pPr>
+          </w:p>
+        </w:tc>
+        <w:tc>
+          <w:tcPr>
+            <w:tcW w:w="6299" w:type="dxa"/>
+          </w:tcPr>
+          <w:p>
+            <w:pPr>
+              <w:jc w:val="both"/>
+            </w:pPr>
+            <w:hyperlink r:id="rId24" w:history="1">
               <w:r>
                 <w:rPr>
                   <w:rStyle w:val="Hyperlink"/>
                 </w:rPr>
-                <w:t>Started</w:t>
+                <w:t>https://www.youtube.com/watch?v=amZa1DO8iX8</w:t>
               </w:r>
-              <w:proofErr w:type="spellEnd"/>
+            </w:hyperlink>
+          </w:p>
+        </w:tc>
+      </w:tr>
+      <w:tr>
+        <w:tc>
+          <w:tcPr>
+            <w:tcW w:w="3046" w:type="dxa"/>
+          </w:tcPr>
+          <w:p>
+            <w:pPr>
+              <w:pStyle w:val="Heading1"/>
+              <w:jc w:val="both"/>
+              <w:rPr>
+                <w:rFonts w:ascii="Arial" w:hAnsi="Arial" w:cs="Arial"/>
+                <w:b w:val="0"/>
+                <w:bCs w:val="0"/>
+                <w:color w:val="0F0F0F"/>
+                <w:sz w:val="20"/>
+                <w:szCs w:val="20"/>
+                <w:lang w:val="en-US"/>
+              </w:rPr>
+            </w:pPr>
+            <w:proofErr w:type="spellStart"/>
+            <w:r>
+              <w:rPr>
+                <w:rFonts w:ascii="Arial" w:hAnsi="Arial" w:cs="Arial"/>
+                <w:b w:val="0"/>
+                <w:bCs w:val="0"/>
+                <w:color w:val="0F0F0F"/>
+                <w:sz w:val="20"/>
+                <w:szCs w:val="20"/>
+                <w:lang w:val="en-US"/>
+              </w:rPr>
+              <w:t>Módulo</w:t>
+            </w:r>
+            <w:proofErr w:type="spellEnd"/>
+            <w:r>
+              <w:rPr>
+                <w:rFonts w:ascii="Arial" w:hAnsi="Arial" w:cs="Arial"/>
+                <w:b w:val="0"/>
+                <w:bCs w:val="0"/>
+                <w:color w:val="0F0F0F"/>
+                <w:sz w:val="20"/>
+                <w:szCs w:val="20"/>
+                <w:lang w:val="en-US"/>
+              </w:rPr>
+              <w:t xml:space="preserve"> 15 - Aula 07: Dropdown - </w:t>
+            </w:r>
+            <w:proofErr w:type="spellStart"/>
+            <w:r>
+              <w:rPr>
+                <w:rFonts w:ascii="Arial" w:hAnsi="Arial" w:cs="Arial"/>
+                <w:b w:val="0"/>
+                <w:bCs w:val="0"/>
+                <w:color w:val="0F0F0F"/>
+                <w:sz w:val="20"/>
+                <w:szCs w:val="20"/>
+                <w:lang w:val="en-US"/>
+              </w:rPr>
+              <w:t>Plotly</w:t>
+            </w:r>
+            <w:proofErr w:type="spellEnd"/>
+            <w:r>
+              <w:rPr>
+                <w:rFonts w:ascii="Arial" w:hAnsi="Arial" w:cs="Arial"/>
+                <w:b w:val="0"/>
+                <w:bCs w:val="0"/>
+                <w:color w:val="0F0F0F"/>
+                <w:sz w:val="20"/>
+                <w:szCs w:val="20"/>
+                <w:lang w:val="en-US"/>
+              </w:rPr>
+              <w:t xml:space="preserve"> / Dash</w:t>
+            </w:r>
+          </w:p>
+          <w:p>
+            <w:pPr>
+              <w:pStyle w:val="Heading1"/>
+              <w:jc w:val="both"/>
+              <w:rPr>
+                <w:rFonts w:ascii="Arial" w:hAnsi="Arial" w:cs="Arial"/>
+                <w:b w:val="0"/>
+                <w:bCs w:val="0"/>
+                <w:color w:val="0F0F0F"/>
+                <w:sz w:val="20"/>
+                <w:szCs w:val="20"/>
+              </w:rPr>
+            </w:pPr>
+          </w:p>
+        </w:tc>
+        <w:tc>
+          <w:tcPr>
+            <w:tcW w:w="6299" w:type="dxa"/>
+          </w:tcPr>
+          <w:p>
+            <w:pPr>
+              <w:jc w:val="both"/>
+            </w:pPr>
+            <w:hyperlink r:id="rId25" w:history="1">
               <w:r>
                 <w:rPr>
                   <w:rStyle w:val="Hyperlink"/>
                 </w:rPr>
-                <w:t xml:space="preserve"> </w:t>
-              </w:r>
-              <w:proofErr w:type="spellStart"/>
-              <w:r>
-                <w:rPr>
-                  <w:rStyle w:val="Hyperlink"/>
-                </w:rPr>
-                <w:t>With</w:t>
-              </w:r>
-              <w:proofErr w:type="spellEnd"/>
-              <w:r>
-                <w:rPr>
-                  <w:rStyle w:val="Hyperlink"/>
-                </w:rPr>
-                <w:t xml:space="preserve"> Dash: </w:t>
-              </w:r>
-              <w:proofErr w:type="spellStart"/>
-              <w:r>
-                <w:rPr>
-                  <w:rStyle w:val="Hyperlink"/>
-                </w:rPr>
-                <w:t>Easy</w:t>
-              </w:r>
-              <w:proofErr w:type="spellEnd"/>
-              <w:r>
-                <w:rPr>
-                  <w:rStyle w:val="Hyperlink"/>
-                </w:rPr>
-                <w:t xml:space="preserve"> Data </w:t>
-              </w:r>
-              <w:proofErr w:type="spellStart"/>
-              <w:r>
-                <w:rPr>
-                  <w:rStyle w:val="Hyperlink"/>
-                </w:rPr>
-                <w:t>Visualization</w:t>
-              </w:r>
-              <w:proofErr w:type="spellEnd"/>
-              <w:r>
-                <w:rPr>
-                  <w:rStyle w:val="Hyperlink"/>
-                </w:rPr>
-                <w:t xml:space="preserve"> In Python - </w:t>
-              </w:r>
-              <w:proofErr w:type="spellStart"/>
-              <w:r>
-                <w:rPr>
-                  <w:rStyle w:val="Hyperlink"/>
-                </w:rPr>
-                <w:t>Part</w:t>
-              </w:r>
-              <w:proofErr w:type="spellEnd"/>
-              <w:r>
-                <w:rPr>
-                  <w:rStyle w:val="Hyperlink"/>
-                </w:rPr>
-                <w:t xml:space="preserve"> 1/3</w:t>
+                <w:t>https://www.youtube.com/watch?v=cB8GhZ8RKM8</w:t>
               </w:r>
             </w:hyperlink>
           </w:p>
@@ -4190,16 +4350,17 @@
           <w:sz w:val="20"/>
           <w:szCs w:val="20"/>
         </w:rPr>
+        <w:lastRenderedPageBreak/>
         <w:t>Versão 2.0 – 10/2024</w:t>
       </w:r>
     </w:p>
     <w:sectPr>
-      <w:headerReference w:type="even" r:id="rId21"/>
-      <w:headerReference w:type="default" r:id="rId22"/>
-      <w:footerReference w:type="even" r:id="rId23"/>
-      <w:footerReference w:type="default" r:id="rId24"/>
-      <w:headerReference w:type="first" r:id="rId25"/>
-      <w:footerReference w:type="first" r:id="rId26"/>
+      <w:headerReference w:type="even" r:id="rId26"/>
+      <w:headerReference w:type="default" r:id="rId27"/>
+      <w:footerReference w:type="even" r:id="rId28"/>
+      <w:footerReference w:type="default" r:id="rId29"/>
+      <w:headerReference w:type="first" r:id="rId30"/>
+      <w:footerReference w:type="first" r:id="rId31"/>
       <w:pgSz w:w="11906" w:h="16838"/>
       <w:pgMar w:top="1985" w:right="991" w:bottom="1560" w:left="1701" w:header="708" w:footer="708" w:gutter="0"/>
       <w:cols w:space="708"/>
@@ -4210,7 +4371,7 @@
 </file>
 
 <file path=word/endnotes.xml><?xml version="1.0" encoding="utf-8"?>
-<w:endnotes xmlns:wpc="http://schemas.microsoft.com/office/word/2010/wordprocessingCanvas" xmlns:cx="http://schemas.microsoft.com/office/drawing/2014/chartex" xmlns:cx1="http://schemas.microsoft.com/office/drawing/2015/9/8/chartex" xmlns:cx2="http://schemas.microsoft.com/office/drawing/2015/10/21/chartex" xmlns:cx3="http://schemas.microsoft.com/office/drawing/2016/5/9/chartex" xmlns:cx4="http://schemas.microsoft.com/office/drawing/2016/5/10/chartex" xmlns:cx5="http://schemas.microsoft.com/office/drawing/2016/5/11/chartex" xmlns:cx6="http://schemas.microsoft.com/office/drawing/2016/5/12/chartex" xmlns:cx7="http://schemas.microsoft.com/office/drawing/2016/5/13/chartex" xmlns:cx8="http://schemas.microsoft.com/office/drawing/2016/5/14/chartex" xmlns:mc="http://schemas.openxmlformats.org/markup-compatibility/2006" xmlns:aink="http://schemas.microsoft.com/office/drawing/2016/ink" xmlns:am3d="http://schemas.microsoft.com/office/drawing/2017/model3d" xmlns:o="urn:schemas-microsoft-com:office:office" xmlns:r="http://schemas.openxmlformats.org/officeDocument/2006/relationships" xmlns:m="http://schemas.openxmlformats.org/officeDocument/2006/math" xmlns:v="urn:schemas-microsoft-com:vml" xmlns:wp14="http://schemas.microsoft.com/office/word/2010/wordprocessingDrawing" xmlns:wp="http://schemas.openxmlformats.org/drawingml/2006/wordprocessingDrawing" xmlns:w10="urn:schemas-microsoft-com:office:word" xmlns:w="http://schemas.openxmlformats.org/wordprocessingml/2006/main" xmlns:w14="http://schemas.microsoft.com/office/word/2010/wordml" xmlns:w15="http://schemas.microsoft.com/office/word/2012/wordml" xmlns:w16cid="http://schemas.microsoft.com/office/word/2016/wordml/cid" xmlns:w16se="http://schemas.microsoft.com/office/word/2015/wordml/symex" xmlns:wpg="http://schemas.microsoft.com/office/word/2010/wordprocessingGroup" xmlns:wpi="http://schemas.microsoft.com/office/word/2010/wordprocessingInk" xmlns:wne="http://schemas.microsoft.com/office/word/2006/wordml" xmlns:wps="http://schemas.microsoft.com/office/word/2010/wordprocessingShape" mc:Ignorable="w14 w15 w16se w16cid wp14">
+<w:endnotes xmlns:wpc="http://schemas.microsoft.com/office/word/2010/wordprocessingCanvas" xmlns:cx="http://schemas.microsoft.com/office/drawing/2014/chartex" xmlns:cx1="http://schemas.microsoft.com/office/drawing/2015/9/8/chartex" xmlns:cx2="http://schemas.microsoft.com/office/drawing/2015/10/21/chartex" xmlns:cx3="http://schemas.microsoft.com/office/drawing/2016/5/9/chartex" xmlns:cx4="http://schemas.microsoft.com/office/drawing/2016/5/10/chartex" xmlns:cx5="http://schemas.microsoft.com/office/drawing/2016/5/11/chartex" xmlns:cx6="http://schemas.microsoft.com/office/drawing/2016/5/12/chartex" xmlns:cx7="http://schemas.microsoft.com/office/drawing/2016/5/13/chartex" xmlns:cx8="http://schemas.microsoft.com/office/drawing/2016/5/14/chartex" xmlns:mc="http://schemas.openxmlformats.org/markup-compatibility/2006" xmlns:aink="http://schemas.microsoft.com/office/drawing/2016/ink" xmlns:am3d="http://schemas.microsoft.com/office/drawing/2017/model3d" xmlns:o="urn:schemas-microsoft-com:office:office" xmlns:oel="http://schemas.microsoft.com/office/2019/extlst" xmlns:r="http://schemas.openxmlformats.org/officeDocument/2006/relationships" xmlns:m="http://schemas.openxmlformats.org/officeDocument/2006/math" xmlns:v="urn:schemas-microsoft-com:vml" xmlns:wp14="http://schemas.microsoft.com/office/word/2010/wordprocessingDrawing" xmlns:wp="http://schemas.openxmlformats.org/drawingml/2006/wordprocessingDrawing" xmlns:w10="urn:schemas-microsoft-com:office:word" xmlns:w="http://schemas.openxmlformats.org/wordprocessingml/2006/main" xmlns:w14="http://schemas.microsoft.com/office/word/2010/wordml" xmlns:w15="http://schemas.microsoft.com/office/word/2012/wordml" xmlns:w16cex="http://schemas.microsoft.com/office/word/2018/wordml/cex" xmlns:w16cid="http://schemas.microsoft.com/office/word/2016/wordml/cid" xmlns:w16="http://schemas.microsoft.com/office/word/2018/wordml" xmlns:w16du="http://schemas.microsoft.com/office/word/2023/wordml/word16du" xmlns:w16sdtdh="http://schemas.microsoft.com/office/word/2020/wordml/sdtdatahash" xmlns:w16sdtfl="http://schemas.microsoft.com/office/word/2024/wordml/sdtformatlock" xmlns:w16se="http://schemas.microsoft.com/office/word/2015/wordml/symex" xmlns:wpg="http://schemas.microsoft.com/office/word/2010/wordprocessingGroup" xmlns:wpi="http://schemas.microsoft.com/office/word/2010/wordprocessingInk" xmlns:wne="http://schemas.microsoft.com/office/word/2006/wordml" xmlns:wps="http://schemas.microsoft.com/office/word/2010/wordprocessingShape" mc:Ignorable="w14 w15 w16se w16cid w16 w16cex w16sdtdh w16sdtfl w16du wp14">
   <w:endnote w:type="separator" w:id="-1">
     <w:p>
       <w:pPr>
@@ -4235,37 +4396,37 @@
 </file>
 
 <file path=word/footer1.xml><?xml version="1.0" encoding="utf-8"?>
-<w:ftr xmlns:wpc="http://schemas.microsoft.com/office/word/2010/wordprocessingCanvas" xmlns:cx="http://schemas.microsoft.com/office/drawing/2014/chartex" xmlns:cx1="http://schemas.microsoft.com/office/drawing/2015/9/8/chartex" xmlns:cx2="http://schemas.microsoft.com/office/drawing/2015/10/21/chartex" xmlns:cx3="http://schemas.microsoft.com/office/drawing/2016/5/9/chartex" xmlns:cx4="http://schemas.microsoft.com/office/drawing/2016/5/10/chartex" xmlns:cx5="http://schemas.microsoft.com/office/drawing/2016/5/11/chartex" xmlns:cx6="http://schemas.microsoft.com/office/drawing/2016/5/12/chartex" xmlns:cx7="http://schemas.microsoft.com/office/drawing/2016/5/13/chartex" xmlns:cx8="http://schemas.microsoft.com/office/drawing/2016/5/14/chartex" xmlns:mc="http://schemas.openxmlformats.org/markup-compatibility/2006" xmlns:aink="http://schemas.microsoft.com/office/drawing/2016/ink" xmlns:am3d="http://schemas.microsoft.com/office/drawing/2017/model3d" xmlns:o="urn:schemas-microsoft-com:office:office" xmlns:r="http://schemas.openxmlformats.org/officeDocument/2006/relationships" xmlns:m="http://schemas.openxmlformats.org/officeDocument/2006/math" xmlns:v="urn:schemas-microsoft-com:vml" xmlns:wp14="http://schemas.microsoft.com/office/word/2010/wordprocessingDrawing" xmlns:wp="http://schemas.openxmlformats.org/drawingml/2006/wordprocessingDrawing" xmlns:w10="urn:schemas-microsoft-com:office:word" xmlns:w="http://schemas.openxmlformats.org/wordprocessingml/2006/main" xmlns:w14="http://schemas.microsoft.com/office/word/2010/wordml" xmlns:w15="http://schemas.microsoft.com/office/word/2012/wordml" xmlns:w16cid="http://schemas.microsoft.com/office/word/2016/wordml/cid" xmlns:w16se="http://schemas.microsoft.com/office/word/2015/wordml/symex" xmlns:wpg="http://schemas.microsoft.com/office/word/2010/wordprocessingGroup" xmlns:wpi="http://schemas.microsoft.com/office/word/2010/wordprocessingInk" xmlns:wne="http://schemas.microsoft.com/office/word/2006/wordml" xmlns:wps="http://schemas.microsoft.com/office/word/2010/wordprocessingShape" mc:Ignorable="w14 w15 w16se w16cid wp14">
+<w:ftr xmlns:wpc="http://schemas.microsoft.com/office/word/2010/wordprocessingCanvas" xmlns:cx="http://schemas.microsoft.com/office/drawing/2014/chartex" xmlns:cx1="http://schemas.microsoft.com/office/drawing/2015/9/8/chartex" xmlns:cx2="http://schemas.microsoft.com/office/drawing/2015/10/21/chartex" xmlns:cx3="http://schemas.microsoft.com/office/drawing/2016/5/9/chartex" xmlns:cx4="http://schemas.microsoft.com/office/drawing/2016/5/10/chartex" xmlns:cx5="http://schemas.microsoft.com/office/drawing/2016/5/11/chartex" xmlns:cx6="http://schemas.microsoft.com/office/drawing/2016/5/12/chartex" xmlns:cx7="http://schemas.microsoft.com/office/drawing/2016/5/13/chartex" xmlns:cx8="http://schemas.microsoft.com/office/drawing/2016/5/14/chartex" xmlns:mc="http://schemas.openxmlformats.org/markup-compatibility/2006" xmlns:aink="http://schemas.microsoft.com/office/drawing/2016/ink" xmlns:am3d="http://schemas.microsoft.com/office/drawing/2017/model3d" xmlns:o="urn:schemas-microsoft-com:office:office" xmlns:oel="http://schemas.microsoft.com/office/2019/extlst" xmlns:r="http://schemas.openxmlformats.org/officeDocument/2006/relationships" xmlns:m="http://schemas.openxmlformats.org/officeDocument/2006/math" xmlns:v="urn:schemas-microsoft-com:vml" xmlns:wp14="http://schemas.microsoft.com/office/word/2010/wordprocessingDrawing" xmlns:wp="http://schemas.openxmlformats.org/drawingml/2006/wordprocessingDrawing" xmlns:w10="urn:schemas-microsoft-com:office:word" xmlns:w="http://schemas.openxmlformats.org/wordprocessingml/2006/main" xmlns:w14="http://schemas.microsoft.com/office/word/2010/wordml" xmlns:w15="http://schemas.microsoft.com/office/word/2012/wordml" xmlns:w16cex="http://schemas.microsoft.com/office/word/2018/wordml/cex" xmlns:w16cid="http://schemas.microsoft.com/office/word/2016/wordml/cid" xmlns:w16="http://schemas.microsoft.com/office/word/2018/wordml" xmlns:w16du="http://schemas.microsoft.com/office/word/2023/wordml/word16du" xmlns:w16sdtdh="http://schemas.microsoft.com/office/word/2020/wordml/sdtdatahash" xmlns:w16sdtfl="http://schemas.microsoft.com/office/word/2024/wordml/sdtformatlock" xmlns:w16se="http://schemas.microsoft.com/office/word/2015/wordml/symex" xmlns:wpg="http://schemas.microsoft.com/office/word/2010/wordprocessingGroup" xmlns:wpi="http://schemas.microsoft.com/office/word/2010/wordprocessingInk" xmlns:wne="http://schemas.microsoft.com/office/word/2006/wordml" xmlns:wps="http://schemas.microsoft.com/office/word/2010/wordprocessingShape" mc:Ignorable="w14 w15 w16se w16cid w16 w16cex w16sdtdh w16sdtfl w16du wp14">
   <w:p>
     <w:pPr>
-      <w:pStyle w:val="Rodap"/>
+      <w:pStyle w:val="Footer"/>
     </w:pPr>
   </w:p>
 </w:ftr>
 </file>
 
 <file path=word/footer2.xml><?xml version="1.0" encoding="utf-8"?>
-<w:ftr xmlns:wpc="http://schemas.microsoft.com/office/word/2010/wordprocessingCanvas" xmlns:cx="http://schemas.microsoft.com/office/drawing/2014/chartex" xmlns:cx1="http://schemas.microsoft.com/office/drawing/2015/9/8/chartex" xmlns:cx2="http://schemas.microsoft.com/office/drawing/2015/10/21/chartex" xmlns:cx3="http://schemas.microsoft.com/office/drawing/2016/5/9/chartex" xmlns:cx4="http://schemas.microsoft.com/office/drawing/2016/5/10/chartex" xmlns:cx5="http://schemas.microsoft.com/office/drawing/2016/5/11/chartex" xmlns:cx6="http://schemas.microsoft.com/office/drawing/2016/5/12/chartex" xmlns:cx7="http://schemas.microsoft.com/office/drawing/2016/5/13/chartex" xmlns:cx8="http://schemas.microsoft.com/office/drawing/2016/5/14/chartex" xmlns:mc="http://schemas.openxmlformats.org/markup-compatibility/2006" xmlns:aink="http://schemas.microsoft.com/office/drawing/2016/ink" xmlns:am3d="http://schemas.microsoft.com/office/drawing/2017/model3d" xmlns:o="urn:schemas-microsoft-com:office:office" xmlns:r="http://schemas.openxmlformats.org/officeDocument/2006/relationships" xmlns:m="http://schemas.openxmlformats.org/officeDocument/2006/math" xmlns:v="urn:schemas-microsoft-com:vml" xmlns:wp14="http://schemas.microsoft.com/office/word/2010/wordprocessingDrawing" xmlns:wp="http://schemas.openxmlformats.org/drawingml/2006/wordprocessingDrawing" xmlns:w10="urn:schemas-microsoft-com:office:word" xmlns:w="http://schemas.openxmlformats.org/wordprocessingml/2006/main" xmlns:w14="http://schemas.microsoft.com/office/word/2010/wordml" xmlns:w15="http://schemas.microsoft.com/office/word/2012/wordml" xmlns:w16cid="http://schemas.microsoft.com/office/word/2016/wordml/cid" xmlns:w16se="http://schemas.microsoft.com/office/word/2015/wordml/symex" xmlns:wpg="http://schemas.microsoft.com/office/word/2010/wordprocessingGroup" xmlns:wpi="http://schemas.microsoft.com/office/word/2010/wordprocessingInk" xmlns:wne="http://schemas.microsoft.com/office/word/2006/wordml" xmlns:wps="http://schemas.microsoft.com/office/word/2010/wordprocessingShape" mc:Ignorable="w14 w15 w16se w16cid wp14">
+<w:ftr xmlns:wpc="http://schemas.microsoft.com/office/word/2010/wordprocessingCanvas" xmlns:cx="http://schemas.microsoft.com/office/drawing/2014/chartex" xmlns:cx1="http://schemas.microsoft.com/office/drawing/2015/9/8/chartex" xmlns:cx2="http://schemas.microsoft.com/office/drawing/2015/10/21/chartex" xmlns:cx3="http://schemas.microsoft.com/office/drawing/2016/5/9/chartex" xmlns:cx4="http://schemas.microsoft.com/office/drawing/2016/5/10/chartex" xmlns:cx5="http://schemas.microsoft.com/office/drawing/2016/5/11/chartex" xmlns:cx6="http://schemas.microsoft.com/office/drawing/2016/5/12/chartex" xmlns:cx7="http://schemas.microsoft.com/office/drawing/2016/5/13/chartex" xmlns:cx8="http://schemas.microsoft.com/office/drawing/2016/5/14/chartex" xmlns:mc="http://schemas.openxmlformats.org/markup-compatibility/2006" xmlns:aink="http://schemas.microsoft.com/office/drawing/2016/ink" xmlns:am3d="http://schemas.microsoft.com/office/drawing/2017/model3d" xmlns:o="urn:schemas-microsoft-com:office:office" xmlns:oel="http://schemas.microsoft.com/office/2019/extlst" xmlns:r="http://schemas.openxmlformats.org/officeDocument/2006/relationships" xmlns:m="http://schemas.openxmlformats.org/officeDocument/2006/math" xmlns:v="urn:schemas-microsoft-com:vml" xmlns:wp14="http://schemas.microsoft.com/office/word/2010/wordprocessingDrawing" xmlns:wp="http://schemas.openxmlformats.org/drawingml/2006/wordprocessingDrawing" xmlns:w10="urn:schemas-microsoft-com:office:word" xmlns:w="http://schemas.openxmlformats.org/wordprocessingml/2006/main" xmlns:w14="http://schemas.microsoft.com/office/word/2010/wordml" xmlns:w15="http://schemas.microsoft.com/office/word/2012/wordml" xmlns:w16cex="http://schemas.microsoft.com/office/word/2018/wordml/cex" xmlns:w16cid="http://schemas.microsoft.com/office/word/2016/wordml/cid" xmlns:w16="http://schemas.microsoft.com/office/word/2018/wordml" xmlns:w16du="http://schemas.microsoft.com/office/word/2023/wordml/word16du" xmlns:w16sdtdh="http://schemas.microsoft.com/office/word/2020/wordml/sdtdatahash" xmlns:w16sdtfl="http://schemas.microsoft.com/office/word/2024/wordml/sdtformatlock" xmlns:w16se="http://schemas.microsoft.com/office/word/2015/wordml/symex" xmlns:wpg="http://schemas.microsoft.com/office/word/2010/wordprocessingGroup" xmlns:wpi="http://schemas.microsoft.com/office/word/2010/wordprocessingInk" xmlns:wne="http://schemas.microsoft.com/office/word/2006/wordml" xmlns:wps="http://schemas.microsoft.com/office/word/2010/wordprocessingShape" mc:Ignorable="w14 w15 w16se w16cid w16 w16cex w16sdtdh w16sdtfl w16du wp14">
   <w:p>
     <w:pPr>
-      <w:pStyle w:val="Rodap"/>
+      <w:pStyle w:val="Footer"/>
     </w:pPr>
   </w:p>
 </w:ftr>
 </file>
 
 <file path=word/footer3.xml><?xml version="1.0" encoding="utf-8"?>
-<w:ftr xmlns:wpc="http://schemas.microsoft.com/office/word/2010/wordprocessingCanvas" xmlns:cx="http://schemas.microsoft.com/office/drawing/2014/chartex" xmlns:cx1="http://schemas.microsoft.com/office/drawing/2015/9/8/chartex" xmlns:cx2="http://schemas.microsoft.com/office/drawing/2015/10/21/chartex" xmlns:cx3="http://schemas.microsoft.com/office/drawing/2016/5/9/chartex" xmlns:cx4="http://schemas.microsoft.com/office/drawing/2016/5/10/chartex" xmlns:cx5="http://schemas.microsoft.com/office/drawing/2016/5/11/chartex" xmlns:cx6="http://schemas.microsoft.com/office/drawing/2016/5/12/chartex" xmlns:cx7="http://schemas.microsoft.com/office/drawing/2016/5/13/chartex" xmlns:cx8="http://schemas.microsoft.com/office/drawing/2016/5/14/chartex" xmlns:mc="http://schemas.openxmlformats.org/markup-compatibility/2006" xmlns:aink="http://schemas.microsoft.com/office/drawing/2016/ink" xmlns:am3d="http://schemas.microsoft.com/office/drawing/2017/model3d" xmlns:o="urn:schemas-microsoft-com:office:office" xmlns:r="http://schemas.openxmlformats.org/officeDocument/2006/relationships" xmlns:m="http://schemas.openxmlformats.org/officeDocument/2006/math" xmlns:v="urn:schemas-microsoft-com:vml" xmlns:wp14="http://schemas.microsoft.com/office/word/2010/wordprocessingDrawing" xmlns:wp="http://schemas.openxmlformats.org/drawingml/2006/wordprocessingDrawing" xmlns:w10="urn:schemas-microsoft-com:office:word" xmlns:w="http://schemas.openxmlformats.org/wordprocessingml/2006/main" xmlns:w14="http://schemas.microsoft.com/office/word/2010/wordml" xmlns:w15="http://schemas.microsoft.com/office/word/2012/wordml" xmlns:w16cid="http://schemas.microsoft.com/office/word/2016/wordml/cid" xmlns:w16se="http://schemas.microsoft.com/office/word/2015/wordml/symex" xmlns:wpg="http://schemas.microsoft.com/office/word/2010/wordprocessingGroup" xmlns:wpi="http://schemas.microsoft.com/office/word/2010/wordprocessingInk" xmlns:wne="http://schemas.microsoft.com/office/word/2006/wordml" xmlns:wps="http://schemas.microsoft.com/office/word/2010/wordprocessingShape" mc:Ignorable="w14 w15 w16se w16cid wp14">
+<w:ftr xmlns:wpc="http://schemas.microsoft.com/office/word/2010/wordprocessingCanvas" xmlns:cx="http://schemas.microsoft.com/office/drawing/2014/chartex" xmlns:cx1="http://schemas.microsoft.com/office/drawing/2015/9/8/chartex" xmlns:cx2="http://schemas.microsoft.com/office/drawing/2015/10/21/chartex" xmlns:cx3="http://schemas.microsoft.com/office/drawing/2016/5/9/chartex" xmlns:cx4="http://schemas.microsoft.com/office/drawing/2016/5/10/chartex" xmlns:cx5="http://schemas.microsoft.com/office/drawing/2016/5/11/chartex" xmlns:cx6="http://schemas.microsoft.com/office/drawing/2016/5/12/chartex" xmlns:cx7="http://schemas.microsoft.com/office/drawing/2016/5/13/chartex" xmlns:cx8="http://schemas.microsoft.com/office/drawing/2016/5/14/chartex" xmlns:mc="http://schemas.openxmlformats.org/markup-compatibility/2006" xmlns:aink="http://schemas.microsoft.com/office/drawing/2016/ink" xmlns:am3d="http://schemas.microsoft.com/office/drawing/2017/model3d" xmlns:o="urn:schemas-microsoft-com:office:office" xmlns:oel="http://schemas.microsoft.com/office/2019/extlst" xmlns:r="http://schemas.openxmlformats.org/officeDocument/2006/relationships" xmlns:m="http://schemas.openxmlformats.org/officeDocument/2006/math" xmlns:v="urn:schemas-microsoft-com:vml" xmlns:wp14="http://schemas.microsoft.com/office/word/2010/wordprocessingDrawing" xmlns:wp="http://schemas.openxmlformats.org/drawingml/2006/wordprocessingDrawing" xmlns:w10="urn:schemas-microsoft-com:office:word" xmlns:w="http://schemas.openxmlformats.org/wordprocessingml/2006/main" xmlns:w14="http://schemas.microsoft.com/office/word/2010/wordml" xmlns:w15="http://schemas.microsoft.com/office/word/2012/wordml" xmlns:w16cex="http://schemas.microsoft.com/office/word/2018/wordml/cex" xmlns:w16cid="http://schemas.microsoft.com/office/word/2016/wordml/cid" xmlns:w16="http://schemas.microsoft.com/office/word/2018/wordml" xmlns:w16du="http://schemas.microsoft.com/office/word/2023/wordml/word16du" xmlns:w16sdtdh="http://schemas.microsoft.com/office/word/2020/wordml/sdtdatahash" xmlns:w16sdtfl="http://schemas.microsoft.com/office/word/2024/wordml/sdtformatlock" xmlns:w16se="http://schemas.microsoft.com/office/word/2015/wordml/symex" xmlns:wpg="http://schemas.microsoft.com/office/word/2010/wordprocessingGroup" xmlns:wpi="http://schemas.microsoft.com/office/word/2010/wordprocessingInk" xmlns:wne="http://schemas.microsoft.com/office/word/2006/wordml" xmlns:wps="http://schemas.microsoft.com/office/word/2010/wordprocessingShape" mc:Ignorable="w14 w15 w16se w16cid w16 w16cex w16sdtdh w16sdtfl w16du wp14">
   <w:p>
     <w:pPr>
-      <w:pStyle w:val="Rodap"/>
+      <w:pStyle w:val="Footer"/>
     </w:pPr>
   </w:p>
 </w:ftr>
 </file>
 
 <file path=word/footnotes.xml><?xml version="1.0" encoding="utf-8"?>
-<w:footnotes xmlns:wpc="http://schemas.microsoft.com/office/word/2010/wordprocessingCanvas" xmlns:cx="http://schemas.microsoft.com/office/drawing/2014/chartex" xmlns:cx1="http://schemas.microsoft.com/office/drawing/2015/9/8/chartex" xmlns:cx2="http://schemas.microsoft.com/office/drawing/2015/10/21/chartex" xmlns:cx3="http://schemas.microsoft.com/office/drawing/2016/5/9/chartex" xmlns:cx4="http://schemas.microsoft.com/office/drawing/2016/5/10/chartex" xmlns:cx5="http://schemas.microsoft.com/office/drawing/2016/5/11/chartex" xmlns:cx6="http://schemas.microsoft.com/office/drawing/2016/5/12/chartex" xmlns:cx7="http://schemas.microsoft.com/office/drawing/2016/5/13/chartex" xmlns:cx8="http://schemas.microsoft.com/office/drawing/2016/5/14/chartex" xmlns:mc="http://schemas.openxmlformats.org/markup-compatibility/2006" xmlns:aink="http://schemas.microsoft.com/office/drawing/2016/ink" xmlns:am3d="http://schemas.microsoft.com/office/drawing/2017/model3d" xmlns:o="urn:schemas-microsoft-com:office:office" xmlns:r="http://schemas.openxmlformats.org/officeDocument/2006/relationships" xmlns:m="http://schemas.openxmlformats.org/officeDocument/2006/math" xmlns:v="urn:schemas-microsoft-com:vml" xmlns:wp14="http://schemas.microsoft.com/office/word/2010/wordprocessingDrawing" xmlns:wp="http://schemas.openxmlformats.org/drawingml/2006/wordprocessingDrawing" xmlns:w10="urn:schemas-microsoft-com:office:word" xmlns:w="http://schemas.openxmlformats.org/wordprocessingml/2006/main" xmlns:w14="http://schemas.microsoft.com/office/word/2010/wordml" xmlns:w15="http://schemas.microsoft.com/office/word/2012/wordml" xmlns:w16cid="http://schemas.microsoft.com/office/word/2016/wordml/cid" xmlns:w16se="http://schemas.microsoft.com/office/word/2015/wordml/symex" xmlns:wpg="http://schemas.microsoft.com/office/word/2010/wordprocessingGroup" xmlns:wpi="http://schemas.microsoft.com/office/word/2010/wordprocessingInk" xmlns:wne="http://schemas.microsoft.com/office/word/2006/wordml" xmlns:wps="http://schemas.microsoft.com/office/word/2010/wordprocessingShape" mc:Ignorable="w14 w15 w16se w16cid wp14">
+<w:footnotes xmlns:wpc="http://schemas.microsoft.com/office/word/2010/wordprocessingCanvas" xmlns:cx="http://schemas.microsoft.com/office/drawing/2014/chartex" xmlns:cx1="http://schemas.microsoft.com/office/drawing/2015/9/8/chartex" xmlns:cx2="http://schemas.microsoft.com/office/drawing/2015/10/21/chartex" xmlns:cx3="http://schemas.microsoft.com/office/drawing/2016/5/9/chartex" xmlns:cx4="http://schemas.microsoft.com/office/drawing/2016/5/10/chartex" xmlns:cx5="http://schemas.microsoft.com/office/drawing/2016/5/11/chartex" xmlns:cx6="http://schemas.microsoft.com/office/drawing/2016/5/12/chartex" xmlns:cx7="http://schemas.microsoft.com/office/drawing/2016/5/13/chartex" xmlns:cx8="http://schemas.microsoft.com/office/drawing/2016/5/14/chartex" xmlns:mc="http://schemas.openxmlformats.org/markup-compatibility/2006" xmlns:aink="http://schemas.microsoft.com/office/drawing/2016/ink" xmlns:am3d="http://schemas.microsoft.com/office/drawing/2017/model3d" xmlns:o="urn:schemas-microsoft-com:office:office" xmlns:oel="http://schemas.microsoft.com/office/2019/extlst" xmlns:r="http://schemas.openxmlformats.org/officeDocument/2006/relationships" xmlns:m="http://schemas.openxmlformats.org/officeDocument/2006/math" xmlns:v="urn:schemas-microsoft-com:vml" xmlns:wp14="http://schemas.microsoft.com/office/word/2010/wordprocessingDrawing" xmlns:wp="http://schemas.openxmlformats.org/drawingml/2006/wordprocessingDrawing" xmlns:w10="urn:schemas-microsoft-com:office:word" xmlns:w="http://schemas.openxmlformats.org/wordprocessingml/2006/main" xmlns:w14="http://schemas.microsoft.com/office/word/2010/wordml" xmlns:w15="http://schemas.microsoft.com/office/word/2012/wordml" xmlns:w16cex="http://schemas.microsoft.com/office/word/2018/wordml/cex" xmlns:w16cid="http://schemas.microsoft.com/office/word/2016/wordml/cid" xmlns:w16="http://schemas.microsoft.com/office/word/2018/wordml" xmlns:w16du="http://schemas.microsoft.com/office/word/2023/wordml/word16du" xmlns:w16sdtdh="http://schemas.microsoft.com/office/word/2020/wordml/sdtdatahash" xmlns:w16sdtfl="http://schemas.microsoft.com/office/word/2024/wordml/sdtformatlock" xmlns:w16se="http://schemas.microsoft.com/office/word/2015/wordml/symex" xmlns:wpg="http://schemas.microsoft.com/office/word/2010/wordprocessingGroup" xmlns:wpi="http://schemas.microsoft.com/office/word/2010/wordprocessingInk" xmlns:wne="http://schemas.microsoft.com/office/word/2006/wordml" xmlns:wps="http://schemas.microsoft.com/office/word/2010/wordprocessingShape" mc:Ignorable="w14 w15 w16se w16cid w16 w16cex w16sdtdh w16sdtfl w16du wp14">
   <w:footnote w:type="separator" w:id="-1">
     <w:p>
       <w:pPr>
@@ -4290,20 +4451,20 @@
 </file>
 
 <file path=word/header1.xml><?xml version="1.0" encoding="utf-8"?>
-<w:hdr xmlns:wpc="http://schemas.microsoft.com/office/word/2010/wordprocessingCanvas" xmlns:cx="http://schemas.microsoft.com/office/drawing/2014/chartex" xmlns:cx1="http://schemas.microsoft.com/office/drawing/2015/9/8/chartex" xmlns:cx2="http://schemas.microsoft.com/office/drawing/2015/10/21/chartex" xmlns:cx3="http://schemas.microsoft.com/office/drawing/2016/5/9/chartex" xmlns:cx4="http://schemas.microsoft.com/office/drawing/2016/5/10/chartex" xmlns:cx5="http://schemas.microsoft.com/office/drawing/2016/5/11/chartex" xmlns:cx6="http://schemas.microsoft.com/office/drawing/2016/5/12/chartex" xmlns:cx7="http://schemas.microsoft.com/office/drawing/2016/5/13/chartex" xmlns:cx8="http://schemas.microsoft.com/office/drawing/2016/5/14/chartex" xmlns:mc="http://schemas.openxmlformats.org/markup-compatibility/2006" xmlns:aink="http://schemas.microsoft.com/office/drawing/2016/ink" xmlns:am3d="http://schemas.microsoft.com/office/drawing/2017/model3d" xmlns:o="urn:schemas-microsoft-com:office:office" xmlns:r="http://schemas.openxmlformats.org/officeDocument/2006/relationships" xmlns:m="http://schemas.openxmlformats.org/officeDocument/2006/math" xmlns:v="urn:schemas-microsoft-com:vml" xmlns:wp14="http://schemas.microsoft.com/office/word/2010/wordprocessingDrawing" xmlns:wp="http://schemas.openxmlformats.org/drawingml/2006/wordprocessingDrawing" xmlns:w10="urn:schemas-microsoft-com:office:word" xmlns:w="http://schemas.openxmlformats.org/wordprocessingml/2006/main" xmlns:w14="http://schemas.microsoft.com/office/word/2010/wordml" xmlns:w15="http://schemas.microsoft.com/office/word/2012/wordml" xmlns:w16cid="http://schemas.microsoft.com/office/word/2016/wordml/cid" xmlns:w16se="http://schemas.microsoft.com/office/word/2015/wordml/symex" xmlns:wpg="http://schemas.microsoft.com/office/word/2010/wordprocessingGroup" xmlns:wpi="http://schemas.microsoft.com/office/word/2010/wordprocessingInk" xmlns:wne="http://schemas.microsoft.com/office/word/2006/wordml" xmlns:wps="http://schemas.microsoft.com/office/word/2010/wordprocessingShape" mc:Ignorable="w14 w15 w16se w16cid wp14">
+<w:hdr xmlns:wpc="http://schemas.microsoft.com/office/word/2010/wordprocessingCanvas" xmlns:cx="http://schemas.microsoft.com/office/drawing/2014/chartex" xmlns:cx1="http://schemas.microsoft.com/office/drawing/2015/9/8/chartex" xmlns:cx2="http://schemas.microsoft.com/office/drawing/2015/10/21/chartex" xmlns:cx3="http://schemas.microsoft.com/office/drawing/2016/5/9/chartex" xmlns:cx4="http://schemas.microsoft.com/office/drawing/2016/5/10/chartex" xmlns:cx5="http://schemas.microsoft.com/office/drawing/2016/5/11/chartex" xmlns:cx6="http://schemas.microsoft.com/office/drawing/2016/5/12/chartex" xmlns:cx7="http://schemas.microsoft.com/office/drawing/2016/5/13/chartex" xmlns:cx8="http://schemas.microsoft.com/office/drawing/2016/5/14/chartex" xmlns:mc="http://schemas.openxmlformats.org/markup-compatibility/2006" xmlns:aink="http://schemas.microsoft.com/office/drawing/2016/ink" xmlns:am3d="http://schemas.microsoft.com/office/drawing/2017/model3d" xmlns:o="urn:schemas-microsoft-com:office:office" xmlns:oel="http://schemas.microsoft.com/office/2019/extlst" xmlns:r="http://schemas.openxmlformats.org/officeDocument/2006/relationships" xmlns:m="http://schemas.openxmlformats.org/officeDocument/2006/math" xmlns:v="urn:schemas-microsoft-com:vml" xmlns:wp14="http://schemas.microsoft.com/office/word/2010/wordprocessingDrawing" xmlns:wp="http://schemas.openxmlformats.org/drawingml/2006/wordprocessingDrawing" xmlns:w10="urn:schemas-microsoft-com:office:word" xmlns:w="http://schemas.openxmlformats.org/wordprocessingml/2006/main" xmlns:w14="http://schemas.microsoft.com/office/word/2010/wordml" xmlns:w15="http://schemas.microsoft.com/office/word/2012/wordml" xmlns:w16cex="http://schemas.microsoft.com/office/word/2018/wordml/cex" xmlns:w16cid="http://schemas.microsoft.com/office/word/2016/wordml/cid" xmlns:w16="http://schemas.microsoft.com/office/word/2018/wordml" xmlns:w16du="http://schemas.microsoft.com/office/word/2023/wordml/word16du" xmlns:w16sdtdh="http://schemas.microsoft.com/office/word/2020/wordml/sdtdatahash" xmlns:w16sdtfl="http://schemas.microsoft.com/office/word/2024/wordml/sdtformatlock" xmlns:w16se="http://schemas.microsoft.com/office/word/2015/wordml/symex" xmlns:wpg="http://schemas.microsoft.com/office/word/2010/wordprocessingGroup" xmlns:wpi="http://schemas.microsoft.com/office/word/2010/wordprocessingInk" xmlns:wne="http://schemas.microsoft.com/office/word/2006/wordml" xmlns:wps="http://schemas.microsoft.com/office/word/2010/wordprocessingShape" mc:Ignorable="w14 w15 w16se w16cid w16 w16cex w16sdtdh w16sdtfl w16du wp14">
   <w:p>
     <w:pPr>
-      <w:pStyle w:val="Cabealho"/>
+      <w:pStyle w:val="Header"/>
     </w:pPr>
   </w:p>
 </w:hdr>
 </file>
 
 <file path=word/header2.xml><?xml version="1.0" encoding="utf-8"?>
-<w:hdr xmlns:wpc="http://schemas.microsoft.com/office/word/2010/wordprocessingCanvas" xmlns:cx="http://schemas.microsoft.com/office/drawing/2014/chartex" xmlns:cx1="http://schemas.microsoft.com/office/drawing/2015/9/8/chartex" xmlns:cx2="http://schemas.microsoft.com/office/drawing/2015/10/21/chartex" xmlns:cx3="http://schemas.microsoft.com/office/drawing/2016/5/9/chartex" xmlns:cx4="http://schemas.microsoft.com/office/drawing/2016/5/10/chartex" xmlns:cx5="http://schemas.microsoft.com/office/drawing/2016/5/11/chartex" xmlns:cx6="http://schemas.microsoft.com/office/drawing/2016/5/12/chartex" xmlns:cx7="http://schemas.microsoft.com/office/drawing/2016/5/13/chartex" xmlns:cx8="http://schemas.microsoft.com/office/drawing/2016/5/14/chartex" xmlns:mc="http://schemas.openxmlformats.org/markup-compatibility/2006" xmlns:aink="http://schemas.microsoft.com/office/drawing/2016/ink" xmlns:am3d="http://schemas.microsoft.com/office/drawing/2017/model3d" xmlns:o="urn:schemas-microsoft-com:office:office" xmlns:r="http://schemas.openxmlformats.org/officeDocument/2006/relationships" xmlns:m="http://schemas.openxmlformats.org/officeDocument/2006/math" xmlns:v="urn:schemas-microsoft-com:vml" xmlns:wp14="http://schemas.microsoft.com/office/word/2010/wordprocessingDrawing" xmlns:wp="http://schemas.openxmlformats.org/drawingml/2006/wordprocessingDrawing" xmlns:w10="urn:schemas-microsoft-com:office:word" xmlns:w="http://schemas.openxmlformats.org/wordprocessingml/2006/main" xmlns:w14="http://schemas.microsoft.com/office/word/2010/wordml" xmlns:w15="http://schemas.microsoft.com/office/word/2012/wordml" xmlns:w16cid="http://schemas.microsoft.com/office/word/2016/wordml/cid" xmlns:w16se="http://schemas.microsoft.com/office/word/2015/wordml/symex" xmlns:wpg="http://schemas.microsoft.com/office/word/2010/wordprocessingGroup" xmlns:wpi="http://schemas.microsoft.com/office/word/2010/wordprocessingInk" xmlns:wne="http://schemas.microsoft.com/office/word/2006/wordml" xmlns:wps="http://schemas.microsoft.com/office/word/2010/wordprocessingShape" mc:Ignorable="w14 w15 w16se w16cid wp14">
+<w:hdr xmlns:wpc="http://schemas.microsoft.com/office/word/2010/wordprocessingCanvas" xmlns:cx="http://schemas.microsoft.com/office/drawing/2014/chartex" xmlns:cx1="http://schemas.microsoft.com/office/drawing/2015/9/8/chartex" xmlns:cx2="http://schemas.microsoft.com/office/drawing/2015/10/21/chartex" xmlns:cx3="http://schemas.microsoft.com/office/drawing/2016/5/9/chartex" xmlns:cx4="http://schemas.microsoft.com/office/drawing/2016/5/10/chartex" xmlns:cx5="http://schemas.microsoft.com/office/drawing/2016/5/11/chartex" xmlns:cx6="http://schemas.microsoft.com/office/drawing/2016/5/12/chartex" xmlns:cx7="http://schemas.microsoft.com/office/drawing/2016/5/13/chartex" xmlns:cx8="http://schemas.microsoft.com/office/drawing/2016/5/14/chartex" xmlns:mc="http://schemas.openxmlformats.org/markup-compatibility/2006" xmlns:aink="http://schemas.microsoft.com/office/drawing/2016/ink" xmlns:am3d="http://schemas.microsoft.com/office/drawing/2017/model3d" xmlns:o="urn:schemas-microsoft-com:office:office" xmlns:oel="http://schemas.microsoft.com/office/2019/extlst" xmlns:r="http://schemas.openxmlformats.org/officeDocument/2006/relationships" xmlns:m="http://schemas.openxmlformats.org/officeDocument/2006/math" xmlns:v="urn:schemas-microsoft-com:vml" xmlns:wp14="http://schemas.microsoft.com/office/word/2010/wordprocessingDrawing" xmlns:wp="http://schemas.openxmlformats.org/drawingml/2006/wordprocessingDrawing" xmlns:w10="urn:schemas-microsoft-com:office:word" xmlns:w="http://schemas.openxmlformats.org/wordprocessingml/2006/main" xmlns:w14="http://schemas.microsoft.com/office/word/2010/wordml" xmlns:w15="http://schemas.microsoft.com/office/word/2012/wordml" xmlns:w16cex="http://schemas.microsoft.com/office/word/2018/wordml/cex" xmlns:w16cid="http://schemas.microsoft.com/office/word/2016/wordml/cid" xmlns:w16="http://schemas.microsoft.com/office/word/2018/wordml" xmlns:w16du="http://schemas.microsoft.com/office/word/2023/wordml/word16du" xmlns:w16sdtdh="http://schemas.microsoft.com/office/word/2020/wordml/sdtdatahash" xmlns:w16sdtfl="http://schemas.microsoft.com/office/word/2024/wordml/sdtformatlock" xmlns:w16se="http://schemas.microsoft.com/office/word/2015/wordml/symex" xmlns:wpg="http://schemas.microsoft.com/office/word/2010/wordprocessingGroup" xmlns:wpi="http://schemas.microsoft.com/office/word/2010/wordprocessingInk" xmlns:wne="http://schemas.microsoft.com/office/word/2006/wordml" xmlns:wps="http://schemas.microsoft.com/office/word/2010/wordprocessingShape" mc:Ignorable="w14 w15 w16se w16cid w16 w16cex w16sdtdh w16sdtfl w16du wp14">
   <w:p>
     <w:pPr>
-      <w:pStyle w:val="Cabealho"/>
+      <w:pStyle w:val="Header"/>
     </w:pPr>
     <w:r>
       <w:rPr>
@@ -4370,73 +4531,74 @@
 </file>
 
 <file path=word/header3.xml><?xml version="1.0" encoding="utf-8"?>
-<w:hdr xmlns:wpc="http://schemas.microsoft.com/office/word/2010/wordprocessingCanvas" xmlns:cx="http://schemas.microsoft.com/office/drawing/2014/chartex" xmlns:cx1="http://schemas.microsoft.com/office/drawing/2015/9/8/chartex" xmlns:cx2="http://schemas.microsoft.com/office/drawing/2015/10/21/chartex" xmlns:cx3="http://schemas.microsoft.com/office/drawing/2016/5/9/chartex" xmlns:cx4="http://schemas.microsoft.com/office/drawing/2016/5/10/chartex" xmlns:cx5="http://schemas.microsoft.com/office/drawing/2016/5/11/chartex" xmlns:cx6="http://schemas.microsoft.com/office/drawing/2016/5/12/chartex" xmlns:cx7="http://schemas.microsoft.com/office/drawing/2016/5/13/chartex" xmlns:cx8="http://schemas.microsoft.com/office/drawing/2016/5/14/chartex" xmlns:mc="http://schemas.openxmlformats.org/markup-compatibility/2006" xmlns:aink="http://schemas.microsoft.com/office/drawing/2016/ink" xmlns:am3d="http://schemas.microsoft.com/office/drawing/2017/model3d" xmlns:o="urn:schemas-microsoft-com:office:office" xmlns:r="http://schemas.openxmlformats.org/officeDocument/2006/relationships" xmlns:m="http://schemas.openxmlformats.org/officeDocument/2006/math" xmlns:v="urn:schemas-microsoft-com:vml" xmlns:wp14="http://schemas.microsoft.com/office/word/2010/wordprocessingDrawing" xmlns:wp="http://schemas.openxmlformats.org/drawingml/2006/wordprocessingDrawing" xmlns:w10="urn:schemas-microsoft-com:office:word" xmlns:w="http://schemas.openxmlformats.org/wordprocessingml/2006/main" xmlns:w14="http://schemas.microsoft.com/office/word/2010/wordml" xmlns:w15="http://schemas.microsoft.com/office/word/2012/wordml" xmlns:w16cid="http://schemas.microsoft.com/office/word/2016/wordml/cid" xmlns:w16se="http://schemas.microsoft.com/office/word/2015/wordml/symex" xmlns:wpg="http://schemas.microsoft.com/office/word/2010/wordprocessingGroup" xmlns:wpi="http://schemas.microsoft.com/office/word/2010/wordprocessingInk" xmlns:wne="http://schemas.microsoft.com/office/word/2006/wordml" xmlns:wps="http://schemas.microsoft.com/office/word/2010/wordprocessingShape" mc:Ignorable="w14 w15 w16se w16cid wp14">
+<w:hdr xmlns:wpc="http://schemas.microsoft.com/office/word/2010/wordprocessingCanvas" xmlns:cx="http://schemas.microsoft.com/office/drawing/2014/chartex" xmlns:cx1="http://schemas.microsoft.com/office/drawing/2015/9/8/chartex" xmlns:cx2="http://schemas.microsoft.com/office/drawing/2015/10/21/chartex" xmlns:cx3="http://schemas.microsoft.com/office/drawing/2016/5/9/chartex" xmlns:cx4="http://schemas.microsoft.com/office/drawing/2016/5/10/chartex" xmlns:cx5="http://schemas.microsoft.com/office/drawing/2016/5/11/chartex" xmlns:cx6="http://schemas.microsoft.com/office/drawing/2016/5/12/chartex" xmlns:cx7="http://schemas.microsoft.com/office/drawing/2016/5/13/chartex" xmlns:cx8="http://schemas.microsoft.com/office/drawing/2016/5/14/chartex" xmlns:mc="http://schemas.openxmlformats.org/markup-compatibility/2006" xmlns:aink="http://schemas.microsoft.com/office/drawing/2016/ink" xmlns:am3d="http://schemas.microsoft.com/office/drawing/2017/model3d" xmlns:o="urn:schemas-microsoft-com:office:office" xmlns:oel="http://schemas.microsoft.com/office/2019/extlst" xmlns:r="http://schemas.openxmlformats.org/officeDocument/2006/relationships" xmlns:m="http://schemas.openxmlformats.org/officeDocument/2006/math" xmlns:v="urn:schemas-microsoft-com:vml" xmlns:wp14="http://schemas.microsoft.com/office/word/2010/wordprocessingDrawing" xmlns:wp="http://schemas.openxmlformats.org/drawingml/2006/wordprocessingDrawing" xmlns:w10="urn:schemas-microsoft-com:office:word" xmlns:w="http://schemas.openxmlformats.org/wordprocessingml/2006/main" xmlns:w14="http://schemas.microsoft.com/office/word/2010/wordml" xmlns:w15="http://schemas.microsoft.com/office/word/2012/wordml" xmlns:w16cex="http://schemas.microsoft.com/office/word/2018/wordml/cex" xmlns:w16cid="http://schemas.microsoft.com/office/word/2016/wordml/cid" xmlns:w16="http://schemas.microsoft.com/office/word/2018/wordml" xmlns:w16du="http://schemas.microsoft.com/office/word/2023/wordml/word16du" xmlns:w16sdtdh="http://schemas.microsoft.com/office/word/2020/wordml/sdtdatahash" xmlns:w16sdtfl="http://schemas.microsoft.com/office/word/2024/wordml/sdtformatlock" xmlns:w16se="http://schemas.microsoft.com/office/word/2015/wordml/symex" xmlns:wpg="http://schemas.microsoft.com/office/word/2010/wordprocessingGroup" xmlns:wpi="http://schemas.microsoft.com/office/word/2010/wordprocessingInk" xmlns:wne="http://schemas.microsoft.com/office/word/2006/wordml" xmlns:wps="http://schemas.microsoft.com/office/word/2010/wordprocessingShape" mc:Ignorable="w14 w15 w16se w16cid w16 w16cex w16sdtdh w16sdtfl w16du wp14">
   <w:p>
     <w:pPr>
-      <w:pStyle w:val="Cabealho"/>
+      <w:pStyle w:val="Header"/>
     </w:pPr>
   </w:p>
 </w:hdr>
 </file>
 
 <file path=word/intelligence2.xml><?xml version="1.0" encoding="utf-8"?>
-<int2:intelligence xmlns:int2="http://schemas.microsoft.com/office/intelligence/2020/intelligence">
+<int2:intelligence xmlns:int2="http://schemas.microsoft.com/office/intelligence/2020/intelligence" xmlns:oel="http://schemas.microsoft.com/office/2019/extlst">
   <int2:observations>
     <int2:textHash int2:hashCode="Bwqd7EbfaZFGPA" int2:id="ZGbEJptl">
-      <int2:state int2:type="spell" int2:value="Rejected"/>
+      <int2:state int2:value="Rejected" int2:type="spell"/>
     </int2:textHash>
     <int2:textHash int2:hashCode="nGwRNBW1th81wi" int2:id="xvGqcDLF">
-      <int2:state int2:type="spell" int2:value="Rejected"/>
+      <int2:state int2:value="Rejected" int2:type="spell"/>
     </int2:textHash>
     <int2:textHash int2:hashCode="oI8IusOa6ubJWA" int2:id="WyeIV0fd">
-      <int2:state int2:type="spell" int2:value="Rejected"/>
+      <int2:state int2:value="Rejected" int2:type="spell"/>
     </int2:textHash>
     <int2:textHash int2:hashCode="Nn7MEpvWSOzPRh" int2:id="OR4LZ0ka">
-      <int2:state int2:type="spell" int2:value="Rejected"/>
+      <int2:state int2:value="Rejected" int2:type="spell"/>
     </int2:textHash>
     <int2:textHash int2:hashCode="OBhy4ikeuqlQDk" int2:id="hF5Q2a9n">
-      <int2:state int2:type="spell" int2:value="Rejected"/>
+      <int2:state int2:value="Rejected" int2:type="spell"/>
     </int2:textHash>
     <int2:textHash int2:hashCode="oVXsQB0H39qwY5" int2:id="Z3FVPL0J">
-      <int2:state int2:type="spell" int2:value="Rejected"/>
+      <int2:state int2:value="Rejected" int2:type="spell"/>
     </int2:textHash>
     <int2:textHash int2:hashCode="SC573VtdUyOcjC" int2:id="Vn6l5v24">
-      <int2:state int2:type="spell" int2:value="Rejected"/>
+      <int2:state int2:value="Rejected" int2:type="spell"/>
     </int2:textHash>
     <int2:textHash int2:hashCode="SCtnZNOhoyXcZm" int2:id="n249DPbj">
-      <int2:state int2:type="spell" int2:value="Rejected"/>
+      <int2:state int2:value="Rejected" int2:type="spell"/>
     </int2:textHash>
     <int2:textHash int2:hashCode="nKgFuVwoWHfZEF" int2:id="jadDlU0A">
-      <int2:state int2:type="spell" int2:value="Rejected"/>
+      <int2:state int2:value="Rejected" int2:type="spell"/>
     </int2:textHash>
     <int2:textHash int2:hashCode="xLA40DFgYPcEwn" int2:id="mqzHIW2m">
-      <int2:state int2:type="spell" int2:value="Rejected"/>
+      <int2:state int2:value="Rejected" int2:type="spell"/>
     </int2:textHash>
     <int2:textHash int2:hashCode="rWDFNf+I6FvwJU" int2:id="k5JKL7Bz">
-      <int2:state int2:type="spell" int2:value="Rejected"/>
+      <int2:state int2:value="Rejected" int2:type="spell"/>
     </int2:textHash>
     <int2:textHash int2:hashCode="q1U7X2/b/Rci0D" int2:id="wmJUPoxP">
-      <int2:state int2:type="spell" int2:value="Rejected"/>
+      <int2:state int2:value="Rejected" int2:type="spell"/>
     </int2:textHash>
     <int2:textHash int2:hashCode="oL12J2Id4fiESZ" int2:id="Qa622PY1">
-      <int2:state int2:type="spell" int2:value="Rejected"/>
+      <int2:state int2:value="Rejected" int2:type="spell"/>
     </int2:textHash>
     <int2:textHash int2:hashCode="Ztm1WPQbMAM+TW" int2:id="cKfUhQaX">
-      <int2:state int2:type="spell" int2:value="Rejected"/>
+      <int2:state int2:value="Rejected" int2:type="spell"/>
     </int2:textHash>
     <int2:textHash int2:hashCode="+UZ5PXJeoYuJFB" int2:id="ePwB8fpW">
-      <int2:state int2:type="spell" int2:value="Rejected"/>
+      <int2:state int2:value="Rejected" int2:type="spell"/>
     </int2:textHash>
     <int2:textHash int2:hashCode="1VUH53E58OuDwL" int2:id="kHBFJwjI">
-      <int2:state int2:type="spell" int2:value="Rejected"/>
+      <int2:state int2:value="Rejected" int2:type="spell"/>
     </int2:textHash>
   </int2:observations>
   <int2:intelligenceSettings/>
+  <int2:onDemandWorkflows/>
 </int2:intelligence>
 </file>
 
 <file path=word/numbering.xml><?xml version="1.0" encoding="utf-8"?>
-<w:numbering xmlns:wpc="http://schemas.microsoft.com/office/word/2010/wordprocessingCanvas" xmlns:cx="http://schemas.microsoft.com/office/drawing/2014/chartex" xmlns:cx1="http://schemas.microsoft.com/office/drawing/2015/9/8/chartex" xmlns:cx2="http://schemas.microsoft.com/office/drawing/2015/10/21/chartex" xmlns:cx3="http://schemas.microsoft.com/office/drawing/2016/5/9/chartex" xmlns:cx4="http://schemas.microsoft.com/office/drawing/2016/5/10/chartex" xmlns:cx5="http://schemas.microsoft.com/office/drawing/2016/5/11/chartex" xmlns:cx6="http://schemas.microsoft.com/office/drawing/2016/5/12/chartex" xmlns:cx7="http://schemas.microsoft.com/office/drawing/2016/5/13/chartex" xmlns:cx8="http://schemas.microsoft.com/office/drawing/2016/5/14/chartex" xmlns:mc="http://schemas.openxmlformats.org/markup-compatibility/2006" xmlns:aink="http://schemas.microsoft.com/office/drawing/2016/ink" xmlns:am3d="http://schemas.microsoft.com/office/drawing/2017/model3d" xmlns:o="urn:schemas-microsoft-com:office:office" xmlns:r="http://schemas.openxmlformats.org/officeDocument/2006/relationships" xmlns:m="http://schemas.openxmlformats.org/officeDocument/2006/math" xmlns:v="urn:schemas-microsoft-com:vml" xmlns:wp14="http://schemas.microsoft.com/office/word/2010/wordprocessingDrawing" xmlns:wp="http://schemas.openxmlformats.org/drawingml/2006/wordprocessingDrawing" xmlns:w10="urn:schemas-microsoft-com:office:word" xmlns:w="http://schemas.openxmlformats.org/wordprocessingml/2006/main" xmlns:w14="http://schemas.microsoft.com/office/word/2010/wordml" xmlns:w15="http://schemas.microsoft.com/office/word/2012/wordml" xmlns:w16cid="http://schemas.microsoft.com/office/word/2016/wordml/cid" xmlns:w16se="http://schemas.microsoft.com/office/word/2015/wordml/symex" xmlns:wpg="http://schemas.microsoft.com/office/word/2010/wordprocessingGroup" xmlns:wpi="http://schemas.microsoft.com/office/word/2010/wordprocessingInk" xmlns:wne="http://schemas.microsoft.com/office/word/2006/wordml" xmlns:wps="http://schemas.microsoft.com/office/word/2010/wordprocessingShape" mc:Ignorable="w14 w15 w16se w16cid wp14">
+<w:numbering xmlns:wpc="http://schemas.microsoft.com/office/word/2010/wordprocessingCanvas" xmlns:cx="http://schemas.microsoft.com/office/drawing/2014/chartex" xmlns:cx1="http://schemas.microsoft.com/office/drawing/2015/9/8/chartex" xmlns:cx2="http://schemas.microsoft.com/office/drawing/2015/10/21/chartex" xmlns:cx3="http://schemas.microsoft.com/office/drawing/2016/5/9/chartex" xmlns:cx4="http://schemas.microsoft.com/office/drawing/2016/5/10/chartex" xmlns:cx5="http://schemas.microsoft.com/office/drawing/2016/5/11/chartex" xmlns:cx6="http://schemas.microsoft.com/office/drawing/2016/5/12/chartex" xmlns:cx7="http://schemas.microsoft.com/office/drawing/2016/5/13/chartex" xmlns:cx8="http://schemas.microsoft.com/office/drawing/2016/5/14/chartex" xmlns:mc="http://schemas.openxmlformats.org/markup-compatibility/2006" xmlns:aink="http://schemas.microsoft.com/office/drawing/2016/ink" xmlns:am3d="http://schemas.microsoft.com/office/drawing/2017/model3d" xmlns:o="urn:schemas-microsoft-com:office:office" xmlns:oel="http://schemas.microsoft.com/office/2019/extlst" xmlns:r="http://schemas.openxmlformats.org/officeDocument/2006/relationships" xmlns:m="http://schemas.openxmlformats.org/officeDocument/2006/math" xmlns:v="urn:schemas-microsoft-com:vml" xmlns:wp14="http://schemas.microsoft.com/office/word/2010/wordprocessingDrawing" xmlns:wp="http://schemas.openxmlformats.org/drawingml/2006/wordprocessingDrawing" xmlns:w10="urn:schemas-microsoft-com:office:word" xmlns:w="http://schemas.openxmlformats.org/wordprocessingml/2006/main" xmlns:w14="http://schemas.microsoft.com/office/word/2010/wordml" xmlns:w15="http://schemas.microsoft.com/office/word/2012/wordml" xmlns:w16cex="http://schemas.microsoft.com/office/word/2018/wordml/cex" xmlns:w16cid="http://schemas.microsoft.com/office/word/2016/wordml/cid" xmlns:w16="http://schemas.microsoft.com/office/word/2018/wordml" xmlns:w16du="http://schemas.microsoft.com/office/word/2023/wordml/word16du" xmlns:w16sdtdh="http://schemas.microsoft.com/office/word/2020/wordml/sdtdatahash" xmlns:w16sdtfl="http://schemas.microsoft.com/office/word/2024/wordml/sdtformatlock" xmlns:w16se="http://schemas.microsoft.com/office/word/2015/wordml/symex" xmlns:wpg="http://schemas.microsoft.com/office/word/2010/wordprocessingGroup" xmlns:wpi="http://schemas.microsoft.com/office/word/2010/wordprocessingInk" xmlns:wne="http://schemas.microsoft.com/office/word/2006/wordml" xmlns:wps="http://schemas.microsoft.com/office/word/2010/wordprocessingShape" mc:Ignorable="w14 w15 w16se w16cid w16 w16cex w16sdtdh w16sdtfl w16du wp14">
   <w:abstractNum w:abstractNumId="0" w15:restartNumberingAfterBreak="0">
     <w:nsid w:val="06BA4EEF"/>
     <w:multiLevelType w:val="hybridMultilevel"/>
@@ -5160,29 +5322,29 @@
       </w:rPr>
     </w:lvl>
   </w:abstractNum>
-  <w:num w:numId="1">
+  <w:num w:numId="1" w16cid:durableId="50732768">
     <w:abstractNumId w:val="1"/>
   </w:num>
-  <w:num w:numId="2">
+  <w:num w:numId="2" w16cid:durableId="823424656">
     <w:abstractNumId w:val="5"/>
   </w:num>
-  <w:num w:numId="3">
+  <w:num w:numId="3" w16cid:durableId="1575698120">
     <w:abstractNumId w:val="3"/>
   </w:num>
-  <w:num w:numId="4">
+  <w:num w:numId="4" w16cid:durableId="1561557348">
     <w:abstractNumId w:val="0"/>
   </w:num>
-  <w:num w:numId="5">
+  <w:num w:numId="5" w16cid:durableId="1143691281">
     <w:abstractNumId w:val="2"/>
   </w:num>
-  <w:num w:numId="6">
+  <w:num w:numId="6" w16cid:durableId="1627422473">
     <w:abstractNumId w:val="4"/>
   </w:num>
 </w:numbering>
 </file>
 
 <file path=word/styles.xml><?xml version="1.0" encoding="utf-8"?>
-<w:styles xmlns:mc="http://schemas.openxmlformats.org/markup-compatibility/2006" xmlns:r="http://schemas.openxmlformats.org/officeDocument/2006/relationships" xmlns:w="http://schemas.openxmlformats.org/wordprocessingml/2006/main" xmlns:w14="http://schemas.microsoft.com/office/word/2010/wordml" xmlns:w15="http://schemas.microsoft.com/office/word/2012/wordml" xmlns:w16cid="http://schemas.microsoft.com/office/word/2016/wordml/cid" xmlns:w16se="http://schemas.microsoft.com/office/word/2015/wordml/symex" mc:Ignorable="w14 w15 w16se w16cid">
+<w:styles xmlns:mc="http://schemas.openxmlformats.org/markup-compatibility/2006" xmlns:r="http://schemas.openxmlformats.org/officeDocument/2006/relationships" xmlns:w="http://schemas.openxmlformats.org/wordprocessingml/2006/main" xmlns:w14="http://schemas.microsoft.com/office/word/2010/wordml" xmlns:w15="http://schemas.microsoft.com/office/word/2012/wordml" xmlns:w16cex="http://schemas.microsoft.com/office/word/2018/wordml/cex" xmlns:w16cid="http://schemas.microsoft.com/office/word/2016/wordml/cid" xmlns:w16="http://schemas.microsoft.com/office/word/2018/wordml" xmlns:w16du="http://schemas.microsoft.com/office/word/2023/wordml/word16du" xmlns:w16sdtdh="http://schemas.microsoft.com/office/word/2020/wordml/sdtdatahash" xmlns:w16sdtfl="http://schemas.microsoft.com/office/word/2024/wordml/sdtformatlock" xmlns:w16se="http://schemas.microsoft.com/office/word/2015/wordml/symex" mc:Ignorable="w14 w15 w16se w16cid w16 w16cex w16sdtdh w16sdtfl w16du">
   <w:docDefaults>
     <w:rPrDefault>
       <w:rPr>
@@ -5198,7 +5360,7 @@
       </w:pPr>
     </w:pPrDefault>
   </w:docDefaults>
-  <w:latentStyles w:defLockedState="0" w:defUIPriority="99" w:defSemiHidden="0" w:defUnhideWhenUsed="0" w:defQFormat="0" w:count="375">
+  <w:latentStyles w:defLockedState="0" w:defUIPriority="99" w:defSemiHidden="0" w:defUnhideWhenUsed="0" w:defQFormat="0" w:count="376">
     <w:lsdException w:name="Normal" w:uiPriority="0" w:qFormat="1"/>
     <w:lsdException w:name="heading 1" w:uiPriority="9" w:qFormat="1"/>
     <w:lsdException w:name="heading 2" w:semiHidden="1" w:uiPriority="9" w:unhideWhenUsed="1" w:qFormat="1"/>
@@ -5574,6 +5736,7 @@
     <w:lsdException w:name="Smart Hyperlink" w:semiHidden="1" w:unhideWhenUsed="1"/>
     <w:lsdException w:name="Hashtag" w:semiHidden="1" w:unhideWhenUsed="1"/>
     <w:lsdException w:name="Unresolved Mention" w:semiHidden="1" w:unhideWhenUsed="1"/>
+    <w:lsdException w:name="Smart Link" w:semiHidden="1" w:unhideWhenUsed="1"/>
   </w:latentStyles>
   <w:style w:type="paragraph" w:default="1" w:styleId="Normal">
     <w:name w:val="Normal"/>
@@ -5583,10 +5746,10 @@
       <w:spacing w:after="200" w:line="276" w:lineRule="auto"/>
     </w:pPr>
   </w:style>
-  <w:style w:type="paragraph" w:styleId="Ttulo1">
+  <w:style w:type="paragraph" w:styleId="Heading1">
     <w:name w:val="heading 1"/>
     <w:basedOn w:val="Normal"/>
-    <w:link w:val="Ttulo1Char"/>
+    <w:link w:val="Heading1Char"/>
     <w:uiPriority w:val="9"/>
     <w:qFormat/>
     <w:rsid w:val="0080328A"/>
@@ -5604,13 +5767,12 @@
       <w:lang w:eastAsia="pt-BR"/>
     </w:rPr>
   </w:style>
-  <w:style w:type="character" w:default="1" w:styleId="Fontepargpadro">
+  <w:style w:type="character" w:default="1" w:styleId="DefaultParagraphFont">
     <w:name w:val="Default Paragraph Font"/>
     <w:uiPriority w:val="1"/>
-    <w:semiHidden/>
     <w:unhideWhenUsed/>
   </w:style>
-  <w:style w:type="table" w:default="1" w:styleId="Tabelanormal">
+  <w:style w:type="table" w:default="1" w:styleId="TableNormal">
     <w:name w:val="Normal Table"/>
     <w:uiPriority w:val="99"/>
     <w:semiHidden/>
@@ -5625,16 +5787,16 @@
       </w:tblCellMar>
     </w:tblPr>
   </w:style>
-  <w:style w:type="numbering" w:default="1" w:styleId="Semlista">
+  <w:style w:type="numbering" w:default="1" w:styleId="NoList">
     <w:name w:val="No List"/>
     <w:uiPriority w:val="99"/>
     <w:semiHidden/>
     <w:unhideWhenUsed/>
   </w:style>
-  <w:style w:type="paragraph" w:styleId="Cabealho">
+  <w:style w:type="paragraph" w:styleId="Header">
     <w:name w:val="header"/>
     <w:basedOn w:val="Normal"/>
-    <w:link w:val="CabealhoChar"/>
+    <w:link w:val="HeaderChar"/>
     <w:uiPriority w:val="99"/>
     <w:unhideWhenUsed/>
     <w:rsid w:val="000425C6"/>
@@ -5646,17 +5808,17 @@
       <w:spacing w:after="0" w:line="240" w:lineRule="auto"/>
     </w:pPr>
   </w:style>
-  <w:style w:type="character" w:customStyle="1" w:styleId="CabealhoChar">
-    <w:name w:val="Cabeçalho Char"/>
-    <w:basedOn w:val="Fontepargpadro"/>
-    <w:link w:val="Cabealho"/>
+  <w:style w:type="character" w:customStyle="1" w:styleId="HeaderChar">
+    <w:name w:val="Header Char"/>
+    <w:basedOn w:val="DefaultParagraphFont"/>
+    <w:link w:val="Header"/>
     <w:uiPriority w:val="99"/>
     <w:rsid w:val="000425C6"/>
   </w:style>
-  <w:style w:type="paragraph" w:styleId="Rodap">
+  <w:style w:type="paragraph" w:styleId="Footer">
     <w:name w:val="footer"/>
     <w:basedOn w:val="Normal"/>
-    <w:link w:val="RodapChar"/>
+    <w:link w:val="FooterChar"/>
     <w:uiPriority w:val="99"/>
     <w:unhideWhenUsed/>
     <w:rsid w:val="000425C6"/>
@@ -5668,14 +5830,14 @@
       <w:spacing w:after="0" w:line="240" w:lineRule="auto"/>
     </w:pPr>
   </w:style>
-  <w:style w:type="character" w:customStyle="1" w:styleId="RodapChar">
-    <w:name w:val="Rodapé Char"/>
-    <w:basedOn w:val="Fontepargpadro"/>
-    <w:link w:val="Rodap"/>
+  <w:style w:type="character" w:customStyle="1" w:styleId="FooterChar">
+    <w:name w:val="Footer Char"/>
+    <w:basedOn w:val="DefaultParagraphFont"/>
+    <w:link w:val="Footer"/>
     <w:uiPriority w:val="99"/>
     <w:rsid w:val="000425C6"/>
   </w:style>
-  <w:style w:type="paragraph" w:styleId="PargrafodaLista">
+  <w:style w:type="paragraph" w:styleId="ListParagraph">
     <w:name w:val="List Paragraph"/>
     <w:basedOn w:val="Normal"/>
     <w:uiPriority w:val="34"/>
@@ -5688,7 +5850,7 @@
   </w:style>
   <w:style w:type="character" w:styleId="Hyperlink">
     <w:name w:val="Hyperlink"/>
-    <w:basedOn w:val="Fontepargpadro"/>
+    <w:basedOn w:val="DefaultParagraphFont"/>
     <w:uiPriority w:val="99"/>
     <w:unhideWhenUsed/>
     <w:rsid w:val="00E61AB5"/>
@@ -5697,9 +5859,9 @@
       <w:u w:val="single"/>
     </w:rPr>
   </w:style>
-  <w:style w:type="character" w:styleId="MenoPendente">
+  <w:style w:type="character" w:styleId="UnresolvedMention">
     <w:name w:val="Unresolved Mention"/>
-    <w:basedOn w:val="Fontepargpadro"/>
+    <w:basedOn w:val="DefaultParagraphFont"/>
     <w:uiPriority w:val="99"/>
     <w:semiHidden/>
     <w:unhideWhenUsed/>
@@ -5709,10 +5871,10 @@
       <w:shd w:val="clear" w:color="auto" w:fill="E1DFDD"/>
     </w:rPr>
   </w:style>
-  <w:style w:type="character" w:customStyle="1" w:styleId="Ttulo1Char">
-    <w:name w:val="Título 1 Char"/>
-    <w:basedOn w:val="Fontepargpadro"/>
-    <w:link w:val="Ttulo1"/>
+  <w:style w:type="character" w:customStyle="1" w:styleId="Heading1Char">
+    <w:name w:val="Heading 1 Char"/>
+    <w:basedOn w:val="DefaultParagraphFont"/>
+    <w:link w:val="Heading1"/>
     <w:uiPriority w:val="9"/>
     <w:rsid w:val="0080328A"/>
     <w:rPr>
@@ -6024,20 +6186,20 @@
 </file>
 
 <file path=customXml/item1.xml><?xml version="1.0" encoding="utf-8"?>
-<p:properties xmlns:p="http://schemas.microsoft.com/office/2006/metadata/properties" xmlns:xsi="http://www.w3.org/2001/XMLSchema-instance" xmlns:pc="http://schemas.microsoft.com/office/infopath/2007/PartnerControls">
-  <documentManagement>
-    <_activity xmlns="d1d120f1-c6f7-40e4-bd53-a2e5c504ca60" xsi:nil="true"/>
-  </documentManagement>
-</p:properties>
-</file>
-
-<file path=customXml/item2.xml><?xml version="1.0" encoding="utf-8"?>
 <?mso-contentType ?>
 <FormTemplates xmlns="http://schemas.microsoft.com/sharepoint/v3/contenttype/forms">
   <Display>DocumentLibraryForm</Display>
   <Edit>DocumentLibraryForm</Edit>
   <New>DocumentLibraryForm</New>
 </FormTemplates>
+</file>
+
+<file path=customXml/item2.xml><?xml version="1.0" encoding="utf-8"?>
+<p:properties xmlns:p="http://schemas.microsoft.com/office/2006/metadata/properties" xmlns:xsi="http://www.w3.org/2001/XMLSchema-instance" xmlns:pc="http://schemas.microsoft.com/office/infopath/2007/PartnerControls">
+  <documentManagement>
+    <_activity xmlns="d1d120f1-c6f7-40e4-bd53-a2e5c504ca60" xsi:nil="true"/>
+  </documentManagement>
+</p:properties>
 </file>
 
 <file path=customXml/item3.xml><?xml version="1.0" encoding="utf-8"?>
@@ -6197,19 +6359,19 @@
 </file>
 
 <file path=customXml/itemProps1.xml><?xml version="1.0" encoding="utf-8"?>
+<ds:datastoreItem xmlns:ds="http://schemas.openxmlformats.org/officeDocument/2006/customXml" ds:itemID="{6C7D064E-B9B1-4DD1-96C1-B59BEDBDE508}">
+  <ds:schemaRefs>
+    <ds:schemaRef ds:uri="http://schemas.microsoft.com/sharepoint/v3/contenttype/forms"/>
+  </ds:schemaRefs>
+</ds:datastoreItem>
+</file>
+
+<file path=customXml/itemProps2.xml><?xml version="1.0" encoding="utf-8"?>
 <ds:datastoreItem xmlns:ds="http://schemas.openxmlformats.org/officeDocument/2006/customXml" ds:itemID="{DEC3F211-A3ED-4D74-812F-955FD328EBB9}">
   <ds:schemaRefs>
     <ds:schemaRef ds:uri="http://schemas.microsoft.com/office/2006/metadata/properties"/>
     <ds:schemaRef ds:uri="http://schemas.microsoft.com/office/infopath/2007/PartnerControls"/>
     <ds:schemaRef ds:uri="d1d120f1-c6f7-40e4-bd53-a2e5c504ca60"/>
-  </ds:schemaRefs>
-</ds:datastoreItem>
-</file>
-
-<file path=customXml/itemProps2.xml><?xml version="1.0" encoding="utf-8"?>
-<ds:datastoreItem xmlns:ds="http://schemas.openxmlformats.org/officeDocument/2006/customXml" ds:itemID="{6C7D064E-B9B1-4DD1-96C1-B59BEDBDE508}">
-  <ds:schemaRefs>
-    <ds:schemaRef ds:uri="http://schemas.microsoft.com/sharepoint/v3/contenttype/forms"/>
   </ds:schemaRefs>
 </ds:datastoreItem>
 </file>

</xml_diff>